<commit_message>
Update GDD version, image example and simple modification on Alex path
</commit_message>
<xml_diff>
--- a/documentos/GDD grupo 4.docx
+++ b/documentos/GDD grupo 4.docx
@@ -32,7 +32,7 @@
           <w:szCs w:val="48"/>
           <w:rtl w:val="0"/>
         </w:rPr>
-        <w:t xml:space="preserve">A </w:t>
+        <w:t xml:space="preserve"> </w:t>
       </w:r>
       <w:r>
         <w:rPr>
@@ -914,7 +914,7 @@
           <w:szCs w:val="20"/>
           <w:rtl w:val="0"/>
         </w:rPr>
-        <w:t xml:space="preserve">0.1.4</w:t>
+        <w:t xml:space="preserve">0.3.0</w:t>
       </w:r>
       <w:r>
         <w:rPr>
@@ -9755,12 +9755,12 @@
             <wp:extent cx="6572250" cy="3429000"/>
             <wp:effectExtent b="0" l="0" r="0" t="0"/>
             <wp:wrapSquare wrapText="bothSides" distB="114300" distT="114300" distL="114300" distR="114300"/>
-            <wp:docPr id="34" name="image4.png"/>
+            <wp:docPr id="34" name="image11.png"/>
             <a:graphic>
               <a:graphicData uri="http://schemas.openxmlformats.org/drawingml/2006/picture">
                 <pic:pic>
                   <pic:nvPicPr>
-                    <pic:cNvPr id="0" name="image4.png"/>
+                    <pic:cNvPr id="0" name="image11.png"/>
                     <pic:cNvPicPr preferRelativeResize="0"/>
                   </pic:nvPicPr>
                   <pic:blipFill>
@@ -10448,12 +10448,12 @@
             <wp:extent cx="6572250" cy="7018020"/>
             <wp:effectExtent b="0" l="0" r="0" t="0"/>
             <wp:wrapSquare wrapText="bothSides" distB="114300" distT="114300" distL="114300" distR="114300"/>
-            <wp:docPr id="39" name="image6.png"/>
+            <wp:docPr id="39" name="image9.png"/>
             <a:graphic>
               <a:graphicData uri="http://schemas.openxmlformats.org/drawingml/2006/picture">
                 <pic:pic>
                   <pic:nvPicPr>
-                    <pic:cNvPr id="0" name="image6.png"/>
+                    <pic:cNvPr id="0" name="image9.png"/>
                     <pic:cNvPicPr preferRelativeResize="0"/>
                   </pic:nvPicPr>
                   <pic:blipFill>
@@ -10694,7 +10694,7 @@
         <w:rPr>
           <w:rtl w:val="0"/>
         </w:rPr>
-        <w:t xml:space="preserve">Eu, como jogador numa trilha desconhecida, quero ter um mentor/guia para me ajudar a percorrer o caminho certo (esse game storie será implementado na parte 3)</w:t>
+        <w:t xml:space="preserve">Eu, como jogador numa trilha desconhecida, quero ter um mentor/guia para me ajudar a percorrer o caminho certo (essa game story será implementado na parte 3)</w:t>
       </w:r>
     </w:p>
     <w:p>
@@ -10717,7 +10717,7 @@
         <w:rPr>
           <w:rtl w:val="0"/>
         </w:rPr>
-        <w:t xml:space="preserve">Eu, como jogador, quero conseguir acertar as perguntas do meu guia/mentor para avançar nas fases e continuar na trilha para o objetivo final (esse game storie será implementado na parte 2)</w:t>
+        <w:t xml:space="preserve">Eu, como jogador, quero conseguir acertar as perguntas do meu guia/mentor para avançar nas fases e continuar na trilha para o objetivo final (essa game story será implementado na parte 2)</w:t>
       </w:r>
     </w:p>
     <w:p>
@@ -10752,7 +10752,7 @@
         <w:rPr>
           <w:rtl w:val="0"/>
         </w:rPr>
-        <w:t xml:space="preserve"> para ganhar um badge compartilhável.  (esse game storie será implementado na parte 4)</w:t>
+        <w:t xml:space="preserve"> para ganhar um badge compartilhável.  (essa game story será implementado na parte 4)</w:t>
       </w:r>
     </w:p>
     <w:p>
@@ -11619,7 +11619,7 @@
           <w:szCs w:val="20"/>
           <w:rtl w:val="0"/>
         </w:rPr>
-        <w:t xml:space="preserve"> uma cidade cuja saída é única. Para chegar a essa saída, ele precisa pegar sempre o caminho correto, que é escolhido de acordo com as respostas de um quiz sobre diversidade e inclusão. Quando o personagem percebe que já entrou na cidade e não consegue voltar, ele pede orientações para um de seus moradores. Os habitantes de Divercity possuem o lema de ajudar e tentar transformar a vida de todos que entram pelos portões da cidade. O primeiro morador que ajuda o personagem mora no bairro de equidade de gênero e vai guiando-o pela trilha, enquanto conta a história de Divercity. Nesse momento, o jogador descobre que a cidade nem sempre foi inclusiva e diversa,  e tem a oportunidade, também, de conhecer um pouco mais sobre a trajetória de vida do morador da cidade, situações desconfortantes que ele viveu e aprendizados que deseja passar adiante. Enquanto seguem na trilha, placas e portões de Divercity contêm perguntas que devem ser respondidas para garantir que o personagem siga corretamente para a saída da cidade. Para responder as perguntas, o personagem pode fazer o uso de dicas que são conquistadas após a conclusão de desafios (minijogos).  No fim da trilha, após passar pelos bairros que representam importantes pautas desse tema, o personagem conquista a chave que abre o portão de saída da </w:t>
+        <w:t xml:space="preserve"> uma cidade cuja saída é única. Para chegar a essa saída, ele precisa pegar sempre o caminho correto, que é escolhido de acordo com as respostas de um quiz sobre diversidade e inclusão. Quando o personagem percebe que já entrou na cidade e não consegue voltar, ele pede orientações para um de seus moradores. Os habitantes de Divercity possuem o lema de ajudar e tentar transformar a vida de todos que entram pelos portões da cidade. O primeiro morador que ajuda o personagem mora no bairro de equidade de gênero e vai guiando-o pela trilha, enquanto conta a história de Divercity. Nesse momento, o jogador descobre que a cidade nem sempre foi inclusiva e diversa e tem a oportunidade, também, de conhecer um pouco mais sobre a trajetória de vida do morador da cidade, situações desconfortantes que ele viveu e aprendizados que deseja passar adiante. Enquanto seguem na trilha, placas e portões de Divercity contêm perguntas que devem ser respondidas para garantir que o personagem siga corretamente para a saída da cidade. Para responder as perguntas, o personagem pode fazer o uso de dicas que são conquistadas após a conclusão de desafios (minijogos). No fim da trilha, após passar pelos bairros que representam importantes pautas desse tema, o personagem conquista a chave que abre o portão de saída da </w:t>
       </w:r>
       <w:r>
         <w:rPr>
@@ -12069,12 +12069,12 @@
           <wp:inline distB="114300" distT="114300" distL="114300" distR="114300">
             <wp:extent cx="6572250" cy="5080000"/>
             <wp:effectExtent b="0" l="0" r="0" t="0"/>
-            <wp:docPr id="40" name="image7.png"/>
+            <wp:docPr id="40" name="image8.png"/>
             <a:graphic>
               <a:graphicData uri="http://schemas.openxmlformats.org/drawingml/2006/picture">
                 <pic:pic>
                   <pic:nvPicPr>
-                    <pic:cNvPr id="0" name="image7.png"/>
+                    <pic:cNvPr id="0" name="image8.png"/>
                     <pic:cNvPicPr preferRelativeResize="0"/>
                   </pic:nvPicPr>
                   <pic:blipFill>
@@ -12914,12 +12914,12 @@
                 <wp:inline distB="114300" distT="114300" distL="114300" distR="114300">
                   <wp:extent cx="461963" cy="461963"/>
                   <wp:effectExtent b="0" l="0" r="0" t="0"/>
-                  <wp:docPr id="38" name="image3.png"/>
+                  <wp:docPr id="38" name="image7.png"/>
                   <a:graphic>
                     <a:graphicData uri="http://schemas.openxmlformats.org/drawingml/2006/picture">
                       <pic:pic>
                         <pic:nvPicPr>
-                          <pic:cNvPr id="0" name="image3.png"/>
+                          <pic:cNvPr id="0" name="image7.png"/>
                           <pic:cNvPicPr preferRelativeResize="0"/>
                         </pic:nvPicPr>
                         <pic:blipFill>
@@ -13064,7 +13064,7 @@
         <w:jc w:val="both"/>
         <w:rPr>
           <w:rFonts w:ascii="Arial" w:cs="Arial" w:eastAsia="Arial" w:hAnsi="Arial"/>
-          <w:color w:val="e6e6e6"/>
+          <w:color w:val="f3f3f3"/>
           <w:sz w:val="20"/>
           <w:szCs w:val="20"/>
         </w:rPr>
@@ -13103,7 +13103,24 @@
           <w:vertAlign w:val="baseline"/>
           <w:rtl w:val="0"/>
         </w:rPr>
-        <w:t xml:space="preserve"> (opcional)  </w:t>
+        <w:t xml:space="preserve"> </w:t>
+      </w:r>
+      <w:r>
+        <w:rPr>
+          <w:rFonts w:ascii="Calibri" w:cs="Calibri" w:eastAsia="Calibri" w:hAnsi="Calibri"/>
+          <w:b w:val="1"/>
+          <w:i w:val="0"/>
+          <w:smallCaps w:val="0"/>
+          <w:strike w:val="0"/>
+          <w:color w:val="f3f3f3"/>
+          <w:sz w:val="36"/>
+          <w:szCs w:val="36"/>
+          <w:u w:val="none"/>
+          <w:shd w:fill="auto" w:val="clear"/>
+          <w:vertAlign w:val="baseline"/>
+          <w:rtl w:val="0"/>
+        </w:rPr>
+        <w:t xml:space="preserve">(opcional)  </w:t>
       </w:r>
       <w:r>
         <w:rPr>
@@ -13112,7 +13129,7 @@
           <w:i w:val="0"/>
           <w:smallCaps w:val="0"/>
           <w:strike w:val="0"/>
-          <w:color w:val="e6e6e6"/>
+          <w:color w:val="f3f3f3"/>
           <w:sz w:val="20"/>
           <w:szCs w:val="20"/>
           <w:u w:val="none"/>
@@ -13129,7 +13146,7 @@
           <w:i w:val="0"/>
           <w:smallCaps w:val="0"/>
           <w:strike w:val="0"/>
-          <w:color w:val="e6e6e6"/>
+          <w:color w:val="f3f3f3"/>
           <w:sz w:val="20"/>
           <w:szCs w:val="20"/>
           <w:u w:val="none"/>
@@ -13177,7 +13194,7 @@
           <w:szCs w:val="20"/>
           <w:rtl w:val="0"/>
         </w:rPr>
-        <w:t xml:space="preserve">O plano principal do jogo é top-down e se passa numa trilha que percorre toda a cidade de DIVERCITY, que, no momento, envolve os dois bairros: étnico-racial e equidade de gênero. Esses bairros estão decorados com referências ao tema do mesmo. A trilha é uma rua que, em alguns lugares, terão placas que significam que ali é um local para responder perguntas. Cada lugar com placa tem 5 bifurcações de rua, mas apenas uma leva para frente. O usuário não irá ver nenhuma delas até acertar a questão.  Em outros lugares deste caminho, haverá alguns “fliperamas” representados por uma casa, estes fliperamas sinalizam que o usuário pode participar de um minijogo para conseguir dicas para a próxima pergunta. E assim, o ciclo se repete até o final da trilha: um portão para a saída da cidade, onde o jogador deve responder a última pergunta.</w:t>
+        <w:t xml:space="preserve">O plano principal do jogo é top-down e se passa numa trilha que percorre toda a cidade de DIVERCITY, que, no momento, envolve os dois bairros: étnico-racial e equidade de gênero. Esses bairros estão decorados com referências ao tema do mesmo. A trilha é uma rua que, em alguns lugares, terão placas que significam que ali é um local para responder perguntas. Cada lugar com placa tem 5 bifurcações de rua, mas apenas uma leva para frente. O usuário não irá ver nenhuma delas até acertar a questão.  Em outros lugares deste caminho, haverá alguns “fliperamas” representados por uma casa, estes fliperamas sinalizam que o usuário pode participar de um mini jogo para conseguir dicas para a próxima pergunta. E assim, o ciclo se repete até o final da trilha: um portão para a saída da cidade, onde o jogador deve responder a última pergunta.</w:t>
       </w:r>
     </w:p>
     <w:p>
@@ -13631,12 +13648,12 @@
           <wp:inline distB="114300" distT="114300" distL="114300" distR="114300">
             <wp:extent cx="4130082" cy="6034088"/>
             <wp:effectExtent b="0" l="0" r="0" t="0"/>
-            <wp:docPr id="33" name="image8.png"/>
+            <wp:docPr id="33" name="image2.png"/>
             <a:graphic>
               <a:graphicData uri="http://schemas.openxmlformats.org/drawingml/2006/picture">
                 <pic:pic>
                   <pic:nvPicPr>
-                    <pic:cNvPr id="0" name="image8.png"/>
+                    <pic:cNvPr id="0" name="image2.png"/>
                     <pic:cNvPicPr preferRelativeResize="0"/>
                   </pic:nvPicPr>
                   <pic:blipFill>
@@ -13870,10 +13887,13 @@
         </w:pBdr>
         <w:spacing w:after="0" w:before="0" w:line="360" w:lineRule="auto"/>
         <w:jc w:val="both"/>
-        <w:rPr/>
-      </w:pPr>
-      <w:r>
-        <w:rPr>
+        <w:rPr>
+          <w:color w:val="efefef"/>
+        </w:rPr>
+      </w:pPr>
+      <w:r>
+        <w:rPr>
+          <w:color w:val="efefef"/>
           <w:rtl w:val="0"/>
         </w:rPr>
         <w:t xml:space="preserve">Descrever locais/itens secretos na fase (se houver) e a forma para alcançá-los, bem como a recompensa adquirida (power-up, vida, itens diversos etc).</w:t>
@@ -14905,12 +14925,12 @@
           <wp:inline distB="114300" distT="114300" distL="114300" distR="114300">
             <wp:extent cx="6572250" cy="6578600"/>
             <wp:effectExtent b="0" l="0" r="0" t="0"/>
-            <wp:docPr id="36" name="image11.png"/>
+            <wp:docPr id="36" name="image6.png"/>
             <a:graphic>
               <a:graphicData uri="http://schemas.openxmlformats.org/drawingml/2006/picture">
                 <pic:pic>
                   <pic:nvPicPr>
-                    <pic:cNvPr id="0" name="image11.png"/>
+                    <pic:cNvPr id="0" name="image6.png"/>
                     <pic:cNvPicPr preferRelativeResize="0"/>
                   </pic:nvPicPr>
                   <pic:blipFill>
@@ -14942,6 +14962,96 @@
     </w:p>
     <w:p>
       <w:pPr>
+        <w:pBdr>
+          <w:bottom w:color="000000" w:space="1" w:sz="6" w:val="single"/>
+        </w:pBdr>
+        <w:tabs>
+          <w:tab w:val="center" w:pos="6480"/>
+          <w:tab w:val="right" w:pos="10440"/>
+        </w:tabs>
+        <w:spacing w:after="0" w:line="360" w:lineRule="auto"/>
+        <w:rPr/>
+      </w:pPr>
+      <w:r>
+        <w:rPr>
+          <w:rtl w:val="0"/>
+        </w:rPr>
+      </w:r>
+    </w:p>
+    <w:p>
+      <w:pPr>
+        <w:pBdr>
+          <w:bottom w:color="000000" w:space="1" w:sz="6" w:val="single"/>
+        </w:pBdr>
+        <w:tabs>
+          <w:tab w:val="center" w:pos="6480"/>
+          <w:tab w:val="right" w:pos="10440"/>
+        </w:tabs>
+        <w:spacing w:after="0" w:line="360" w:lineRule="auto"/>
+        <w:rPr/>
+      </w:pPr>
+      <w:r>
+        <w:rPr>
+          <w:rtl w:val="0"/>
+        </w:rPr>
+      </w:r>
+    </w:p>
+    <w:p>
+      <w:pPr>
+        <w:pBdr>
+          <w:bottom w:color="000000" w:space="1" w:sz="6" w:val="single"/>
+        </w:pBdr>
+        <w:tabs>
+          <w:tab w:val="center" w:pos="6480"/>
+          <w:tab w:val="right" w:pos="10440"/>
+        </w:tabs>
+        <w:spacing w:after="0" w:line="360" w:lineRule="auto"/>
+        <w:rPr/>
+      </w:pPr>
+      <w:r>
+        <w:rPr>
+          <w:rtl w:val="0"/>
+        </w:rPr>
+      </w:r>
+    </w:p>
+    <w:p>
+      <w:pPr>
+        <w:pBdr>
+          <w:bottom w:color="000000" w:space="1" w:sz="6" w:val="single"/>
+        </w:pBdr>
+        <w:tabs>
+          <w:tab w:val="center" w:pos="6480"/>
+          <w:tab w:val="right" w:pos="10440"/>
+        </w:tabs>
+        <w:spacing w:after="0" w:line="360" w:lineRule="auto"/>
+        <w:rPr/>
+      </w:pPr>
+      <w:r>
+        <w:rPr>
+          <w:rtl w:val="0"/>
+        </w:rPr>
+      </w:r>
+    </w:p>
+    <w:p>
+      <w:pPr>
+        <w:pBdr>
+          <w:bottom w:color="000000" w:space="1" w:sz="6" w:val="single"/>
+        </w:pBdr>
+        <w:tabs>
+          <w:tab w:val="center" w:pos="6480"/>
+          <w:tab w:val="right" w:pos="10440"/>
+        </w:tabs>
+        <w:spacing w:after="0" w:line="360" w:lineRule="auto"/>
+        <w:rPr/>
+      </w:pPr>
+      <w:r>
+        <w:rPr>
+          <w:rtl w:val="0"/>
+        </w:rPr>
+      </w:r>
+    </w:p>
+    <w:p>
+      <w:pPr>
         <w:keepNext w:val="1"/>
         <w:keepLines w:val="1"/>
         <w:pageBreakBefore w:val="0"/>
@@ -16327,12 +16437,12 @@
           <wp:inline distB="114300" distT="114300" distL="114300" distR="114300">
             <wp:extent cx="5853113" cy="3220300"/>
             <wp:effectExtent b="0" l="0" r="0" t="0"/>
-            <wp:docPr id="29" name="image2.png"/>
+            <wp:docPr id="29" name="image10.png"/>
             <a:graphic>
               <a:graphicData uri="http://schemas.openxmlformats.org/drawingml/2006/picture">
                 <pic:pic>
                   <pic:nvPicPr>
-                    <pic:cNvPr id="0" name="image2.png"/>
+                    <pic:cNvPr id="0" name="image10.png"/>
                     <pic:cNvPicPr preferRelativeResize="0"/>
                   </pic:nvPicPr>
                   <pic:blipFill>
@@ -16435,12 +16545,12 @@
           <wp:inline distB="114300" distT="114300" distL="114300" distR="114300">
             <wp:extent cx="6572250" cy="2578100"/>
             <wp:effectExtent b="0" l="0" r="0" t="0"/>
-            <wp:docPr id="35" name="image10.png"/>
+            <wp:docPr id="35" name="image5.png"/>
             <a:graphic>
               <a:graphicData uri="http://schemas.openxmlformats.org/drawingml/2006/picture">
                 <pic:pic>
                   <pic:nvPicPr>
-                    <pic:cNvPr id="0" name="image10.png"/>
+                    <pic:cNvPr id="0" name="image5.png"/>
                     <pic:cNvPicPr preferRelativeResize="0"/>
                   </pic:nvPicPr>
                   <pic:blipFill>
@@ -16546,12 +16656,12 @@
           <wp:inline distB="114300" distT="114300" distL="114300" distR="114300">
             <wp:extent cx="6572250" cy="1333500"/>
             <wp:effectExtent b="0" l="0" r="0" t="0"/>
-            <wp:docPr id="37" name="image9.png"/>
+            <wp:docPr id="37" name="image4.png"/>
             <a:graphic>
               <a:graphicData uri="http://schemas.openxmlformats.org/drawingml/2006/picture">
                 <pic:pic>
                   <pic:nvPicPr>
-                    <pic:cNvPr id="0" name="image9.png"/>
+                    <pic:cNvPr id="0" name="image4.png"/>
                     <pic:cNvPicPr preferRelativeResize="0"/>
                   </pic:nvPicPr>
                   <pic:blipFill>
@@ -16657,12 +16767,12 @@
           <wp:inline distB="114300" distT="114300" distL="114300" distR="114300">
             <wp:extent cx="7094477" cy="1902143"/>
             <wp:effectExtent b="0" l="0" r="0" t="0"/>
-            <wp:docPr id="31" name="image5.png"/>
+            <wp:docPr id="31" name="image3.png"/>
             <a:graphic>
               <a:graphicData uri="http://schemas.openxmlformats.org/drawingml/2006/picture">
                 <pic:pic>
                   <pic:nvPicPr>
-                    <pic:cNvPr id="0" name="image5.png"/>
+                    <pic:cNvPr id="0" name="image3.png"/>
                     <pic:cNvPicPr preferRelativeResize="0"/>
                   </pic:nvPicPr>
                   <pic:blipFill>
@@ -20372,7 +20482,7 @@
 
 <file path=customXML/item1.xml><?xml version="1.0" encoding="utf-8"?>
 <go:gDocsCustomXmlDataStorage xmlns:go="http://customooxmlschemas.google.com/" xmlns:r="http://schemas.openxmlformats.org/officeDocument/2006/relationships">
-  <go:docsCustomData xmlns:go="http://customooxmlschemas.google.com/" roundtripDataSignature="AMtx7mjRrucz083WNE0Z0hotPuUnKV4+zw==">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</go:docsCustomData>
+  <go:docsCustomData xmlns:go="http://customooxmlschemas.google.com/" roundtripDataSignature="AMtx7mjRrucz083WNE0Z0hotPuUnKV4+zw==">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</go:docsCustomData>
 </go:gDocsCustomXmlDataStorage>
 </file>
 

</xml_diff>

<commit_message>
Update GDD grupo 4
Atualizações dos desenvolvimentos da semana
</commit_message>
<xml_diff>
--- a/documentos/GDD grupo 4.docx
+++ b/documentos/GDD grupo 4.docx
@@ -890,9 +890,8 @@
         <w:jc w:val="right"/>
         <w:rPr>
           <w:rFonts w:ascii="Arial" w:cs="Arial" w:eastAsia="Arial" w:hAnsi="Arial"/>
-          <w:b w:val="1"/>
-          <w:sz w:val="28"/>
-          <w:szCs w:val="28"/>
+          <w:sz w:val="20"/>
+          <w:szCs w:val="20"/>
         </w:rPr>
       </w:pPr>
       <w:bookmarkStart w:colFirst="0" w:colLast="0" w:name="_heading=h.gjdgxs" w:id="0"/>
@@ -916,6 +915,30 @@
         </w:rPr>
         <w:t xml:space="preserve">0.3.1</w:t>
       </w:r>
+    </w:p>
+    <w:p>
+      <w:pPr>
+        <w:pBdr>
+          <w:top w:space="0" w:sz="0" w:val="nil"/>
+          <w:left w:space="0" w:sz="0" w:val="nil"/>
+          <w:bottom w:space="0" w:sz="0" w:val="nil"/>
+          <w:right w:space="0" w:sz="0" w:val="nil"/>
+          <w:between w:space="0" w:sz="0" w:val="nil"/>
+        </w:pBdr>
+        <w:tabs>
+          <w:tab w:val="left" w:pos="3870"/>
+        </w:tabs>
+        <w:spacing w:after="120" w:before="120" w:line="360" w:lineRule="auto"/>
+        <w:ind w:left="1440" w:firstLine="0"/>
+        <w:jc w:val="right"/>
+        <w:rPr>
+          <w:rFonts w:ascii="Arial" w:cs="Arial" w:eastAsia="Arial" w:hAnsi="Arial"/>
+          <w:sz w:val="20"/>
+          <w:szCs w:val="20"/>
+        </w:rPr>
+      </w:pPr>
+      <w:bookmarkStart w:colFirst="0" w:colLast="0" w:name="_heading=h.4oykydxchm8h" w:id="1"/>
+      <w:bookmarkEnd w:id="1"/>
       <w:r>
         <w:rPr>
           <w:rtl w:val="0"/>
@@ -944,8 +967,8 @@
           <w:szCs w:val="28"/>
         </w:rPr>
       </w:pPr>
-      <w:bookmarkStart w:colFirst="0" w:colLast="0" w:name="_heading=h.g70huuy6n9ec" w:id="1"/>
-      <w:bookmarkEnd w:id="1"/>
+      <w:bookmarkStart w:colFirst="0" w:colLast="0" w:name="_heading=h.g70huuy6n9ec" w:id="2"/>
+      <w:bookmarkEnd w:id="2"/>
       <w:r>
         <w:rPr>
           <w:rFonts w:ascii="Arial" w:cs="Arial" w:eastAsia="Arial" w:hAnsi="Arial"/>
@@ -979,8 +1002,8 @@
           <w:szCs w:val="24"/>
         </w:rPr>
       </w:pPr>
-      <w:bookmarkStart w:colFirst="0" w:colLast="0" w:name="_heading=h.30j0zll" w:id="2"/>
-      <w:bookmarkEnd w:id="2"/>
+      <w:bookmarkStart w:colFirst="0" w:colLast="0" w:name="_heading=h.30j0zll" w:id="3"/>
+      <w:bookmarkEnd w:id="3"/>
       <w:r>
         <w:rPr>
           <w:rFonts w:ascii="Arial" w:cs="Arial" w:eastAsia="Arial" w:hAnsi="Arial"/>
@@ -8652,8 +8675,8 @@
           <w:vertAlign w:val="baseline"/>
         </w:rPr>
       </w:pPr>
-      <w:bookmarkStart w:colFirst="0" w:colLast="0" w:name="_heading=h.97kbloxp4yqm" w:id="3"/>
-      <w:bookmarkEnd w:id="3"/>
+      <w:bookmarkStart w:colFirst="0" w:colLast="0" w:name="_heading=h.97kbloxp4yqm" w:id="4"/>
+      <w:bookmarkEnd w:id="4"/>
       <w:r>
         <w:fldChar w:fldCharType="end"/>
       </w:r>
@@ -8694,8 +8717,8 @@
           <w:vertAlign w:val="baseline"/>
         </w:rPr>
       </w:pPr>
-      <w:bookmarkStart w:colFirst="0" w:colLast="0" w:name="_heading=h.v13ash74ho29" w:id="4"/>
-      <w:bookmarkEnd w:id="4"/>
+      <w:bookmarkStart w:colFirst="0" w:colLast="0" w:name="_heading=h.v13ash74ho29" w:id="5"/>
+      <w:bookmarkEnd w:id="5"/>
       <w:r>
         <w:rPr>
           <w:rtl w:val="0"/>
@@ -8733,8 +8756,8 @@
           <w:vertAlign w:val="baseline"/>
         </w:rPr>
       </w:pPr>
-      <w:bookmarkStart w:colFirst="0" w:colLast="0" w:name="_heading=h.4rx67no4yglv" w:id="5"/>
-      <w:bookmarkEnd w:id="5"/>
+      <w:bookmarkStart w:colFirst="0" w:colLast="0" w:name="_heading=h.4rx67no4yglv" w:id="6"/>
+      <w:bookmarkEnd w:id="6"/>
       <w:r>
         <w:rPr>
           <w:rtl w:val="0"/>
@@ -8772,8 +8795,8 @@
           <w:vertAlign w:val="baseline"/>
         </w:rPr>
       </w:pPr>
-      <w:bookmarkStart w:colFirst="0" w:colLast="0" w:name="_heading=h.jkxhm4uneo4s" w:id="6"/>
-      <w:bookmarkEnd w:id="6"/>
+      <w:bookmarkStart w:colFirst="0" w:colLast="0" w:name="_heading=h.jkxhm4uneo4s" w:id="7"/>
+      <w:bookmarkEnd w:id="7"/>
       <w:r>
         <w:rPr>
           <w:rtl w:val="0"/>
@@ -8811,8 +8834,8 @@
           <w:vertAlign w:val="baseline"/>
         </w:rPr>
       </w:pPr>
-      <w:bookmarkStart w:colFirst="0" w:colLast="0" w:name="_heading=h.syzgujmj3q0g" w:id="7"/>
-      <w:bookmarkEnd w:id="7"/>
+      <w:bookmarkStart w:colFirst="0" w:colLast="0" w:name="_heading=h.syzgujmj3q0g" w:id="8"/>
+      <w:bookmarkEnd w:id="8"/>
       <w:r>
         <w:rPr>
           <w:rtl w:val="0"/>
@@ -8850,8 +8873,8 @@
           <w:vertAlign w:val="baseline"/>
         </w:rPr>
       </w:pPr>
-      <w:bookmarkStart w:colFirst="0" w:colLast="0" w:name="_heading=h.4g4dupmw8lwm" w:id="8"/>
-      <w:bookmarkEnd w:id="8"/>
+      <w:bookmarkStart w:colFirst="0" w:colLast="0" w:name="_heading=h.4g4dupmw8lwm" w:id="9"/>
+      <w:bookmarkEnd w:id="9"/>
       <w:r>
         <w:rPr>
           <w:rtl w:val="0"/>
@@ -8909,8 +8932,8 @@
           <w:vertAlign w:val="baseline"/>
         </w:rPr>
       </w:pPr>
-      <w:bookmarkStart w:colFirst="0" w:colLast="0" w:name="_heading=h.x4luh5esqf6v" w:id="9"/>
-      <w:bookmarkEnd w:id="9"/>
+      <w:bookmarkStart w:colFirst="0" w:colLast="0" w:name="_heading=h.x4luh5esqf6v" w:id="10"/>
+      <w:bookmarkEnd w:id="10"/>
       <w:r>
         <w:rPr>
           <w:rtl w:val="0"/>
@@ -8950,8 +8973,8 @@
           <w:szCs w:val="20"/>
         </w:rPr>
       </w:pPr>
-      <w:bookmarkStart w:colFirst="0" w:colLast="0" w:name="_heading=h.43kr2guca2r7" w:id="10"/>
-      <w:bookmarkEnd w:id="10"/>
+      <w:bookmarkStart w:colFirst="0" w:colLast="0" w:name="_heading=h.43kr2guca2r7" w:id="11"/>
+      <w:bookmarkEnd w:id="11"/>
       <w:r>
         <w:rPr>
           <w:rFonts w:ascii="Calibri" w:cs="Calibri" w:eastAsia="Calibri" w:hAnsi="Calibri"/>
@@ -8998,8 +9021,8 @@
           <w:szCs w:val="20"/>
         </w:rPr>
       </w:pPr>
-      <w:bookmarkStart w:colFirst="0" w:colLast="0" w:name="_heading=h.nvkje0b0tbul" w:id="11"/>
-      <w:bookmarkEnd w:id="11"/>
+      <w:bookmarkStart w:colFirst="0" w:colLast="0" w:name="_heading=h.nvkje0b0tbul" w:id="12"/>
+      <w:bookmarkEnd w:id="12"/>
       <w:r>
         <w:rPr>
           <w:rtl w:val="0"/>
@@ -9029,8 +9052,8 @@
           <w:szCs w:val="28"/>
         </w:rPr>
       </w:pPr>
-      <w:bookmarkStart w:colFirst="0" w:colLast="0" w:name="_heading=h.ochexpkfbps0" w:id="12"/>
-      <w:bookmarkEnd w:id="12"/>
+      <w:bookmarkStart w:colFirst="0" w:colLast="0" w:name="_heading=h.ochexpkfbps0" w:id="13"/>
+      <w:bookmarkEnd w:id="13"/>
       <w:r>
         <w:rPr>
           <w:rFonts w:ascii="Calibri" w:cs="Calibri" w:eastAsia="Calibri" w:hAnsi="Calibri"/>
@@ -9158,8 +9181,8 @@
           <w:szCs w:val="20"/>
         </w:rPr>
       </w:pPr>
-      <w:bookmarkStart w:colFirst="0" w:colLast="0" w:name="_heading=h.2701dutrlp2q" w:id="13"/>
-      <w:bookmarkEnd w:id="13"/>
+      <w:bookmarkStart w:colFirst="0" w:colLast="0" w:name="_heading=h.2701dutrlp2q" w:id="14"/>
+      <w:bookmarkEnd w:id="14"/>
       <w:r>
         <w:rPr>
           <w:rFonts w:ascii="Calibri" w:cs="Calibri" w:eastAsia="Calibri" w:hAnsi="Calibri"/>
@@ -9268,8 +9291,8 @@
           <w:vertAlign w:val="baseline"/>
         </w:rPr>
       </w:pPr>
-      <w:bookmarkStart w:colFirst="0" w:colLast="0" w:name="_heading=h.k1efhtwb502f" w:id="14"/>
-      <w:bookmarkEnd w:id="14"/>
+      <w:bookmarkStart w:colFirst="0" w:colLast="0" w:name="_heading=h.k1efhtwb502f" w:id="15"/>
+      <w:bookmarkEnd w:id="15"/>
       <w:r>
         <w:rPr>
           <w:rFonts w:ascii="Calibri" w:cs="Calibri" w:eastAsia="Calibri" w:hAnsi="Calibri"/>
@@ -9336,8 +9359,8 @@
           <w:vertAlign w:val="baseline"/>
         </w:rPr>
       </w:pPr>
-      <w:bookmarkStart w:colFirst="0" w:colLast="0" w:name="_heading=h.q4l7xa700y7w" w:id="15"/>
-      <w:bookmarkEnd w:id="15"/>
+      <w:bookmarkStart w:colFirst="0" w:colLast="0" w:name="_heading=h.q4l7xa700y7w" w:id="16"/>
+      <w:bookmarkEnd w:id="16"/>
       <w:r>
         <w:rPr>
           <w:rFonts w:ascii="Calibri" w:cs="Calibri" w:eastAsia="Calibri" w:hAnsi="Calibri"/>
@@ -9396,8 +9419,8 @@
           <w:szCs w:val="28"/>
         </w:rPr>
       </w:pPr>
-      <w:bookmarkStart w:colFirst="0" w:colLast="0" w:name="_heading=h.l3hzjuai0je8" w:id="16"/>
-      <w:bookmarkEnd w:id="16"/>
+      <w:bookmarkStart w:colFirst="0" w:colLast="0" w:name="_heading=h.l3hzjuai0je8" w:id="17"/>
+      <w:bookmarkEnd w:id="17"/>
       <w:r>
         <w:rPr>
           <w:rtl w:val="0"/>
@@ -9435,8 +9458,8 @@
           <w:vertAlign w:val="baseline"/>
         </w:rPr>
       </w:pPr>
-      <w:bookmarkStart w:colFirst="0" w:colLast="0" w:name="_heading=h.wf03dbl6y26y" w:id="17"/>
-      <w:bookmarkEnd w:id="17"/>
+      <w:bookmarkStart w:colFirst="0" w:colLast="0" w:name="_heading=h.wf03dbl6y26y" w:id="18"/>
+      <w:bookmarkEnd w:id="18"/>
       <w:r>
         <w:rPr>
           <w:rFonts w:ascii="Calibri" w:cs="Calibri" w:eastAsia="Calibri" w:hAnsi="Calibri"/>
@@ -9743,8 +9766,8 @@
           <w:vertAlign w:val="baseline"/>
         </w:rPr>
       </w:pPr>
-      <w:bookmarkStart w:colFirst="0" w:colLast="0" w:name="_heading=h.amhntkys10uj" w:id="18"/>
-      <w:bookmarkEnd w:id="18"/>
+      <w:bookmarkStart w:colFirst="0" w:colLast="0" w:name="_heading=h.amhntkys10uj" w:id="19"/>
+      <w:bookmarkEnd w:id="19"/>
       <w:r>
         <w:rPr>
           <w:rFonts w:ascii="Calibri" w:cs="Calibri" w:eastAsia="Calibri" w:hAnsi="Calibri"/>
@@ -9775,12 +9798,12 @@
             <wp:extent cx="6572250" cy="3429000"/>
             <wp:effectExtent b="0" l="0" r="0" t="0"/>
             <wp:wrapSquare wrapText="bothSides" distB="114300" distT="114300" distL="114300" distR="114300"/>
-            <wp:docPr id="33" name="image15.png"/>
+            <wp:docPr id="33" name="image13.png"/>
             <a:graphic>
               <a:graphicData uri="http://schemas.openxmlformats.org/drawingml/2006/picture">
                 <pic:pic>
                   <pic:nvPicPr>
-                    <pic:cNvPr id="0" name="image15.png"/>
+                    <pic:cNvPr id="0" name="image13.png"/>
                     <pic:cNvPicPr preferRelativeResize="0"/>
                   </pic:nvPicPr>
                   <pic:blipFill>
@@ -9971,8 +9994,8 @@
           <w:vertAlign w:val="baseline"/>
         </w:rPr>
       </w:pPr>
-      <w:bookmarkStart w:colFirst="0" w:colLast="0" w:name="_heading=h.pn83j1kmfm5e" w:id="19"/>
-      <w:bookmarkEnd w:id="19"/>
+      <w:bookmarkStart w:colFirst="0" w:colLast="0" w:name="_heading=h.pn83j1kmfm5e" w:id="20"/>
+      <w:bookmarkEnd w:id="20"/>
       <w:r>
         <w:rPr>
           <w:rFonts w:ascii="Calibri" w:cs="Calibri" w:eastAsia="Calibri" w:hAnsi="Calibri"/>
@@ -10087,8 +10110,8 @@
           <w:szCs w:val="24"/>
         </w:rPr>
       </w:pPr>
-      <w:bookmarkStart w:colFirst="0" w:colLast="0" w:name="_heading=h.5ckh0wsmsu61" w:id="20"/>
-      <w:bookmarkEnd w:id="20"/>
+      <w:bookmarkStart w:colFirst="0" w:colLast="0" w:name="_heading=h.5ckh0wsmsu61" w:id="21"/>
+      <w:bookmarkEnd w:id="21"/>
       <w:r>
         <w:rPr>
           <w:rFonts w:ascii="Calibri" w:cs="Calibri" w:eastAsia="Calibri" w:hAnsi="Calibri"/>
@@ -10431,8 +10454,8 @@
         <w:jc w:val="both"/>
         <w:rPr/>
       </w:pPr>
-      <w:bookmarkStart w:colFirst="0" w:colLast="0" w:name="_heading=h.1wuiqk4cz5el" w:id="21"/>
-      <w:bookmarkEnd w:id="21"/>
+      <w:bookmarkStart w:colFirst="0" w:colLast="0" w:name="_heading=h.1wuiqk4cz5el" w:id="22"/>
+      <w:bookmarkEnd w:id="22"/>
       <w:r>
         <w:rPr>
           <w:rFonts w:ascii="Calibri" w:cs="Calibri" w:eastAsia="Calibri" w:hAnsi="Calibri"/>
@@ -10468,12 +10491,12 @@
             <wp:extent cx="6572250" cy="7018020"/>
             <wp:effectExtent b="0" l="0" r="0" t="0"/>
             <wp:wrapSquare wrapText="bothSides" distB="114300" distT="114300" distL="114300" distR="114300"/>
-            <wp:docPr id="43" name="image10.png"/>
+            <wp:docPr id="43" name="image12.png"/>
             <a:graphic>
               <a:graphicData uri="http://schemas.openxmlformats.org/drawingml/2006/picture">
                 <pic:pic>
                   <pic:nvPicPr>
-                    <pic:cNvPr id="0" name="image10.png"/>
+                    <pic:cNvPr id="0" name="image12.png"/>
                     <pic:cNvPicPr preferRelativeResize="0"/>
                   </pic:nvPicPr>
                   <pic:blipFill>
@@ -10521,8 +10544,8 @@
           <w:szCs w:val="24"/>
         </w:rPr>
       </w:pPr>
-      <w:bookmarkStart w:colFirst="0" w:colLast="0" w:name="_heading=h.ksn7yjwkzm4m" w:id="22"/>
-      <w:bookmarkEnd w:id="22"/>
+      <w:bookmarkStart w:colFirst="0" w:colLast="0" w:name="_heading=h.ksn7yjwkzm4m" w:id="23"/>
+      <w:bookmarkEnd w:id="23"/>
       <w:r>
         <w:rPr>
           <w:rtl w:val="0"/>
@@ -10552,8 +10575,8 @@
           <w:szCs w:val="24"/>
         </w:rPr>
       </w:pPr>
-      <w:bookmarkStart w:colFirst="0" w:colLast="0" w:name="_heading=h.vd4kdgx7452" w:id="23"/>
-      <w:bookmarkEnd w:id="23"/>
+      <w:bookmarkStart w:colFirst="0" w:colLast="0" w:name="_heading=h.vd4kdgx7452" w:id="24"/>
+      <w:bookmarkEnd w:id="24"/>
       <w:r>
         <w:rPr>
           <w:rtl w:val="0"/>
@@ -10579,8 +10602,8 @@
         <w:jc w:val="both"/>
         <w:rPr/>
       </w:pPr>
-      <w:bookmarkStart w:colFirst="0" w:colLast="0" w:name="_heading=h.trb08gjlo2wk" w:id="24"/>
-      <w:bookmarkEnd w:id="24"/>
+      <w:bookmarkStart w:colFirst="0" w:colLast="0" w:name="_heading=h.trb08gjlo2wk" w:id="25"/>
+      <w:bookmarkEnd w:id="25"/>
       <w:r>
         <w:rPr>
           <w:rFonts w:ascii="Calibri" w:cs="Calibri" w:eastAsia="Calibri" w:hAnsi="Calibri"/>
@@ -10646,8 +10669,8 @@
         <w:jc w:val="both"/>
         <w:rPr/>
       </w:pPr>
-      <w:bookmarkStart w:colFirst="0" w:colLast="0" w:name="_heading=h.h0rbioda73xr" w:id="25"/>
-      <w:bookmarkEnd w:id="25"/>
+      <w:bookmarkStart w:colFirst="0" w:colLast="0" w:name="_heading=h.h0rbioda73xr" w:id="26"/>
+      <w:bookmarkEnd w:id="26"/>
       <w:r>
         <w:rPr>
           <w:rFonts w:ascii="Calibri" w:cs="Calibri" w:eastAsia="Calibri" w:hAnsi="Calibri"/>
@@ -10794,8 +10817,8 @@
         <w:jc w:val="both"/>
         <w:rPr/>
       </w:pPr>
-      <w:bookmarkStart w:colFirst="0" w:colLast="0" w:name="_heading=h.uvsx9wyj1m8y" w:id="26"/>
-      <w:bookmarkEnd w:id="26"/>
+      <w:bookmarkStart w:colFirst="0" w:colLast="0" w:name="_heading=h.uvsx9wyj1m8y" w:id="27"/>
+      <w:bookmarkEnd w:id="27"/>
       <w:r>
         <w:rPr>
           <w:rFonts w:ascii="Calibri" w:cs="Calibri" w:eastAsia="Calibri" w:hAnsi="Calibri"/>
@@ -10977,8 +11000,8 @@
           <w:vertAlign w:val="baseline"/>
         </w:rPr>
       </w:pPr>
-      <w:bookmarkStart w:colFirst="0" w:colLast="0" w:name="_heading=h.vhfyyl6czc7" w:id="27"/>
-      <w:bookmarkEnd w:id="27"/>
+      <w:bookmarkStart w:colFirst="0" w:colLast="0" w:name="_heading=h.vhfyyl6czc7" w:id="28"/>
+      <w:bookmarkEnd w:id="28"/>
       <w:r>
         <w:rPr>
           <w:rFonts w:ascii="Calibri" w:cs="Calibri" w:eastAsia="Calibri" w:hAnsi="Calibri"/>
@@ -11482,8 +11505,8 @@
           <w:vertAlign w:val="baseline"/>
         </w:rPr>
       </w:pPr>
-      <w:bookmarkStart w:colFirst="0" w:colLast="0" w:name="_heading=h.52yr0otb8966" w:id="28"/>
-      <w:bookmarkEnd w:id="28"/>
+      <w:bookmarkStart w:colFirst="0" w:colLast="0" w:name="_heading=h.52yr0otb8966" w:id="29"/>
+      <w:bookmarkEnd w:id="29"/>
       <w:r>
         <w:rPr>
           <w:rFonts w:ascii="Calibri" w:cs="Calibri" w:eastAsia="Calibri" w:hAnsi="Calibri"/>
@@ -11564,8 +11587,8 @@
           <w:szCs w:val="28"/>
         </w:rPr>
       </w:pPr>
-      <w:bookmarkStart w:colFirst="0" w:colLast="0" w:name="_heading=h.39vd0s97x7is" w:id="29"/>
-      <w:bookmarkEnd w:id="29"/>
+      <w:bookmarkStart w:colFirst="0" w:colLast="0" w:name="_heading=h.39vd0s97x7is" w:id="30"/>
+      <w:bookmarkEnd w:id="30"/>
       <w:r>
         <w:rPr>
           <w:rFonts w:ascii="Calibri" w:cs="Calibri" w:eastAsia="Calibri" w:hAnsi="Calibri"/>
@@ -11612,8 +11635,8 @@
           <w:szCs w:val="20"/>
         </w:rPr>
       </w:pPr>
-      <w:bookmarkStart w:colFirst="0" w:colLast="0" w:name="_heading=h.h165t2ykyxkk" w:id="30"/>
-      <w:bookmarkEnd w:id="30"/>
+      <w:bookmarkStart w:colFirst="0" w:colLast="0" w:name="_heading=h.h165t2ykyxkk" w:id="31"/>
+      <w:bookmarkEnd w:id="31"/>
       <w:r>
         <w:rPr>
           <w:rFonts w:ascii="Arial" w:cs="Arial" w:eastAsia="Arial" w:hAnsi="Arial"/>
@@ -11708,8 +11731,8 @@
           <w:szCs w:val="18"/>
         </w:rPr>
       </w:pPr>
-      <w:bookmarkStart w:colFirst="0" w:colLast="0" w:name="_heading=h.eka2byy2kkmp" w:id="31"/>
-      <w:bookmarkEnd w:id="31"/>
+      <w:bookmarkStart w:colFirst="0" w:colLast="0" w:name="_heading=h.eka2byy2kkmp" w:id="32"/>
+      <w:bookmarkEnd w:id="32"/>
       <w:r>
         <w:rPr>
           <w:rFonts w:ascii="Calibri" w:cs="Calibri" w:eastAsia="Calibri" w:hAnsi="Calibri"/>
@@ -11801,12 +11824,12 @@
           <wp:inline distB="114300" distT="114300" distL="114300" distR="114300">
             <wp:extent cx="6572250" cy="4381500"/>
             <wp:effectExtent b="0" l="0" r="0" t="0"/>
-            <wp:docPr id="30" name="image12.png"/>
+            <wp:docPr id="30" name="image3.png"/>
             <a:graphic>
               <a:graphicData uri="http://schemas.openxmlformats.org/drawingml/2006/picture">
                 <pic:pic>
                   <pic:nvPicPr>
-                    <pic:cNvPr id="0" name="image12.png"/>
+                    <pic:cNvPr id="0" name="image3.png"/>
                     <pic:cNvPicPr preferRelativeResize="0"/>
                   </pic:nvPicPr>
                   <pic:blipFill>
@@ -11840,12 +11863,12 @@
           <wp:inline distB="114300" distT="114300" distL="114300" distR="114300">
             <wp:extent cx="6572250" cy="4381500"/>
             <wp:effectExtent b="0" l="0" r="0" t="0"/>
-            <wp:docPr id="37" name="image16.png"/>
+            <wp:docPr id="37" name="image17.png"/>
             <a:graphic>
               <a:graphicData uri="http://schemas.openxmlformats.org/drawingml/2006/picture">
                 <pic:pic>
                   <pic:nvPicPr>
-                    <pic:cNvPr id="0" name="image16.png"/>
+                    <pic:cNvPr id="0" name="image17.png"/>
                     <pic:cNvPicPr preferRelativeResize="0"/>
                   </pic:nvPicPr>
                   <pic:blipFill>
@@ -11903,12 +11926,12 @@
           <wp:inline distB="114300" distT="114300" distL="114300" distR="114300">
             <wp:extent cx="6572250" cy="4381500"/>
             <wp:effectExtent b="0" l="0" r="0" t="0"/>
-            <wp:docPr id="29" name="image14.png"/>
+            <wp:docPr id="29" name="image15.png"/>
             <a:graphic>
               <a:graphicData uri="http://schemas.openxmlformats.org/drawingml/2006/picture">
                 <pic:pic>
                   <pic:nvPicPr>
-                    <pic:cNvPr id="0" name="image14.png"/>
+                    <pic:cNvPr id="0" name="image15.png"/>
                     <pic:cNvPicPr preferRelativeResize="0"/>
                   </pic:nvPicPr>
                   <pic:blipFill>
@@ -11942,12 +11965,12 @@
           <wp:inline distB="114300" distT="114300" distL="114300" distR="114300">
             <wp:extent cx="6572250" cy="4381500"/>
             <wp:effectExtent b="0" l="0" r="0" t="0"/>
-            <wp:docPr id="36" name="image5.png"/>
+            <wp:docPr id="36" name="image6.png"/>
             <a:graphic>
               <a:graphicData uri="http://schemas.openxmlformats.org/drawingml/2006/picture">
                 <pic:pic>
                   <pic:nvPicPr>
-                    <pic:cNvPr id="0" name="image5.png"/>
+                    <pic:cNvPr id="0" name="image6.png"/>
                     <pic:cNvPicPr preferRelativeResize="0"/>
                   </pic:nvPicPr>
                   <pic:blipFill>
@@ -12008,8 +12031,8 @@
           <w:vertAlign w:val="baseline"/>
         </w:rPr>
       </w:pPr>
-      <w:bookmarkStart w:colFirst="0" w:colLast="0" w:name="_heading=h.uazzups8wv99" w:id="32"/>
-      <w:bookmarkEnd w:id="32"/>
+      <w:bookmarkStart w:colFirst="0" w:colLast="0" w:name="_heading=h.uazzups8wv99" w:id="33"/>
+      <w:bookmarkEnd w:id="33"/>
       <w:r>
         <w:rPr>
           <w:rFonts w:ascii="Calibri" w:cs="Calibri" w:eastAsia="Calibri" w:hAnsi="Calibri"/>
@@ -12058,8 +12081,8 @@
           <w:vertAlign w:val="baseline"/>
         </w:rPr>
       </w:pPr>
-      <w:bookmarkStart w:colFirst="0" w:colLast="0" w:name="_heading=h.4i7ojhp" w:id="33"/>
-      <w:bookmarkEnd w:id="33"/>
+      <w:bookmarkStart w:colFirst="0" w:colLast="0" w:name="_heading=h.4i7ojhp" w:id="34"/>
+      <w:bookmarkEnd w:id="34"/>
       <w:r>
         <w:rPr>
           <w:rFonts w:ascii="Calibri" w:cs="Calibri" w:eastAsia="Calibri" w:hAnsi="Calibri"/>
@@ -12172,12 +12195,12 @@
           <wp:inline distB="114300" distT="114300" distL="114300" distR="114300">
             <wp:extent cx="6572250" cy="5080000"/>
             <wp:effectExtent b="0" l="0" r="0" t="0"/>
-            <wp:docPr id="44" name="image13.png"/>
+            <wp:docPr id="44" name="image14.png"/>
             <a:graphic>
               <a:graphicData uri="http://schemas.openxmlformats.org/drawingml/2006/picture">
                 <pic:pic>
                   <pic:nvPicPr>
-                    <pic:cNvPr id="0" name="image13.png"/>
+                    <pic:cNvPr id="0" name="image14.png"/>
                     <pic:cNvPicPr preferRelativeResize="0"/>
                   </pic:nvPicPr>
                   <pic:blipFill>
@@ -12329,8 +12352,8 @@
           <w:vertAlign w:val="baseline"/>
         </w:rPr>
       </w:pPr>
-      <w:bookmarkStart w:colFirst="0" w:colLast="0" w:name="_heading=h.577oi9rypazl" w:id="34"/>
-      <w:bookmarkEnd w:id="34"/>
+      <w:bookmarkStart w:colFirst="0" w:colLast="0" w:name="_heading=h.577oi9rypazl" w:id="35"/>
+      <w:bookmarkEnd w:id="35"/>
       <w:r>
         <w:rPr>
           <w:rFonts w:ascii="Calibri" w:cs="Calibri" w:eastAsia="Calibri" w:hAnsi="Calibri"/>
@@ -12476,8 +12499,8 @@
           <w:highlight w:val="white"/>
         </w:rPr>
       </w:pPr>
-      <w:bookmarkStart w:colFirst="0" w:colLast="0" w:name="_heading=h.dd1f2onpuv3r" w:id="35"/>
-      <w:bookmarkEnd w:id="35"/>
+      <w:bookmarkStart w:colFirst="0" w:colLast="0" w:name="_heading=h.dd1f2onpuv3r" w:id="36"/>
+      <w:bookmarkEnd w:id="36"/>
       <w:r>
         <w:rPr>
           <w:rFonts w:ascii="Calibri" w:cs="Calibri" w:eastAsia="Calibri" w:hAnsi="Calibri"/>
@@ -12579,8 +12602,8 @@
           <w:highlight w:val="white"/>
         </w:rPr>
       </w:pPr>
-      <w:bookmarkStart w:colFirst="0" w:colLast="0" w:name="_heading=h.o0tvjxbsgewc" w:id="36"/>
-      <w:bookmarkEnd w:id="36"/>
+      <w:bookmarkStart w:colFirst="0" w:colLast="0" w:name="_heading=h.o0tvjxbsgewc" w:id="37"/>
+      <w:bookmarkEnd w:id="37"/>
       <w:r>
         <w:rPr>
           <w:rFonts w:ascii="Calibri" w:cs="Calibri" w:eastAsia="Calibri" w:hAnsi="Calibri"/>
@@ -12661,8 +12684,8 @@
           <w:szCs w:val="28"/>
         </w:rPr>
       </w:pPr>
-      <w:bookmarkStart w:colFirst="0" w:colLast="0" w:name="_heading=h.5l1qohoevxcf" w:id="37"/>
-      <w:bookmarkEnd w:id="37"/>
+      <w:bookmarkStart w:colFirst="0" w:colLast="0" w:name="_heading=h.5l1qohoevxcf" w:id="38"/>
+      <w:bookmarkEnd w:id="38"/>
       <w:r>
         <w:rPr>
           <w:rtl w:val="0"/>
@@ -12700,8 +12723,8 @@
           <w:vertAlign w:val="baseline"/>
         </w:rPr>
       </w:pPr>
-      <w:bookmarkStart w:colFirst="0" w:colLast="0" w:name="_heading=h.lq1uqq3v2sgv" w:id="38"/>
-      <w:bookmarkEnd w:id="38"/>
+      <w:bookmarkStart w:colFirst="0" w:colLast="0" w:name="_heading=h.lq1uqq3v2sgv" w:id="39"/>
+      <w:bookmarkEnd w:id="39"/>
       <w:r>
         <w:rPr>
           <w:rFonts w:ascii="Calibri" w:cs="Calibri" w:eastAsia="Calibri" w:hAnsi="Calibri"/>
@@ -12745,8 +12768,8 @@
           <w:highlight w:val="white"/>
         </w:rPr>
       </w:pPr>
-      <w:bookmarkStart w:colFirst="0" w:colLast="0" w:name="_heading=h.li4tz5z44db7" w:id="39"/>
-      <w:bookmarkEnd w:id="39"/>
+      <w:bookmarkStart w:colFirst="0" w:colLast="0" w:name="_heading=h.li4tz5z44db7" w:id="40"/>
+      <w:bookmarkEnd w:id="40"/>
       <w:r>
         <w:rPr>
           <w:rFonts w:ascii="Calibri" w:cs="Calibri" w:eastAsia="Calibri" w:hAnsi="Calibri"/>
@@ -12905,8 +12928,8 @@
           <w:vertAlign w:val="baseline"/>
         </w:rPr>
       </w:pPr>
-      <w:bookmarkStart w:colFirst="0" w:colLast="0" w:name="_heading=h.pu58xfjshvu" w:id="40"/>
-      <w:bookmarkEnd w:id="40"/>
+      <w:bookmarkStart w:colFirst="0" w:colLast="0" w:name="_heading=h.pu58xfjshvu" w:id="41"/>
+      <w:bookmarkEnd w:id="41"/>
       <w:r>
         <w:rPr>
           <w:rFonts w:ascii="Calibri" w:cs="Calibri" w:eastAsia="Calibri" w:hAnsi="Calibri"/>
@@ -13017,12 +13040,12 @@
                 <wp:inline distB="114300" distT="114300" distL="114300" distR="114300">
                   <wp:extent cx="461963" cy="461963"/>
                   <wp:effectExtent b="0" l="0" r="0" t="0"/>
-                  <wp:docPr id="41" name="image9.png"/>
+                  <wp:docPr id="41" name="image10.png"/>
                   <a:graphic>
                     <a:graphicData uri="http://schemas.openxmlformats.org/drawingml/2006/picture">
                       <pic:pic>
                         <pic:nvPicPr>
-                          <pic:cNvPr id="0" name="image9.png"/>
+                          <pic:cNvPr id="0" name="image10.png"/>
                           <pic:cNvPicPr preferRelativeResize="0"/>
                         </pic:nvPicPr>
                         <pic:blipFill>
@@ -13172,8 +13195,8 @@
           <w:szCs w:val="20"/>
         </w:rPr>
       </w:pPr>
-      <w:bookmarkStart w:colFirst="0" w:colLast="0" w:name="_heading=h.78z24wnxsa9q" w:id="41"/>
-      <w:bookmarkEnd w:id="41"/>
+      <w:bookmarkStart w:colFirst="0" w:colLast="0" w:name="_heading=h.78z24wnxsa9q" w:id="42"/>
+      <w:bookmarkEnd w:id="42"/>
       <w:r>
         <w:rPr>
           <w:rFonts w:ascii="Calibri" w:cs="Calibri" w:eastAsia="Calibri" w:hAnsi="Calibri"/>
@@ -13288,8 +13311,8 @@
           <w:szCs w:val="20"/>
         </w:rPr>
       </w:pPr>
-      <w:bookmarkStart w:colFirst="0" w:colLast="0" w:name="_heading=h.us1ckwfb5xwq" w:id="42"/>
-      <w:bookmarkEnd w:id="42"/>
+      <w:bookmarkStart w:colFirst="0" w:colLast="0" w:name="_heading=h.us1ckwfb5xwq" w:id="43"/>
+      <w:bookmarkEnd w:id="43"/>
       <w:r>
         <w:rPr>
           <w:rFonts w:ascii="Arial" w:cs="Arial" w:eastAsia="Arial" w:hAnsi="Arial"/>
@@ -13331,8 +13354,8 @@
           <w:vertAlign w:val="baseline"/>
         </w:rPr>
       </w:pPr>
-      <w:bookmarkStart w:colFirst="0" w:colLast="0" w:name="_heading=h.ee7o2cdrv9pv" w:id="43"/>
-      <w:bookmarkEnd w:id="43"/>
+      <w:bookmarkStart w:colFirst="0" w:colLast="0" w:name="_heading=h.ee7o2cdrv9pv" w:id="44"/>
+      <w:bookmarkEnd w:id="44"/>
       <w:r>
         <w:rPr>
           <w:rFonts w:ascii="Calibri" w:cs="Calibri" w:eastAsia="Calibri" w:hAnsi="Calibri"/>
@@ -13396,8 +13419,8 @@
           <w:vertAlign w:val="baseline"/>
         </w:rPr>
       </w:pPr>
-      <w:bookmarkStart w:colFirst="0" w:colLast="0" w:name="_heading=h.ysxp13tv0op6" w:id="44"/>
-      <w:bookmarkEnd w:id="44"/>
+      <w:bookmarkStart w:colFirst="0" w:colLast="0" w:name="_heading=h.ysxp13tv0op6" w:id="45"/>
+      <w:bookmarkEnd w:id="45"/>
       <w:r>
         <w:rPr>
           <w:rFonts w:ascii="Calibri" w:cs="Calibri" w:eastAsia="Calibri" w:hAnsi="Calibri"/>
@@ -13525,8 +13548,8 @@
           <w:color w:val="e6e6e6"/>
         </w:rPr>
       </w:pPr>
-      <w:bookmarkStart w:colFirst="0" w:colLast="0" w:name="_heading=h.sanqekx35td6" w:id="45"/>
-      <w:bookmarkEnd w:id="45"/>
+      <w:bookmarkStart w:colFirst="0" w:colLast="0" w:name="_heading=h.sanqekx35td6" w:id="46"/>
+      <w:bookmarkEnd w:id="46"/>
       <w:r>
         <w:rPr>
           <w:rFonts w:ascii="Calibri" w:cs="Calibri" w:eastAsia="Calibri" w:hAnsi="Calibri"/>
@@ -13611,8 +13634,8 @@
           <w:vertAlign w:val="baseline"/>
         </w:rPr>
       </w:pPr>
-      <w:bookmarkStart w:colFirst="0" w:colLast="0" w:name="_heading=h.bq4bqkw0sf0f" w:id="46"/>
-      <w:bookmarkEnd w:id="46"/>
+      <w:bookmarkStart w:colFirst="0" w:colLast="0" w:name="_heading=h.bq4bqkw0sf0f" w:id="47"/>
+      <w:bookmarkEnd w:id="47"/>
       <w:r>
         <w:rPr>
           <w:rFonts w:ascii="Calibri" w:cs="Calibri" w:eastAsia="Calibri" w:hAnsi="Calibri"/>
@@ -13686,8 +13709,8 @@
           <w:szCs w:val="24"/>
         </w:rPr>
       </w:pPr>
-      <w:bookmarkStart w:colFirst="0" w:colLast="0" w:name="_heading=h.my042hoerbun" w:id="47"/>
-      <w:bookmarkEnd w:id="47"/>
+      <w:bookmarkStart w:colFirst="0" w:colLast="0" w:name="_heading=h.my042hoerbun" w:id="48"/>
+      <w:bookmarkEnd w:id="48"/>
       <w:r>
         <w:rPr>
           <w:rFonts w:ascii="Calibri" w:cs="Calibri" w:eastAsia="Calibri" w:hAnsi="Calibri"/>
@@ -13742,8 +13765,8 @@
           <w:szCs w:val="24"/>
         </w:rPr>
       </w:pPr>
-      <w:bookmarkStart w:colFirst="0" w:colLast="0" w:name="_heading=h.hu9ljwqzj7sa" w:id="48"/>
-      <w:bookmarkEnd w:id="48"/>
+      <w:bookmarkStart w:colFirst="0" w:colLast="0" w:name="_heading=h.hu9ljwqzj7sa" w:id="49"/>
+      <w:bookmarkEnd w:id="49"/>
       <w:r>
         <w:rPr>
           <w:b w:val="1"/>
@@ -13777,20 +13800,20 @@
         <w:jc w:val="left"/>
         <w:rPr/>
       </w:pPr>
-      <w:bookmarkStart w:colFirst="0" w:colLast="0" w:name="_heading=h.kkigo44chnme" w:id="49"/>
-      <w:bookmarkEnd w:id="49"/>
+      <w:bookmarkStart w:colFirst="0" w:colLast="0" w:name="_heading=h.kkigo44chnme" w:id="50"/>
+      <w:bookmarkEnd w:id="50"/>
       <w:r>
         <w:rPr/>
         <w:drawing>
           <wp:inline distB="114300" distT="114300" distL="114300" distR="114300">
             <wp:extent cx="4130082" cy="6034088"/>
             <wp:effectExtent b="0" l="0" r="0" t="0"/>
-            <wp:docPr id="32" name="image6.png"/>
+            <wp:docPr id="32" name="image2.png"/>
             <a:graphic>
               <a:graphicData uri="http://schemas.openxmlformats.org/drawingml/2006/picture">
                 <pic:pic>
                   <pic:nvPicPr>
-                    <pic:cNvPr id="0" name="image6.png"/>
+                    <pic:cNvPr id="0" name="image2.png"/>
                     <pic:cNvPicPr preferRelativeResize="0"/>
                   </pic:nvPicPr>
                   <pic:blipFill>
@@ -13869,8 +13892,8 @@
           <w:vertAlign w:val="baseline"/>
         </w:rPr>
       </w:pPr>
-      <w:bookmarkStart w:colFirst="0" w:colLast="0" w:name="_heading=h.4dezu3y8rjtf" w:id="50"/>
-      <w:bookmarkEnd w:id="50"/>
+      <w:bookmarkStart w:colFirst="0" w:colLast="0" w:name="_heading=h.4dezu3y8rjtf" w:id="51"/>
+      <w:bookmarkEnd w:id="51"/>
       <w:r>
         <w:rPr>
           <w:rFonts w:ascii="Calibri" w:cs="Calibri" w:eastAsia="Calibri" w:hAnsi="Calibri"/>
@@ -13983,8 +14006,8 @@
           <w:vertAlign w:val="baseline"/>
         </w:rPr>
       </w:pPr>
-      <w:bookmarkStart w:colFirst="0" w:colLast="0" w:name="_heading=h.vmtb0oqgfb7y" w:id="51"/>
-      <w:bookmarkEnd w:id="51"/>
+      <w:bookmarkStart w:colFirst="0" w:colLast="0" w:name="_heading=h.vmtb0oqgfb7y" w:id="52"/>
+      <w:bookmarkEnd w:id="52"/>
       <w:r>
         <w:rPr>
           <w:rFonts w:ascii="Calibri" w:cs="Calibri" w:eastAsia="Calibri" w:hAnsi="Calibri"/>
@@ -14082,8 +14105,8 @@
           <w:vertAlign w:val="baseline"/>
         </w:rPr>
       </w:pPr>
-      <w:bookmarkStart w:colFirst="0" w:colLast="0" w:name="_heading=h.yfvdssxbcrpj" w:id="52"/>
-      <w:bookmarkEnd w:id="52"/>
+      <w:bookmarkStart w:colFirst="0" w:colLast="0" w:name="_heading=h.yfvdssxbcrpj" w:id="53"/>
+      <w:bookmarkEnd w:id="53"/>
       <w:r>
         <w:rPr>
           <w:rFonts w:ascii="Calibri" w:cs="Calibri" w:eastAsia="Calibri" w:hAnsi="Calibri"/>
@@ -14744,8 +14767,8 @@
           <w:szCs w:val="28"/>
         </w:rPr>
       </w:pPr>
-      <w:bookmarkStart w:colFirst="0" w:colLast="0" w:name="_heading=h.k6u3gg1yuj4z" w:id="53"/>
-      <w:bookmarkEnd w:id="53"/>
+      <w:bookmarkStart w:colFirst="0" w:colLast="0" w:name="_heading=h.k6u3gg1yuj4z" w:id="54"/>
+      <w:bookmarkEnd w:id="54"/>
       <w:r>
         <w:rPr>
           <w:rtl w:val="0"/>
@@ -14783,8 +14806,8 @@
           <w:vertAlign w:val="baseline"/>
         </w:rPr>
       </w:pPr>
-      <w:bookmarkStart w:colFirst="0" w:colLast="0" w:name="_heading=h.mplbbvvr4kln" w:id="54"/>
-      <w:bookmarkEnd w:id="54"/>
+      <w:bookmarkStart w:colFirst="0" w:colLast="0" w:name="_heading=h.mplbbvvr4kln" w:id="55"/>
+      <w:bookmarkEnd w:id="55"/>
       <w:r>
         <w:rPr>
           <w:rFonts w:ascii="Calibri" w:cs="Calibri" w:eastAsia="Calibri" w:hAnsi="Calibri"/>
@@ -14822,8 +14845,8 @@
         <w:jc w:val="both"/>
         <w:rPr/>
       </w:pPr>
-      <w:bookmarkStart w:colFirst="0" w:colLast="0" w:name="_heading=h.vx1227" w:id="55"/>
-      <w:bookmarkEnd w:id="55"/>
+      <w:bookmarkStart w:colFirst="0" w:colLast="0" w:name="_heading=h.vx1227" w:id="56"/>
+      <w:bookmarkEnd w:id="56"/>
       <w:r>
         <w:rPr>
           <w:rFonts w:ascii="Calibri" w:cs="Calibri" w:eastAsia="Calibri" w:hAnsi="Calibri"/>
@@ -14921,8 +14944,8 @@
           <w:vertAlign w:val="baseline"/>
         </w:rPr>
       </w:pPr>
-      <w:bookmarkStart w:colFirst="0" w:colLast="0" w:name="_heading=h.gzt5stvz9pmg" w:id="56"/>
-      <w:bookmarkEnd w:id="56"/>
+      <w:bookmarkStart w:colFirst="0" w:colLast="0" w:name="_heading=h.gzt5stvz9pmg" w:id="57"/>
+      <w:bookmarkEnd w:id="57"/>
       <w:r>
         <w:rPr>
           <w:rFonts w:ascii="Calibri" w:cs="Calibri" w:eastAsia="Calibri" w:hAnsi="Calibri"/>
@@ -15024,8 +15047,8 @@
           <w:vertAlign w:val="baseline"/>
         </w:rPr>
       </w:pPr>
-      <w:bookmarkStart w:colFirst="0" w:colLast="0" w:name="_heading=h.ofna0714faw6" w:id="57"/>
-      <w:bookmarkEnd w:id="57"/>
+      <w:bookmarkStart w:colFirst="0" w:colLast="0" w:name="_heading=h.ofna0714faw6" w:id="58"/>
+      <w:bookmarkEnd w:id="58"/>
       <w:r>
         <w:rPr>
           <w:rFonts w:ascii="Calibri" w:cs="Calibri" w:eastAsia="Calibri" w:hAnsi="Calibri"/>
@@ -15062,12 +15085,12 @@
           <wp:inline distB="114300" distT="114300" distL="114300" distR="114300">
             <wp:extent cx="6572250" cy="6578600"/>
             <wp:effectExtent b="0" l="0" r="0" t="0"/>
-            <wp:docPr id="38" name="image2.png"/>
+            <wp:docPr id="38" name="image7.png"/>
             <a:graphic>
               <a:graphicData uri="http://schemas.openxmlformats.org/drawingml/2006/picture">
                 <pic:pic>
                   <pic:nvPicPr>
-                    <pic:cNvPr id="0" name="image2.png"/>
+                    <pic:cNvPr id="0" name="image7.png"/>
                     <pic:cNvPicPr preferRelativeResize="0"/>
                   </pic:nvPicPr>
                   <pic:blipFill>
@@ -15221,8 +15244,8 @@
           <w:vertAlign w:val="baseline"/>
         </w:rPr>
       </w:pPr>
-      <w:bookmarkStart w:colFirst="0" w:colLast="0" w:name="_heading=h.hw2sg8qhkofg" w:id="58"/>
-      <w:bookmarkEnd w:id="58"/>
+      <w:bookmarkStart w:colFirst="0" w:colLast="0" w:name="_heading=h.hw2sg8qhkofg" w:id="59"/>
+      <w:bookmarkEnd w:id="59"/>
       <w:r>
         <w:rPr>
           <w:rFonts w:ascii="Calibri" w:cs="Calibri" w:eastAsia="Calibri" w:hAnsi="Calibri"/>
@@ -15313,8 +15336,8 @@
           <w:vertAlign w:val="baseline"/>
         </w:rPr>
       </w:pPr>
-      <w:bookmarkStart w:colFirst="0" w:colLast="0" w:name="_heading=h.sgv5n49m4fq2" w:id="59"/>
-      <w:bookmarkEnd w:id="59"/>
+      <w:bookmarkStart w:colFirst="0" w:colLast="0" w:name="_heading=h.sgv5n49m4fq2" w:id="60"/>
+      <w:bookmarkEnd w:id="60"/>
       <w:r>
         <w:rPr>
           <w:rFonts w:ascii="Calibri" w:cs="Calibri" w:eastAsia="Calibri" w:hAnsi="Calibri"/>
@@ -15387,8 +15410,8 @@
           <w:vertAlign w:val="baseline"/>
         </w:rPr>
       </w:pPr>
-      <w:bookmarkStart w:colFirst="0" w:colLast="0" w:name="_heading=h.jkgmf4ge8nbx" w:id="60"/>
-      <w:bookmarkEnd w:id="60"/>
+      <w:bookmarkStart w:colFirst="0" w:colLast="0" w:name="_heading=h.jkgmf4ge8nbx" w:id="61"/>
+      <w:bookmarkEnd w:id="61"/>
       <w:r>
         <w:rPr>
           <w:rFonts w:ascii="Calibri" w:cs="Calibri" w:eastAsia="Calibri" w:hAnsi="Calibri"/>
@@ -15438,8 +15461,8 @@
           <w:vertAlign w:val="baseline"/>
         </w:rPr>
       </w:pPr>
-      <w:bookmarkStart w:colFirst="0" w:colLast="0" w:name="_heading=h.1v1yuxt" w:id="61"/>
-      <w:bookmarkEnd w:id="61"/>
+      <w:bookmarkStart w:colFirst="0" w:colLast="0" w:name="_heading=h.1v1yuxt" w:id="62"/>
+      <w:bookmarkEnd w:id="62"/>
       <w:r>
         <w:rPr>
           <w:rFonts w:ascii="Calibri" w:cs="Calibri" w:eastAsia="Calibri" w:hAnsi="Calibri"/>
@@ -15559,8 +15582,8 @@
           <w:vertAlign w:val="baseline"/>
         </w:rPr>
       </w:pPr>
-      <w:bookmarkStart w:colFirst="0" w:colLast="0" w:name="_heading=h.pn1v8pyw2lc" w:id="62"/>
-      <w:bookmarkEnd w:id="62"/>
+      <w:bookmarkStart w:colFirst="0" w:colLast="0" w:name="_heading=h.pn1v8pyw2lc" w:id="63"/>
+      <w:bookmarkEnd w:id="63"/>
       <w:r>
         <w:rPr>
           <w:rFonts w:ascii="Calibri" w:cs="Calibri" w:eastAsia="Calibri" w:hAnsi="Calibri"/>
@@ -15649,8 +15672,8 @@
           <w:vertAlign w:val="baseline"/>
         </w:rPr>
       </w:pPr>
-      <w:bookmarkStart w:colFirst="0" w:colLast="0" w:name="_heading=h.bvup0gmjn2zq" w:id="63"/>
-      <w:bookmarkEnd w:id="63"/>
+      <w:bookmarkStart w:colFirst="0" w:colLast="0" w:name="_heading=h.bvup0gmjn2zq" w:id="64"/>
+      <w:bookmarkEnd w:id="64"/>
       <w:r>
         <w:rPr>
           <w:rFonts w:ascii="Calibri" w:cs="Calibri" w:eastAsia="Calibri" w:hAnsi="Calibri"/>
@@ -20037,8 +20060,8 @@
           <w:vertAlign w:val="baseline"/>
         </w:rPr>
       </w:pPr>
-      <w:bookmarkStart w:colFirst="0" w:colLast="0" w:name="_heading=h.eareksdzjnx0" w:id="64"/>
-      <w:bookmarkEnd w:id="64"/>
+      <w:bookmarkStart w:colFirst="0" w:colLast="0" w:name="_heading=h.eareksdzjnx0" w:id="65"/>
+      <w:bookmarkEnd w:id="65"/>
       <w:r>
         <w:rPr>
           <w:rFonts w:ascii="Calibri" w:cs="Calibri" w:eastAsia="Calibri" w:hAnsi="Calibri"/>
@@ -20104,8 +20127,8 @@
           <w:vertAlign w:val="baseline"/>
         </w:rPr>
       </w:pPr>
-      <w:bookmarkStart w:colFirst="0" w:colLast="0" w:name="_heading=h.a6t90936uqh8" w:id="65"/>
-      <w:bookmarkEnd w:id="65"/>
+      <w:bookmarkStart w:colFirst="0" w:colLast="0" w:name="_heading=h.a6t90936uqh8" w:id="66"/>
+      <w:bookmarkEnd w:id="66"/>
       <w:r>
         <w:rPr>
           <w:rFonts w:ascii="Calibri" w:cs="Calibri" w:eastAsia="Calibri" w:hAnsi="Calibri"/>
@@ -20152,8 +20175,8 @@
           <w:u w:val="none"/>
         </w:rPr>
       </w:pPr>
-      <w:bookmarkStart w:colFirst="0" w:colLast="0" w:name="_heading=h.tmrljzos50y8" w:id="66"/>
-      <w:bookmarkEnd w:id="66"/>
+      <w:bookmarkStart w:colFirst="0" w:colLast="0" w:name="_heading=h.tmrljzos50y8" w:id="67"/>
+      <w:bookmarkEnd w:id="67"/>
       <w:r>
         <w:rPr>
           <w:b w:val="1"/>
@@ -20177,12 +20200,12 @@
           <wp:inline distB="114300" distT="114300" distL="114300" distR="114300">
             <wp:extent cx="5853113" cy="3220300"/>
             <wp:effectExtent b="0" l="0" r="0" t="0"/>
-            <wp:docPr id="28" name="image1.png"/>
+            <wp:docPr id="28" name="image4.png"/>
             <a:graphic>
               <a:graphicData uri="http://schemas.openxmlformats.org/drawingml/2006/picture">
                 <pic:pic>
                   <pic:nvPicPr>
-                    <pic:cNvPr id="0" name="image1.png"/>
+                    <pic:cNvPr id="0" name="image4.png"/>
                     <pic:cNvPicPr preferRelativeResize="0"/>
                   </pic:nvPicPr>
                   <pic:blipFill>
@@ -20249,8 +20272,8 @@
           <w:szCs w:val="28"/>
         </w:rPr>
       </w:pPr>
-      <w:bookmarkStart w:colFirst="0" w:colLast="0" w:name="_heading=h.tmrljzos50y8" w:id="66"/>
-      <w:bookmarkEnd w:id="66"/>
+      <w:bookmarkStart w:colFirst="0" w:colLast="0" w:name="_heading=h.tmrljzos50y8" w:id="67"/>
+      <w:bookmarkEnd w:id="67"/>
       <w:r>
         <w:rPr>
           <w:b w:val="1"/>
@@ -20273,8 +20296,8 @@
           <w:szCs w:val="28"/>
         </w:rPr>
       </w:pPr>
-      <w:bookmarkStart w:colFirst="0" w:colLast="0" w:name="_heading=h.xzxuxl9qnquz" w:id="67"/>
-      <w:bookmarkEnd w:id="67"/>
+      <w:bookmarkStart w:colFirst="0" w:colLast="0" w:name="_heading=h.xzxuxl9qnquz" w:id="68"/>
+      <w:bookmarkEnd w:id="68"/>
       <w:r>
         <w:rPr>
           <w:b w:val="1"/>
@@ -20285,12 +20308,12 @@
           <wp:inline distB="114300" distT="114300" distL="114300" distR="114300">
             <wp:extent cx="6572250" cy="2578100"/>
             <wp:effectExtent b="0" l="0" r="0" t="0"/>
-            <wp:docPr id="35" name="image11.png"/>
+            <wp:docPr id="35" name="image5.png"/>
             <a:graphic>
               <a:graphicData uri="http://schemas.openxmlformats.org/drawingml/2006/picture">
                 <pic:pic>
                   <pic:nvPicPr>
-                    <pic:cNvPr id="0" name="image11.png"/>
+                    <pic:cNvPr id="0" name="image5.png"/>
                     <pic:cNvPicPr preferRelativeResize="0"/>
                   </pic:nvPicPr>
                   <pic:blipFill>
@@ -20359,8 +20382,8 @@
           <w:szCs w:val="28"/>
         </w:rPr>
       </w:pPr>
-      <w:bookmarkStart w:colFirst="0" w:colLast="0" w:name="_heading=h.1ue2y8ajmokf" w:id="68"/>
-      <w:bookmarkEnd w:id="68"/>
+      <w:bookmarkStart w:colFirst="0" w:colLast="0" w:name="_heading=h.1ue2y8ajmokf" w:id="69"/>
+      <w:bookmarkEnd w:id="69"/>
       <w:r>
         <w:rPr>
           <w:b w:val="1"/>
@@ -20384,8 +20407,8 @@
           <w:szCs w:val="28"/>
         </w:rPr>
       </w:pPr>
-      <w:bookmarkStart w:colFirst="0" w:colLast="0" w:name="_heading=h.4sm9ncatkra0" w:id="69"/>
-      <w:bookmarkEnd w:id="69"/>
+      <w:bookmarkStart w:colFirst="0" w:colLast="0" w:name="_heading=h.4sm9ncatkra0" w:id="70"/>
+      <w:bookmarkEnd w:id="70"/>
       <w:r>
         <w:rPr>
           <w:b w:val="1"/>
@@ -20396,12 +20419,12 @@
           <wp:inline distB="114300" distT="114300" distL="114300" distR="114300">
             <wp:extent cx="6572250" cy="1333500"/>
             <wp:effectExtent b="0" l="0" r="0" t="0"/>
-            <wp:docPr id="39" name="image7.png"/>
+            <wp:docPr id="39" name="image9.png"/>
             <a:graphic>
               <a:graphicData uri="http://schemas.openxmlformats.org/drawingml/2006/picture">
                 <pic:pic>
                   <pic:nvPicPr>
-                    <pic:cNvPr id="0" name="image7.png"/>
+                    <pic:cNvPr id="0" name="image9.png"/>
                     <pic:cNvPicPr preferRelativeResize="0"/>
                   </pic:nvPicPr>
                   <pic:blipFill>
@@ -20470,8 +20493,8 @@
           <w:szCs w:val="28"/>
         </w:rPr>
       </w:pPr>
-      <w:bookmarkStart w:colFirst="0" w:colLast="0" w:name="_heading=h.h3sa0i4aqt2k" w:id="70"/>
-      <w:bookmarkEnd w:id="70"/>
+      <w:bookmarkStart w:colFirst="0" w:colLast="0" w:name="_heading=h.h3sa0i4aqt2k" w:id="71"/>
+      <w:bookmarkEnd w:id="71"/>
       <w:r>
         <w:rPr>
           <w:b w:val="1"/>
@@ -20495,8 +20518,8 @@
           <w:szCs w:val="28"/>
         </w:rPr>
       </w:pPr>
-      <w:bookmarkStart w:colFirst="0" w:colLast="0" w:name="_heading=h.pql6grdpesbi" w:id="71"/>
-      <w:bookmarkEnd w:id="71"/>
+      <w:bookmarkStart w:colFirst="0" w:colLast="0" w:name="_heading=h.pql6grdpesbi" w:id="72"/>
+      <w:bookmarkEnd w:id="72"/>
       <w:r>
         <w:rPr>
           <w:b w:val="1"/>
@@ -20507,12 +20530,12 @@
           <wp:inline distB="114300" distT="114300" distL="114300" distR="114300">
             <wp:extent cx="7094477" cy="1902143"/>
             <wp:effectExtent b="0" l="0" r="0" t="0"/>
-            <wp:docPr id="31" name="image4.png"/>
+            <wp:docPr id="31" name="image1.png"/>
             <a:graphic>
               <a:graphicData uri="http://schemas.openxmlformats.org/drawingml/2006/picture">
                 <pic:pic>
                   <pic:nvPicPr>
-                    <pic:cNvPr id="0" name="image4.png"/>
+                    <pic:cNvPr id="0" name="image1.png"/>
                     <pic:cNvPicPr preferRelativeResize="0"/>
                   </pic:nvPicPr>
                   <pic:blipFill>
@@ -20595,8 +20618,8 @@
           <w:vertAlign w:val="baseline"/>
         </w:rPr>
       </w:pPr>
-      <w:bookmarkStart w:colFirst="0" w:colLast="0" w:name="_heading=h.1tou16uihzsm" w:id="72"/>
-      <w:bookmarkEnd w:id="72"/>
+      <w:bookmarkStart w:colFirst="0" w:colLast="0" w:name="_heading=h.1tou16uihzsm" w:id="73"/>
+      <w:bookmarkEnd w:id="73"/>
       <w:r>
         <w:rPr>
           <w:rFonts w:ascii="Calibri" w:cs="Calibri" w:eastAsia="Calibri" w:hAnsi="Calibri"/>
@@ -20708,8 +20731,8 @@
           <w:vertAlign w:val="baseline"/>
         </w:rPr>
       </w:pPr>
-      <w:bookmarkStart w:colFirst="0" w:colLast="0" w:name="_heading=h.o5njz5p12rou" w:id="73"/>
-      <w:bookmarkEnd w:id="73"/>
+      <w:bookmarkStart w:colFirst="0" w:colLast="0" w:name="_heading=h.o5njz5p12rou" w:id="74"/>
+      <w:bookmarkEnd w:id="74"/>
       <w:r>
         <w:rPr>
           <w:rFonts w:ascii="Calibri" w:cs="Calibri" w:eastAsia="Calibri" w:hAnsi="Calibri"/>
@@ -20747,8 +20770,8 @@
         <w:jc w:val="both"/>
         <w:rPr/>
       </w:pPr>
-      <w:bookmarkStart w:colFirst="0" w:colLast="0" w:name="_heading=h.tvamuvdbtcon" w:id="74"/>
-      <w:bookmarkEnd w:id="74"/>
+      <w:bookmarkStart w:colFirst="0" w:colLast="0" w:name="_heading=h.tvamuvdbtcon" w:id="75"/>
+      <w:bookmarkEnd w:id="75"/>
       <w:r>
         <w:rPr>
           <w:rtl w:val="0"/>
@@ -20883,8 +20906,8 @@
           <w:vertAlign w:val="baseline"/>
         </w:rPr>
       </w:pPr>
-      <w:bookmarkStart w:colFirst="0" w:colLast="0" w:name="_heading=h.sjc8nq88ruay" w:id="75"/>
-      <w:bookmarkEnd w:id="75"/>
+      <w:bookmarkStart w:colFirst="0" w:colLast="0" w:name="_heading=h.sjc8nq88ruay" w:id="76"/>
+      <w:bookmarkEnd w:id="76"/>
       <w:r>
         <w:rPr>
           <w:rFonts w:ascii="Calibri" w:cs="Calibri" w:eastAsia="Calibri" w:hAnsi="Calibri"/>
@@ -20981,12 +21004,12 @@
           <wp:inline distB="114300" distT="114300" distL="114300" distR="114300">
             <wp:extent cx="6086475" cy="2914650"/>
             <wp:effectExtent b="0" l="0" r="0" t="0"/>
-            <wp:docPr id="40" name="image3.png"/>
+            <wp:docPr id="40" name="image8.png"/>
             <a:graphic>
               <a:graphicData uri="http://schemas.openxmlformats.org/drawingml/2006/picture">
                 <pic:pic>
                   <pic:nvPicPr>
-                    <pic:cNvPr id="0" name="image3.png"/>
+                    <pic:cNvPr id="0" name="image8.png"/>
                     <pic:cNvPicPr preferRelativeResize="0"/>
                   </pic:nvPicPr>
                   <pic:blipFill>
@@ -21083,12 +21106,12 @@
           <wp:inline distB="114300" distT="114300" distL="114300" distR="114300">
             <wp:extent cx="6572250" cy="2044700"/>
             <wp:effectExtent b="0" l="0" r="0" t="0"/>
-            <wp:docPr id="34" name="image17.png"/>
+            <wp:docPr id="34" name="image16.png"/>
             <a:graphic>
               <a:graphicData uri="http://schemas.openxmlformats.org/drawingml/2006/picture">
                 <pic:pic>
                   <pic:nvPicPr>
-                    <pic:cNvPr id="0" name="image17.png"/>
+                    <pic:cNvPr id="0" name="image16.png"/>
                     <pic:cNvPicPr preferRelativeResize="0"/>
                   </pic:nvPicPr>
                   <pic:blipFill>
@@ -21189,12 +21212,12 @@
           <wp:inline distB="114300" distT="114300" distL="114300" distR="114300">
             <wp:extent cx="6572250" cy="2946400"/>
             <wp:effectExtent b="0" l="0" r="0" t="0"/>
-            <wp:docPr id="42" name="image8.png"/>
+            <wp:docPr id="42" name="image11.png"/>
             <a:graphic>
               <a:graphicData uri="http://schemas.openxmlformats.org/drawingml/2006/picture">
                 <pic:pic>
                   <pic:nvPicPr>
-                    <pic:cNvPr id="0" name="image8.png"/>
+                    <pic:cNvPr id="0" name="image11.png"/>
                     <pic:cNvPicPr preferRelativeResize="0"/>
                   </pic:nvPicPr>
                   <pic:blipFill>
@@ -21250,8 +21273,8 @@
         <w:jc w:val="both"/>
         <w:rPr/>
       </w:pPr>
-      <w:bookmarkStart w:colFirst="0" w:colLast="0" w:name="_heading=h.exg4ncfsum3b" w:id="76"/>
-      <w:bookmarkEnd w:id="76"/>
+      <w:bookmarkStart w:colFirst="0" w:colLast="0" w:name="_heading=h.exg4ncfsum3b" w:id="77"/>
+      <w:bookmarkEnd w:id="77"/>
       <w:r>
         <w:rPr>
           <w:rtl w:val="0"/>
@@ -21310,8 +21333,8 @@
           <w:vertAlign w:val="baseline"/>
         </w:rPr>
       </w:pPr>
-      <w:bookmarkStart w:colFirst="0" w:colLast="0" w:name="_heading=h.s194bgir5xq6" w:id="77"/>
-      <w:bookmarkEnd w:id="77"/>
+      <w:bookmarkStart w:colFirst="0" w:colLast="0" w:name="_heading=h.s194bgir5xq6" w:id="78"/>
+      <w:bookmarkEnd w:id="78"/>
       <w:r>
         <w:rPr>
           <w:rFonts w:ascii="Calibri" w:cs="Calibri" w:eastAsia="Calibri" w:hAnsi="Calibri"/>
@@ -21433,8 +21456,8 @@
           <w:szCs w:val="20"/>
         </w:rPr>
       </w:pPr>
-      <w:bookmarkStart w:colFirst="0" w:colLast="0" w:name="_heading=h.28h4qwu" w:id="78"/>
-      <w:bookmarkEnd w:id="78"/>
+      <w:bookmarkStart w:colFirst="0" w:colLast="0" w:name="_heading=h.28h4qwu" w:id="79"/>
+      <w:bookmarkEnd w:id="79"/>
       <w:r>
         <w:rPr>
           <w:rtl w:val="0"/>
@@ -21460,8 +21483,8 @@
           <w:szCs w:val="28"/>
         </w:rPr>
       </w:pPr>
-      <w:bookmarkStart w:colFirst="0" w:colLast="0" w:name="_heading=h.nmf14n" w:id="79"/>
-      <w:bookmarkEnd w:id="79"/>
+      <w:bookmarkStart w:colFirst="0" w:colLast="0" w:name="_heading=h.nmf14n" w:id="80"/>
+      <w:bookmarkEnd w:id="80"/>
       <w:r>
         <w:rPr>
           <w:rtl w:val="0"/>
@@ -21499,8 +21522,8 @@
           <w:vertAlign w:val="baseline"/>
         </w:rPr>
       </w:pPr>
-      <w:bookmarkStart w:colFirst="0" w:colLast="0" w:name="_heading=h.9rl841kv1n8k" w:id="80"/>
-      <w:bookmarkEnd w:id="80"/>
+      <w:bookmarkStart w:colFirst="0" w:colLast="0" w:name="_heading=h.9rl841kv1n8k" w:id="81"/>
+      <w:bookmarkEnd w:id="81"/>
       <w:r>
         <w:rPr>
           <w:rFonts w:ascii="Calibri" w:cs="Calibri" w:eastAsia="Calibri" w:hAnsi="Calibri"/>
@@ -24585,7 +24608,7 @@
 
 <file path=customXML/item1.xml><?xml version="1.0" encoding="utf-8"?>
 <go:gDocsCustomXmlDataStorage xmlns:go="http://customooxmlschemas.google.com/" xmlns:r="http://schemas.openxmlformats.org/officeDocument/2006/relationships">
-  <go:docsCustomData xmlns:go="http://customooxmlschemas.google.com/" roundtripDataSignature="AMtx7mj6vyCDbIMgYhwYxvikDNUE6bURjg==">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</go:docsCustomData>
+  <go:docsCustomData xmlns:go="http://customooxmlschemas.google.com/" roundtripDataSignature="AMtx7mi1Pd8WdFSuHb9/pGueJGpgLB/Y8w==">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</go:docsCustomData>
 </go:gDocsCustomXmlDataStorage>
 </file>
 

</xml_diff>

<commit_message>
Update new GDD version
Mudanças de nome de tópico, de posição e formatação.
</commit_message>
<xml_diff>
--- a/documentos/GDD grupo 4.docx
+++ b/documentos/GDD grupo 4.docx
@@ -2954,7 +2954,162 @@
                 <w:szCs w:val="18"/>
                 <w:rtl w:val="0"/>
               </w:rPr>
-              <w:t xml:space="preserve">Mudança no tópico 5.2 e 6.4</w:t>
+              <w:t xml:space="preserve">Mudança nos tópicos 5.2 e 6.4</w:t>
+            </w:r>
+          </w:p>
+        </w:tc>
+      </w:tr>
+      <w:tr>
+        <w:trPr>
+          <w:cantSplit w:val="0"/>
+          <w:trHeight w:val="375" w:hRule="atLeast"/>
+          <w:tblHeader w:val="0"/>
+        </w:trPr>
+        <w:tc>
+          <w:tcPr>
+            <w:tcBorders>
+              <w:top w:color="000000" w:space="0" w:sz="6" w:val="single"/>
+            </w:tcBorders>
+          </w:tcPr>
+          <w:p>
+            <w:pPr>
+              <w:keepLines w:val="1"/>
+              <w:pBdr>
+                <w:top w:space="0" w:sz="0" w:val="nil"/>
+                <w:left w:space="0" w:sz="0" w:val="nil"/>
+                <w:bottom w:space="0" w:sz="0" w:val="nil"/>
+                <w:right w:space="0" w:sz="0" w:val="nil"/>
+                <w:between w:space="0" w:sz="0" w:val="nil"/>
+              </w:pBdr>
+              <w:spacing w:after="0" w:line="360" w:lineRule="auto"/>
+              <w:jc w:val="both"/>
+              <w:rPr>
+                <w:rFonts w:ascii="Arial" w:cs="Arial" w:eastAsia="Arial" w:hAnsi="Arial"/>
+                <w:color w:val="3c78d8"/>
+                <w:sz w:val="18"/>
+                <w:szCs w:val="18"/>
+              </w:rPr>
+            </w:pPr>
+            <w:r>
+              <w:rPr>
+                <w:rFonts w:ascii="Arial" w:cs="Arial" w:eastAsia="Arial" w:hAnsi="Arial"/>
+                <w:color w:val="3c78d8"/>
+                <w:sz w:val="18"/>
+                <w:szCs w:val="18"/>
+                <w:rtl w:val="0"/>
+              </w:rPr>
+              <w:t xml:space="preserve">15/03/2022</w:t>
+            </w:r>
+          </w:p>
+        </w:tc>
+        <w:tc>
+          <w:tcPr>
+            <w:tcBorders>
+              <w:top w:color="000000" w:space="0" w:sz="6" w:val="single"/>
+            </w:tcBorders>
+          </w:tcPr>
+          <w:p>
+            <w:pPr>
+              <w:keepLines w:val="1"/>
+              <w:pBdr>
+                <w:top w:space="0" w:sz="0" w:val="nil"/>
+                <w:left w:space="0" w:sz="0" w:val="nil"/>
+                <w:bottom w:space="0" w:sz="0" w:val="nil"/>
+                <w:right w:space="0" w:sz="0" w:val="nil"/>
+                <w:between w:space="0" w:sz="0" w:val="nil"/>
+              </w:pBdr>
+              <w:spacing w:after="0" w:line="360" w:lineRule="auto"/>
+              <w:jc w:val="both"/>
+              <w:rPr>
+                <w:rFonts w:ascii="Arial" w:cs="Arial" w:eastAsia="Arial" w:hAnsi="Arial"/>
+                <w:color w:val="3c78d8"/>
+                <w:sz w:val="18"/>
+                <w:szCs w:val="18"/>
+              </w:rPr>
+            </w:pPr>
+            <w:r>
+              <w:rPr>
+                <w:rFonts w:ascii="Arial" w:cs="Arial" w:eastAsia="Arial" w:hAnsi="Arial"/>
+                <w:color w:val="3c78d8"/>
+                <w:sz w:val="18"/>
+                <w:szCs w:val="18"/>
+                <w:rtl w:val="0"/>
+              </w:rPr>
+              <w:t xml:space="preserve">Gabriel Rios</w:t>
+            </w:r>
+          </w:p>
+        </w:tc>
+        <w:tc>
+          <w:tcPr>
+            <w:tcBorders>
+              <w:top w:color="000000" w:space="0" w:sz="6" w:val="single"/>
+            </w:tcBorders>
+          </w:tcPr>
+          <w:p>
+            <w:pPr>
+              <w:keepLines w:val="1"/>
+              <w:pBdr>
+                <w:top w:space="0" w:sz="0" w:val="nil"/>
+                <w:left w:space="0" w:sz="0" w:val="nil"/>
+                <w:bottom w:space="0" w:sz="0" w:val="nil"/>
+                <w:right w:space="0" w:sz="0" w:val="nil"/>
+                <w:between w:space="0" w:sz="0" w:val="nil"/>
+              </w:pBdr>
+              <w:spacing w:after="0" w:line="360" w:lineRule="auto"/>
+              <w:jc w:val="both"/>
+              <w:rPr>
+                <w:rFonts w:ascii="Arial" w:cs="Arial" w:eastAsia="Arial" w:hAnsi="Arial"/>
+                <w:color w:val="3c78d8"/>
+                <w:sz w:val="18"/>
+                <w:szCs w:val="18"/>
+              </w:rPr>
+            </w:pPr>
+            <w:r>
+              <w:rPr>
+                <w:rFonts w:ascii="Arial" w:cs="Arial" w:eastAsia="Arial" w:hAnsi="Arial"/>
+                <w:color w:val="3c78d8"/>
+                <w:sz w:val="18"/>
+                <w:szCs w:val="18"/>
+                <w:rtl w:val="0"/>
+              </w:rPr>
+              <w:t xml:space="preserve">0.3.2</w:t>
+            </w:r>
+          </w:p>
+        </w:tc>
+        <w:tc>
+          <w:tcPr>
+            <w:tcBorders>
+              <w:top w:color="000000" w:space="0" w:sz="6" w:val="single"/>
+            </w:tcBorders>
+          </w:tcPr>
+          <w:p>
+            <w:pPr>
+              <w:keepLines w:val="1"/>
+              <w:pBdr>
+                <w:top w:space="0" w:sz="0" w:val="nil"/>
+                <w:left w:space="0" w:sz="0" w:val="nil"/>
+                <w:bottom w:space="0" w:sz="0" w:val="nil"/>
+                <w:right w:space="0" w:sz="0" w:val="nil"/>
+                <w:between w:space="0" w:sz="0" w:val="nil"/>
+              </w:pBdr>
+              <w:spacing w:after="0" w:line="360" w:lineRule="auto"/>
+              <w:jc w:val="both"/>
+              <w:rPr>
+                <w:rFonts w:ascii="Arial" w:cs="Arial" w:eastAsia="Arial" w:hAnsi="Arial"/>
+                <w:color w:val="3c78d8"/>
+                <w:sz w:val="18"/>
+                <w:szCs w:val="18"/>
+              </w:rPr>
+            </w:pPr>
+            <w:r>
+              <w:rPr>
+                <w:rFonts w:ascii="Arial" w:cs="Arial" w:eastAsia="Arial" w:hAnsi="Arial"/>
+                <w:color w:val="3c78d8"/>
+                <w:sz w:val="18"/>
+                <w:szCs w:val="18"/>
+                <w:rtl w:val="0"/>
+              </w:rPr>
+              <w:t xml:space="preserve">Mudança nos tópicos 5 e 6</w:t>
             </w:r>
           </w:p>
         </w:tc>
@@ -9827,12 +9982,12 @@
             <wp:extent cx="6572250" cy="3429000"/>
             <wp:effectExtent b="0" l="0" r="0" t="0"/>
             <wp:wrapSquare wrapText="bothSides" distB="114300" distT="114300" distL="114300" distR="114300"/>
-            <wp:docPr id="33" name="image14.png"/>
+            <wp:docPr id="40" name="image17.png"/>
             <a:graphic>
               <a:graphicData uri="http://schemas.openxmlformats.org/drawingml/2006/picture">
                 <pic:pic>
                   <pic:nvPicPr>
-                    <pic:cNvPr id="0" name="image14.png"/>
+                    <pic:cNvPr id="0" name="image17.png"/>
                     <pic:cNvPicPr preferRelativeResize="0"/>
                   </pic:nvPicPr>
                   <pic:blipFill>
@@ -10520,7 +10675,7 @@
             <wp:extent cx="6572250" cy="7018020"/>
             <wp:effectExtent b="0" l="0" r="0" t="0"/>
             <wp:wrapSquare wrapText="bothSides" distB="114300" distT="114300" distL="114300" distR="114300"/>
-            <wp:docPr id="43" name="image9.png"/>
+            <wp:docPr id="44" name="image9.png"/>
             <a:graphic>
               <a:graphicData uri="http://schemas.openxmlformats.org/drawingml/2006/picture">
                 <pic:pic>
@@ -10608,8 +10763,12 @@
       <w:bookmarkEnd w:id="25"/>
       <w:r>
         <w:rPr>
-          <w:rtl w:val="0"/>
-        </w:rPr>
+          <w:b w:val="1"/>
+          <w:sz w:val="24"/>
+          <w:szCs w:val="24"/>
+          <w:rtl w:val="0"/>
+        </w:rPr>
+        <w:t xml:space="preserve">  </w:t>
       </w:r>
     </w:p>
     <w:p>
@@ -10766,7 +10925,7 @@
         <w:rPr>
           <w:rtl w:val="0"/>
         </w:rPr>
-        <w:t xml:space="preserve">Eu, como jogador numa trilha desconhecida, quero ter um mentor/guia para me ajudar a percorrer o caminho certo (essa game story será implementado na parte 2)</w:t>
+        <w:t xml:space="preserve">Eu, como jogador numa trilha desconhecida, quero ter um mentor/guia para me ajudar, por meio de um diálogo, a percorrer o caminho certo (essa game story será implementado na parte 2)</w:t>
       </w:r>
     </w:p>
     <w:p>
@@ -11853,7 +12012,7 @@
           <wp:inline distB="114300" distT="114300" distL="114300" distR="114300">
             <wp:extent cx="6572250" cy="4381500"/>
             <wp:effectExtent b="0" l="0" r="0" t="0"/>
-            <wp:docPr id="30" name="image7.png"/>
+            <wp:docPr id="29" name="image7.png"/>
             <a:graphic>
               <a:graphicData uri="http://schemas.openxmlformats.org/drawingml/2006/picture">
                 <pic:pic>
@@ -11892,12 +12051,12 @@
           <wp:inline distB="114300" distT="114300" distL="114300" distR="114300">
             <wp:extent cx="6572250" cy="4381500"/>
             <wp:effectExtent b="0" l="0" r="0" t="0"/>
-            <wp:docPr id="37" name="image16.png"/>
+            <wp:docPr id="42" name="image15.png"/>
             <a:graphic>
               <a:graphicData uri="http://schemas.openxmlformats.org/drawingml/2006/picture">
                 <pic:pic>
                   <pic:nvPicPr>
-                    <pic:cNvPr id="0" name="image16.png"/>
+                    <pic:cNvPr id="0" name="image15.png"/>
                     <pic:cNvPicPr preferRelativeResize="0"/>
                   </pic:nvPicPr>
                   <pic:blipFill>
@@ -11955,12 +12114,12 @@
           <wp:inline distB="114300" distT="114300" distL="114300" distR="114300">
             <wp:extent cx="6572250" cy="4381500"/>
             <wp:effectExtent b="0" l="0" r="0" t="0"/>
-            <wp:docPr id="29" name="image12.png"/>
+            <wp:docPr id="38" name="image16.png"/>
             <a:graphic>
               <a:graphicData uri="http://schemas.openxmlformats.org/drawingml/2006/picture">
                 <pic:pic>
                   <pic:nvPicPr>
-                    <pic:cNvPr id="0" name="image12.png"/>
+                    <pic:cNvPr id="0" name="image16.png"/>
                     <pic:cNvPicPr preferRelativeResize="0"/>
                   </pic:nvPicPr>
                   <pic:blipFill>
@@ -11994,7 +12153,7 @@
           <wp:inline distB="114300" distT="114300" distL="114300" distR="114300">
             <wp:extent cx="6572250" cy="4381500"/>
             <wp:effectExtent b="0" l="0" r="0" t="0"/>
-            <wp:docPr id="36" name="image3.png"/>
+            <wp:docPr id="33" name="image3.png"/>
             <a:graphic>
               <a:graphicData uri="http://schemas.openxmlformats.org/drawingml/2006/picture">
                 <pic:pic>
@@ -12224,12 +12383,12 @@
           <wp:inline distB="114300" distT="114300" distL="114300" distR="114300">
             <wp:extent cx="6572250" cy="5080000"/>
             <wp:effectExtent b="0" l="0" r="0" t="0"/>
-            <wp:docPr id="44" name="image6.png"/>
+            <wp:docPr id="36" name="image5.png"/>
             <a:graphic>
               <a:graphicData uri="http://schemas.openxmlformats.org/drawingml/2006/picture">
                 <pic:pic>
                   <pic:nvPicPr>
-                    <pic:cNvPr id="0" name="image6.png"/>
+                    <pic:cNvPr id="0" name="image5.png"/>
                     <pic:cNvPicPr preferRelativeResize="0"/>
                   </pic:nvPicPr>
                   <pic:blipFill>
@@ -13069,12 +13228,12 @@
                 <wp:inline distB="114300" distT="114300" distL="114300" distR="114300">
                   <wp:extent cx="461963" cy="461963"/>
                   <wp:effectExtent b="0" l="0" r="0" t="0"/>
-                  <wp:docPr id="41" name="image17.png"/>
+                  <wp:docPr id="35" name="image12.png"/>
                   <a:graphic>
                     <a:graphicData uri="http://schemas.openxmlformats.org/drawingml/2006/picture">
                       <pic:pic>
                         <pic:nvPicPr>
-                          <pic:cNvPr id="0" name="image17.png"/>
+                          <pic:cNvPr id="0" name="image12.png"/>
                           <pic:cNvPicPr preferRelativeResize="0"/>
                         </pic:nvPicPr>
                         <pic:blipFill>
@@ -13837,7 +13996,7 @@
           <wp:inline distB="114300" distT="114300" distL="114300" distR="114300">
             <wp:extent cx="4130082" cy="6034088"/>
             <wp:effectExtent b="0" l="0" r="0" t="0"/>
-            <wp:docPr id="32" name="image1.png"/>
+            <wp:docPr id="30" name="image1.png"/>
             <a:graphic>
               <a:graphicData uri="http://schemas.openxmlformats.org/drawingml/2006/picture">
                 <pic:pic>
@@ -15114,12 +15273,12 @@
           <wp:inline distB="114300" distT="114300" distL="114300" distR="114300">
             <wp:extent cx="6572250" cy="6578600"/>
             <wp:effectExtent b="0" l="0" r="0" t="0"/>
-            <wp:docPr id="38" name="image2.png"/>
+            <wp:docPr id="43" name="image11.png"/>
             <a:graphic>
               <a:graphicData uri="http://schemas.openxmlformats.org/drawingml/2006/picture">
                 <pic:pic>
                   <pic:nvPicPr>
-                    <pic:cNvPr id="0" name="image2.png"/>
+                    <pic:cNvPr id="0" name="image11.png"/>
                     <pic:cNvPicPr preferRelativeResize="0"/>
                   </pic:nvPicPr>
                   <pic:blipFill>
@@ -15688,6 +15847,40 @@
         <w:ind w:left="0" w:right="0" w:firstLine="0"/>
         <w:jc w:val="both"/>
         <w:rPr>
+          <w:b w:val="1"/>
+          <w:sz w:val="36"/>
+          <w:szCs w:val="36"/>
+        </w:rPr>
+      </w:pPr>
+      <w:bookmarkStart w:colFirst="0" w:colLast="0" w:name="_heading=h.bvup0gmjn2zq" w:id="65"/>
+      <w:bookmarkEnd w:id="65"/>
+      <w:r>
+        <w:rPr>
+          <w:b w:val="1"/>
+          <w:sz w:val="36"/>
+          <w:szCs w:val="36"/>
+          <w:rtl w:val="0"/>
+        </w:rPr>
+        <w:t xml:space="preserve">5 Qualidade de Software</w:t>
+      </w:r>
+    </w:p>
+    <w:p>
+      <w:pPr>
+        <w:keepNext w:val="1"/>
+        <w:keepLines w:val="1"/>
+        <w:widowControl w:val="1"/>
+        <w:pBdr>
+          <w:top w:color="000000" w:space="1" w:sz="36" w:val="single"/>
+          <w:left w:space="0" w:sz="0" w:val="nil"/>
+          <w:bottom w:space="0" w:sz="0" w:val="nil"/>
+          <w:right w:space="0" w:sz="0" w:val="nil"/>
+          <w:between w:space="0" w:sz="0" w:val="nil"/>
+        </w:pBdr>
+        <w:shd w:fill="auto" w:val="clear"/>
+        <w:spacing w:after="60" w:before="240" w:line="360" w:lineRule="auto"/>
+        <w:ind w:left="0" w:right="0" w:firstLine="0"/>
+        <w:jc w:val="both"/>
+        <w:rPr>
           <w:rFonts w:ascii="Calibri" w:cs="Calibri" w:eastAsia="Calibri" w:hAnsi="Calibri"/>
           <w:b w:val="1"/>
           <w:i w:val="0"/>
@@ -15701,8 +15894,8 @@
           <w:vertAlign w:val="baseline"/>
         </w:rPr>
       </w:pPr>
-      <w:bookmarkStart w:colFirst="0" w:colLast="0" w:name="_heading=h.bvup0gmjn2zq" w:id="65"/>
-      <w:bookmarkEnd w:id="65"/>
+      <w:bookmarkStart w:colFirst="0" w:colLast="0" w:name="_heading=h.j5q206dlf571" w:id="66"/>
+      <w:bookmarkEnd w:id="66"/>
       <w:r>
         <w:rPr>
           <w:rFonts w:ascii="Calibri" w:cs="Calibri" w:eastAsia="Calibri" w:hAnsi="Calibri"/>
@@ -15718,7 +15911,33 @@
           <w:vertAlign w:val="baseline"/>
           <w:rtl w:val="0"/>
         </w:rPr>
-        <w:t xml:space="preserve">5. Teste de Usabilidade </w:t>
+        <w:t xml:space="preserve">5.</w:t>
+      </w:r>
+      <w:r>
+        <w:rPr>
+          <w:b w:val="1"/>
+          <w:sz w:val="36"/>
+          <w:szCs w:val="36"/>
+          <w:rtl w:val="0"/>
+        </w:rPr>
+        <w:t xml:space="preserve">1 </w:t>
+      </w:r>
+      <w:r>
+        <w:rPr>
+          <w:rFonts w:ascii="Calibri" w:cs="Calibri" w:eastAsia="Calibri" w:hAnsi="Calibri"/>
+          <w:b w:val="1"/>
+          <w:i w:val="0"/>
+          <w:smallCaps w:val="0"/>
+          <w:strike w:val="0"/>
+          <w:color w:val="000000"/>
+          <w:sz w:val="36"/>
+          <w:szCs w:val="36"/>
+          <w:u w:val="none"/>
+          <w:shd w:fill="auto" w:val="clear"/>
+          <w:vertAlign w:val="baseline"/>
+          <w:rtl w:val="0"/>
+        </w:rPr>
+        <w:t xml:space="preserve">Teste de Usabilidade </w:t>
       </w:r>
       <w:r>
         <w:rPr>
@@ -16347,7 +16566,20 @@
           <w:szCs w:val="28"/>
           <w:rtl w:val="0"/>
         </w:rPr>
-        <w:t xml:space="preserve">5.2 - TABELA DA ISO/IEC 9126 (NBR 13596)</w:t>
+        <w:t xml:space="preserve">5.2 - Normas de Qualidade</w:t>
+      </w:r>
+    </w:p>
+    <w:p>
+      <w:pPr>
+        <w:spacing w:after="0" w:line="276" w:lineRule="auto"/>
+        <w:rPr>
+          <w:rFonts w:ascii="Arial" w:cs="Arial" w:eastAsia="Arial" w:hAnsi="Arial"/>
+        </w:rPr>
+      </w:pPr>
+      <w:r>
+        <w:rPr>
+          <w:rtl w:val="0"/>
+        </w:rPr>
       </w:r>
     </w:p>
     <w:p>
@@ -16366,7 +16598,7 @@
     <w:tbl>
       <w:tblPr>
         <w:tblStyle w:val="Table5"/>
-        <w:tblW w:w="9570.0" w:type="dxa"/>
+        <w:tblW w:w="10245.0" w:type="dxa"/>
         <w:jc w:val="left"/>
         <w:tblInd w:w="160.0" w:type="pct"/>
         <w:tblBorders>
@@ -16381,14 +16613,14 @@
         <w:tblLook w:val="0600"/>
       </w:tblPr>
       <w:tblGrid>
-        <w:gridCol w:w="3030"/>
-        <w:gridCol w:w="3510"/>
-        <w:gridCol w:w="3030"/>
+        <w:gridCol w:w="3150"/>
+        <w:gridCol w:w="2820"/>
+        <w:gridCol w:w="4275"/>
         <w:tblGridChange w:id="0">
           <w:tblGrid>
-            <w:gridCol w:w="3030"/>
-            <w:gridCol w:w="3510"/>
-            <w:gridCol w:w="3030"/>
+            <w:gridCol w:w="3150"/>
+            <w:gridCol w:w="2820"/>
+            <w:gridCol w:w="4275"/>
           </w:tblGrid>
         </w:tblGridChange>
       </w:tblGrid>
@@ -16417,8 +16649,8 @@
           </w:tcPr>
           <w:p>
             <w:pPr>
-              <w:spacing w:after="460" w:before="460" w:line="400" w:lineRule="auto"/>
-              <w:jc w:val="center"/>
+              <w:spacing w:after="460" w:before="460" w:line="240" w:lineRule="auto"/>
+              <w:jc w:val="both"/>
               <w:rPr>
                 <w:rFonts w:ascii="Times New Roman" w:cs="Times New Roman" w:eastAsia="Times New Roman" w:hAnsi="Times New Roman"/>
                 <w:b w:val="1"/>
@@ -16459,8 +16691,8 @@
           </w:tcPr>
           <w:p>
             <w:pPr>
-              <w:spacing w:after="460" w:before="460" w:line="400" w:lineRule="auto"/>
-              <w:jc w:val="center"/>
+              <w:spacing w:after="460" w:before="460" w:line="240" w:lineRule="auto"/>
+              <w:jc w:val="both"/>
               <w:rPr>
                 <w:rFonts w:ascii="Times New Roman" w:cs="Times New Roman" w:eastAsia="Times New Roman" w:hAnsi="Times New Roman"/>
                 <w:b w:val="1"/>
@@ -16501,8 +16733,8 @@
           </w:tcPr>
           <w:p>
             <w:pPr>
-              <w:spacing w:after="460" w:before="460" w:line="400" w:lineRule="auto"/>
-              <w:jc w:val="center"/>
+              <w:spacing w:after="460" w:before="460" w:line="240" w:lineRule="auto"/>
+              <w:jc w:val="both"/>
               <w:rPr>
                 <w:rFonts w:ascii="Times New Roman" w:cs="Times New Roman" w:eastAsia="Times New Roman" w:hAnsi="Times New Roman"/>
                 <w:b w:val="1"/>
@@ -16528,7 +16760,7 @@
       <w:tr>
         <w:trPr>
           <w:cantSplit w:val="0"/>
-          <w:trHeight w:val="13384.296875" w:hRule="atLeast"/>
+          <w:trHeight w:val="7785" w:hRule="atLeast"/>
           <w:tblHeader w:val="0"/>
         </w:trPr>
         <w:tc>
@@ -16550,7 +16782,8 @@
           </w:tcPr>
           <w:p>
             <w:pPr>
-              <w:spacing w:after="460" w:before="460" w:line="400" w:lineRule="auto"/>
+              <w:spacing w:after="460" w:before="460" w:line="240" w:lineRule="auto"/>
+              <w:jc w:val="both"/>
               <w:rPr>
                 <w:rFonts w:ascii="Times New Roman" w:cs="Times New Roman" w:eastAsia="Times New Roman" w:hAnsi="Times New Roman"/>
                 <w:b w:val="1"/>
@@ -16573,7 +16806,8 @@
           </w:p>
           <w:p>
             <w:pPr>
-              <w:spacing w:after="740" w:before="740" w:line="400" w:lineRule="auto"/>
+              <w:spacing w:after="740" w:before="740" w:line="240" w:lineRule="auto"/>
+              <w:jc w:val="both"/>
               <w:rPr>
                 <w:rFonts w:ascii="Times New Roman" w:cs="Times New Roman" w:eastAsia="Times New Roman" w:hAnsi="Times New Roman"/>
                 <w:color w:val="535353"/>
@@ -16594,7 +16828,8 @@
           </w:p>
           <w:p>
             <w:pPr>
-              <w:spacing w:after="740" w:before="740" w:line="400" w:lineRule="auto"/>
+              <w:spacing w:after="740" w:before="740" w:line="240" w:lineRule="auto"/>
+              <w:jc w:val="both"/>
               <w:rPr>
                 <w:rFonts w:ascii="Times New Roman" w:cs="Times New Roman" w:eastAsia="Times New Roman" w:hAnsi="Times New Roman"/>
                 <w:b w:val="1"/>
@@ -16634,7 +16869,8 @@
           </w:tcPr>
           <w:p>
             <w:pPr>
-              <w:spacing w:after="740" w:before="740" w:line="400" w:lineRule="auto"/>
+              <w:spacing w:after="740" w:before="740" w:line="240" w:lineRule="auto"/>
+              <w:jc w:val="both"/>
               <w:rPr>
                 <w:rFonts w:ascii="Times New Roman" w:cs="Times New Roman" w:eastAsia="Times New Roman" w:hAnsi="Times New Roman"/>
                 <w:color w:val="535353"/>
@@ -16655,7 +16891,8 @@
           </w:p>
           <w:p>
             <w:pPr>
-              <w:spacing w:after="740" w:before="740" w:line="400" w:lineRule="auto"/>
+              <w:spacing w:after="740" w:before="740" w:line="240" w:lineRule="auto"/>
+              <w:jc w:val="both"/>
               <w:rPr>
                 <w:rFonts w:ascii="Times New Roman" w:cs="Times New Roman" w:eastAsia="Times New Roman" w:hAnsi="Times New Roman"/>
                 <w:color w:val="535353"/>
@@ -16688,7 +16925,8 @@
           </w:tcPr>
           <w:p>
             <w:pPr>
-              <w:spacing w:after="740" w:before="740" w:line="400" w:lineRule="auto"/>
+              <w:spacing w:after="740" w:before="740" w:line="240" w:lineRule="auto"/>
+              <w:jc w:val="both"/>
               <w:rPr>
                 <w:rFonts w:ascii="Times New Roman" w:cs="Times New Roman" w:eastAsia="Times New Roman" w:hAnsi="Times New Roman"/>
                 <w:color w:val="535353"/>
@@ -16709,7 +16947,8 @@
           </w:p>
           <w:p>
             <w:pPr>
-              <w:spacing w:after="740" w:before="740" w:line="400" w:lineRule="auto"/>
+              <w:spacing w:after="740" w:before="740" w:line="240" w:lineRule="auto"/>
+              <w:jc w:val="both"/>
               <w:rPr>
                 <w:rFonts w:ascii="Times New Roman" w:cs="Times New Roman" w:eastAsia="Times New Roman" w:hAnsi="Times New Roman"/>
                 <w:b w:val="1"/>
@@ -16735,7 +16974,7 @@
       <w:tr>
         <w:trPr>
           <w:cantSplit w:val="0"/>
-          <w:trHeight w:val="9960" w:hRule="atLeast"/>
+          <w:trHeight w:val="3570" w:hRule="atLeast"/>
           <w:tblHeader w:val="0"/>
         </w:trPr>
         <w:tc>
@@ -16790,7 +17029,8 @@
           </w:tcPr>
           <w:p>
             <w:pPr>
-              <w:spacing w:after="740" w:before="740" w:line="400" w:lineRule="auto"/>
+              <w:spacing w:after="740" w:before="740" w:line="240" w:lineRule="auto"/>
+              <w:jc w:val="both"/>
               <w:rPr>
                 <w:rFonts w:ascii="Times New Roman" w:cs="Times New Roman" w:eastAsia="Times New Roman" w:hAnsi="Times New Roman"/>
                 <w:color w:val="535353"/>
@@ -16829,7 +17069,8 @@
           </w:tcPr>
           <w:p>
             <w:pPr>
-              <w:spacing w:after="740" w:before="740" w:line="400" w:lineRule="auto"/>
+              <w:spacing w:after="740" w:before="740" w:line="240" w:lineRule="auto"/>
+              <w:jc w:val="both"/>
               <w:rPr>
                 <w:rFonts w:ascii="Times New Roman" w:cs="Times New Roman" w:eastAsia="Times New Roman" w:hAnsi="Times New Roman"/>
                 <w:color w:val="535353"/>
@@ -16850,7 +17091,8 @@
           </w:p>
           <w:p>
             <w:pPr>
-              <w:spacing w:after="740" w:before="740" w:line="400" w:lineRule="auto"/>
+              <w:spacing w:after="740" w:before="740" w:line="240" w:lineRule="auto"/>
+              <w:jc w:val="both"/>
               <w:rPr>
                 <w:rFonts w:ascii="Times New Roman" w:cs="Times New Roman" w:eastAsia="Times New Roman" w:hAnsi="Times New Roman"/>
                 <w:b w:val="1"/>
@@ -16873,7 +17115,8 @@
           </w:p>
           <w:p>
             <w:pPr>
-              <w:spacing w:after="740" w:before="740" w:line="400" w:lineRule="auto"/>
+              <w:spacing w:after="740" w:before="740" w:line="240" w:lineRule="auto"/>
+              <w:jc w:val="both"/>
               <w:rPr>
                 <w:rFonts w:ascii="Times New Roman" w:cs="Times New Roman" w:eastAsia="Times New Roman" w:hAnsi="Times New Roman"/>
                 <w:color w:val="535353"/>
@@ -16892,7 +17135,7 @@
       <w:tr>
         <w:trPr>
           <w:cantSplit w:val="0"/>
-          <w:trHeight w:val="4526.9287109375" w:hRule="atLeast"/>
+          <w:trHeight w:val="5010" w:hRule="atLeast"/>
           <w:tblHeader w:val="0"/>
         </w:trPr>
         <w:tc>
@@ -16947,7 +17190,8 @@
           </w:tcPr>
           <w:p>
             <w:pPr>
-              <w:spacing w:after="740" w:before="740" w:line="400" w:lineRule="auto"/>
+              <w:spacing w:after="740" w:before="740" w:line="240" w:lineRule="auto"/>
+              <w:jc w:val="both"/>
               <w:rPr>
                 <w:rFonts w:ascii="Times New Roman" w:cs="Times New Roman" w:eastAsia="Times New Roman" w:hAnsi="Times New Roman"/>
                 <w:color w:val="535353"/>
@@ -16986,7 +17230,8 @@
           </w:tcPr>
           <w:p>
             <w:pPr>
-              <w:spacing w:after="740" w:before="740" w:line="400" w:lineRule="auto"/>
+              <w:spacing w:after="740" w:before="740" w:line="240" w:lineRule="auto"/>
+              <w:jc w:val="both"/>
               <w:rPr>
                 <w:rFonts w:ascii="Times New Roman" w:cs="Times New Roman" w:eastAsia="Times New Roman" w:hAnsi="Times New Roman"/>
                 <w:color w:val="535353"/>
@@ -17007,7 +17252,8 @@
           </w:p>
           <w:p>
             <w:pPr>
-              <w:spacing w:after="740" w:before="740" w:line="400" w:lineRule="auto"/>
+              <w:spacing w:after="740" w:before="740" w:line="240" w:lineRule="auto"/>
+              <w:jc w:val="both"/>
               <w:rPr>
                 <w:rFonts w:ascii="Times New Roman" w:cs="Times New Roman" w:eastAsia="Times New Roman" w:hAnsi="Times New Roman"/>
                 <w:b w:val="1"/>
@@ -17088,7 +17334,8 @@
           </w:tcPr>
           <w:p>
             <w:pPr>
-              <w:spacing w:after="740" w:before="740" w:line="400" w:lineRule="auto"/>
+              <w:spacing w:after="740" w:before="740" w:line="240" w:lineRule="auto"/>
+              <w:jc w:val="both"/>
               <w:rPr>
                 <w:rFonts w:ascii="Times New Roman" w:cs="Times New Roman" w:eastAsia="Times New Roman" w:hAnsi="Times New Roman"/>
                 <w:color w:val="535353"/>
@@ -17127,7 +17374,8 @@
           </w:tcPr>
           <w:p>
             <w:pPr>
-              <w:spacing w:after="740" w:before="740" w:line="400" w:lineRule="auto"/>
+              <w:spacing w:after="740" w:before="740" w:line="240" w:lineRule="auto"/>
+              <w:jc w:val="both"/>
               <w:rPr>
                 <w:rFonts w:ascii="Times New Roman" w:cs="Times New Roman" w:eastAsia="Times New Roman" w:hAnsi="Times New Roman"/>
                 <w:color w:val="535353"/>
@@ -17148,7 +17396,8 @@
           </w:p>
           <w:p>
             <w:pPr>
-              <w:spacing w:after="740" w:before="740" w:line="400" w:lineRule="auto"/>
+              <w:spacing w:after="740" w:before="740" w:line="240" w:lineRule="auto"/>
+              <w:jc w:val="both"/>
               <w:rPr>
                 <w:rFonts w:ascii="Times New Roman" w:cs="Times New Roman" w:eastAsia="Times New Roman" w:hAnsi="Times New Roman"/>
                 <w:b w:val="1"/>
@@ -17174,7 +17423,7 @@
       <w:tr>
         <w:trPr>
           <w:cantSplit w:val="0"/>
-          <w:trHeight w:val="8747.3681640625" w:hRule="atLeast"/>
+          <w:trHeight w:val="3870" w:hRule="atLeast"/>
           <w:tblHeader w:val="0"/>
         </w:trPr>
         <w:tc>
@@ -17229,7 +17478,8 @@
           </w:tcPr>
           <w:p>
             <w:pPr>
-              <w:spacing w:after="740" w:before="740" w:line="400" w:lineRule="auto"/>
+              <w:spacing w:after="740" w:before="740" w:line="240" w:lineRule="auto"/>
+              <w:jc w:val="both"/>
               <w:rPr>
                 <w:rFonts w:ascii="Times New Roman" w:cs="Times New Roman" w:eastAsia="Times New Roman" w:hAnsi="Times New Roman"/>
                 <w:color w:val="535353"/>
@@ -17268,7 +17518,8 @@
           </w:tcPr>
           <w:p>
             <w:pPr>
-              <w:spacing w:after="740" w:before="740" w:line="400" w:lineRule="auto"/>
+              <w:spacing w:after="740" w:before="740" w:line="240" w:lineRule="auto"/>
+              <w:jc w:val="both"/>
               <w:rPr>
                 <w:rFonts w:ascii="Times New Roman" w:cs="Times New Roman" w:eastAsia="Times New Roman" w:hAnsi="Times New Roman"/>
                 <w:color w:val="535353"/>
@@ -17289,7 +17540,8 @@
           </w:p>
           <w:p>
             <w:pPr>
-              <w:spacing w:after="740" w:before="740" w:line="400" w:lineRule="auto"/>
+              <w:spacing w:after="740" w:before="740" w:line="240" w:lineRule="auto"/>
+              <w:jc w:val="both"/>
               <w:rPr>
                 <w:rFonts w:ascii="Times New Roman" w:cs="Times New Roman" w:eastAsia="Times New Roman" w:hAnsi="Times New Roman"/>
                 <w:color w:val="535353"/>
@@ -17319,7 +17571,7 @@
       <w:tr>
         <w:trPr>
           <w:cantSplit w:val="0"/>
-          <w:trHeight w:val="9057.280273437498" w:hRule="atLeast"/>
+          <w:trHeight w:val="3855" w:hRule="atLeast"/>
           <w:tblHeader w:val="0"/>
         </w:trPr>
         <w:tc>
@@ -17342,7 +17594,8 @@
           </w:tcPr>
           <w:p>
             <w:pPr>
-              <w:spacing w:after="460" w:before="460" w:line="400" w:lineRule="auto"/>
+              <w:spacing w:after="460" w:before="460" w:line="240" w:lineRule="auto"/>
+              <w:jc w:val="both"/>
               <w:rPr>
                 <w:rFonts w:ascii="Times New Roman" w:cs="Times New Roman" w:eastAsia="Times New Roman" w:hAnsi="Times New Roman"/>
                 <w:b w:val="1"/>
@@ -17365,7 +17618,8 @@
           </w:p>
           <w:p>
             <w:pPr>
-              <w:spacing w:after="740" w:before="740" w:line="400" w:lineRule="auto"/>
+              <w:spacing w:after="740" w:before="740" w:line="240" w:lineRule="auto"/>
+              <w:jc w:val="both"/>
               <w:rPr>
                 <w:rFonts w:ascii="Times New Roman" w:cs="Times New Roman" w:eastAsia="Times New Roman" w:hAnsi="Times New Roman"/>
                 <w:color w:val="535353"/>
@@ -17386,7 +17640,8 @@
           </w:p>
           <w:p>
             <w:pPr>
-              <w:spacing w:after="740" w:before="740" w:line="400" w:lineRule="auto"/>
+              <w:spacing w:after="740" w:before="740" w:line="240" w:lineRule="auto"/>
+              <w:jc w:val="both"/>
               <w:rPr>
                 <w:rFonts w:ascii="Times New Roman" w:cs="Times New Roman" w:eastAsia="Times New Roman" w:hAnsi="Times New Roman"/>
                 <w:color w:val="535353"/>
@@ -17413,7 +17668,8 @@
           </w:p>
           <w:p>
             <w:pPr>
-              <w:spacing w:after="740" w:before="740" w:line="400" w:lineRule="auto"/>
+              <w:spacing w:after="740" w:before="740" w:line="240" w:lineRule="auto"/>
+              <w:jc w:val="both"/>
               <w:rPr>
                 <w:rFonts w:ascii="Times New Roman" w:cs="Times New Roman" w:eastAsia="Times New Roman" w:hAnsi="Times New Roman"/>
                 <w:color w:val="535353"/>
@@ -17447,7 +17703,8 @@
           </w:tcPr>
           <w:p>
             <w:pPr>
-              <w:spacing w:after="740" w:before="740" w:line="400" w:lineRule="auto"/>
+              <w:spacing w:after="740" w:before="740" w:line="240" w:lineRule="auto"/>
+              <w:jc w:val="both"/>
               <w:rPr>
                 <w:rFonts w:ascii="Times New Roman" w:cs="Times New Roman" w:eastAsia="Times New Roman" w:hAnsi="Times New Roman"/>
                 <w:color w:val="535353"/>
@@ -17486,7 +17743,8 @@
           </w:tcPr>
           <w:p>
             <w:pPr>
-              <w:spacing w:after="740" w:before="740" w:line="400" w:lineRule="auto"/>
+              <w:spacing w:after="740" w:before="740" w:line="240" w:lineRule="auto"/>
+              <w:jc w:val="both"/>
               <w:rPr>
                 <w:rFonts w:ascii="Times New Roman" w:cs="Times New Roman" w:eastAsia="Times New Roman" w:hAnsi="Times New Roman"/>
                 <w:color w:val="535353"/>
@@ -17507,7 +17765,8 @@
           </w:p>
           <w:p>
             <w:pPr>
-              <w:spacing w:after="740" w:before="740" w:line="400" w:lineRule="auto"/>
+              <w:spacing w:after="740" w:before="740" w:line="240" w:lineRule="auto"/>
+              <w:jc w:val="both"/>
               <w:rPr>
                 <w:rFonts w:ascii="Times New Roman" w:cs="Times New Roman" w:eastAsia="Times New Roman" w:hAnsi="Times New Roman"/>
                 <w:color w:val="535353"/>
@@ -17537,7 +17796,7 @@
       <w:tr>
         <w:trPr>
           <w:cantSplit w:val="0"/>
-          <w:trHeight w:val="13350" w:hRule="atLeast"/>
+          <w:trHeight w:val="3690" w:hRule="atLeast"/>
           <w:tblHeader w:val="0"/>
         </w:trPr>
         <w:tc>
@@ -17592,7 +17851,8 @@
           </w:tcPr>
           <w:p>
             <w:pPr>
-              <w:spacing w:after="740" w:before="740" w:line="400" w:lineRule="auto"/>
+              <w:spacing w:after="740" w:before="740" w:line="240" w:lineRule="auto"/>
+              <w:jc w:val="both"/>
               <w:rPr>
                 <w:rFonts w:ascii="Times New Roman" w:cs="Times New Roman" w:eastAsia="Times New Roman" w:hAnsi="Times New Roman"/>
                 <w:color w:val="535353"/>
@@ -17631,7 +17891,8 @@
           </w:tcPr>
           <w:p>
             <w:pPr>
-              <w:spacing w:after="740" w:before="740" w:line="400" w:lineRule="auto"/>
+              <w:spacing w:after="740" w:before="740" w:line="240" w:lineRule="auto"/>
+              <w:jc w:val="both"/>
               <w:rPr>
                 <w:rFonts w:ascii="Times New Roman" w:cs="Times New Roman" w:eastAsia="Times New Roman" w:hAnsi="Times New Roman"/>
                 <w:color w:val="535353"/>
@@ -17652,7 +17913,8 @@
           </w:p>
           <w:p>
             <w:pPr>
-              <w:spacing w:after="740" w:before="740" w:line="400" w:lineRule="auto"/>
+              <w:spacing w:after="740" w:before="740" w:line="240" w:lineRule="auto"/>
+              <w:jc w:val="both"/>
               <w:rPr>
                 <w:rFonts w:ascii="Times New Roman" w:cs="Times New Roman" w:eastAsia="Times New Roman" w:hAnsi="Times New Roman"/>
                 <w:color w:val="535353"/>
@@ -17675,6 +17937,464 @@
               <w:rPr>
                 <w:rtl w:val="0"/>
               </w:rPr>
+            </w:r>
+          </w:p>
+        </w:tc>
+      </w:tr>
+      <w:tr>
+        <w:trPr>
+          <w:cantSplit w:val="0"/>
+          <w:trHeight w:val="2625" w:hRule="atLeast"/>
+          <w:tblHeader w:val="0"/>
+        </w:trPr>
+        <w:tc>
+          <w:tcPr>
+            <w:vMerge w:val="continue"/>
+            <w:tcBorders>
+              <w:bottom w:color="8ca6b5" w:space="0" w:sz="6" w:val="single"/>
+              <w:right w:color="8ca6b5" w:space="0" w:sz="6" w:val="single"/>
+            </w:tcBorders>
+            <w:shd w:fill="auto" w:val="clear"/>
+            <w:tcMar>
+              <w:top w:w="100.0" w:type="dxa"/>
+              <w:left w:w="100.0" w:type="dxa"/>
+              <w:bottom w:w="100.0" w:type="dxa"/>
+              <w:right w:w="100.0" w:type="dxa"/>
+            </w:tcMar>
+            <w:vAlign w:val="top"/>
+          </w:tcPr>
+          <w:p>
+            <w:pPr>
+              <w:spacing w:after="460" w:before="460" w:line="400" w:lineRule="auto"/>
+              <w:rPr>
+                <w:rFonts w:ascii="Times New Roman" w:cs="Times New Roman" w:eastAsia="Times New Roman" w:hAnsi="Times New Roman"/>
+                <w:color w:val="535353"/>
+                <w:sz w:val="27"/>
+                <w:szCs w:val="27"/>
+              </w:rPr>
+            </w:pPr>
+            <w:r>
+              <w:rPr>
+                <w:rtl w:val="0"/>
+              </w:rPr>
+            </w:r>
+          </w:p>
+        </w:tc>
+        <w:tc>
+          <w:tcPr>
+            <w:tcBorders>
+              <w:top w:color="8ca6b5" w:space="0" w:sz="6" w:val="single"/>
+              <w:left w:color="8ca6b5" w:space="0" w:sz="6" w:val="single"/>
+              <w:bottom w:color="8ca6b5" w:space="0" w:sz="6" w:val="single"/>
+              <w:right w:color="8ca6b5" w:space="0" w:sz="6" w:val="single"/>
+            </w:tcBorders>
+            <w:shd w:fill="auto" w:val="clear"/>
+            <w:tcMar>
+              <w:top w:w="0.0" w:type="dxa"/>
+              <w:left w:w="160.0" w:type="dxa"/>
+              <w:bottom w:w="0.0" w:type="dxa"/>
+              <w:right w:w="160.0" w:type="dxa"/>
+            </w:tcMar>
+            <w:vAlign w:val="top"/>
+          </w:tcPr>
+          <w:p>
+            <w:pPr>
+              <w:spacing w:after="740" w:before="740" w:line="240" w:lineRule="auto"/>
+              <w:jc w:val="both"/>
+              <w:rPr>
+                <w:rFonts w:ascii="Times New Roman" w:cs="Times New Roman" w:eastAsia="Times New Roman" w:hAnsi="Times New Roman"/>
+                <w:color w:val="535353"/>
+                <w:sz w:val="27"/>
+                <w:szCs w:val="27"/>
+              </w:rPr>
+            </w:pPr>
+            <w:r>
+              <w:rPr>
+                <w:rFonts w:ascii="Times New Roman" w:cs="Times New Roman" w:eastAsia="Times New Roman" w:hAnsi="Times New Roman"/>
+                <w:color w:val="535353"/>
+                <w:sz w:val="27"/>
+                <w:szCs w:val="27"/>
+                <w:rtl w:val="0"/>
+              </w:rPr>
+              <w:t xml:space="preserve">Recuperabilidade</w:t>
+            </w:r>
+          </w:p>
+        </w:tc>
+        <w:tc>
+          <w:tcPr>
+            <w:tcBorders>
+              <w:top w:color="8ca6b5" w:space="0" w:sz="6" w:val="single"/>
+              <w:left w:color="8ca6b5" w:space="0" w:sz="6" w:val="single"/>
+              <w:bottom w:color="8ca6b5" w:space="0" w:sz="6" w:val="single"/>
+              <w:right w:color="8ca6b5" w:space="0" w:sz="6" w:val="single"/>
+            </w:tcBorders>
+            <w:shd w:fill="auto" w:val="clear"/>
+            <w:tcMar>
+              <w:top w:w="0.0" w:type="dxa"/>
+              <w:left w:w="160.0" w:type="dxa"/>
+              <w:bottom w:w="0.0" w:type="dxa"/>
+              <w:right w:w="160.0" w:type="dxa"/>
+            </w:tcMar>
+            <w:vAlign w:val="top"/>
+          </w:tcPr>
+          <w:p>
+            <w:pPr>
+              <w:spacing w:after="740" w:before="740" w:line="240" w:lineRule="auto"/>
+              <w:jc w:val="both"/>
+              <w:rPr>
+                <w:rFonts w:ascii="Times New Roman" w:cs="Times New Roman" w:eastAsia="Times New Roman" w:hAnsi="Times New Roman"/>
+                <w:color w:val="535353"/>
+                <w:sz w:val="27"/>
+                <w:szCs w:val="27"/>
+              </w:rPr>
+            </w:pPr>
+            <w:r>
+              <w:rPr>
+                <w:rFonts w:ascii="Times New Roman" w:cs="Times New Roman" w:eastAsia="Times New Roman" w:hAnsi="Times New Roman"/>
+                <w:color w:val="535353"/>
+                <w:sz w:val="27"/>
+                <w:szCs w:val="27"/>
+                <w:rtl w:val="0"/>
+              </w:rPr>
+              <w:t xml:space="preserve">É capaz de recuperar dados após uma falha?</w:t>
+            </w:r>
+          </w:p>
+          <w:p>
+            <w:pPr>
+              <w:spacing w:after="740" w:before="740" w:line="240" w:lineRule="auto"/>
+              <w:jc w:val="both"/>
+              <w:rPr>
+                <w:rFonts w:ascii="Times New Roman" w:cs="Times New Roman" w:eastAsia="Times New Roman" w:hAnsi="Times New Roman"/>
+                <w:color w:val="535353"/>
+                <w:sz w:val="27"/>
+                <w:szCs w:val="27"/>
+              </w:rPr>
+            </w:pPr>
+            <w:r>
+              <w:rPr>
+                <w:rFonts w:ascii="Times New Roman" w:cs="Times New Roman" w:eastAsia="Times New Roman" w:hAnsi="Times New Roman"/>
+                <w:b w:val="1"/>
+                <w:color w:val="535353"/>
+                <w:sz w:val="27"/>
+                <w:szCs w:val="27"/>
+                <w:rtl w:val="0"/>
+              </w:rPr>
+              <w:t xml:space="preserve">Atualmente, não é armazenado informações no jogo.</w:t>
+            </w:r>
+            <w:r>
+              <w:rPr>
+                <w:rtl w:val="0"/>
+              </w:rPr>
+            </w:r>
+          </w:p>
+        </w:tc>
+      </w:tr>
+      <w:tr>
+        <w:trPr>
+          <w:cantSplit w:val="0"/>
+          <w:trHeight w:val="3225" w:hRule="atLeast"/>
+          <w:tblHeader w:val="0"/>
+        </w:trPr>
+        <w:tc>
+          <w:tcPr>
+            <w:vMerge w:val="restart"/>
+            <w:tcBorders>
+              <w:top w:color="8ca6b5" w:space="0" w:sz="6" w:val="single"/>
+              <w:left w:color="8ca6b5" w:space="0" w:sz="6" w:val="single"/>
+              <w:bottom w:color="8ca6b5" w:space="0" w:sz="6" w:val="single"/>
+              <w:right w:color="8ca6b5" w:space="0" w:sz="6" w:val="single"/>
+            </w:tcBorders>
+            <w:shd w:fill="auto" w:val="clear"/>
+            <w:tcMar>
+              <w:top w:w="0.0" w:type="dxa"/>
+              <w:left w:w="160.0" w:type="dxa"/>
+              <w:bottom w:w="0.0" w:type="dxa"/>
+              <w:right w:w="160.0" w:type="dxa"/>
+            </w:tcMar>
+            <w:vAlign w:val="top"/>
+          </w:tcPr>
+          <w:p>
+            <w:pPr>
+              <w:spacing w:after="460" w:before="460" w:line="240" w:lineRule="auto"/>
+              <w:jc w:val="both"/>
+              <w:rPr>
+                <w:rFonts w:ascii="Times New Roman" w:cs="Times New Roman" w:eastAsia="Times New Roman" w:hAnsi="Times New Roman"/>
+                <w:b w:val="1"/>
+                <w:color w:val="535353"/>
+                <w:sz w:val="27"/>
+                <w:szCs w:val="27"/>
+              </w:rPr>
+            </w:pPr>
+            <w:r>
+              <w:rPr>
+                <w:rFonts w:ascii="Times New Roman" w:cs="Times New Roman" w:eastAsia="Times New Roman" w:hAnsi="Times New Roman"/>
+                <w:b w:val="1"/>
+                <w:color w:val="535353"/>
+                <w:sz w:val="27"/>
+                <w:szCs w:val="27"/>
+                <w:rtl w:val="0"/>
+              </w:rPr>
+              <w:t xml:space="preserve">Usabilidade</w:t>
+            </w:r>
+          </w:p>
+          <w:p>
+            <w:pPr>
+              <w:spacing w:after="740" w:before="740" w:line="240" w:lineRule="auto"/>
+              <w:jc w:val="both"/>
+              <w:rPr>
+                <w:rFonts w:ascii="Times New Roman" w:cs="Times New Roman" w:eastAsia="Times New Roman" w:hAnsi="Times New Roman"/>
+                <w:b w:val="1"/>
+                <w:color w:val="535353"/>
+                <w:sz w:val="27"/>
+                <w:szCs w:val="27"/>
+              </w:rPr>
+            </w:pPr>
+            <w:r>
+              <w:rPr>
+                <w:rFonts w:ascii="Times New Roman" w:cs="Times New Roman" w:eastAsia="Times New Roman" w:hAnsi="Times New Roman"/>
+                <w:b w:val="1"/>
+                <w:color w:val="535353"/>
+                <w:sz w:val="27"/>
+                <w:szCs w:val="27"/>
+                <w:rtl w:val="0"/>
+              </w:rPr>
+              <w:t xml:space="preserve">O software é intuitivo e simples suficientemente para ser usado com uma só mão.</w:t>
+            </w:r>
+          </w:p>
+        </w:tc>
+        <w:tc>
+          <w:tcPr>
+            <w:tcBorders>
+              <w:top w:color="8ca6b5" w:space="0" w:sz="6" w:val="single"/>
+              <w:left w:color="8ca6b5" w:space="0" w:sz="6" w:val="single"/>
+              <w:bottom w:color="8ca6b5" w:space="0" w:sz="6" w:val="single"/>
+              <w:right w:color="8ca6b5" w:space="0" w:sz="6" w:val="single"/>
+            </w:tcBorders>
+            <w:shd w:fill="auto" w:val="clear"/>
+            <w:tcMar>
+              <w:top w:w="0.0" w:type="dxa"/>
+              <w:left w:w="160.0" w:type="dxa"/>
+              <w:bottom w:w="0.0" w:type="dxa"/>
+              <w:right w:w="160.0" w:type="dxa"/>
+            </w:tcMar>
+            <w:vAlign w:val="top"/>
+          </w:tcPr>
+          <w:p>
+            <w:pPr>
+              <w:spacing w:after="740" w:before="740" w:line="240" w:lineRule="auto"/>
+              <w:jc w:val="both"/>
+              <w:rPr>
+                <w:rFonts w:ascii="Times New Roman" w:cs="Times New Roman" w:eastAsia="Times New Roman" w:hAnsi="Times New Roman"/>
+                <w:color w:val="535353"/>
+                <w:sz w:val="27"/>
+                <w:szCs w:val="27"/>
+              </w:rPr>
+            </w:pPr>
+            <w:r>
+              <w:rPr>
+                <w:rFonts w:ascii="Times New Roman" w:cs="Times New Roman" w:eastAsia="Times New Roman" w:hAnsi="Times New Roman"/>
+                <w:color w:val="535353"/>
+                <w:sz w:val="27"/>
+                <w:szCs w:val="27"/>
+                <w:rtl w:val="0"/>
+              </w:rPr>
+              <w:t xml:space="preserve">Inteligibilidade</w:t>
+            </w:r>
+          </w:p>
+        </w:tc>
+        <w:tc>
+          <w:tcPr>
+            <w:tcBorders>
+              <w:top w:color="8ca6b5" w:space="0" w:sz="6" w:val="single"/>
+              <w:left w:color="8ca6b5" w:space="0" w:sz="6" w:val="single"/>
+              <w:bottom w:color="8ca6b5" w:space="0" w:sz="6" w:val="single"/>
+              <w:right w:color="8ca6b5" w:space="0" w:sz="6" w:val="single"/>
+            </w:tcBorders>
+            <w:shd w:fill="auto" w:val="clear"/>
+            <w:tcMar>
+              <w:top w:w="0.0" w:type="dxa"/>
+              <w:left w:w="160.0" w:type="dxa"/>
+              <w:bottom w:w="0.0" w:type="dxa"/>
+              <w:right w:w="160.0" w:type="dxa"/>
+            </w:tcMar>
+            <w:vAlign w:val="top"/>
+          </w:tcPr>
+          <w:p>
+            <w:pPr>
+              <w:spacing w:after="740" w:before="740" w:line="240" w:lineRule="auto"/>
+              <w:jc w:val="both"/>
+              <w:rPr>
+                <w:rFonts w:ascii="Times New Roman" w:cs="Times New Roman" w:eastAsia="Times New Roman" w:hAnsi="Times New Roman"/>
+                <w:color w:val="535353"/>
+                <w:sz w:val="27"/>
+                <w:szCs w:val="27"/>
+              </w:rPr>
+            </w:pPr>
+            <w:r>
+              <w:rPr>
+                <w:rFonts w:ascii="Times New Roman" w:cs="Times New Roman" w:eastAsia="Times New Roman" w:hAnsi="Times New Roman"/>
+                <w:color w:val="535353"/>
+                <w:sz w:val="27"/>
+                <w:szCs w:val="27"/>
+                <w:rtl w:val="0"/>
+              </w:rPr>
+              <w:t xml:space="preserve">É fácil entender os conceitos utilizados?</w:t>
+            </w:r>
+          </w:p>
+          <w:p>
+            <w:pPr>
+              <w:spacing w:after="740" w:before="740" w:line="240" w:lineRule="auto"/>
+              <w:jc w:val="both"/>
+              <w:rPr>
+                <w:rFonts w:ascii="Times New Roman" w:cs="Times New Roman" w:eastAsia="Times New Roman" w:hAnsi="Times New Roman"/>
+                <w:b w:val="1"/>
+                <w:color w:val="535353"/>
+                <w:sz w:val="27"/>
+                <w:szCs w:val="27"/>
+              </w:rPr>
+            </w:pPr>
+            <w:r>
+              <w:rPr>
+                <w:rFonts w:ascii="Times New Roman" w:cs="Times New Roman" w:eastAsia="Times New Roman" w:hAnsi="Times New Roman"/>
+                <w:b w:val="1"/>
+                <w:color w:val="535353"/>
+                <w:sz w:val="27"/>
+                <w:szCs w:val="27"/>
+                <w:rtl w:val="0"/>
+              </w:rPr>
+              <w:t xml:space="preserve">Há um tutorial de fácil entendimento no início do jogo.</w:t>
+            </w:r>
+          </w:p>
+        </w:tc>
+      </w:tr>
+      <w:tr>
+        <w:trPr>
+          <w:cantSplit w:val="0"/>
+          <w:trHeight w:val="2280" w:hRule="atLeast"/>
+          <w:tblHeader w:val="0"/>
+        </w:trPr>
+        <w:tc>
+          <w:tcPr>
+            <w:vMerge w:val="continue"/>
+            <w:tcBorders>
+              <w:bottom w:color="8ca6b5" w:space="0" w:sz="6" w:val="single"/>
+              <w:right w:color="8ca6b5" w:space="0" w:sz="6" w:val="single"/>
+            </w:tcBorders>
+            <w:shd w:fill="auto" w:val="clear"/>
+            <w:tcMar>
+              <w:top w:w="100.0" w:type="dxa"/>
+              <w:left w:w="100.0" w:type="dxa"/>
+              <w:bottom w:w="100.0" w:type="dxa"/>
+              <w:right w:w="100.0" w:type="dxa"/>
+            </w:tcMar>
+            <w:vAlign w:val="top"/>
+          </w:tcPr>
+          <w:p>
+            <w:pPr>
+              <w:spacing w:after="460" w:before="460" w:line="400" w:lineRule="auto"/>
+              <w:rPr>
+                <w:rFonts w:ascii="Times New Roman" w:cs="Times New Roman" w:eastAsia="Times New Roman" w:hAnsi="Times New Roman"/>
+                <w:color w:val="535353"/>
+                <w:sz w:val="27"/>
+                <w:szCs w:val="27"/>
+              </w:rPr>
+            </w:pPr>
+            <w:r>
+              <w:rPr>
+                <w:rtl w:val="0"/>
+              </w:rPr>
+            </w:r>
+          </w:p>
+        </w:tc>
+        <w:tc>
+          <w:tcPr>
+            <w:tcBorders>
+              <w:top w:color="8ca6b5" w:space="0" w:sz="6" w:val="single"/>
+              <w:left w:color="8ca6b5" w:space="0" w:sz="6" w:val="single"/>
+              <w:bottom w:color="8ca6b5" w:space="0" w:sz="6" w:val="single"/>
+              <w:right w:color="8ca6b5" w:space="0" w:sz="6" w:val="single"/>
+            </w:tcBorders>
+            <w:shd w:fill="auto" w:val="clear"/>
+            <w:tcMar>
+              <w:top w:w="0.0" w:type="dxa"/>
+              <w:left w:w="160.0" w:type="dxa"/>
+              <w:bottom w:w="0.0" w:type="dxa"/>
+              <w:right w:w="160.0" w:type="dxa"/>
+            </w:tcMar>
+            <w:vAlign w:val="top"/>
+          </w:tcPr>
+          <w:p>
+            <w:pPr>
+              <w:spacing w:after="740" w:before="740" w:line="240" w:lineRule="auto"/>
+              <w:jc w:val="both"/>
+              <w:rPr>
+                <w:rFonts w:ascii="Times New Roman" w:cs="Times New Roman" w:eastAsia="Times New Roman" w:hAnsi="Times New Roman"/>
+                <w:color w:val="535353"/>
+                <w:sz w:val="27"/>
+                <w:szCs w:val="27"/>
+              </w:rPr>
+            </w:pPr>
+            <w:r>
+              <w:rPr>
+                <w:rFonts w:ascii="Times New Roman" w:cs="Times New Roman" w:eastAsia="Times New Roman" w:hAnsi="Times New Roman"/>
+                <w:color w:val="535353"/>
+                <w:sz w:val="27"/>
+                <w:szCs w:val="27"/>
+                <w:rtl w:val="0"/>
+              </w:rPr>
+              <w:t xml:space="preserve">Apreensibilidade</w:t>
+            </w:r>
+          </w:p>
+        </w:tc>
+        <w:tc>
+          <w:tcPr>
+            <w:tcBorders>
+              <w:top w:color="8ca6b5" w:space="0" w:sz="6" w:val="single"/>
+              <w:left w:color="8ca6b5" w:space="0" w:sz="6" w:val="single"/>
+              <w:bottom w:color="8ca6b5" w:space="0" w:sz="6" w:val="single"/>
+              <w:right w:color="8ca6b5" w:space="0" w:sz="6" w:val="single"/>
+            </w:tcBorders>
+            <w:shd w:fill="auto" w:val="clear"/>
+            <w:tcMar>
+              <w:top w:w="0.0" w:type="dxa"/>
+              <w:left w:w="160.0" w:type="dxa"/>
+              <w:bottom w:w="0.0" w:type="dxa"/>
+              <w:right w:w="160.0" w:type="dxa"/>
+            </w:tcMar>
+            <w:vAlign w:val="top"/>
+          </w:tcPr>
+          <w:p>
+            <w:pPr>
+              <w:spacing w:after="740" w:before="740" w:line="240" w:lineRule="auto"/>
+              <w:jc w:val="both"/>
+              <w:rPr>
+                <w:rFonts w:ascii="Times New Roman" w:cs="Times New Roman" w:eastAsia="Times New Roman" w:hAnsi="Times New Roman"/>
+                <w:b w:val="1"/>
+                <w:color w:val="535353"/>
+                <w:sz w:val="27"/>
+                <w:szCs w:val="27"/>
+              </w:rPr>
+            </w:pPr>
+            <w:r>
+              <w:rPr>
+                <w:rFonts w:ascii="Times New Roman" w:cs="Times New Roman" w:eastAsia="Times New Roman" w:hAnsi="Times New Roman"/>
+                <w:color w:val="535353"/>
+                <w:sz w:val="27"/>
+                <w:szCs w:val="27"/>
+                <w:rtl w:val="0"/>
+              </w:rPr>
+              <w:t xml:space="preserve">É fácil aprender a usar? </w:t>
+            </w:r>
+            <w:r>
+              <w:rPr>
+                <w:rFonts w:ascii="Times New Roman" w:cs="Times New Roman" w:eastAsia="Times New Roman" w:hAnsi="Times New Roman"/>
+                <w:b w:val="1"/>
+                <w:color w:val="535353"/>
+                <w:sz w:val="27"/>
+                <w:szCs w:val="27"/>
+                <w:rtl w:val="0"/>
+              </w:rPr>
+              <w:t xml:space="preserve">O tutorial é bem visual, com uma explicação bem lógica</w:t>
             </w:r>
           </w:p>
         </w:tc>
@@ -17737,7 +18457,8 @@
           </w:tcPr>
           <w:p>
             <w:pPr>
-              <w:spacing w:after="740" w:before="740" w:line="400" w:lineRule="auto"/>
+              <w:spacing w:after="740" w:before="740" w:line="240" w:lineRule="auto"/>
+              <w:jc w:val="both"/>
               <w:rPr>
                 <w:rFonts w:ascii="Times New Roman" w:cs="Times New Roman" w:eastAsia="Times New Roman" w:hAnsi="Times New Roman"/>
                 <w:color w:val="535353"/>
@@ -17753,7 +18474,7 @@
                 <w:szCs w:val="27"/>
                 <w:rtl w:val="0"/>
               </w:rPr>
-              <w:t xml:space="preserve">Recuperabilidade</w:t>
+              <w:t xml:space="preserve">Operacionalidade</w:t>
             </w:r>
           </w:p>
         </w:tc>
@@ -17776,7 +18497,8 @@
           </w:tcPr>
           <w:p>
             <w:pPr>
-              <w:spacing w:after="740" w:before="740" w:line="400" w:lineRule="auto"/>
+              <w:spacing w:after="740" w:before="740" w:line="240" w:lineRule="auto"/>
+              <w:jc w:val="both"/>
               <w:rPr>
                 <w:rFonts w:ascii="Times New Roman" w:cs="Times New Roman" w:eastAsia="Times New Roman" w:hAnsi="Times New Roman"/>
                 <w:color w:val="535353"/>
@@ -17792,12 +18514,13 @@
                 <w:szCs w:val="27"/>
                 <w:rtl w:val="0"/>
               </w:rPr>
-              <w:t xml:space="preserve">É capaz de recuperar dados após uma falha?</w:t>
+              <w:t xml:space="preserve">É fácil de operar e controlar a operação?</w:t>
             </w:r>
           </w:p>
           <w:p>
             <w:pPr>
-              <w:spacing w:after="740" w:before="740" w:line="400" w:lineRule="auto"/>
+              <w:spacing w:after="740" w:before="740" w:line="240" w:lineRule="auto"/>
+              <w:jc w:val="both"/>
               <w:rPr>
                 <w:rFonts w:ascii="Times New Roman" w:cs="Times New Roman" w:eastAsia="Times New Roman" w:hAnsi="Times New Roman"/>
                 <w:color w:val="535353"/>
@@ -17814,7 +18537,7 @@
                 <w:szCs w:val="27"/>
                 <w:rtl w:val="0"/>
               </w:rPr>
-              <w:t xml:space="preserve">Atualmente, não é armazenado informações no jogo.</w:t>
+              <w:t xml:space="preserve">Não é possível responder no momento</w:t>
             </w:r>
             <w:r>
               <w:rPr>
@@ -17827,7 +18550,7 @@
       <w:tr>
         <w:trPr>
           <w:cantSplit w:val="0"/>
-          <w:trHeight w:val="1365" w:hRule="atLeast"/>
+          <w:trHeight w:val="4215" w:hRule="atLeast"/>
           <w:tblHeader w:val="0"/>
         </w:trPr>
         <w:tc>
@@ -17850,7 +18573,8 @@
           </w:tcPr>
           <w:p>
             <w:pPr>
-              <w:spacing w:after="460" w:before="460" w:line="400" w:lineRule="auto"/>
+              <w:spacing w:after="460" w:before="460" w:line="240" w:lineRule="auto"/>
+              <w:jc w:val="both"/>
               <w:rPr>
                 <w:rFonts w:ascii="Times New Roman" w:cs="Times New Roman" w:eastAsia="Times New Roman" w:hAnsi="Times New Roman"/>
                 <w:b w:val="1"/>
@@ -17868,30 +18592,62 @@
                 <w:szCs w:val="27"/>
                 <w:rtl w:val="0"/>
               </w:rPr>
-              <w:t xml:space="preserve">Usabilidade</w:t>
+              <w:t xml:space="preserve">Eficiência</w:t>
             </w:r>
           </w:p>
           <w:p>
             <w:pPr>
-              <w:spacing w:after="740" w:before="740" w:line="400" w:lineRule="auto"/>
+              <w:spacing w:after="740" w:before="740" w:line="240" w:lineRule="auto"/>
+              <w:jc w:val="both"/>
+              <w:rPr>
+                <w:rFonts w:ascii="Times New Roman" w:cs="Times New Roman" w:eastAsia="Times New Roman" w:hAnsi="Times New Roman"/>
+                <w:color w:val="535353"/>
+                <w:sz w:val="27"/>
+                <w:szCs w:val="27"/>
+              </w:rPr>
+            </w:pPr>
+            <w:r>
+              <w:rPr>
+                <w:rFonts w:ascii="Times New Roman" w:cs="Times New Roman" w:eastAsia="Times New Roman" w:hAnsi="Times New Roman"/>
+                <w:color w:val="535353"/>
+                <w:sz w:val="27"/>
+                <w:szCs w:val="27"/>
+                <w:rtl w:val="0"/>
+              </w:rPr>
+              <w:t xml:space="preserve">Os recursos e os tempos utilizados são compatíveis com o nível de desempenho requerido para o produto?</w:t>
+            </w:r>
+          </w:p>
+          <w:p>
+            <w:pPr>
+              <w:spacing w:after="740" w:before="740" w:line="240" w:lineRule="auto"/>
+              <w:jc w:val="both"/>
+              <w:rPr>
+                <w:rFonts w:ascii="Times New Roman" w:cs="Times New Roman" w:eastAsia="Times New Roman" w:hAnsi="Times New Roman"/>
+                <w:color w:val="535353"/>
+                <w:sz w:val="27"/>
+                <w:szCs w:val="27"/>
+              </w:rPr>
+            </w:pPr>
+            <w:r>
               <w:rPr>
                 <w:rFonts w:ascii="Times New Roman" w:cs="Times New Roman" w:eastAsia="Times New Roman" w:hAnsi="Times New Roman"/>
                 <w:b w:val="1"/>
                 <w:color w:val="535353"/>
                 <w:sz w:val="27"/>
                 <w:szCs w:val="27"/>
-              </w:rPr>
-            </w:pPr>
+                <w:rtl w:val="0"/>
+              </w:rPr>
+              <w:t xml:space="preserve">Sim</w:t>
+            </w:r>
             <w:r>
               <w:rPr>
                 <w:rFonts w:ascii="Times New Roman" w:cs="Times New Roman" w:eastAsia="Times New Roman" w:hAnsi="Times New Roman"/>
-                <w:b w:val="1"/>
                 <w:color w:val="535353"/>
                 <w:sz w:val="27"/>
                 <w:szCs w:val="27"/>
                 <w:rtl w:val="0"/>
               </w:rPr>
-              <w:t xml:space="preserve">O software é intuitivo e simples suficientemente para ser usado com uma só mão.</w:t>
+              <w:t xml:space="preserve">. </w:t>
             </w:r>
           </w:p>
         </w:tc>
@@ -17914,7 +18670,8 @@
           </w:tcPr>
           <w:p>
             <w:pPr>
-              <w:spacing w:after="740" w:before="740" w:line="400" w:lineRule="auto"/>
+              <w:spacing w:after="740" w:before="740" w:line="240" w:lineRule="auto"/>
+              <w:jc w:val="both"/>
               <w:rPr>
                 <w:rFonts w:ascii="Times New Roman" w:cs="Times New Roman" w:eastAsia="Times New Roman" w:hAnsi="Times New Roman"/>
                 <w:color w:val="535353"/>
@@ -17930,7 +18687,7 @@
                 <w:szCs w:val="27"/>
                 <w:rtl w:val="0"/>
               </w:rPr>
-              <w:t xml:space="preserve">Inteligibilidade</w:t>
+              <w:t xml:space="preserve">Comportamento em relação ao tempo</w:t>
             </w:r>
           </w:p>
         </w:tc>
@@ -17953,7 +18710,8 @@
           </w:tcPr>
           <w:p>
             <w:pPr>
-              <w:spacing w:after="740" w:before="740" w:line="400" w:lineRule="auto"/>
+              <w:spacing w:after="740" w:before="740" w:line="240" w:lineRule="auto"/>
+              <w:jc w:val="both"/>
               <w:rPr>
                 <w:rFonts w:ascii="Times New Roman" w:cs="Times New Roman" w:eastAsia="Times New Roman" w:hAnsi="Times New Roman"/>
                 <w:color w:val="535353"/>
@@ -17969,12 +18727,13 @@
                 <w:szCs w:val="27"/>
                 <w:rtl w:val="0"/>
               </w:rPr>
-              <w:t xml:space="preserve">É fácil entender os conceitos utilizados?</w:t>
+              <w:t xml:space="preserve">Qual é o tempo de resposta e de processamento?</w:t>
             </w:r>
           </w:p>
           <w:p>
             <w:pPr>
-              <w:spacing w:after="740" w:before="740" w:line="400" w:lineRule="auto"/>
+              <w:spacing w:after="740" w:before="740" w:line="240" w:lineRule="auto"/>
+              <w:jc w:val="both"/>
               <w:rPr>
                 <w:rFonts w:ascii="Times New Roman" w:cs="Times New Roman" w:eastAsia="Times New Roman" w:hAnsi="Times New Roman"/>
                 <w:b w:val="1"/>
@@ -17992,7 +18751,7 @@
                 <w:szCs w:val="27"/>
                 <w:rtl w:val="0"/>
               </w:rPr>
-              <w:t xml:space="preserve">Há um tutorial de fácil entendimento no início do jogo.</w:t>
+              <w:t xml:space="preserve">O jogo executa a 60 quadros por segundo e os processos são executados com latência de menos que 20 milissegundos.</w:t>
             </w:r>
           </w:p>
         </w:tc>
@@ -18000,7 +18759,7 @@
       <w:tr>
         <w:trPr>
           <w:cantSplit w:val="0"/>
-          <w:trHeight w:val="5422.3681640625" w:hRule="atLeast"/>
+          <w:trHeight w:val="3870" w:hRule="atLeast"/>
           <w:tblHeader w:val="0"/>
         </w:trPr>
         <w:tc>
@@ -18055,7 +18814,8 @@
           </w:tcPr>
           <w:p>
             <w:pPr>
-              <w:spacing w:after="740" w:before="740" w:line="400" w:lineRule="auto"/>
+              <w:spacing w:after="740" w:before="740" w:line="240" w:lineRule="auto"/>
+              <w:jc w:val="both"/>
               <w:rPr>
                 <w:rFonts w:ascii="Times New Roman" w:cs="Times New Roman" w:eastAsia="Times New Roman" w:hAnsi="Times New Roman"/>
                 <w:color w:val="535353"/>
@@ -18071,7 +18831,7 @@
                 <w:szCs w:val="27"/>
                 <w:rtl w:val="0"/>
               </w:rPr>
-              <w:t xml:space="preserve">Apreensibilidade</w:t>
+              <w:t xml:space="preserve">Comportamento em relação aos recursos</w:t>
             </w:r>
           </w:p>
         </w:tc>
@@ -18094,7 +18854,30 @@
           </w:tcPr>
           <w:p>
             <w:pPr>
-              <w:spacing w:after="740" w:before="740" w:line="400" w:lineRule="auto"/>
+              <w:spacing w:after="740" w:before="740" w:line="240" w:lineRule="auto"/>
+              <w:jc w:val="both"/>
+              <w:rPr>
+                <w:rFonts w:ascii="Times New Roman" w:cs="Times New Roman" w:eastAsia="Times New Roman" w:hAnsi="Times New Roman"/>
+                <w:color w:val="535353"/>
+                <w:sz w:val="27"/>
+                <w:szCs w:val="27"/>
+              </w:rPr>
+            </w:pPr>
+            <w:r>
+              <w:rPr>
+                <w:rFonts w:ascii="Times New Roman" w:cs="Times New Roman" w:eastAsia="Times New Roman" w:hAnsi="Times New Roman"/>
+                <w:color w:val="535353"/>
+                <w:sz w:val="27"/>
+                <w:szCs w:val="27"/>
+                <w:rtl w:val="0"/>
+              </w:rPr>
+              <w:t xml:space="preserve">Quanto recurso utiliza?</w:t>
+            </w:r>
+          </w:p>
+          <w:p>
+            <w:pPr>
+              <w:spacing w:after="740" w:before="740" w:line="240" w:lineRule="auto"/>
+              <w:jc w:val="both"/>
               <w:rPr>
                 <w:rFonts w:ascii="Times New Roman" w:cs="Times New Roman" w:eastAsia="Times New Roman" w:hAnsi="Times New Roman"/>
                 <w:b w:val="1"/>
@@ -18106,23 +18889,479 @@
             <w:r>
               <w:rPr>
                 <w:rFonts w:ascii="Times New Roman" w:cs="Times New Roman" w:eastAsia="Times New Roman" w:hAnsi="Times New Roman"/>
+                <w:b w:val="1"/>
                 <w:color w:val="535353"/>
                 <w:sz w:val="27"/>
                 <w:szCs w:val="27"/>
                 <w:rtl w:val="0"/>
               </w:rPr>
-              <w:t xml:space="preserve">É fácil aprender a usar? </w:t>
-            </w:r>
-            <w:r>
+              <w:t xml:space="preserve">Não consome acima de 100Mb de memória e é compatível com a maioria dos dispositivos mesmo com o hardware antigo.</w:t>
+            </w:r>
+          </w:p>
+        </w:tc>
+      </w:tr>
+      <w:tr>
+        <w:trPr>
+          <w:cantSplit w:val="0"/>
+          <w:trHeight w:val="2265" w:hRule="atLeast"/>
+          <w:tblHeader w:val="0"/>
+        </w:trPr>
+        <w:tc>
+          <w:tcPr>
+            <w:vMerge w:val="restart"/>
+            <w:tcBorders>
+              <w:top w:color="8ca6b5" w:space="0" w:sz="6" w:val="single"/>
+              <w:left w:color="8ca6b5" w:space="0" w:sz="6" w:val="single"/>
+              <w:bottom w:color="8ca6b5" w:space="0" w:sz="6" w:val="single"/>
+              <w:right w:color="8ca6b5" w:space="0" w:sz="6" w:val="single"/>
+            </w:tcBorders>
+            <w:shd w:fill="auto" w:val="clear"/>
+            <w:tcMar>
+              <w:top w:w="0.0" w:type="dxa"/>
+              <w:left w:w="160.0" w:type="dxa"/>
+              <w:bottom w:w="0.0" w:type="dxa"/>
+              <w:right w:w="160.0" w:type="dxa"/>
+            </w:tcMar>
+            <w:vAlign w:val="top"/>
+          </w:tcPr>
+          <w:p>
+            <w:pPr>
+              <w:spacing w:after="460" w:before="460" w:line="240" w:lineRule="auto"/>
+              <w:jc w:val="both"/>
               <w:rPr>
                 <w:rFonts w:ascii="Times New Roman" w:cs="Times New Roman" w:eastAsia="Times New Roman" w:hAnsi="Times New Roman"/>
                 <w:b w:val="1"/>
                 <w:color w:val="535353"/>
                 <w:sz w:val="27"/>
                 <w:szCs w:val="27"/>
-                <w:rtl w:val="0"/>
-              </w:rPr>
-              <w:t xml:space="preserve">O tutorial é bem visual, com uma explicação bem lógica</w:t>
+              </w:rPr>
+            </w:pPr>
+            <w:r>
+              <w:rPr>
+                <w:rFonts w:ascii="Times New Roman" w:cs="Times New Roman" w:eastAsia="Times New Roman" w:hAnsi="Times New Roman"/>
+                <w:b w:val="1"/>
+                <w:color w:val="535353"/>
+                <w:sz w:val="27"/>
+                <w:szCs w:val="27"/>
+                <w:rtl w:val="0"/>
+              </w:rPr>
+              <w:t xml:space="preserve">Manutenibilidade</w:t>
+            </w:r>
+          </w:p>
+          <w:p>
+            <w:pPr>
+              <w:spacing w:after="740" w:before="740" w:line="240" w:lineRule="auto"/>
+              <w:jc w:val="both"/>
+              <w:rPr>
+                <w:rFonts w:ascii="Times New Roman" w:cs="Times New Roman" w:eastAsia="Times New Roman" w:hAnsi="Times New Roman"/>
+                <w:color w:val="535353"/>
+                <w:sz w:val="27"/>
+                <w:szCs w:val="27"/>
+              </w:rPr>
+            </w:pPr>
+            <w:r>
+              <w:rPr>
+                <w:rFonts w:ascii="Times New Roman" w:cs="Times New Roman" w:eastAsia="Times New Roman" w:hAnsi="Times New Roman"/>
+                <w:color w:val="535353"/>
+                <w:sz w:val="27"/>
+                <w:szCs w:val="27"/>
+                <w:rtl w:val="0"/>
+              </w:rPr>
+              <w:t xml:space="preserve">Há facilidade para correções, atualizações e alterações?</w:t>
+            </w:r>
+          </w:p>
+          <w:p>
+            <w:pPr>
+              <w:spacing w:after="740" w:before="740" w:line="240" w:lineRule="auto"/>
+              <w:jc w:val="both"/>
+              <w:rPr>
+                <w:rFonts w:ascii="Times New Roman" w:cs="Times New Roman" w:eastAsia="Times New Roman" w:hAnsi="Times New Roman"/>
+                <w:b w:val="1"/>
+                <w:color w:val="535353"/>
+                <w:sz w:val="27"/>
+                <w:szCs w:val="27"/>
+              </w:rPr>
+            </w:pPr>
+            <w:r>
+              <w:rPr>
+                <w:rFonts w:ascii="Times New Roman" w:cs="Times New Roman" w:eastAsia="Times New Roman" w:hAnsi="Times New Roman"/>
+                <w:b w:val="1"/>
+                <w:color w:val="535353"/>
+                <w:sz w:val="27"/>
+                <w:szCs w:val="27"/>
+                <w:rtl w:val="0"/>
+              </w:rPr>
+              <w:t xml:space="preserve">Sim, o godot tem ferramentas de debug que auxiliam na projeção do código. </w:t>
+            </w:r>
+          </w:p>
+        </w:tc>
+        <w:tc>
+          <w:tcPr>
+            <w:tcBorders>
+              <w:top w:color="8ca6b5" w:space="0" w:sz="6" w:val="single"/>
+              <w:left w:color="8ca6b5" w:space="0" w:sz="6" w:val="single"/>
+              <w:bottom w:color="8ca6b5" w:space="0" w:sz="6" w:val="single"/>
+              <w:right w:color="8ca6b5" w:space="0" w:sz="6" w:val="single"/>
+            </w:tcBorders>
+            <w:shd w:fill="auto" w:val="clear"/>
+            <w:tcMar>
+              <w:top w:w="0.0" w:type="dxa"/>
+              <w:left w:w="160.0" w:type="dxa"/>
+              <w:bottom w:w="0.0" w:type="dxa"/>
+              <w:right w:w="160.0" w:type="dxa"/>
+            </w:tcMar>
+            <w:vAlign w:val="top"/>
+          </w:tcPr>
+          <w:p>
+            <w:pPr>
+              <w:spacing w:after="740" w:before="740" w:line="240" w:lineRule="auto"/>
+              <w:jc w:val="both"/>
+              <w:rPr>
+                <w:rFonts w:ascii="Times New Roman" w:cs="Times New Roman" w:eastAsia="Times New Roman" w:hAnsi="Times New Roman"/>
+                <w:color w:val="535353"/>
+                <w:sz w:val="27"/>
+                <w:szCs w:val="27"/>
+              </w:rPr>
+            </w:pPr>
+            <w:r>
+              <w:rPr>
+                <w:rFonts w:ascii="Times New Roman" w:cs="Times New Roman" w:eastAsia="Times New Roman" w:hAnsi="Times New Roman"/>
+                <w:color w:val="535353"/>
+                <w:sz w:val="27"/>
+                <w:szCs w:val="27"/>
+                <w:rtl w:val="0"/>
+              </w:rPr>
+              <w:t xml:space="preserve">Analisabilidade</w:t>
+            </w:r>
+          </w:p>
+        </w:tc>
+        <w:tc>
+          <w:tcPr>
+            <w:tcBorders>
+              <w:top w:color="8ca6b5" w:space="0" w:sz="6" w:val="single"/>
+              <w:left w:color="8ca6b5" w:space="0" w:sz="6" w:val="single"/>
+              <w:bottom w:color="8ca6b5" w:space="0" w:sz="6" w:val="single"/>
+              <w:right w:color="8ca6b5" w:space="0" w:sz="6" w:val="single"/>
+            </w:tcBorders>
+            <w:shd w:fill="auto" w:val="clear"/>
+            <w:tcMar>
+              <w:top w:w="0.0" w:type="dxa"/>
+              <w:left w:w="160.0" w:type="dxa"/>
+              <w:bottom w:w="0.0" w:type="dxa"/>
+              <w:right w:w="160.0" w:type="dxa"/>
+            </w:tcMar>
+            <w:vAlign w:val="top"/>
+          </w:tcPr>
+          <w:p>
+            <w:pPr>
+              <w:spacing w:after="740" w:before="740" w:line="240" w:lineRule="auto"/>
+              <w:jc w:val="both"/>
+              <w:rPr>
+                <w:rFonts w:ascii="Times New Roman" w:cs="Times New Roman" w:eastAsia="Times New Roman" w:hAnsi="Times New Roman"/>
+                <w:color w:val="535353"/>
+                <w:sz w:val="27"/>
+                <w:szCs w:val="27"/>
+              </w:rPr>
+            </w:pPr>
+            <w:r>
+              <w:rPr>
+                <w:rFonts w:ascii="Times New Roman" w:cs="Times New Roman" w:eastAsia="Times New Roman" w:hAnsi="Times New Roman"/>
+                <w:color w:val="535353"/>
+                <w:sz w:val="27"/>
+                <w:szCs w:val="27"/>
+                <w:rtl w:val="0"/>
+              </w:rPr>
+              <w:t xml:space="preserve">É fácil encontrar uma falha quando ocorre?</w:t>
+            </w:r>
+          </w:p>
+          <w:p>
+            <w:pPr>
+              <w:spacing w:after="740" w:before="740" w:line="240" w:lineRule="auto"/>
+              <w:jc w:val="both"/>
+              <w:rPr>
+                <w:rFonts w:ascii="Times New Roman" w:cs="Times New Roman" w:eastAsia="Times New Roman" w:hAnsi="Times New Roman"/>
+                <w:b w:val="1"/>
+                <w:color w:val="535353"/>
+                <w:sz w:val="27"/>
+                <w:szCs w:val="27"/>
+              </w:rPr>
+            </w:pPr>
+            <w:r>
+              <w:rPr>
+                <w:rFonts w:ascii="Times New Roman" w:cs="Times New Roman" w:eastAsia="Times New Roman" w:hAnsi="Times New Roman"/>
+                <w:b w:val="1"/>
+                <w:color w:val="535353"/>
+                <w:sz w:val="27"/>
+                <w:szCs w:val="27"/>
+                <w:rtl w:val="0"/>
+              </w:rPr>
+              <w:t xml:space="preserve">Sim.</w:t>
+            </w:r>
+          </w:p>
+        </w:tc>
+      </w:tr>
+      <w:tr>
+        <w:trPr>
+          <w:cantSplit w:val="0"/>
+          <w:trHeight w:val="2145" w:hRule="atLeast"/>
+          <w:tblHeader w:val="0"/>
+        </w:trPr>
+        <w:tc>
+          <w:tcPr>
+            <w:vMerge w:val="continue"/>
+            <w:tcBorders>
+              <w:bottom w:color="8ca6b5" w:space="0" w:sz="6" w:val="single"/>
+              <w:right w:color="8ca6b5" w:space="0" w:sz="6" w:val="single"/>
+            </w:tcBorders>
+            <w:shd w:fill="auto" w:val="clear"/>
+            <w:tcMar>
+              <w:top w:w="100.0" w:type="dxa"/>
+              <w:left w:w="100.0" w:type="dxa"/>
+              <w:bottom w:w="100.0" w:type="dxa"/>
+              <w:right w:w="100.0" w:type="dxa"/>
+            </w:tcMar>
+            <w:vAlign w:val="top"/>
+          </w:tcPr>
+          <w:p>
+            <w:pPr>
+              <w:spacing w:after="460" w:before="460" w:line="400" w:lineRule="auto"/>
+              <w:rPr>
+                <w:rFonts w:ascii="Times New Roman" w:cs="Times New Roman" w:eastAsia="Times New Roman" w:hAnsi="Times New Roman"/>
+                <w:color w:val="535353"/>
+                <w:sz w:val="27"/>
+                <w:szCs w:val="27"/>
+              </w:rPr>
+            </w:pPr>
+            <w:r>
+              <w:rPr>
+                <w:rtl w:val="0"/>
+              </w:rPr>
+            </w:r>
+          </w:p>
+        </w:tc>
+        <w:tc>
+          <w:tcPr>
+            <w:tcBorders>
+              <w:top w:color="8ca6b5" w:space="0" w:sz="6" w:val="single"/>
+              <w:left w:color="8ca6b5" w:space="0" w:sz="6" w:val="single"/>
+              <w:bottom w:color="8ca6b5" w:space="0" w:sz="6" w:val="single"/>
+              <w:right w:color="8ca6b5" w:space="0" w:sz="6" w:val="single"/>
+            </w:tcBorders>
+            <w:shd w:fill="auto" w:val="clear"/>
+            <w:tcMar>
+              <w:top w:w="0.0" w:type="dxa"/>
+              <w:left w:w="160.0" w:type="dxa"/>
+              <w:bottom w:w="0.0" w:type="dxa"/>
+              <w:right w:w="160.0" w:type="dxa"/>
+            </w:tcMar>
+            <w:vAlign w:val="top"/>
+          </w:tcPr>
+          <w:p>
+            <w:pPr>
+              <w:spacing w:after="740" w:before="740" w:line="240" w:lineRule="auto"/>
+              <w:jc w:val="both"/>
+              <w:rPr>
+                <w:rFonts w:ascii="Times New Roman" w:cs="Times New Roman" w:eastAsia="Times New Roman" w:hAnsi="Times New Roman"/>
+                <w:color w:val="535353"/>
+                <w:sz w:val="27"/>
+                <w:szCs w:val="27"/>
+              </w:rPr>
+            </w:pPr>
+            <w:r>
+              <w:rPr>
+                <w:rFonts w:ascii="Times New Roman" w:cs="Times New Roman" w:eastAsia="Times New Roman" w:hAnsi="Times New Roman"/>
+                <w:color w:val="535353"/>
+                <w:sz w:val="27"/>
+                <w:szCs w:val="27"/>
+                <w:rtl w:val="0"/>
+              </w:rPr>
+              <w:t xml:space="preserve">Modificabilidade</w:t>
+            </w:r>
+          </w:p>
+        </w:tc>
+        <w:tc>
+          <w:tcPr>
+            <w:tcBorders>
+              <w:top w:color="8ca6b5" w:space="0" w:sz="6" w:val="single"/>
+              <w:left w:color="8ca6b5" w:space="0" w:sz="6" w:val="single"/>
+              <w:bottom w:color="8ca6b5" w:space="0" w:sz="6" w:val="single"/>
+              <w:right w:color="8ca6b5" w:space="0" w:sz="6" w:val="single"/>
+            </w:tcBorders>
+            <w:shd w:fill="auto" w:val="clear"/>
+            <w:tcMar>
+              <w:top w:w="0.0" w:type="dxa"/>
+              <w:left w:w="160.0" w:type="dxa"/>
+              <w:bottom w:w="0.0" w:type="dxa"/>
+              <w:right w:w="160.0" w:type="dxa"/>
+            </w:tcMar>
+            <w:vAlign w:val="top"/>
+          </w:tcPr>
+          <w:p>
+            <w:pPr>
+              <w:spacing w:after="740" w:before="740" w:line="240" w:lineRule="auto"/>
+              <w:jc w:val="both"/>
+              <w:rPr>
+                <w:rFonts w:ascii="Times New Roman" w:cs="Times New Roman" w:eastAsia="Times New Roman" w:hAnsi="Times New Roman"/>
+                <w:color w:val="535353"/>
+                <w:sz w:val="27"/>
+                <w:szCs w:val="27"/>
+              </w:rPr>
+            </w:pPr>
+            <w:r>
+              <w:rPr>
+                <w:rFonts w:ascii="Times New Roman" w:cs="Times New Roman" w:eastAsia="Times New Roman" w:hAnsi="Times New Roman"/>
+                <w:color w:val="535353"/>
+                <w:sz w:val="27"/>
+                <w:szCs w:val="27"/>
+                <w:rtl w:val="0"/>
+              </w:rPr>
+              <w:t xml:space="preserve">É fácil modificar e remover defeitos?</w:t>
+            </w:r>
+          </w:p>
+          <w:p>
+            <w:pPr>
+              <w:spacing w:after="740" w:before="740" w:line="240" w:lineRule="auto"/>
+              <w:jc w:val="both"/>
+              <w:rPr>
+                <w:rFonts w:ascii="Times New Roman" w:cs="Times New Roman" w:eastAsia="Times New Roman" w:hAnsi="Times New Roman"/>
+                <w:b w:val="1"/>
+                <w:color w:val="535353"/>
+                <w:sz w:val="27"/>
+                <w:szCs w:val="27"/>
+              </w:rPr>
+            </w:pPr>
+            <w:r>
+              <w:rPr>
+                <w:rFonts w:ascii="Times New Roman" w:cs="Times New Roman" w:eastAsia="Times New Roman" w:hAnsi="Times New Roman"/>
+                <w:b w:val="1"/>
+                <w:color w:val="535353"/>
+                <w:sz w:val="27"/>
+                <w:szCs w:val="27"/>
+                <w:rtl w:val="0"/>
+              </w:rPr>
+              <w:t xml:space="preserve">Sim.</w:t>
+            </w:r>
+          </w:p>
+        </w:tc>
+      </w:tr>
+      <w:tr>
+        <w:trPr>
+          <w:cantSplit w:val="0"/>
+          <w:trHeight w:val="2175" w:hRule="atLeast"/>
+          <w:tblHeader w:val="0"/>
+        </w:trPr>
+        <w:tc>
+          <w:tcPr>
+            <w:vMerge w:val="continue"/>
+            <w:tcBorders>
+              <w:bottom w:color="8ca6b5" w:space="0" w:sz="6" w:val="single"/>
+              <w:right w:color="8ca6b5" w:space="0" w:sz="6" w:val="single"/>
+            </w:tcBorders>
+            <w:shd w:fill="auto" w:val="clear"/>
+            <w:tcMar>
+              <w:top w:w="100.0" w:type="dxa"/>
+              <w:left w:w="100.0" w:type="dxa"/>
+              <w:bottom w:w="100.0" w:type="dxa"/>
+              <w:right w:w="100.0" w:type="dxa"/>
+            </w:tcMar>
+            <w:vAlign w:val="top"/>
+          </w:tcPr>
+          <w:p>
+            <w:pPr>
+              <w:spacing w:after="460" w:before="460" w:line="400" w:lineRule="auto"/>
+              <w:rPr>
+                <w:rFonts w:ascii="Times New Roman" w:cs="Times New Roman" w:eastAsia="Times New Roman" w:hAnsi="Times New Roman"/>
+                <w:color w:val="535353"/>
+                <w:sz w:val="27"/>
+                <w:szCs w:val="27"/>
+              </w:rPr>
+            </w:pPr>
+            <w:r>
+              <w:rPr>
+                <w:rtl w:val="0"/>
+              </w:rPr>
+            </w:r>
+          </w:p>
+        </w:tc>
+        <w:tc>
+          <w:tcPr>
+            <w:tcBorders>
+              <w:top w:color="8ca6b5" w:space="0" w:sz="6" w:val="single"/>
+              <w:left w:color="8ca6b5" w:space="0" w:sz="6" w:val="single"/>
+              <w:bottom w:color="8ca6b5" w:space="0" w:sz="6" w:val="single"/>
+              <w:right w:color="8ca6b5" w:space="0" w:sz="6" w:val="single"/>
+            </w:tcBorders>
+            <w:shd w:fill="auto" w:val="clear"/>
+            <w:tcMar>
+              <w:top w:w="0.0" w:type="dxa"/>
+              <w:left w:w="160.0" w:type="dxa"/>
+              <w:bottom w:w="0.0" w:type="dxa"/>
+              <w:right w:w="160.0" w:type="dxa"/>
+            </w:tcMar>
+            <w:vAlign w:val="top"/>
+          </w:tcPr>
+          <w:p>
+            <w:pPr>
+              <w:spacing w:after="740" w:before="740" w:line="240" w:lineRule="auto"/>
+              <w:jc w:val="both"/>
+              <w:rPr>
+                <w:rFonts w:ascii="Times New Roman" w:cs="Times New Roman" w:eastAsia="Times New Roman" w:hAnsi="Times New Roman"/>
+                <w:color w:val="535353"/>
+                <w:sz w:val="27"/>
+                <w:szCs w:val="27"/>
+              </w:rPr>
+            </w:pPr>
+            <w:r>
+              <w:rPr>
+                <w:rFonts w:ascii="Times New Roman" w:cs="Times New Roman" w:eastAsia="Times New Roman" w:hAnsi="Times New Roman"/>
+                <w:color w:val="535353"/>
+                <w:sz w:val="27"/>
+                <w:szCs w:val="27"/>
+                <w:rtl w:val="0"/>
+              </w:rPr>
+              <w:t xml:space="preserve">Estabilidade</w:t>
+            </w:r>
+          </w:p>
+        </w:tc>
+        <w:tc>
+          <w:tcPr>
+            <w:tcBorders>
+              <w:top w:color="8ca6b5" w:space="0" w:sz="6" w:val="single"/>
+              <w:left w:color="8ca6b5" w:space="0" w:sz="6" w:val="single"/>
+              <w:bottom w:color="8ca6b5" w:space="0" w:sz="6" w:val="single"/>
+              <w:right w:color="8ca6b5" w:space="0" w:sz="6" w:val="single"/>
+            </w:tcBorders>
+            <w:shd w:fill="auto" w:val="clear"/>
+            <w:tcMar>
+              <w:top w:w="0.0" w:type="dxa"/>
+              <w:left w:w="160.0" w:type="dxa"/>
+              <w:bottom w:w="0.0" w:type="dxa"/>
+              <w:right w:w="160.0" w:type="dxa"/>
+            </w:tcMar>
+            <w:vAlign w:val="top"/>
+          </w:tcPr>
+          <w:p>
+            <w:pPr>
+              <w:spacing w:after="740" w:before="740" w:line="240" w:lineRule="auto"/>
+              <w:jc w:val="both"/>
+              <w:rPr>
+                <w:rFonts w:ascii="Times New Roman" w:cs="Times New Roman" w:eastAsia="Times New Roman" w:hAnsi="Times New Roman"/>
+                <w:b w:val="1"/>
+                <w:color w:val="535353"/>
+                <w:sz w:val="27"/>
+                <w:szCs w:val="27"/>
+              </w:rPr>
+            </w:pPr>
+            <w:r>
+              <w:rPr>
+                <w:rFonts w:ascii="Times New Roman" w:cs="Times New Roman" w:eastAsia="Times New Roman" w:hAnsi="Times New Roman"/>
+                <w:b w:val="1"/>
+                <w:color w:val="535353"/>
+                <w:sz w:val="27"/>
+                <w:szCs w:val="27"/>
+                <w:rtl w:val="0"/>
+              </w:rPr>
+              <w:t xml:space="preserve">O jogo é modular, portanto não há grandes riscos de bugs quando acontecem alterações.</w:t>
             </w:r>
           </w:p>
         </w:tc>
@@ -18185,7 +19424,8 @@
           </w:tcPr>
           <w:p>
             <w:pPr>
-              <w:spacing w:after="740" w:before="740" w:line="400" w:lineRule="auto"/>
+              <w:spacing w:after="740" w:before="740" w:line="240" w:lineRule="auto"/>
+              <w:jc w:val="both"/>
               <w:rPr>
                 <w:rFonts w:ascii="Times New Roman" w:cs="Times New Roman" w:eastAsia="Times New Roman" w:hAnsi="Times New Roman"/>
                 <w:color w:val="535353"/>
@@ -18201,7 +19441,7 @@
                 <w:szCs w:val="27"/>
                 <w:rtl w:val="0"/>
               </w:rPr>
-              <w:t xml:space="preserve">Operacionalidade</w:t>
+              <w:t xml:space="preserve">Testabilidade</w:t>
             </w:r>
           </w:p>
         </w:tc>
@@ -18224,7 +19464,8 @@
           </w:tcPr>
           <w:p>
             <w:pPr>
-              <w:spacing w:after="740" w:before="740" w:line="400" w:lineRule="auto"/>
+              <w:spacing w:after="740" w:before="740" w:line="240" w:lineRule="auto"/>
+              <w:jc w:val="both"/>
               <w:rPr>
                 <w:rFonts w:ascii="Times New Roman" w:cs="Times New Roman" w:eastAsia="Times New Roman" w:hAnsi="Times New Roman"/>
                 <w:color w:val="535353"/>
@@ -18240,12 +19481,13 @@
                 <w:szCs w:val="27"/>
                 <w:rtl w:val="0"/>
               </w:rPr>
-              <w:t xml:space="preserve">É fácil de operar e controlar a operação?</w:t>
+              <w:t xml:space="preserve">É fácil testar quando se faz alterações?</w:t>
             </w:r>
           </w:p>
           <w:p>
             <w:pPr>
-              <w:spacing w:after="740" w:before="740" w:line="400" w:lineRule="auto"/>
+              <w:spacing w:after="740" w:before="740" w:line="240" w:lineRule="auto"/>
+              <w:jc w:val="both"/>
               <w:rPr>
                 <w:rFonts w:ascii="Times New Roman" w:cs="Times New Roman" w:eastAsia="Times New Roman" w:hAnsi="Times New Roman"/>
                 <w:color w:val="535353"/>
@@ -18262,12 +19504,17 @@
                 <w:szCs w:val="27"/>
                 <w:rtl w:val="0"/>
               </w:rPr>
-              <w:t xml:space="preserve">Não é possível responder no momento</w:t>
-            </w:r>
-            <w:r>
-              <w:rPr>
-                <w:rtl w:val="0"/>
-              </w:rPr>
+              <w:t xml:space="preserve">Sim</w:t>
+            </w:r>
+            <w:r>
+              <w:rPr>
+                <w:rFonts w:ascii="Times New Roman" w:cs="Times New Roman" w:eastAsia="Times New Roman" w:hAnsi="Times New Roman"/>
+                <w:color w:val="535353"/>
+                <w:sz w:val="27"/>
+                <w:szCs w:val="27"/>
+                <w:rtl w:val="0"/>
+              </w:rPr>
+              <w:t xml:space="preserve">.</w:t>
             </w:r>
           </w:p>
         </w:tc>
@@ -18275,7 +19522,7 @@
       <w:tr>
         <w:trPr>
           <w:cantSplit w:val="0"/>
-          <w:trHeight w:val="7177.1044921875" w:hRule="atLeast"/>
+          <w:trHeight w:val="4605" w:hRule="atLeast"/>
           <w:tblHeader w:val="0"/>
         </w:trPr>
         <w:tc>
@@ -18298,7 +19545,8 @@
           </w:tcPr>
           <w:p>
             <w:pPr>
-              <w:spacing w:after="460" w:before="460" w:line="400" w:lineRule="auto"/>
+              <w:spacing w:after="460" w:before="460" w:line="240" w:lineRule="auto"/>
+              <w:jc w:val="both"/>
               <w:rPr>
                 <w:rFonts w:ascii="Times New Roman" w:cs="Times New Roman" w:eastAsia="Times New Roman" w:hAnsi="Times New Roman"/>
                 <w:b w:val="1"/>
@@ -18316,12 +19564,13 @@
                 <w:szCs w:val="27"/>
                 <w:rtl w:val="0"/>
               </w:rPr>
-              <w:t xml:space="preserve">Eficiência</w:t>
+              <w:t xml:space="preserve">Portabilidade</w:t>
             </w:r>
           </w:p>
           <w:p>
             <w:pPr>
-              <w:spacing w:after="740" w:before="740" w:line="400" w:lineRule="auto"/>
+              <w:spacing w:after="740" w:before="740" w:line="240" w:lineRule="auto"/>
+              <w:jc w:val="both"/>
               <w:rPr>
                 <w:rFonts w:ascii="Times New Roman" w:cs="Times New Roman" w:eastAsia="Times New Roman" w:hAnsi="Times New Roman"/>
                 <w:color w:val="535353"/>
@@ -18337,12 +19586,13 @@
                 <w:szCs w:val="27"/>
                 <w:rtl w:val="0"/>
               </w:rPr>
-              <w:t xml:space="preserve">Os recursos e os tempos utilizados são compatíveis com o nível de desempenho requerido para o produto?</w:t>
+              <w:t xml:space="preserve">É possível utilizar o produto em diversas plataformas com pequeno esforço de adaptação?</w:t>
             </w:r>
           </w:p>
           <w:p>
             <w:pPr>
-              <w:spacing w:after="740" w:before="740" w:line="400" w:lineRule="auto"/>
+              <w:spacing w:after="740" w:before="740" w:line="240" w:lineRule="auto"/>
+              <w:jc w:val="both"/>
               <w:rPr>
                 <w:rFonts w:ascii="Times New Roman" w:cs="Times New Roman" w:eastAsia="Times New Roman" w:hAnsi="Times New Roman"/>
                 <w:color w:val="535353"/>
@@ -18369,7 +19619,24 @@
                 <w:szCs w:val="27"/>
                 <w:rtl w:val="0"/>
               </w:rPr>
-              <w:t xml:space="preserve">. </w:t>
+              <w:t xml:space="preserve">.</w:t>
+            </w:r>
+          </w:p>
+          <w:p>
+            <w:pPr>
+              <w:spacing w:after="740" w:before="740" w:line="240" w:lineRule="auto"/>
+              <w:jc w:val="both"/>
+              <w:rPr>
+                <w:rFonts w:ascii="Times New Roman" w:cs="Times New Roman" w:eastAsia="Times New Roman" w:hAnsi="Times New Roman"/>
+                <w:color w:val="535353"/>
+                <w:sz w:val="27"/>
+                <w:szCs w:val="27"/>
+              </w:rPr>
+            </w:pPr>
+            <w:r>
+              <w:rPr>
+                <w:rtl w:val="0"/>
+              </w:rPr>
             </w:r>
           </w:p>
         </w:tc>
@@ -18392,7 +19659,8 @@
           </w:tcPr>
           <w:p>
             <w:pPr>
-              <w:spacing w:after="740" w:before="740" w:line="400" w:lineRule="auto"/>
+              <w:spacing w:after="740" w:before="740" w:line="240" w:lineRule="auto"/>
+              <w:jc w:val="both"/>
               <w:rPr>
                 <w:rFonts w:ascii="Times New Roman" w:cs="Times New Roman" w:eastAsia="Times New Roman" w:hAnsi="Times New Roman"/>
                 <w:color w:val="535353"/>
@@ -18408,7 +19676,7 @@
                 <w:szCs w:val="27"/>
                 <w:rtl w:val="0"/>
               </w:rPr>
-              <w:t xml:space="preserve">Comportamento em relação ao tempo</w:t>
+              <w:t xml:space="preserve">Adaptabilidade</w:t>
             </w:r>
           </w:p>
         </w:tc>
@@ -18431,7 +19699,8 @@
           </w:tcPr>
           <w:p>
             <w:pPr>
-              <w:spacing w:after="740" w:before="740" w:line="400" w:lineRule="auto"/>
+              <w:spacing w:after="740" w:before="740" w:line="240" w:lineRule="auto"/>
+              <w:jc w:val="both"/>
               <w:rPr>
                 <w:rFonts w:ascii="Times New Roman" w:cs="Times New Roman" w:eastAsia="Times New Roman" w:hAnsi="Times New Roman"/>
                 <w:color w:val="535353"/>
@@ -18447,12 +19716,13 @@
                 <w:szCs w:val="27"/>
                 <w:rtl w:val="0"/>
               </w:rPr>
-              <w:t xml:space="preserve">Qual é o tempo de resposta e de processamento?</w:t>
+              <w:t xml:space="preserve">É fácil adaptar a outros ambientes sem aplicar outras ações ou meios além dos fornecidos para esta finalidade no software considerado?</w:t>
             </w:r>
           </w:p>
           <w:p>
             <w:pPr>
-              <w:spacing w:after="740" w:before="740" w:line="400" w:lineRule="auto"/>
+              <w:spacing w:after="740" w:before="740" w:line="240" w:lineRule="auto"/>
+              <w:jc w:val="both"/>
               <w:rPr>
                 <w:rFonts w:ascii="Times New Roman" w:cs="Times New Roman" w:eastAsia="Times New Roman" w:hAnsi="Times New Roman"/>
                 <w:b w:val="1"/>
@@ -18470,7 +19740,24 @@
                 <w:szCs w:val="27"/>
                 <w:rtl w:val="0"/>
               </w:rPr>
-              <w:t xml:space="preserve">O jogo executa a 60 quadros por segundo e os processos são executados com latência de menos que 20 milissegundos.</w:t>
+              <w:t xml:space="preserve">Em partes, em todo o tipo de dispositivo será necessário limitar a tela ao padrão mobile.</w:t>
+            </w:r>
+          </w:p>
+          <w:p>
+            <w:pPr>
+              <w:spacing w:after="740" w:before="740" w:line="240" w:lineRule="auto"/>
+              <w:jc w:val="both"/>
+              <w:rPr>
+                <w:rFonts w:ascii="Times New Roman" w:cs="Times New Roman" w:eastAsia="Times New Roman" w:hAnsi="Times New Roman"/>
+                <w:color w:val="535353"/>
+                <w:sz w:val="27"/>
+                <w:szCs w:val="27"/>
+              </w:rPr>
+            </w:pPr>
+            <w:r>
+              <w:rPr>
+                <w:rtl w:val="0"/>
+              </w:rPr>
             </w:r>
           </w:p>
         </w:tc>
@@ -18478,7 +19765,7 @@
       <w:tr>
         <w:trPr>
           <w:cantSplit w:val="0"/>
-          <w:trHeight w:val="1380" w:hRule="atLeast"/>
+          <w:trHeight w:val="2340" w:hRule="atLeast"/>
           <w:tblHeader w:val="0"/>
         </w:trPr>
         <w:tc>
@@ -18533,7 +19820,8 @@
           </w:tcPr>
           <w:p>
             <w:pPr>
-              <w:spacing w:after="740" w:before="740" w:line="400" w:lineRule="auto"/>
+              <w:spacing w:after="740" w:before="740" w:line="240" w:lineRule="auto"/>
+              <w:jc w:val="both"/>
               <w:rPr>
                 <w:rFonts w:ascii="Times New Roman" w:cs="Times New Roman" w:eastAsia="Times New Roman" w:hAnsi="Times New Roman"/>
                 <w:color w:val="535353"/>
@@ -18549,7 +19837,7 @@
                 <w:szCs w:val="27"/>
                 <w:rtl w:val="0"/>
               </w:rPr>
-              <w:t xml:space="preserve">Comportamento em relação aos recursos</w:t>
+              <w:t xml:space="preserve">Capacidade para ser instalado</w:t>
             </w:r>
           </w:p>
         </w:tc>
@@ -18572,7 +19860,8 @@
           </w:tcPr>
           <w:p>
             <w:pPr>
-              <w:spacing w:after="740" w:before="740" w:line="400" w:lineRule="auto"/>
+              <w:spacing w:after="740" w:before="740" w:line="240" w:lineRule="auto"/>
+              <w:jc w:val="both"/>
               <w:rPr>
                 <w:rFonts w:ascii="Times New Roman" w:cs="Times New Roman" w:eastAsia="Times New Roman" w:hAnsi="Times New Roman"/>
                 <w:color w:val="535353"/>
@@ -18588,12 +19877,13 @@
                 <w:szCs w:val="27"/>
                 <w:rtl w:val="0"/>
               </w:rPr>
-              <w:t xml:space="preserve">Quanto recurso utiliza?</w:t>
+              <w:t xml:space="preserve">É fácil instalar em outros ambientes?</w:t>
             </w:r>
           </w:p>
           <w:p>
             <w:pPr>
-              <w:spacing w:after="740" w:before="740" w:line="400" w:lineRule="auto"/>
+              <w:spacing w:after="740" w:before="740" w:line="240" w:lineRule="auto"/>
+              <w:jc w:val="both"/>
               <w:rPr>
                 <w:rFonts w:ascii="Times New Roman" w:cs="Times New Roman" w:eastAsia="Times New Roman" w:hAnsi="Times New Roman"/>
                 <w:b w:val="1"/>
@@ -18611,201 +19901,7 @@
                 <w:szCs w:val="27"/>
                 <w:rtl w:val="0"/>
               </w:rPr>
-              <w:t xml:space="preserve">Não consome acima de 100Mb de memória e é compatível com a maioria dos dispositivos mesmo com o hardware antigo.</w:t>
-            </w:r>
-          </w:p>
-        </w:tc>
-      </w:tr>
-      <w:tr>
-        <w:trPr>
-          <w:cantSplit w:val="0"/>
-          <w:trHeight w:val="6352.3681640625" w:hRule="atLeast"/>
-          <w:tblHeader w:val="0"/>
-        </w:trPr>
-        <w:tc>
-          <w:tcPr>
-            <w:vMerge w:val="restart"/>
-            <w:tcBorders>
-              <w:top w:color="8ca6b5" w:space="0" w:sz="6" w:val="single"/>
-              <w:left w:color="8ca6b5" w:space="0" w:sz="6" w:val="single"/>
-              <w:bottom w:color="8ca6b5" w:space="0" w:sz="6" w:val="single"/>
-              <w:right w:color="8ca6b5" w:space="0" w:sz="6" w:val="single"/>
-            </w:tcBorders>
-            <w:shd w:fill="auto" w:val="clear"/>
-            <w:tcMar>
-              <w:top w:w="0.0" w:type="dxa"/>
-              <w:left w:w="160.0" w:type="dxa"/>
-              <w:bottom w:w="0.0" w:type="dxa"/>
-              <w:right w:w="160.0" w:type="dxa"/>
-            </w:tcMar>
-            <w:vAlign w:val="top"/>
-          </w:tcPr>
-          <w:p>
-            <w:pPr>
-              <w:spacing w:after="460" w:before="460" w:line="400" w:lineRule="auto"/>
-              <w:rPr>
-                <w:rFonts w:ascii="Times New Roman" w:cs="Times New Roman" w:eastAsia="Times New Roman" w:hAnsi="Times New Roman"/>
-                <w:b w:val="1"/>
-                <w:color w:val="535353"/>
-                <w:sz w:val="27"/>
-                <w:szCs w:val="27"/>
-              </w:rPr>
-            </w:pPr>
-            <w:r>
-              <w:rPr>
-                <w:rFonts w:ascii="Times New Roman" w:cs="Times New Roman" w:eastAsia="Times New Roman" w:hAnsi="Times New Roman"/>
-                <w:b w:val="1"/>
-                <w:color w:val="535353"/>
-                <w:sz w:val="27"/>
-                <w:szCs w:val="27"/>
-                <w:rtl w:val="0"/>
-              </w:rPr>
-              <w:t xml:space="preserve">Manutenibilidade</w:t>
-            </w:r>
-          </w:p>
-          <w:p>
-            <w:pPr>
-              <w:spacing w:after="740" w:before="740" w:line="400" w:lineRule="auto"/>
-              <w:rPr>
-                <w:rFonts w:ascii="Times New Roman" w:cs="Times New Roman" w:eastAsia="Times New Roman" w:hAnsi="Times New Roman"/>
-                <w:color w:val="535353"/>
-                <w:sz w:val="27"/>
-                <w:szCs w:val="27"/>
-              </w:rPr>
-            </w:pPr>
-            <w:r>
-              <w:rPr>
-                <w:rFonts w:ascii="Times New Roman" w:cs="Times New Roman" w:eastAsia="Times New Roman" w:hAnsi="Times New Roman"/>
-                <w:color w:val="535353"/>
-                <w:sz w:val="27"/>
-                <w:szCs w:val="27"/>
-                <w:rtl w:val="0"/>
-              </w:rPr>
-              <w:t xml:space="preserve">Há facilidade para correções, atualizações e alterações?</w:t>
-            </w:r>
-          </w:p>
-          <w:p>
-            <w:pPr>
-              <w:spacing w:after="740" w:before="740" w:line="400" w:lineRule="auto"/>
-              <w:rPr>
-                <w:rFonts w:ascii="Times New Roman" w:cs="Times New Roman" w:eastAsia="Times New Roman" w:hAnsi="Times New Roman"/>
-                <w:b w:val="1"/>
-                <w:color w:val="535353"/>
-                <w:sz w:val="27"/>
-                <w:szCs w:val="27"/>
-              </w:rPr>
-            </w:pPr>
-            <w:r>
-              <w:rPr>
-                <w:rFonts w:ascii="Times New Roman" w:cs="Times New Roman" w:eastAsia="Times New Roman" w:hAnsi="Times New Roman"/>
-                <w:b w:val="1"/>
-                <w:color w:val="535353"/>
-                <w:sz w:val="27"/>
-                <w:szCs w:val="27"/>
-                <w:rtl w:val="0"/>
-              </w:rPr>
-              <w:t xml:space="preserve">Sim, o godot tem ferramentas de debug que auxiliam na projeção do código. </w:t>
-            </w:r>
-          </w:p>
-        </w:tc>
-        <w:tc>
-          <w:tcPr>
-            <w:tcBorders>
-              <w:top w:color="8ca6b5" w:space="0" w:sz="6" w:val="single"/>
-              <w:left w:color="8ca6b5" w:space="0" w:sz="6" w:val="single"/>
-              <w:bottom w:color="8ca6b5" w:space="0" w:sz="6" w:val="single"/>
-              <w:right w:color="8ca6b5" w:space="0" w:sz="6" w:val="single"/>
-            </w:tcBorders>
-            <w:shd w:fill="auto" w:val="clear"/>
-            <w:tcMar>
-              <w:top w:w="0.0" w:type="dxa"/>
-              <w:left w:w="160.0" w:type="dxa"/>
-              <w:bottom w:w="0.0" w:type="dxa"/>
-              <w:right w:w="160.0" w:type="dxa"/>
-            </w:tcMar>
-            <w:vAlign w:val="top"/>
-          </w:tcPr>
-          <w:p>
-            <w:pPr>
-              <w:spacing w:after="740" w:before="740" w:line="400" w:lineRule="auto"/>
-              <w:rPr>
-                <w:rFonts w:ascii="Times New Roman" w:cs="Times New Roman" w:eastAsia="Times New Roman" w:hAnsi="Times New Roman"/>
-                <w:color w:val="535353"/>
-                <w:sz w:val="27"/>
-                <w:szCs w:val="27"/>
-              </w:rPr>
-            </w:pPr>
-            <w:r>
-              <w:rPr>
-                <w:rFonts w:ascii="Times New Roman" w:cs="Times New Roman" w:eastAsia="Times New Roman" w:hAnsi="Times New Roman"/>
-                <w:color w:val="535353"/>
-                <w:sz w:val="27"/>
-                <w:szCs w:val="27"/>
-                <w:rtl w:val="0"/>
-              </w:rPr>
-              <w:t xml:space="preserve">Analisabilidade</w:t>
-            </w:r>
-          </w:p>
-        </w:tc>
-        <w:tc>
-          <w:tcPr>
-            <w:tcBorders>
-              <w:top w:color="8ca6b5" w:space="0" w:sz="6" w:val="single"/>
-              <w:left w:color="8ca6b5" w:space="0" w:sz="6" w:val="single"/>
-              <w:bottom w:color="8ca6b5" w:space="0" w:sz="6" w:val="single"/>
-              <w:right w:color="8ca6b5" w:space="0" w:sz="6" w:val="single"/>
-            </w:tcBorders>
-            <w:shd w:fill="auto" w:val="clear"/>
-            <w:tcMar>
-              <w:top w:w="0.0" w:type="dxa"/>
-              <w:left w:w="160.0" w:type="dxa"/>
-              <w:bottom w:w="0.0" w:type="dxa"/>
-              <w:right w:w="160.0" w:type="dxa"/>
-            </w:tcMar>
-            <w:vAlign w:val="top"/>
-          </w:tcPr>
-          <w:p>
-            <w:pPr>
-              <w:spacing w:after="740" w:before="740" w:line="400" w:lineRule="auto"/>
-              <w:rPr>
-                <w:rFonts w:ascii="Times New Roman" w:cs="Times New Roman" w:eastAsia="Times New Roman" w:hAnsi="Times New Roman"/>
-                <w:color w:val="535353"/>
-                <w:sz w:val="27"/>
-                <w:szCs w:val="27"/>
-              </w:rPr>
-            </w:pPr>
-            <w:r>
-              <w:rPr>
-                <w:rFonts w:ascii="Times New Roman" w:cs="Times New Roman" w:eastAsia="Times New Roman" w:hAnsi="Times New Roman"/>
-                <w:color w:val="535353"/>
-                <w:sz w:val="27"/>
-                <w:szCs w:val="27"/>
-                <w:rtl w:val="0"/>
-              </w:rPr>
-              <w:t xml:space="preserve">É fácil encontrar uma falha quando ocorre?</w:t>
-            </w:r>
-          </w:p>
-          <w:p>
-            <w:pPr>
-              <w:spacing w:after="740" w:before="740" w:line="400" w:lineRule="auto"/>
-              <w:rPr>
-                <w:rFonts w:ascii="Times New Roman" w:cs="Times New Roman" w:eastAsia="Times New Roman" w:hAnsi="Times New Roman"/>
-                <w:b w:val="1"/>
-                <w:color w:val="535353"/>
-                <w:sz w:val="27"/>
-                <w:szCs w:val="27"/>
-              </w:rPr>
-            </w:pPr>
-            <w:r>
-              <w:rPr>
-                <w:rFonts w:ascii="Times New Roman" w:cs="Times New Roman" w:eastAsia="Times New Roman" w:hAnsi="Times New Roman"/>
-                <w:b w:val="1"/>
-                <w:color w:val="535353"/>
-                <w:sz w:val="27"/>
-                <w:szCs w:val="27"/>
-                <w:rtl w:val="0"/>
-              </w:rPr>
-              <w:t xml:space="preserve">Sim.</w:t>
+              <w:t xml:space="preserve">Sim. De fácil instalação.</w:t>
             </w:r>
           </w:p>
         </w:tc>
@@ -18868,7 +19964,8 @@
           </w:tcPr>
           <w:p>
             <w:pPr>
-              <w:spacing w:after="740" w:before="740" w:line="400" w:lineRule="auto"/>
+              <w:spacing w:after="740" w:before="740" w:line="240" w:lineRule="auto"/>
+              <w:jc w:val="both"/>
               <w:rPr>
                 <w:rFonts w:ascii="Times New Roman" w:cs="Times New Roman" w:eastAsia="Times New Roman" w:hAnsi="Times New Roman"/>
                 <w:color w:val="535353"/>
@@ -18884,7 +19981,7 @@
                 <w:szCs w:val="27"/>
                 <w:rtl w:val="0"/>
               </w:rPr>
-              <w:t xml:space="preserve">Modificabilidade</w:t>
+              <w:t xml:space="preserve">Capacidade para substituir</w:t>
             </w:r>
           </w:p>
         </w:tc>
@@ -18907,7 +20004,8 @@
           </w:tcPr>
           <w:p>
             <w:pPr>
-              <w:spacing w:after="740" w:before="740" w:line="400" w:lineRule="auto"/>
+              <w:spacing w:after="740" w:before="740" w:line="240" w:lineRule="auto"/>
+              <w:jc w:val="both"/>
               <w:rPr>
                 <w:rFonts w:ascii="Times New Roman" w:cs="Times New Roman" w:eastAsia="Times New Roman" w:hAnsi="Times New Roman"/>
                 <w:color w:val="535353"/>
@@ -18923,972 +20021,58 @@
                 <w:szCs w:val="27"/>
                 <w:rtl w:val="0"/>
               </w:rPr>
-              <w:t xml:space="preserve">É fácil modificar e remover defeitos?</w:t>
+              <w:t xml:space="preserve">É fácil substituir por outro software?</w:t>
             </w:r>
           </w:p>
           <w:p>
             <w:pPr>
-              <w:spacing w:after="740" w:before="740" w:line="400" w:lineRule="auto"/>
+              <w:spacing w:after="740" w:before="740" w:line="240" w:lineRule="auto"/>
+              <w:jc w:val="both"/>
+              <w:rPr>
+                <w:rFonts w:ascii="Times New Roman" w:cs="Times New Roman" w:eastAsia="Times New Roman" w:hAnsi="Times New Roman"/>
+                <w:color w:val="535353"/>
+                <w:sz w:val="27"/>
+                <w:szCs w:val="27"/>
+              </w:rPr>
+            </w:pPr>
+            <w:r>
               <w:rPr>
                 <w:rFonts w:ascii="Times New Roman" w:cs="Times New Roman" w:eastAsia="Times New Roman" w:hAnsi="Times New Roman"/>
                 <w:b w:val="1"/>
                 <w:color w:val="535353"/>
                 <w:sz w:val="27"/>
                 <w:szCs w:val="27"/>
-              </w:rPr>
-            </w:pPr>
-            <w:r>
-              <w:rPr>
-                <w:rFonts w:ascii="Times New Roman" w:cs="Times New Roman" w:eastAsia="Times New Roman" w:hAnsi="Times New Roman"/>
-                <w:b w:val="1"/>
-                <w:color w:val="535353"/>
-                <w:sz w:val="27"/>
-                <w:szCs w:val="27"/>
-                <w:rtl w:val="0"/>
-              </w:rPr>
-              <w:t xml:space="preserve">Sim.</w:t>
-            </w:r>
-          </w:p>
-        </w:tc>
-      </w:tr>
-      <w:tr>
-        <w:trPr>
-          <w:cantSplit w:val="0"/>
-          <w:trHeight w:val="4939.912109375" w:hRule="atLeast"/>
-          <w:tblHeader w:val="0"/>
-        </w:trPr>
-        <w:tc>
-          <w:tcPr>
-            <w:vMerge w:val="continue"/>
-            <w:tcBorders>
-              <w:bottom w:color="8ca6b5" w:space="0" w:sz="6" w:val="single"/>
-              <w:right w:color="8ca6b5" w:space="0" w:sz="6" w:val="single"/>
-            </w:tcBorders>
-            <w:shd w:fill="auto" w:val="clear"/>
-            <w:tcMar>
-              <w:top w:w="100.0" w:type="dxa"/>
-              <w:left w:w="100.0" w:type="dxa"/>
-              <w:bottom w:w="100.0" w:type="dxa"/>
-              <w:right w:w="100.0" w:type="dxa"/>
-            </w:tcMar>
-            <w:vAlign w:val="top"/>
-          </w:tcPr>
-          <w:p>
-            <w:pPr>
-              <w:spacing w:after="460" w:before="460" w:line="400" w:lineRule="auto"/>
+                <w:rtl w:val="0"/>
+              </w:rPr>
+              <w:t xml:space="preserve">Não</w:t>
+            </w:r>
+            <w:r>
               <w:rPr>
                 <w:rFonts w:ascii="Times New Roman" w:cs="Times New Roman" w:eastAsia="Times New Roman" w:hAnsi="Times New Roman"/>
                 <w:color w:val="535353"/>
                 <w:sz w:val="27"/>
                 <w:szCs w:val="27"/>
-              </w:rPr>
-            </w:pPr>
-            <w:r>
-              <w:rPr>
-                <w:rtl w:val="0"/>
-              </w:rPr>
-            </w:r>
-          </w:p>
-        </w:tc>
-        <w:tc>
-          <w:tcPr>
-            <w:tcBorders>
-              <w:top w:color="8ca6b5" w:space="0" w:sz="6" w:val="single"/>
-              <w:left w:color="8ca6b5" w:space="0" w:sz="6" w:val="single"/>
-              <w:bottom w:color="8ca6b5" w:space="0" w:sz="6" w:val="single"/>
-              <w:right w:color="8ca6b5" w:space="0" w:sz="6" w:val="single"/>
-            </w:tcBorders>
-            <w:shd w:fill="auto" w:val="clear"/>
-            <w:tcMar>
-              <w:top w:w="0.0" w:type="dxa"/>
-              <w:left w:w="160.0" w:type="dxa"/>
-              <w:bottom w:w="0.0" w:type="dxa"/>
-              <w:right w:w="160.0" w:type="dxa"/>
-            </w:tcMar>
-            <w:vAlign w:val="top"/>
-          </w:tcPr>
-          <w:p>
-            <w:pPr>
-              <w:spacing w:after="740" w:before="740" w:line="400" w:lineRule="auto"/>
-              <w:rPr>
-                <w:rFonts w:ascii="Times New Roman" w:cs="Times New Roman" w:eastAsia="Times New Roman" w:hAnsi="Times New Roman"/>
-                <w:color w:val="535353"/>
-                <w:sz w:val="27"/>
-                <w:szCs w:val="27"/>
-              </w:rPr>
-            </w:pPr>
-            <w:r>
-              <w:rPr>
-                <w:rFonts w:ascii="Times New Roman" w:cs="Times New Roman" w:eastAsia="Times New Roman" w:hAnsi="Times New Roman"/>
-                <w:color w:val="535353"/>
-                <w:sz w:val="27"/>
-                <w:szCs w:val="27"/>
-                <w:rtl w:val="0"/>
-              </w:rPr>
-              <w:t xml:space="preserve">Estabilidade</w:t>
-            </w:r>
-          </w:p>
-        </w:tc>
-        <w:tc>
-          <w:tcPr>
-            <w:tcBorders>
-              <w:top w:color="8ca6b5" w:space="0" w:sz="6" w:val="single"/>
-              <w:left w:color="8ca6b5" w:space="0" w:sz="6" w:val="single"/>
-              <w:bottom w:color="8ca6b5" w:space="0" w:sz="6" w:val="single"/>
-              <w:right w:color="8ca6b5" w:space="0" w:sz="6" w:val="single"/>
-            </w:tcBorders>
-            <w:shd w:fill="auto" w:val="clear"/>
-            <w:tcMar>
-              <w:top w:w="0.0" w:type="dxa"/>
-              <w:left w:w="160.0" w:type="dxa"/>
-              <w:bottom w:w="0.0" w:type="dxa"/>
-              <w:right w:w="160.0" w:type="dxa"/>
-            </w:tcMar>
-            <w:vAlign w:val="top"/>
-          </w:tcPr>
-          <w:p>
-            <w:pPr>
-              <w:spacing w:after="740" w:before="740" w:line="400" w:lineRule="auto"/>
-              <w:rPr>
-                <w:rFonts w:ascii="Times New Roman" w:cs="Times New Roman" w:eastAsia="Times New Roman" w:hAnsi="Times New Roman"/>
-                <w:b w:val="1"/>
-                <w:color w:val="535353"/>
-                <w:sz w:val="27"/>
-                <w:szCs w:val="27"/>
-              </w:rPr>
-            </w:pPr>
-            <w:r>
-              <w:rPr>
-                <w:rFonts w:ascii="Times New Roman" w:cs="Times New Roman" w:eastAsia="Times New Roman" w:hAnsi="Times New Roman"/>
-                <w:b w:val="1"/>
-                <w:color w:val="535353"/>
-                <w:sz w:val="27"/>
-                <w:szCs w:val="27"/>
-                <w:rtl w:val="0"/>
-              </w:rPr>
-              <w:t xml:space="preserve">O jogo é modular, portanto não há grandes riscos de bugs quando acontecem alterações.</w:t>
-            </w:r>
-          </w:p>
-        </w:tc>
-      </w:tr>
-      <w:tr>
-        <w:trPr>
-          <w:cantSplit w:val="0"/>
-          <w:trHeight w:val="1365" w:hRule="atLeast"/>
-          <w:tblHeader w:val="0"/>
-        </w:trPr>
-        <w:tc>
-          <w:tcPr>
-            <w:vMerge w:val="continue"/>
-            <w:tcBorders>
-              <w:bottom w:color="8ca6b5" w:space="0" w:sz="6" w:val="single"/>
-              <w:right w:color="8ca6b5" w:space="0" w:sz="6" w:val="single"/>
-            </w:tcBorders>
-            <w:shd w:fill="auto" w:val="clear"/>
-            <w:tcMar>
-              <w:top w:w="100.0" w:type="dxa"/>
-              <w:left w:w="100.0" w:type="dxa"/>
-              <w:bottom w:w="100.0" w:type="dxa"/>
-              <w:right w:w="100.0" w:type="dxa"/>
-            </w:tcMar>
-            <w:vAlign w:val="top"/>
-          </w:tcPr>
-          <w:p>
-            <w:pPr>
-              <w:spacing w:after="460" w:before="460" w:line="400" w:lineRule="auto"/>
-              <w:rPr>
-                <w:rFonts w:ascii="Times New Roman" w:cs="Times New Roman" w:eastAsia="Times New Roman" w:hAnsi="Times New Roman"/>
-                <w:color w:val="535353"/>
-                <w:sz w:val="27"/>
-                <w:szCs w:val="27"/>
-              </w:rPr>
-            </w:pPr>
-            <w:r>
-              <w:rPr>
-                <w:rtl w:val="0"/>
-              </w:rPr>
-            </w:r>
-          </w:p>
-        </w:tc>
-        <w:tc>
-          <w:tcPr>
-            <w:tcBorders>
-              <w:top w:color="8ca6b5" w:space="0" w:sz="6" w:val="single"/>
-              <w:left w:color="8ca6b5" w:space="0" w:sz="6" w:val="single"/>
-              <w:bottom w:color="8ca6b5" w:space="0" w:sz="6" w:val="single"/>
-              <w:right w:color="8ca6b5" w:space="0" w:sz="6" w:val="single"/>
-            </w:tcBorders>
-            <w:shd w:fill="auto" w:val="clear"/>
-            <w:tcMar>
-              <w:top w:w="0.0" w:type="dxa"/>
-              <w:left w:w="160.0" w:type="dxa"/>
-              <w:bottom w:w="0.0" w:type="dxa"/>
-              <w:right w:w="160.0" w:type="dxa"/>
-            </w:tcMar>
-            <w:vAlign w:val="top"/>
-          </w:tcPr>
-          <w:p>
-            <w:pPr>
-              <w:spacing w:after="740" w:before="740" w:line="400" w:lineRule="auto"/>
-              <w:rPr>
-                <w:rFonts w:ascii="Times New Roman" w:cs="Times New Roman" w:eastAsia="Times New Roman" w:hAnsi="Times New Roman"/>
-                <w:color w:val="535353"/>
-                <w:sz w:val="27"/>
-                <w:szCs w:val="27"/>
-              </w:rPr>
-            </w:pPr>
-            <w:r>
-              <w:rPr>
-                <w:rFonts w:ascii="Times New Roman" w:cs="Times New Roman" w:eastAsia="Times New Roman" w:hAnsi="Times New Roman"/>
-                <w:color w:val="535353"/>
-                <w:sz w:val="27"/>
-                <w:szCs w:val="27"/>
-                <w:rtl w:val="0"/>
-              </w:rPr>
-              <w:t xml:space="preserve">Testabilidade</w:t>
-            </w:r>
-          </w:p>
-        </w:tc>
-        <w:tc>
-          <w:tcPr>
-            <w:tcBorders>
-              <w:top w:color="8ca6b5" w:space="0" w:sz="6" w:val="single"/>
-              <w:left w:color="8ca6b5" w:space="0" w:sz="6" w:val="single"/>
-              <w:bottom w:color="8ca6b5" w:space="0" w:sz="6" w:val="single"/>
-              <w:right w:color="8ca6b5" w:space="0" w:sz="6" w:val="single"/>
-            </w:tcBorders>
-            <w:shd w:fill="auto" w:val="clear"/>
-            <w:tcMar>
-              <w:top w:w="0.0" w:type="dxa"/>
-              <w:left w:w="160.0" w:type="dxa"/>
-              <w:bottom w:w="0.0" w:type="dxa"/>
-              <w:right w:w="160.0" w:type="dxa"/>
-            </w:tcMar>
-            <w:vAlign w:val="top"/>
-          </w:tcPr>
-          <w:p>
-            <w:pPr>
-              <w:spacing w:after="740" w:before="740" w:line="400" w:lineRule="auto"/>
-              <w:rPr>
-                <w:rFonts w:ascii="Times New Roman" w:cs="Times New Roman" w:eastAsia="Times New Roman" w:hAnsi="Times New Roman"/>
-                <w:color w:val="535353"/>
-                <w:sz w:val="27"/>
-                <w:szCs w:val="27"/>
-              </w:rPr>
-            </w:pPr>
-            <w:r>
-              <w:rPr>
-                <w:rFonts w:ascii="Times New Roman" w:cs="Times New Roman" w:eastAsia="Times New Roman" w:hAnsi="Times New Roman"/>
-                <w:color w:val="535353"/>
-                <w:sz w:val="27"/>
-                <w:szCs w:val="27"/>
-                <w:rtl w:val="0"/>
-              </w:rPr>
-              <w:t xml:space="preserve">É fácil testar quando se faz alterações?</w:t>
-            </w:r>
-          </w:p>
-          <w:p>
-            <w:pPr>
-              <w:spacing w:after="740" w:before="740" w:line="400" w:lineRule="auto"/>
-              <w:rPr>
-                <w:rFonts w:ascii="Times New Roman" w:cs="Times New Roman" w:eastAsia="Times New Roman" w:hAnsi="Times New Roman"/>
-                <w:color w:val="535353"/>
-                <w:sz w:val="27"/>
-                <w:szCs w:val="27"/>
-              </w:rPr>
-            </w:pPr>
-            <w:r>
-              <w:rPr>
-                <w:rFonts w:ascii="Times New Roman" w:cs="Times New Roman" w:eastAsia="Times New Roman" w:hAnsi="Times New Roman"/>
-                <w:b w:val="1"/>
-                <w:color w:val="535353"/>
-                <w:sz w:val="27"/>
-                <w:szCs w:val="27"/>
-                <w:rtl w:val="0"/>
-              </w:rPr>
-              <w:t xml:space="preserve">Sim</w:t>
-            </w:r>
-            <w:r>
-              <w:rPr>
-                <w:rFonts w:ascii="Times New Roman" w:cs="Times New Roman" w:eastAsia="Times New Roman" w:hAnsi="Times New Roman"/>
-                <w:color w:val="535353"/>
-                <w:sz w:val="27"/>
-                <w:szCs w:val="27"/>
                 <w:rtl w:val="0"/>
               </w:rPr>
               <w:t xml:space="preserve">.</w:t>
-            </w:r>
-          </w:p>
-        </w:tc>
-      </w:tr>
-      <w:tr>
-        <w:trPr>
-          <w:cantSplit w:val="0"/>
-          <w:trHeight w:val="11387.1923828125" w:hRule="atLeast"/>
-          <w:tblHeader w:val="0"/>
-        </w:trPr>
-        <w:tc>
-          <w:tcPr>
-            <w:vMerge w:val="restart"/>
-            <w:tcBorders>
-              <w:top w:color="8ca6b5" w:space="0" w:sz="6" w:val="single"/>
-              <w:left w:color="8ca6b5" w:space="0" w:sz="6" w:val="single"/>
-              <w:bottom w:color="8ca6b5" w:space="0" w:sz="6" w:val="single"/>
-              <w:right w:color="8ca6b5" w:space="0" w:sz="6" w:val="single"/>
-            </w:tcBorders>
-            <w:shd w:fill="auto" w:val="clear"/>
-            <w:tcMar>
-              <w:top w:w="0.0" w:type="dxa"/>
-              <w:left w:w="160.0" w:type="dxa"/>
-              <w:bottom w:w="0.0" w:type="dxa"/>
-              <w:right w:w="160.0" w:type="dxa"/>
-            </w:tcMar>
-            <w:vAlign w:val="top"/>
-          </w:tcPr>
-          <w:p>
-            <w:pPr>
-              <w:spacing w:after="460" w:before="460" w:line="400" w:lineRule="auto"/>
-              <w:rPr>
-                <w:rFonts w:ascii="Times New Roman" w:cs="Times New Roman" w:eastAsia="Times New Roman" w:hAnsi="Times New Roman"/>
-                <w:b w:val="1"/>
-                <w:color w:val="535353"/>
-                <w:sz w:val="27"/>
-                <w:szCs w:val="27"/>
-              </w:rPr>
-            </w:pPr>
-            <w:r>
-              <w:rPr>
-                <w:rFonts w:ascii="Times New Roman" w:cs="Times New Roman" w:eastAsia="Times New Roman" w:hAnsi="Times New Roman"/>
-                <w:b w:val="1"/>
-                <w:color w:val="535353"/>
-                <w:sz w:val="27"/>
-                <w:szCs w:val="27"/>
-                <w:rtl w:val="0"/>
-              </w:rPr>
-              <w:t xml:space="preserve">Portabilidade</w:t>
-            </w:r>
-          </w:p>
-          <w:p>
-            <w:pPr>
-              <w:spacing w:after="740" w:before="740" w:line="400" w:lineRule="auto"/>
-              <w:rPr>
-                <w:rFonts w:ascii="Times New Roman" w:cs="Times New Roman" w:eastAsia="Times New Roman" w:hAnsi="Times New Roman"/>
-                <w:color w:val="535353"/>
-                <w:sz w:val="27"/>
-                <w:szCs w:val="27"/>
-              </w:rPr>
-            </w:pPr>
-            <w:r>
-              <w:rPr>
-                <w:rFonts w:ascii="Times New Roman" w:cs="Times New Roman" w:eastAsia="Times New Roman" w:hAnsi="Times New Roman"/>
-                <w:color w:val="535353"/>
-                <w:sz w:val="27"/>
-                <w:szCs w:val="27"/>
-                <w:rtl w:val="0"/>
-              </w:rPr>
-              <w:t xml:space="preserve">É possível utilizar o produto em diversas plataformas com pequeno esforço de adaptação?</w:t>
-            </w:r>
-          </w:p>
-          <w:p>
-            <w:pPr>
-              <w:spacing w:after="740" w:before="740" w:line="400" w:lineRule="auto"/>
-              <w:rPr>
-                <w:rFonts w:ascii="Times New Roman" w:cs="Times New Roman" w:eastAsia="Times New Roman" w:hAnsi="Times New Roman"/>
-                <w:color w:val="535353"/>
-                <w:sz w:val="27"/>
-                <w:szCs w:val="27"/>
-              </w:rPr>
-            </w:pPr>
-            <w:r>
-              <w:rPr>
-                <w:rFonts w:ascii="Times New Roman" w:cs="Times New Roman" w:eastAsia="Times New Roman" w:hAnsi="Times New Roman"/>
-                <w:b w:val="1"/>
-                <w:color w:val="535353"/>
-                <w:sz w:val="27"/>
-                <w:szCs w:val="27"/>
-                <w:rtl w:val="0"/>
-              </w:rPr>
-              <w:t xml:space="preserve">Sim</w:t>
-            </w:r>
-            <w:r>
-              <w:rPr>
-                <w:rFonts w:ascii="Times New Roman" w:cs="Times New Roman" w:eastAsia="Times New Roman" w:hAnsi="Times New Roman"/>
-                <w:color w:val="535353"/>
-                <w:sz w:val="27"/>
-                <w:szCs w:val="27"/>
-                <w:rtl w:val="0"/>
-              </w:rPr>
-              <w:t xml:space="preserve">.</w:t>
-            </w:r>
-          </w:p>
-          <w:p>
-            <w:pPr>
-              <w:spacing w:after="740" w:before="740" w:line="400" w:lineRule="auto"/>
-              <w:rPr>
-                <w:rFonts w:ascii="Times New Roman" w:cs="Times New Roman" w:eastAsia="Times New Roman" w:hAnsi="Times New Roman"/>
-                <w:color w:val="535353"/>
-                <w:sz w:val="27"/>
-                <w:szCs w:val="27"/>
-              </w:rPr>
-            </w:pPr>
-            <w:r>
-              <w:rPr>
-                <w:rtl w:val="0"/>
-              </w:rPr>
-            </w:r>
-          </w:p>
-        </w:tc>
-        <w:tc>
-          <w:tcPr>
-            <w:tcBorders>
-              <w:top w:color="8ca6b5" w:space="0" w:sz="6" w:val="single"/>
-              <w:left w:color="8ca6b5" w:space="0" w:sz="6" w:val="single"/>
-              <w:bottom w:color="8ca6b5" w:space="0" w:sz="6" w:val="single"/>
-              <w:right w:color="8ca6b5" w:space="0" w:sz="6" w:val="single"/>
-            </w:tcBorders>
-            <w:shd w:fill="auto" w:val="clear"/>
-            <w:tcMar>
-              <w:top w:w="0.0" w:type="dxa"/>
-              <w:left w:w="160.0" w:type="dxa"/>
-              <w:bottom w:w="0.0" w:type="dxa"/>
-              <w:right w:w="160.0" w:type="dxa"/>
-            </w:tcMar>
-            <w:vAlign w:val="top"/>
-          </w:tcPr>
-          <w:p>
-            <w:pPr>
-              <w:spacing w:after="740" w:before="740" w:line="400" w:lineRule="auto"/>
-              <w:rPr>
-                <w:rFonts w:ascii="Times New Roman" w:cs="Times New Roman" w:eastAsia="Times New Roman" w:hAnsi="Times New Roman"/>
-                <w:color w:val="535353"/>
-                <w:sz w:val="27"/>
-                <w:szCs w:val="27"/>
-              </w:rPr>
-            </w:pPr>
-            <w:r>
-              <w:rPr>
-                <w:rFonts w:ascii="Times New Roman" w:cs="Times New Roman" w:eastAsia="Times New Roman" w:hAnsi="Times New Roman"/>
-                <w:color w:val="535353"/>
-                <w:sz w:val="27"/>
-                <w:szCs w:val="27"/>
-                <w:rtl w:val="0"/>
-              </w:rPr>
-              <w:t xml:space="preserve">Adaptabilidade</w:t>
-            </w:r>
-          </w:p>
-        </w:tc>
-        <w:tc>
-          <w:tcPr>
-            <w:tcBorders>
-              <w:top w:color="8ca6b5" w:space="0" w:sz="6" w:val="single"/>
-              <w:left w:color="8ca6b5" w:space="0" w:sz="6" w:val="single"/>
-              <w:bottom w:color="8ca6b5" w:space="0" w:sz="6" w:val="single"/>
-              <w:right w:color="8ca6b5" w:space="0" w:sz="6" w:val="single"/>
-            </w:tcBorders>
-            <w:shd w:fill="auto" w:val="clear"/>
-            <w:tcMar>
-              <w:top w:w="0.0" w:type="dxa"/>
-              <w:left w:w="160.0" w:type="dxa"/>
-              <w:bottom w:w="0.0" w:type="dxa"/>
-              <w:right w:w="160.0" w:type="dxa"/>
-            </w:tcMar>
-            <w:vAlign w:val="top"/>
-          </w:tcPr>
-          <w:p>
-            <w:pPr>
-              <w:spacing w:after="740" w:before="740" w:line="400" w:lineRule="auto"/>
-              <w:rPr>
-                <w:rFonts w:ascii="Times New Roman" w:cs="Times New Roman" w:eastAsia="Times New Roman" w:hAnsi="Times New Roman"/>
-                <w:color w:val="535353"/>
-                <w:sz w:val="27"/>
-                <w:szCs w:val="27"/>
-              </w:rPr>
-            </w:pPr>
-            <w:r>
-              <w:rPr>
-                <w:rFonts w:ascii="Times New Roman" w:cs="Times New Roman" w:eastAsia="Times New Roman" w:hAnsi="Times New Roman"/>
-                <w:color w:val="535353"/>
-                <w:sz w:val="27"/>
-                <w:szCs w:val="27"/>
-                <w:rtl w:val="0"/>
-              </w:rPr>
-              <w:t xml:space="preserve">É fácil adaptar a outros ambientes sem aplicar outras ações ou meios além dos fornecidos para esta finalidade no software considerado?</w:t>
-            </w:r>
-          </w:p>
-          <w:p>
-            <w:pPr>
-              <w:spacing w:after="740" w:before="740" w:line="400" w:lineRule="auto"/>
-              <w:rPr>
-                <w:rFonts w:ascii="Times New Roman" w:cs="Times New Roman" w:eastAsia="Times New Roman" w:hAnsi="Times New Roman"/>
-                <w:b w:val="1"/>
-                <w:color w:val="535353"/>
-                <w:sz w:val="27"/>
-                <w:szCs w:val="27"/>
-              </w:rPr>
-            </w:pPr>
-            <w:r>
-              <w:rPr>
-                <w:rFonts w:ascii="Times New Roman" w:cs="Times New Roman" w:eastAsia="Times New Roman" w:hAnsi="Times New Roman"/>
-                <w:b w:val="1"/>
-                <w:color w:val="535353"/>
-                <w:sz w:val="27"/>
-                <w:szCs w:val="27"/>
-                <w:rtl w:val="0"/>
-              </w:rPr>
-              <w:t xml:space="preserve">Em partes, em todo o tipo de dispositivo será necessário limitar a tela ao padrão mobile.</w:t>
-            </w:r>
-          </w:p>
-          <w:p>
-            <w:pPr>
-              <w:spacing w:after="740" w:before="740" w:line="400" w:lineRule="auto"/>
-              <w:rPr>
-                <w:rFonts w:ascii="Times New Roman" w:cs="Times New Roman" w:eastAsia="Times New Roman" w:hAnsi="Times New Roman"/>
-                <w:color w:val="535353"/>
-                <w:sz w:val="27"/>
-                <w:szCs w:val="27"/>
-              </w:rPr>
-            </w:pPr>
-            <w:r>
-              <w:rPr>
-                <w:rtl w:val="0"/>
-              </w:rPr>
-            </w:r>
-          </w:p>
-        </w:tc>
-      </w:tr>
-      <w:tr>
-        <w:trPr>
-          <w:cantSplit w:val="0"/>
-          <w:trHeight w:val="5002.3681640625" w:hRule="atLeast"/>
-          <w:tblHeader w:val="0"/>
-        </w:trPr>
-        <w:tc>
-          <w:tcPr>
-            <w:vMerge w:val="continue"/>
-            <w:tcBorders>
-              <w:bottom w:color="8ca6b5" w:space="0" w:sz="6" w:val="single"/>
-              <w:right w:color="8ca6b5" w:space="0" w:sz="6" w:val="single"/>
-            </w:tcBorders>
-            <w:shd w:fill="auto" w:val="clear"/>
-            <w:tcMar>
-              <w:top w:w="100.0" w:type="dxa"/>
-              <w:left w:w="100.0" w:type="dxa"/>
-              <w:bottom w:w="100.0" w:type="dxa"/>
-              <w:right w:w="100.0" w:type="dxa"/>
-            </w:tcMar>
-            <w:vAlign w:val="top"/>
-          </w:tcPr>
-          <w:p>
-            <w:pPr>
-              <w:spacing w:after="460" w:before="460" w:line="400" w:lineRule="auto"/>
-              <w:rPr>
-                <w:rFonts w:ascii="Times New Roman" w:cs="Times New Roman" w:eastAsia="Times New Roman" w:hAnsi="Times New Roman"/>
-                <w:color w:val="535353"/>
-                <w:sz w:val="27"/>
-                <w:szCs w:val="27"/>
-              </w:rPr>
-            </w:pPr>
-            <w:r>
-              <w:rPr>
-                <w:rtl w:val="0"/>
-              </w:rPr>
-            </w:r>
-          </w:p>
-        </w:tc>
-        <w:tc>
-          <w:tcPr>
-            <w:tcBorders>
-              <w:top w:color="8ca6b5" w:space="0" w:sz="6" w:val="single"/>
-              <w:left w:color="8ca6b5" w:space="0" w:sz="6" w:val="single"/>
-              <w:bottom w:color="8ca6b5" w:space="0" w:sz="6" w:val="single"/>
-              <w:right w:color="8ca6b5" w:space="0" w:sz="6" w:val="single"/>
-            </w:tcBorders>
-            <w:shd w:fill="auto" w:val="clear"/>
-            <w:tcMar>
-              <w:top w:w="0.0" w:type="dxa"/>
-              <w:left w:w="160.0" w:type="dxa"/>
-              <w:bottom w:w="0.0" w:type="dxa"/>
-              <w:right w:w="160.0" w:type="dxa"/>
-            </w:tcMar>
-            <w:vAlign w:val="top"/>
-          </w:tcPr>
-          <w:p>
-            <w:pPr>
-              <w:spacing w:after="740" w:before="740" w:line="400" w:lineRule="auto"/>
-              <w:rPr>
-                <w:rFonts w:ascii="Times New Roman" w:cs="Times New Roman" w:eastAsia="Times New Roman" w:hAnsi="Times New Roman"/>
-                <w:color w:val="535353"/>
-                <w:sz w:val="27"/>
-                <w:szCs w:val="27"/>
-              </w:rPr>
-            </w:pPr>
-            <w:r>
-              <w:rPr>
-                <w:rFonts w:ascii="Times New Roman" w:cs="Times New Roman" w:eastAsia="Times New Roman" w:hAnsi="Times New Roman"/>
-                <w:color w:val="535353"/>
-                <w:sz w:val="27"/>
-                <w:szCs w:val="27"/>
-                <w:rtl w:val="0"/>
-              </w:rPr>
-              <w:t xml:space="preserve">Capacidade para ser instalado</w:t>
-            </w:r>
-          </w:p>
-        </w:tc>
-        <w:tc>
-          <w:tcPr>
-            <w:tcBorders>
-              <w:top w:color="8ca6b5" w:space="0" w:sz="6" w:val="single"/>
-              <w:left w:color="8ca6b5" w:space="0" w:sz="6" w:val="single"/>
-              <w:bottom w:color="8ca6b5" w:space="0" w:sz="6" w:val="single"/>
-              <w:right w:color="8ca6b5" w:space="0" w:sz="6" w:val="single"/>
-            </w:tcBorders>
-            <w:shd w:fill="auto" w:val="clear"/>
-            <w:tcMar>
-              <w:top w:w="0.0" w:type="dxa"/>
-              <w:left w:w="160.0" w:type="dxa"/>
-              <w:bottom w:w="0.0" w:type="dxa"/>
-              <w:right w:w="160.0" w:type="dxa"/>
-            </w:tcMar>
-            <w:vAlign w:val="top"/>
-          </w:tcPr>
-          <w:p>
-            <w:pPr>
-              <w:spacing w:after="740" w:before="740" w:line="400" w:lineRule="auto"/>
-              <w:rPr>
-                <w:rFonts w:ascii="Times New Roman" w:cs="Times New Roman" w:eastAsia="Times New Roman" w:hAnsi="Times New Roman"/>
-                <w:color w:val="535353"/>
-                <w:sz w:val="27"/>
-                <w:szCs w:val="27"/>
-              </w:rPr>
-            </w:pPr>
-            <w:r>
-              <w:rPr>
-                <w:rFonts w:ascii="Times New Roman" w:cs="Times New Roman" w:eastAsia="Times New Roman" w:hAnsi="Times New Roman"/>
-                <w:color w:val="535353"/>
-                <w:sz w:val="27"/>
-                <w:szCs w:val="27"/>
-                <w:rtl w:val="0"/>
-              </w:rPr>
-              <w:t xml:space="preserve">É fácil instalar em outros ambientes?</w:t>
-            </w:r>
-          </w:p>
-          <w:p>
-            <w:pPr>
-              <w:spacing w:after="740" w:before="740" w:line="400" w:lineRule="auto"/>
-              <w:rPr>
-                <w:rFonts w:ascii="Times New Roman" w:cs="Times New Roman" w:eastAsia="Times New Roman" w:hAnsi="Times New Roman"/>
-                <w:b w:val="1"/>
-                <w:color w:val="535353"/>
-                <w:sz w:val="27"/>
-                <w:szCs w:val="27"/>
-              </w:rPr>
-            </w:pPr>
-            <w:r>
-              <w:rPr>
-                <w:rFonts w:ascii="Times New Roman" w:cs="Times New Roman" w:eastAsia="Times New Roman" w:hAnsi="Times New Roman"/>
-                <w:b w:val="1"/>
-                <w:color w:val="535353"/>
-                <w:sz w:val="27"/>
-                <w:szCs w:val="27"/>
-                <w:rtl w:val="0"/>
-              </w:rPr>
-              <w:t xml:space="preserve">Sim. De fácil instalação.</w:t>
-            </w:r>
-          </w:p>
-        </w:tc>
-      </w:tr>
-      <w:tr>
-        <w:trPr>
-          <w:cantSplit w:val="0"/>
-          <w:trHeight w:val="1365" w:hRule="atLeast"/>
-          <w:tblHeader w:val="0"/>
-        </w:trPr>
-        <w:tc>
-          <w:tcPr>
-            <w:vMerge w:val="continue"/>
-            <w:tcBorders>
-              <w:bottom w:color="8ca6b5" w:space="0" w:sz="6" w:val="single"/>
-              <w:right w:color="8ca6b5" w:space="0" w:sz="6" w:val="single"/>
-            </w:tcBorders>
-            <w:shd w:fill="auto" w:val="clear"/>
-            <w:tcMar>
-              <w:top w:w="100.0" w:type="dxa"/>
-              <w:left w:w="100.0" w:type="dxa"/>
-              <w:bottom w:w="100.0" w:type="dxa"/>
-              <w:right w:w="100.0" w:type="dxa"/>
-            </w:tcMar>
-            <w:vAlign w:val="top"/>
-          </w:tcPr>
-          <w:p>
-            <w:pPr>
-              <w:spacing w:after="460" w:before="460" w:line="400" w:lineRule="auto"/>
-              <w:rPr>
-                <w:rFonts w:ascii="Times New Roman" w:cs="Times New Roman" w:eastAsia="Times New Roman" w:hAnsi="Times New Roman"/>
-                <w:color w:val="535353"/>
-                <w:sz w:val="27"/>
-                <w:szCs w:val="27"/>
-              </w:rPr>
-            </w:pPr>
-            <w:r>
-              <w:rPr>
-                <w:rtl w:val="0"/>
-              </w:rPr>
-            </w:r>
-          </w:p>
-        </w:tc>
-        <w:tc>
-          <w:tcPr>
-            <w:tcBorders>
-              <w:top w:color="8ca6b5" w:space="0" w:sz="6" w:val="single"/>
-              <w:left w:color="8ca6b5" w:space="0" w:sz="6" w:val="single"/>
-              <w:bottom w:color="8ca6b5" w:space="0" w:sz="6" w:val="single"/>
-              <w:right w:color="8ca6b5" w:space="0" w:sz="6" w:val="single"/>
-            </w:tcBorders>
-            <w:shd w:fill="auto" w:val="clear"/>
-            <w:tcMar>
-              <w:top w:w="0.0" w:type="dxa"/>
-              <w:left w:w="160.0" w:type="dxa"/>
-              <w:bottom w:w="0.0" w:type="dxa"/>
-              <w:right w:w="160.0" w:type="dxa"/>
-            </w:tcMar>
-            <w:vAlign w:val="top"/>
-          </w:tcPr>
-          <w:p>
-            <w:pPr>
-              <w:spacing w:after="740" w:before="740" w:line="400" w:lineRule="auto"/>
-              <w:rPr>
-                <w:rFonts w:ascii="Times New Roman" w:cs="Times New Roman" w:eastAsia="Times New Roman" w:hAnsi="Times New Roman"/>
-                <w:color w:val="535353"/>
-                <w:sz w:val="27"/>
-                <w:szCs w:val="27"/>
-              </w:rPr>
-            </w:pPr>
-            <w:r>
-              <w:rPr>
-                <w:rFonts w:ascii="Times New Roman" w:cs="Times New Roman" w:eastAsia="Times New Roman" w:hAnsi="Times New Roman"/>
-                <w:color w:val="535353"/>
-                <w:sz w:val="27"/>
-                <w:szCs w:val="27"/>
-                <w:rtl w:val="0"/>
-              </w:rPr>
-              <w:t xml:space="preserve">Capacidade para substituir</w:t>
-            </w:r>
-          </w:p>
-        </w:tc>
-        <w:tc>
-          <w:tcPr>
-            <w:tcBorders>
-              <w:top w:color="8ca6b5" w:space="0" w:sz="6" w:val="single"/>
-              <w:left w:color="8ca6b5" w:space="0" w:sz="6" w:val="single"/>
-              <w:bottom w:color="8ca6b5" w:space="0" w:sz="6" w:val="single"/>
-              <w:right w:color="8ca6b5" w:space="0" w:sz="6" w:val="single"/>
-            </w:tcBorders>
-            <w:shd w:fill="auto" w:val="clear"/>
-            <w:tcMar>
-              <w:top w:w="0.0" w:type="dxa"/>
-              <w:left w:w="160.0" w:type="dxa"/>
-              <w:bottom w:w="0.0" w:type="dxa"/>
-              <w:right w:w="160.0" w:type="dxa"/>
-            </w:tcMar>
-            <w:vAlign w:val="top"/>
-          </w:tcPr>
-          <w:p>
-            <w:pPr>
-              <w:spacing w:after="740" w:before="740" w:line="400" w:lineRule="auto"/>
-              <w:rPr>
-                <w:rFonts w:ascii="Times New Roman" w:cs="Times New Roman" w:eastAsia="Times New Roman" w:hAnsi="Times New Roman"/>
-                <w:color w:val="535353"/>
-                <w:sz w:val="27"/>
-                <w:szCs w:val="27"/>
-              </w:rPr>
-            </w:pPr>
-            <w:r>
-              <w:rPr>
-                <w:rFonts w:ascii="Times New Roman" w:cs="Times New Roman" w:eastAsia="Times New Roman" w:hAnsi="Times New Roman"/>
-                <w:color w:val="535353"/>
-                <w:sz w:val="27"/>
-                <w:szCs w:val="27"/>
-                <w:rtl w:val="0"/>
-              </w:rPr>
-              <w:t xml:space="preserve">É fácil substituir por outro software?</w:t>
-            </w:r>
-          </w:p>
-          <w:p>
-            <w:pPr>
-              <w:spacing w:after="740" w:before="740" w:line="400" w:lineRule="auto"/>
-              <w:rPr>
-                <w:rFonts w:ascii="Times New Roman" w:cs="Times New Roman" w:eastAsia="Times New Roman" w:hAnsi="Times New Roman"/>
-                <w:color w:val="535353"/>
-                <w:sz w:val="27"/>
-                <w:szCs w:val="27"/>
-              </w:rPr>
-            </w:pPr>
-            <w:r>
-              <w:rPr>
-                <w:rFonts w:ascii="Times New Roman" w:cs="Times New Roman" w:eastAsia="Times New Roman" w:hAnsi="Times New Roman"/>
-                <w:b w:val="1"/>
-                <w:color w:val="535353"/>
-                <w:sz w:val="27"/>
-                <w:szCs w:val="27"/>
-                <w:rtl w:val="0"/>
-              </w:rPr>
-              <w:t xml:space="preserve">Não</w:t>
-            </w:r>
-            <w:r>
-              <w:rPr>
-                <w:rFonts w:ascii="Times New Roman" w:cs="Times New Roman" w:eastAsia="Times New Roman" w:hAnsi="Times New Roman"/>
-                <w:color w:val="535353"/>
-                <w:sz w:val="27"/>
-                <w:szCs w:val="27"/>
-                <w:rtl w:val="0"/>
-              </w:rPr>
-              <w:t xml:space="preserve">.</w:t>
-            </w:r>
-          </w:p>
-        </w:tc>
-      </w:tr>
-      <w:tr>
-        <w:trPr>
-          <w:cantSplit w:val="0"/>
-          <w:trHeight w:val="2535" w:hRule="atLeast"/>
-          <w:tblHeader w:val="0"/>
-        </w:trPr>
-        <w:tc>
-          <w:tcPr>
-            <w:vMerge w:val="continue"/>
-            <w:tcBorders>
-              <w:bottom w:color="8ca6b5" w:space="0" w:sz="6" w:val="single"/>
-              <w:right w:color="8ca6b5" w:space="0" w:sz="6" w:val="single"/>
-            </w:tcBorders>
-            <w:shd w:fill="auto" w:val="clear"/>
-            <w:tcMar>
-              <w:top w:w="100.0" w:type="dxa"/>
-              <w:left w:w="100.0" w:type="dxa"/>
-              <w:bottom w:w="100.0" w:type="dxa"/>
-              <w:right w:w="100.0" w:type="dxa"/>
-            </w:tcMar>
-            <w:vAlign w:val="top"/>
-          </w:tcPr>
-          <w:p>
-            <w:pPr>
-              <w:spacing w:after="460" w:before="460" w:line="400" w:lineRule="auto"/>
-              <w:rPr>
-                <w:rFonts w:ascii="Times New Roman" w:cs="Times New Roman" w:eastAsia="Times New Roman" w:hAnsi="Times New Roman"/>
-                <w:color w:val="535353"/>
-                <w:sz w:val="27"/>
-                <w:szCs w:val="27"/>
-              </w:rPr>
-            </w:pPr>
-            <w:r>
-              <w:rPr>
-                <w:rtl w:val="0"/>
-              </w:rPr>
-            </w:r>
-          </w:p>
-        </w:tc>
-        <w:tc>
-          <w:tcPr>
-            <w:tcBorders>
-              <w:top w:color="8ca6b5" w:space="0" w:sz="6" w:val="single"/>
-              <w:left w:color="8ca6b5" w:space="0" w:sz="6" w:val="single"/>
-              <w:bottom w:color="8ca6b5" w:space="0" w:sz="6" w:val="single"/>
-              <w:right w:color="8ca6b5" w:space="0" w:sz="6" w:val="single"/>
-            </w:tcBorders>
-            <w:shd w:fill="auto" w:val="clear"/>
-            <w:tcMar>
-              <w:top w:w="0.0" w:type="dxa"/>
-              <w:left w:w="160.0" w:type="dxa"/>
-              <w:bottom w:w="0.0" w:type="dxa"/>
-              <w:right w:w="160.0" w:type="dxa"/>
-            </w:tcMar>
-            <w:vAlign w:val="top"/>
-          </w:tcPr>
-          <w:p>
-            <w:pPr>
-              <w:spacing w:after="740" w:before="740" w:line="400" w:lineRule="auto"/>
-              <w:rPr>
-                <w:rFonts w:ascii="Times New Roman" w:cs="Times New Roman" w:eastAsia="Times New Roman" w:hAnsi="Times New Roman"/>
-                <w:color w:val="535353"/>
-                <w:sz w:val="27"/>
-                <w:szCs w:val="27"/>
-              </w:rPr>
-            </w:pPr>
-            <w:r>
-              <w:rPr>
-                <w:rFonts w:ascii="Times New Roman" w:cs="Times New Roman" w:eastAsia="Times New Roman" w:hAnsi="Times New Roman"/>
-                <w:color w:val="535353"/>
-                <w:sz w:val="27"/>
-                <w:szCs w:val="27"/>
-                <w:rtl w:val="0"/>
-              </w:rPr>
-              <w:t xml:space="preserve">Conformidade</w:t>
-            </w:r>
-          </w:p>
-        </w:tc>
-        <w:tc>
-          <w:tcPr>
-            <w:tcBorders>
-              <w:top w:color="8ca6b5" w:space="0" w:sz="6" w:val="single"/>
-              <w:left w:color="8ca6b5" w:space="0" w:sz="6" w:val="single"/>
-              <w:bottom w:color="8ca6b5" w:space="0" w:sz="6" w:val="single"/>
-              <w:right w:color="8ca6b5" w:space="0" w:sz="6" w:val="single"/>
-            </w:tcBorders>
-            <w:shd w:fill="auto" w:val="clear"/>
-            <w:tcMar>
-              <w:top w:w="0.0" w:type="dxa"/>
-              <w:left w:w="160.0" w:type="dxa"/>
-              <w:bottom w:w="0.0" w:type="dxa"/>
-              <w:right w:w="160.0" w:type="dxa"/>
-            </w:tcMar>
-            <w:vAlign w:val="top"/>
-          </w:tcPr>
-          <w:p>
-            <w:pPr>
-              <w:spacing w:after="740" w:before="740" w:line="400" w:lineRule="auto"/>
-              <w:rPr>
-                <w:rFonts w:ascii="Times New Roman" w:cs="Times New Roman" w:eastAsia="Times New Roman" w:hAnsi="Times New Roman"/>
-                <w:color w:val="535353"/>
-                <w:sz w:val="27"/>
-                <w:szCs w:val="27"/>
-              </w:rPr>
-            </w:pPr>
-            <w:r>
-              <w:rPr>
-                <w:rFonts w:ascii="Times New Roman" w:cs="Times New Roman" w:eastAsia="Times New Roman" w:hAnsi="Times New Roman"/>
-                <w:color w:val="535353"/>
-                <w:sz w:val="27"/>
-                <w:szCs w:val="27"/>
-                <w:rtl w:val="0"/>
-              </w:rPr>
-              <w:t xml:space="preserve">Está de acordo com padrões ou convenções de portabilidade?</w:t>
-            </w:r>
-          </w:p>
-          <w:p>
-            <w:pPr>
-              <w:spacing w:after="740" w:before="740" w:line="400" w:lineRule="auto"/>
-              <w:rPr>
-                <w:rFonts w:ascii="Times New Roman" w:cs="Times New Roman" w:eastAsia="Times New Roman" w:hAnsi="Times New Roman"/>
-                <w:b w:val="1"/>
-                <w:color w:val="535353"/>
-                <w:sz w:val="27"/>
-                <w:szCs w:val="27"/>
-              </w:rPr>
-            </w:pPr>
-            <w:r>
-              <w:rPr>
-                <w:rFonts w:ascii="Times New Roman" w:cs="Times New Roman" w:eastAsia="Times New Roman" w:hAnsi="Times New Roman"/>
-                <w:b w:val="1"/>
-                <w:color w:val="535353"/>
-                <w:sz w:val="27"/>
-                <w:szCs w:val="27"/>
-                <w:rtl w:val="0"/>
-              </w:rPr>
-              <w:t xml:space="preserve">Sim. </w:t>
             </w:r>
           </w:p>
         </w:tc>
       </w:tr>
     </w:tbl>
+    <w:p>
+      <w:pPr>
+        <w:spacing w:after="0" w:line="276" w:lineRule="auto"/>
+        <w:rPr>
+          <w:rFonts w:ascii="Arial" w:cs="Arial" w:eastAsia="Arial" w:hAnsi="Arial"/>
+        </w:rPr>
+      </w:pPr>
+      <w:r>
+        <w:rPr>
+          <w:rtl w:val="0"/>
+        </w:rPr>
+      </w:r>
+    </w:p>
     <w:p>
       <w:pPr>
         <w:spacing w:after="0" w:line="276" w:lineRule="auto"/>
@@ -20089,8 +20273,8 @@
           <w:vertAlign w:val="baseline"/>
         </w:rPr>
       </w:pPr>
-      <w:bookmarkStart w:colFirst="0" w:colLast="0" w:name="_heading=h.eareksdzjnx0" w:id="66"/>
-      <w:bookmarkEnd w:id="66"/>
+      <w:bookmarkStart w:colFirst="0" w:colLast="0" w:name="_heading=h.eareksdzjnx0" w:id="67"/>
+      <w:bookmarkEnd w:id="67"/>
       <w:r>
         <w:rPr>
           <w:rFonts w:ascii="Calibri" w:cs="Calibri" w:eastAsia="Calibri" w:hAnsi="Calibri"/>
@@ -20156,8 +20340,8 @@
           <w:vertAlign w:val="baseline"/>
         </w:rPr>
       </w:pPr>
-      <w:bookmarkStart w:colFirst="0" w:colLast="0" w:name="_heading=h.a6t90936uqh8" w:id="67"/>
-      <w:bookmarkEnd w:id="67"/>
+      <w:bookmarkStart w:colFirst="0" w:colLast="0" w:name="_heading=h.a6t90936uqh8" w:id="68"/>
+      <w:bookmarkEnd w:id="68"/>
       <w:r>
         <w:rPr>
           <w:rFonts w:ascii="Calibri" w:cs="Calibri" w:eastAsia="Calibri" w:hAnsi="Calibri"/>
@@ -20204,8 +20388,8 @@
           <w:u w:val="none"/>
         </w:rPr>
       </w:pPr>
-      <w:bookmarkStart w:colFirst="0" w:colLast="0" w:name="_heading=h.tmrljzos50y8" w:id="68"/>
-      <w:bookmarkEnd w:id="68"/>
+      <w:bookmarkStart w:colFirst="0" w:colLast="0" w:name="_heading=h.tmrljzos50y8" w:id="69"/>
+      <w:bookmarkEnd w:id="69"/>
       <w:r>
         <w:rPr>
           <w:b w:val="1"/>
@@ -20229,12 +20413,12 @@
           <wp:inline distB="114300" distT="114300" distL="114300" distR="114300">
             <wp:extent cx="5853113" cy="3220300"/>
             <wp:effectExtent b="0" l="0" r="0" t="0"/>
-            <wp:docPr id="28" name="image4.png"/>
+            <wp:docPr id="37" name="image13.png"/>
             <a:graphic>
               <a:graphicData uri="http://schemas.openxmlformats.org/drawingml/2006/picture">
                 <pic:pic>
                   <pic:nvPicPr>
-                    <pic:cNvPr id="0" name="image4.png"/>
+                    <pic:cNvPr id="0" name="image13.png"/>
                     <pic:cNvPicPr preferRelativeResize="0"/>
                   </pic:nvPicPr>
                   <pic:blipFill>
@@ -20301,8 +20485,8 @@
           <w:szCs w:val="28"/>
         </w:rPr>
       </w:pPr>
-      <w:bookmarkStart w:colFirst="0" w:colLast="0" w:name="_heading=h.tmrljzos50y8" w:id="68"/>
-      <w:bookmarkEnd w:id="68"/>
+      <w:bookmarkStart w:colFirst="0" w:colLast="0" w:name="_heading=h.tmrljzos50y8" w:id="69"/>
+      <w:bookmarkEnd w:id="69"/>
       <w:r>
         <w:rPr>
           <w:b w:val="1"/>
@@ -20325,8 +20509,8 @@
           <w:szCs w:val="28"/>
         </w:rPr>
       </w:pPr>
-      <w:bookmarkStart w:colFirst="0" w:colLast="0" w:name="_heading=h.xzxuxl9qnquz" w:id="69"/>
-      <w:bookmarkEnd w:id="69"/>
+      <w:bookmarkStart w:colFirst="0" w:colLast="0" w:name="_heading=h.xzxuxl9qnquz" w:id="70"/>
+      <w:bookmarkEnd w:id="70"/>
       <w:r>
         <w:rPr>
           <w:b w:val="1"/>
@@ -20337,12 +20521,12 @@
           <wp:inline distB="114300" distT="114300" distL="114300" distR="114300">
             <wp:extent cx="6572250" cy="2578100"/>
             <wp:effectExtent b="0" l="0" r="0" t="0"/>
-            <wp:docPr id="35" name="image13.png"/>
+            <wp:docPr id="41" name="image2.png"/>
             <a:graphic>
               <a:graphicData uri="http://schemas.openxmlformats.org/drawingml/2006/picture">
                 <pic:pic>
                   <pic:nvPicPr>
-                    <pic:cNvPr id="0" name="image13.png"/>
+                    <pic:cNvPr id="0" name="image2.png"/>
                     <pic:cNvPicPr preferRelativeResize="0"/>
                   </pic:nvPicPr>
                   <pic:blipFill>
@@ -20411,8 +20595,8 @@
           <w:szCs w:val="28"/>
         </w:rPr>
       </w:pPr>
-      <w:bookmarkStart w:colFirst="0" w:colLast="0" w:name="_heading=h.1ue2y8ajmokf" w:id="70"/>
-      <w:bookmarkEnd w:id="70"/>
+      <w:bookmarkStart w:colFirst="0" w:colLast="0" w:name="_heading=h.1ue2y8ajmokf" w:id="71"/>
+      <w:bookmarkEnd w:id="71"/>
       <w:r>
         <w:rPr>
           <w:b w:val="1"/>
@@ -20436,8 +20620,8 @@
           <w:szCs w:val="28"/>
         </w:rPr>
       </w:pPr>
-      <w:bookmarkStart w:colFirst="0" w:colLast="0" w:name="_heading=h.4sm9ncatkra0" w:id="71"/>
-      <w:bookmarkEnd w:id="71"/>
+      <w:bookmarkStart w:colFirst="0" w:colLast="0" w:name="_heading=h.4sm9ncatkra0" w:id="72"/>
+      <w:bookmarkEnd w:id="72"/>
       <w:r>
         <w:rPr>
           <w:b w:val="1"/>
@@ -20448,12 +20632,12 @@
           <wp:inline distB="114300" distT="114300" distL="114300" distR="114300">
             <wp:extent cx="6572250" cy="1333500"/>
             <wp:effectExtent b="0" l="0" r="0" t="0"/>
-            <wp:docPr id="39" name="image5.png"/>
+            <wp:docPr id="34" name="image8.png"/>
             <a:graphic>
               <a:graphicData uri="http://schemas.openxmlformats.org/drawingml/2006/picture">
                 <pic:pic>
                   <pic:nvPicPr>
-                    <pic:cNvPr id="0" name="image5.png"/>
+                    <pic:cNvPr id="0" name="image8.png"/>
                     <pic:cNvPicPr preferRelativeResize="0"/>
                   </pic:nvPicPr>
                   <pic:blipFill>
@@ -20522,8 +20706,8 @@
           <w:szCs w:val="28"/>
         </w:rPr>
       </w:pPr>
-      <w:bookmarkStart w:colFirst="0" w:colLast="0" w:name="_heading=h.h3sa0i4aqt2k" w:id="72"/>
-      <w:bookmarkEnd w:id="72"/>
+      <w:bookmarkStart w:colFirst="0" w:colLast="0" w:name="_heading=h.h3sa0i4aqt2k" w:id="73"/>
+      <w:bookmarkEnd w:id="73"/>
       <w:r>
         <w:rPr>
           <w:b w:val="1"/>
@@ -20547,8 +20731,8 @@
           <w:szCs w:val="28"/>
         </w:rPr>
       </w:pPr>
-      <w:bookmarkStart w:colFirst="0" w:colLast="0" w:name="_heading=h.pql6grdpesbi" w:id="73"/>
-      <w:bookmarkEnd w:id="73"/>
+      <w:bookmarkStart w:colFirst="0" w:colLast="0" w:name="_heading=h.pql6grdpesbi" w:id="74"/>
+      <w:bookmarkEnd w:id="74"/>
       <w:r>
         <w:rPr>
           <w:b w:val="1"/>
@@ -20559,12 +20743,12 @@
           <wp:inline distB="114300" distT="114300" distL="114300" distR="114300">
             <wp:extent cx="7094477" cy="1902143"/>
             <wp:effectExtent b="0" l="0" r="0" t="0"/>
-            <wp:docPr id="31" name="image11.png"/>
+            <wp:docPr id="39" name="image4.png"/>
             <a:graphic>
               <a:graphicData uri="http://schemas.openxmlformats.org/drawingml/2006/picture">
                 <pic:pic>
                   <pic:nvPicPr>
-                    <pic:cNvPr id="0" name="image11.png"/>
+                    <pic:cNvPr id="0" name="image4.png"/>
                     <pic:cNvPicPr preferRelativeResize="0"/>
                   </pic:nvPicPr>
                   <pic:blipFill>
@@ -20647,8 +20831,8 @@
           <w:vertAlign w:val="baseline"/>
         </w:rPr>
       </w:pPr>
-      <w:bookmarkStart w:colFirst="0" w:colLast="0" w:name="_heading=h.1tou16uihzsm" w:id="74"/>
-      <w:bookmarkEnd w:id="74"/>
+      <w:bookmarkStart w:colFirst="0" w:colLast="0" w:name="_heading=h.1tou16uihzsm" w:id="75"/>
+      <w:bookmarkEnd w:id="75"/>
       <w:r>
         <w:rPr>
           <w:rFonts w:ascii="Calibri" w:cs="Calibri" w:eastAsia="Calibri" w:hAnsi="Calibri"/>
@@ -20678,7 +20862,7 @@
         <w:rPr>
           <w:rtl w:val="0"/>
         </w:rPr>
-        <w:t xml:space="preserve">Quais grandezas da cinemática são usadas no jogo desenvolvido neste projeto?</w:t>
+        <w:t xml:space="preserve">Quais as grandezas físicas são usadas no jogo desenvolvido neste projeto? </w:t>
       </w:r>
     </w:p>
     <w:p>
@@ -20698,294 +20882,6 @@
     <w:p>
       <w:pPr>
         <w:spacing w:after="0" w:lineRule="auto"/>
-        <w:ind w:firstLine="450"/>
-        <w:jc w:val="both"/>
-        <w:rPr/>
-      </w:pPr>
-      <w:r>
-        <w:rPr>
-          <w:rtl w:val="0"/>
-        </w:rPr>
-        <w:t xml:space="preserve">&lt;</w:t>
-      </w:r>
-      <w:r>
-        <w:rPr>
-          <w:color w:val="4472c4"/>
-          <w:rtl w:val="0"/>
-        </w:rPr>
-        <w:t xml:space="preserve">ADALOVE</w:t>
-      </w:r>
-      <w:r>
-        <w:rPr>
-          <w:color w:val="4472c4"/>
-          <w:rtl w:val="0"/>
-        </w:rPr>
-        <w:t xml:space="preserve"> - Aplicar os conceitos matemáticos no jogo</w:t>
-      </w:r>
-      <w:r>
-        <w:rPr>
-          <w:rtl w:val="0"/>
-        </w:rPr>
-        <w:t xml:space="preserve">&gt;</w:t>
-      </w:r>
-    </w:p>
-    <w:p>
-      <w:pPr>
-        <w:keepNext w:val="1"/>
-        <w:keepLines w:val="1"/>
-        <w:pageBreakBefore w:val="0"/>
-        <w:widowControl w:val="1"/>
-        <w:pBdr>
-          <w:top w:space="0" w:sz="0" w:val="nil"/>
-          <w:left w:space="0" w:sz="0" w:val="nil"/>
-          <w:bottom w:space="0" w:sz="0" w:val="nil"/>
-          <w:right w:space="0" w:sz="0" w:val="nil"/>
-          <w:between w:space="0" w:sz="0" w:val="nil"/>
-        </w:pBdr>
-        <w:shd w:fill="auto" w:val="clear"/>
-        <w:spacing w:after="160" w:before="280" w:line="256" w:lineRule="auto"/>
-        <w:ind w:left="0" w:right="0" w:firstLine="0"/>
-        <w:jc w:val="both"/>
-        <w:rPr>
-          <w:rFonts w:ascii="Calibri" w:cs="Calibri" w:eastAsia="Calibri" w:hAnsi="Calibri"/>
-          <w:b w:val="1"/>
-          <w:i w:val="0"/>
-          <w:smallCaps w:val="0"/>
-          <w:strike w:val="0"/>
-          <w:color w:val="000000"/>
-          <w:sz w:val="28"/>
-          <w:szCs w:val="28"/>
-          <w:u w:val="none"/>
-          <w:shd w:fill="auto" w:val="clear"/>
-          <w:vertAlign w:val="baseline"/>
-        </w:rPr>
-      </w:pPr>
-      <w:bookmarkStart w:colFirst="0" w:colLast="0" w:name="_heading=h.o5njz5p12rou" w:id="75"/>
-      <w:bookmarkEnd w:id="75"/>
-      <w:r>
-        <w:rPr>
-          <w:rFonts w:ascii="Calibri" w:cs="Calibri" w:eastAsia="Calibri" w:hAnsi="Calibri"/>
-          <w:b w:val="1"/>
-          <w:i w:val="0"/>
-          <w:smallCaps w:val="0"/>
-          <w:strike w:val="0"/>
-          <w:color w:val="000000"/>
-          <w:sz w:val="28"/>
-          <w:szCs w:val="28"/>
-          <w:u w:val="none"/>
-          <w:shd w:fill="auto" w:val="clear"/>
-          <w:vertAlign w:val="baseline"/>
-          <w:rtl w:val="0"/>
-        </w:rPr>
-        <w:t xml:space="preserve">6.3 Vetores</w:t>
-      </w:r>
-    </w:p>
-    <w:p>
-      <w:pPr>
-        <w:keepNext w:val="1"/>
-        <w:keepLines w:val="1"/>
-        <w:pageBreakBefore w:val="0"/>
-        <w:widowControl w:val="1"/>
-        <w:pBdr>
-          <w:top w:space="0" w:sz="0" w:val="nil"/>
-          <w:left w:space="0" w:sz="0" w:val="nil"/>
-          <w:bottom w:space="0" w:sz="0" w:val="nil"/>
-          <w:right w:space="0" w:sz="0" w:val="nil"/>
-          <w:between w:space="0" w:sz="0" w:val="nil"/>
-        </w:pBdr>
-        <w:shd w:fill="auto" w:val="clear"/>
-        <w:spacing w:after="160" w:before="280" w:line="256" w:lineRule="auto"/>
-        <w:ind w:left="0" w:right="0" w:firstLine="0"/>
-        <w:jc w:val="both"/>
-        <w:rPr/>
-      </w:pPr>
-      <w:bookmarkStart w:colFirst="0" w:colLast="0" w:name="_heading=h.tvamuvdbtcon" w:id="76"/>
-      <w:bookmarkEnd w:id="76"/>
-      <w:r>
-        <w:rPr>
-          <w:rtl w:val="0"/>
-        </w:rPr>
-        <w:t xml:space="preserve">Quais vetores são usados no jogo desenvolvido neste projeto? </w:t>
-      </w:r>
-    </w:p>
-    <w:p>
-      <w:pPr>
-        <w:spacing w:after="0" w:lineRule="auto"/>
-        <w:ind w:firstLine="450"/>
-        <w:jc w:val="both"/>
-        <w:rPr/>
-      </w:pPr>
-      <w:r>
-        <w:rPr>
-          <w:rtl w:val="0"/>
-        </w:rPr>
-        <w:t xml:space="preserve">Coloque os trechos do programa no Godot onde eles aparecem e explique sua utilidade no jogo. </w:t>
-      </w:r>
-    </w:p>
-    <w:p>
-      <w:pPr>
-        <w:spacing w:after="0" w:lineRule="auto"/>
-        <w:ind w:firstLine="450"/>
-        <w:jc w:val="both"/>
-        <w:rPr>
-          <w:b w:val="1"/>
-          <w:sz w:val="28"/>
-          <w:szCs w:val="28"/>
-        </w:rPr>
-      </w:pPr>
-      <w:r>
-        <w:rPr>
-          <w:i w:val="1"/>
-          <w:rtl w:val="0"/>
-        </w:rPr>
-        <w:t xml:space="preserve">Obs.: Anexar ao relatório as atividades realizadas </w:t>
-      </w:r>
-      <w:r>
-        <w:rPr>
-          <w:rtl w:val="0"/>
-        </w:rPr>
-      </w:r>
-    </w:p>
-    <w:p>
-      <w:pPr>
-        <w:spacing w:after="0" w:lineRule="auto"/>
-        <w:ind w:firstLine="450"/>
-        <w:jc w:val="both"/>
-        <w:rPr>
-          <w:i w:val="1"/>
-        </w:rPr>
-      </w:pPr>
-      <w:r>
-        <w:rPr>
-          <w:i w:val="1"/>
-          <w:rtl w:val="0"/>
-        </w:rPr>
-        <w:t xml:space="preserve">em aula (prints, fotos, etc.).</w:t>
-      </w:r>
-    </w:p>
-    <w:p>
-      <w:pPr>
-        <w:spacing w:after="0" w:lineRule="auto"/>
-        <w:ind w:firstLine="450"/>
-        <w:jc w:val="both"/>
-        <w:rPr>
-          <w:i w:val="1"/>
-        </w:rPr>
-      </w:pPr>
-      <w:r>
-        <w:rPr>
-          <w:rtl w:val="0"/>
-        </w:rPr>
-        <w:t xml:space="preserve">&lt;</w:t>
-      </w:r>
-      <w:r>
-        <w:rPr>
-          <w:color w:val="4472c4"/>
-          <w:rtl w:val="0"/>
-        </w:rPr>
-        <w:t xml:space="preserve">ADALOVE</w:t>
-      </w:r>
-      <w:r>
-        <w:rPr>
-          <w:color w:val="4472c4"/>
-          <w:rtl w:val="0"/>
-        </w:rPr>
-        <w:t xml:space="preserve"> - Definir as funções matemáticas que serão utilizadas no jogo</w:t>
-      </w:r>
-      <w:r>
-        <w:rPr>
-          <w:rtl w:val="0"/>
-        </w:rPr>
-        <w:t xml:space="preserve">&gt;</w:t>
-      </w:r>
-      <w:r>
-        <w:rPr>
-          <w:rtl w:val="0"/>
-        </w:rPr>
-      </w:r>
-    </w:p>
-    <w:p>
-      <w:pPr>
-        <w:keepNext w:val="1"/>
-        <w:keepLines w:val="1"/>
-        <w:pageBreakBefore w:val="0"/>
-        <w:widowControl w:val="1"/>
-        <w:pBdr>
-          <w:top w:space="0" w:sz="0" w:val="nil"/>
-          <w:left w:space="0" w:sz="0" w:val="nil"/>
-          <w:bottom w:space="0" w:sz="0" w:val="nil"/>
-          <w:right w:space="0" w:sz="0" w:val="nil"/>
-          <w:between w:space="0" w:sz="0" w:val="nil"/>
-        </w:pBdr>
-        <w:shd w:fill="auto" w:val="clear"/>
-        <w:spacing w:after="160" w:before="280" w:line="256" w:lineRule="auto"/>
-        <w:ind w:left="0" w:right="0" w:firstLine="0"/>
-        <w:jc w:val="both"/>
-        <w:rPr>
-          <w:rFonts w:ascii="Calibri" w:cs="Calibri" w:eastAsia="Calibri" w:hAnsi="Calibri"/>
-          <w:b w:val="1"/>
-          <w:i w:val="0"/>
-          <w:smallCaps w:val="0"/>
-          <w:strike w:val="0"/>
-          <w:color w:val="000000"/>
-          <w:sz w:val="28"/>
-          <w:szCs w:val="28"/>
-          <w:u w:val="none"/>
-          <w:shd w:fill="auto" w:val="clear"/>
-          <w:vertAlign w:val="baseline"/>
-        </w:rPr>
-      </w:pPr>
-      <w:bookmarkStart w:colFirst="0" w:colLast="0" w:name="_heading=h.sjc8nq88ruay" w:id="77"/>
-      <w:bookmarkEnd w:id="77"/>
-      <w:r>
-        <w:rPr>
-          <w:rFonts w:ascii="Calibri" w:cs="Calibri" w:eastAsia="Calibri" w:hAnsi="Calibri"/>
-          <w:b w:val="1"/>
-          <w:i w:val="0"/>
-          <w:smallCaps w:val="0"/>
-          <w:strike w:val="0"/>
-          <w:color w:val="000000"/>
-          <w:sz w:val="28"/>
-          <w:szCs w:val="28"/>
-          <w:u w:val="none"/>
-          <w:shd w:fill="auto" w:val="clear"/>
-          <w:vertAlign w:val="baseline"/>
-          <w:rtl w:val="0"/>
-        </w:rPr>
-        <w:t xml:space="preserve">6.4 Cinemática Bidimensional e mais</w:t>
-      </w:r>
-    </w:p>
-    <w:p>
-      <w:pPr>
-        <w:spacing w:after="0" w:before="0" w:line="276" w:lineRule="auto"/>
-        <w:ind w:firstLine="450"/>
-        <w:jc w:val="both"/>
-        <w:rPr/>
-      </w:pPr>
-      <w:r>
-        <w:rPr>
-          <w:rtl w:val="0"/>
-        </w:rPr>
-        <w:t xml:space="preserve">Quais as grandezas físicas são usadas no jogo desenvolvido neste projeto? </w:t>
-      </w:r>
-    </w:p>
-    <w:p>
-      <w:pPr>
-        <w:spacing w:after="0" w:before="0" w:line="276" w:lineRule="auto"/>
-        <w:ind w:firstLine="450"/>
-        <w:jc w:val="both"/>
-        <w:rPr/>
-      </w:pPr>
-      <w:r>
-        <w:rPr>
-          <w:rtl w:val="0"/>
-        </w:rPr>
-        <w:t xml:space="preserve">Coloque os trechos do programa no Godot onde elas aparecem e explique sua utilidade no jogo.</w:t>
-      </w:r>
-    </w:p>
-    <w:p>
-      <w:pPr>
-        <w:spacing w:after="0" w:before="0" w:line="276" w:lineRule="auto"/>
         <w:ind w:firstLine="450"/>
         <w:jc w:val="both"/>
         <w:rPr/>
@@ -21022,7 +20918,7 @@
     </w:p>
     <w:p>
       <w:pPr>
-        <w:spacing w:after="0" w:before="0" w:line="276" w:lineRule="auto"/>
+        <w:spacing w:after="0" w:lineRule="auto"/>
         <w:ind w:firstLine="450"/>
         <w:jc w:val="both"/>
         <w:rPr/>
@@ -21033,12 +20929,12 @@
           <wp:inline distB="114300" distT="114300" distL="114300" distR="114300">
             <wp:extent cx="6086475" cy="2914650"/>
             <wp:effectExtent b="0" l="0" r="0" t="0"/>
-            <wp:docPr id="40" name="image8.png"/>
+            <wp:docPr id="32" name="image6.png"/>
             <a:graphic>
               <a:graphicData uri="http://schemas.openxmlformats.org/drawingml/2006/picture">
                 <pic:pic>
                   <pic:nvPicPr>
-                    <pic:cNvPr id="0" name="image8.png"/>
+                    <pic:cNvPr id="0" name="image6.png"/>
                     <pic:cNvPicPr preferRelativeResize="0"/>
                   </pic:nvPicPr>
                   <pic:blipFill>
@@ -21072,7 +20968,6 @@
       <w:pPr>
         <w:shd w:fill="f8f8f8" w:val="clear"/>
         <w:spacing w:after="60" w:line="352.0032" w:lineRule="auto"/>
-        <w:ind w:left="0" w:firstLine="0"/>
         <w:jc w:val="both"/>
         <w:rPr>
           <w:rFonts w:ascii="Arial" w:cs="Arial" w:eastAsia="Arial" w:hAnsi="Arial"/>
@@ -21135,12 +21030,12 @@
           <wp:inline distB="114300" distT="114300" distL="114300" distR="114300">
             <wp:extent cx="6572250" cy="2044700"/>
             <wp:effectExtent b="0" l="0" r="0" t="0"/>
-            <wp:docPr id="34" name="image15.png"/>
+            <wp:docPr id="28" name="image14.png"/>
             <a:graphic>
               <a:graphicData uri="http://schemas.openxmlformats.org/drawingml/2006/picture">
                 <pic:pic>
                   <pic:nvPicPr>
-                    <pic:cNvPr id="0" name="image15.png"/>
+                    <pic:cNvPr id="0" name="image14.png"/>
                     <pic:cNvPicPr preferRelativeResize="0"/>
                   </pic:nvPicPr>
                   <pic:blipFill>
@@ -21221,6 +21116,9 @@
         <w:spacing w:after="60" w:line="352.0032" w:lineRule="auto"/>
         <w:ind w:firstLine="450"/>
         <w:jc w:val="both"/>
+        <w:rPr/>
+      </w:pPr>
+      <w:r>
         <w:rPr>
           <w:rFonts w:ascii="Arial" w:cs="Arial" w:eastAsia="Arial" w:hAnsi="Arial"/>
           <w:color w:val="1d1c1d"/>
@@ -21228,20 +21126,11 @@
           <w:szCs w:val="23"/>
           <w:shd w:fill="f8f8f8" w:val="clear"/>
         </w:rPr>
-      </w:pPr>
-      <w:r>
-        <w:rPr>
-          <w:rFonts w:ascii="Arial" w:cs="Arial" w:eastAsia="Arial" w:hAnsi="Arial"/>
-          <w:color w:val="1d1c1d"/>
-          <w:sz w:val="23"/>
-          <w:szCs w:val="23"/>
-          <w:shd w:fill="f8f8f8" w:val="clear"/>
-        </w:rPr>
         <w:drawing>
           <wp:inline distB="114300" distT="114300" distL="114300" distR="114300">
             <wp:extent cx="6572250" cy="2946400"/>
             <wp:effectExtent b="0" l="0" r="0" t="0"/>
-            <wp:docPr id="42" name="image10.png"/>
+            <wp:docPr id="31" name="image10.png"/>
             <a:graphic>
               <a:graphicData uri="http://schemas.openxmlformats.org/drawingml/2006/picture">
                 <pic:pic>
@@ -21278,32 +21167,267 @@
     </w:p>
     <w:p>
       <w:pPr>
-        <w:shd w:fill="f8f8f8" w:val="clear"/>
-        <w:spacing w:after="60" w:line="352.0032" w:lineRule="auto"/>
+        <w:keepNext w:val="1"/>
+        <w:keepLines w:val="1"/>
+        <w:pageBreakBefore w:val="0"/>
+        <w:widowControl w:val="1"/>
+        <w:pBdr>
+          <w:top w:space="0" w:sz="0" w:val="nil"/>
+          <w:left w:space="0" w:sz="0" w:val="nil"/>
+          <w:bottom w:space="0" w:sz="0" w:val="nil"/>
+          <w:right w:space="0" w:sz="0" w:val="nil"/>
+          <w:between w:space="0" w:sz="0" w:val="nil"/>
+        </w:pBdr>
+        <w:shd w:fill="auto" w:val="clear"/>
+        <w:spacing w:after="160" w:before="280" w:line="256" w:lineRule="auto"/>
+        <w:ind w:left="0" w:right="0" w:firstLine="0"/>
+        <w:jc w:val="both"/>
+        <w:rPr>
+          <w:rFonts w:ascii="Calibri" w:cs="Calibri" w:eastAsia="Calibri" w:hAnsi="Calibri"/>
+          <w:b w:val="1"/>
+          <w:i w:val="0"/>
+          <w:smallCaps w:val="0"/>
+          <w:strike w:val="0"/>
+          <w:color w:val="000000"/>
+          <w:sz w:val="28"/>
+          <w:szCs w:val="28"/>
+          <w:u w:val="none"/>
+          <w:shd w:fill="auto" w:val="clear"/>
+          <w:vertAlign w:val="baseline"/>
+        </w:rPr>
+      </w:pPr>
+      <w:bookmarkStart w:colFirst="0" w:colLast="0" w:name="_heading=h.o5njz5p12rou" w:id="76"/>
+      <w:bookmarkEnd w:id="76"/>
+      <w:r>
+        <w:rPr>
+          <w:rFonts w:ascii="Calibri" w:cs="Calibri" w:eastAsia="Calibri" w:hAnsi="Calibri"/>
+          <w:b w:val="1"/>
+          <w:i w:val="0"/>
+          <w:smallCaps w:val="0"/>
+          <w:strike w:val="0"/>
+          <w:color w:val="000000"/>
+          <w:sz w:val="28"/>
+          <w:szCs w:val="28"/>
+          <w:u w:val="none"/>
+          <w:shd w:fill="auto" w:val="clear"/>
+          <w:vertAlign w:val="baseline"/>
+          <w:rtl w:val="0"/>
+        </w:rPr>
+        <w:t xml:space="preserve">6.3 Vetores</w:t>
+      </w:r>
+    </w:p>
+    <w:p>
+      <w:pPr>
+        <w:keepNext w:val="1"/>
+        <w:keepLines w:val="1"/>
+        <w:pageBreakBefore w:val="0"/>
+        <w:widowControl w:val="1"/>
+        <w:pBdr>
+          <w:top w:space="0" w:sz="0" w:val="nil"/>
+          <w:left w:space="0" w:sz="0" w:val="nil"/>
+          <w:bottom w:space="0" w:sz="0" w:val="nil"/>
+          <w:right w:space="0" w:sz="0" w:val="nil"/>
+          <w:between w:space="0" w:sz="0" w:val="nil"/>
+        </w:pBdr>
+        <w:shd w:fill="auto" w:val="clear"/>
+        <w:spacing w:after="160" w:before="280" w:line="256" w:lineRule="auto"/>
+        <w:ind w:left="0" w:right="0" w:firstLine="0"/>
+        <w:jc w:val="both"/>
+        <w:rPr/>
+      </w:pPr>
+      <w:bookmarkStart w:colFirst="0" w:colLast="0" w:name="_heading=h.tvamuvdbtcon" w:id="77"/>
+      <w:bookmarkEnd w:id="77"/>
+      <w:r>
+        <w:rPr>
+          <w:rtl w:val="0"/>
+        </w:rPr>
+        <w:t xml:space="preserve">Quais vetores são usados no jogo desenvolvido neste projeto? </w:t>
+      </w:r>
+    </w:p>
+    <w:p>
+      <w:pPr>
+        <w:spacing w:after="0" w:lineRule="auto"/>
+        <w:ind w:firstLine="450"/>
+        <w:jc w:val="both"/>
+        <w:rPr/>
+      </w:pPr>
+      <w:r>
+        <w:rPr>
+          <w:rtl w:val="0"/>
+        </w:rPr>
+        <w:t xml:space="preserve">Coloque os trechos do programa no Godot onde eles aparecem e explique sua utilidade no jogo. </w:t>
+      </w:r>
+    </w:p>
+    <w:p>
+      <w:pPr>
+        <w:spacing w:after="0" w:lineRule="auto"/>
+        <w:ind w:firstLine="450"/>
+        <w:jc w:val="both"/>
+        <w:rPr>
+          <w:b w:val="1"/>
+          <w:sz w:val="28"/>
+          <w:szCs w:val="28"/>
+        </w:rPr>
+      </w:pPr>
+      <w:r>
+        <w:rPr>
+          <w:i w:val="1"/>
+          <w:rtl w:val="0"/>
+        </w:rPr>
+        <w:t xml:space="preserve">Obs.: Anexar ao relatório as atividades realizadas </w:t>
+      </w:r>
+      <w:r>
+        <w:rPr>
+          <w:rtl w:val="0"/>
+        </w:rPr>
+      </w:r>
+    </w:p>
+    <w:p>
+      <w:pPr>
+        <w:spacing w:after="0" w:lineRule="auto"/>
+        <w:ind w:firstLine="450"/>
+        <w:jc w:val="both"/>
+        <w:rPr>
+          <w:i w:val="1"/>
+        </w:rPr>
+      </w:pPr>
+      <w:r>
+        <w:rPr>
+          <w:i w:val="1"/>
+          <w:rtl w:val="0"/>
+        </w:rPr>
+        <w:t xml:space="preserve">em aula (prints, fotos, etc.).</w:t>
+      </w:r>
+    </w:p>
+    <w:p>
+      <w:pPr>
+        <w:spacing w:after="0" w:lineRule="auto"/>
+        <w:ind w:firstLine="450"/>
+        <w:jc w:val="both"/>
+        <w:rPr>
+          <w:i w:val="1"/>
+        </w:rPr>
+      </w:pPr>
+      <w:r>
+        <w:rPr>
+          <w:rtl w:val="0"/>
+        </w:rPr>
+        <w:t xml:space="preserve">&lt;</w:t>
+      </w:r>
+      <w:r>
+        <w:rPr>
+          <w:color w:val="4472c4"/>
+          <w:rtl w:val="0"/>
+        </w:rPr>
+        <w:t xml:space="preserve">ADALOVE</w:t>
+      </w:r>
+      <w:r>
+        <w:rPr>
+          <w:color w:val="4472c4"/>
+          <w:rtl w:val="0"/>
+        </w:rPr>
+        <w:t xml:space="preserve"> - Definir as funções matemáticas que serão utilizadas no jogo</w:t>
+      </w:r>
+      <w:r>
+        <w:rPr>
+          <w:rtl w:val="0"/>
+        </w:rPr>
+        <w:t xml:space="preserve">&gt;</w:t>
+      </w:r>
+      <w:r>
+        <w:rPr>
+          <w:rtl w:val="0"/>
+        </w:rPr>
+      </w:r>
+    </w:p>
+    <w:p>
+      <w:pPr>
+        <w:keepNext w:val="1"/>
+        <w:keepLines w:val="1"/>
+        <w:pageBreakBefore w:val="0"/>
+        <w:widowControl w:val="1"/>
+        <w:pBdr>
+          <w:top w:space="0" w:sz="0" w:val="nil"/>
+          <w:left w:space="0" w:sz="0" w:val="nil"/>
+          <w:bottom w:space="0" w:sz="0" w:val="nil"/>
+          <w:right w:space="0" w:sz="0" w:val="nil"/>
+          <w:between w:space="0" w:sz="0" w:val="nil"/>
+        </w:pBdr>
+        <w:shd w:fill="auto" w:val="clear"/>
+        <w:spacing w:after="160" w:before="280" w:line="256" w:lineRule="auto"/>
+        <w:ind w:left="0" w:right="0" w:firstLine="0"/>
+        <w:jc w:val="both"/>
+        <w:rPr>
+          <w:rFonts w:ascii="Calibri" w:cs="Calibri" w:eastAsia="Calibri" w:hAnsi="Calibri"/>
+          <w:b w:val="1"/>
+          <w:i w:val="0"/>
+          <w:smallCaps w:val="0"/>
+          <w:strike w:val="0"/>
+          <w:color w:val="000000"/>
+          <w:sz w:val="28"/>
+          <w:szCs w:val="28"/>
+          <w:u w:val="none"/>
+          <w:shd w:fill="auto" w:val="clear"/>
+          <w:vertAlign w:val="baseline"/>
+        </w:rPr>
+      </w:pPr>
+      <w:bookmarkStart w:colFirst="0" w:colLast="0" w:name="_heading=h.sjc8nq88ruay" w:id="78"/>
+      <w:bookmarkEnd w:id="78"/>
+      <w:r>
+        <w:rPr>
+          <w:rFonts w:ascii="Calibri" w:cs="Calibri" w:eastAsia="Calibri" w:hAnsi="Calibri"/>
+          <w:b w:val="1"/>
+          <w:i w:val="0"/>
+          <w:smallCaps w:val="0"/>
+          <w:strike w:val="0"/>
+          <w:color w:val="000000"/>
+          <w:sz w:val="28"/>
+          <w:szCs w:val="28"/>
+          <w:u w:val="none"/>
+          <w:shd w:fill="auto" w:val="clear"/>
+          <w:vertAlign w:val="baseline"/>
+          <w:rtl w:val="0"/>
+        </w:rPr>
+        <w:t xml:space="preserve">6.4 Cinemática Bidimensional e mais</w:t>
+      </w:r>
+    </w:p>
+    <w:p>
+      <w:pPr>
+        <w:spacing w:after="0" w:before="0" w:line="276" w:lineRule="auto"/>
+        <w:ind w:firstLine="450"/>
+        <w:jc w:val="both"/>
+        <w:rPr/>
+      </w:pPr>
+      <w:r>
+        <w:rPr>
+          <w:rtl w:val="0"/>
+        </w:rPr>
+        <w:t xml:space="preserve">Quais as grandezas físicas são usadas no jogo desenvolvido neste projeto? </w:t>
+      </w:r>
+    </w:p>
+    <w:p>
+      <w:pPr>
+        <w:spacing w:after="0" w:before="0" w:line="276" w:lineRule="auto"/>
+        <w:ind w:firstLine="450"/>
+        <w:jc w:val="both"/>
+        <w:rPr/>
+      </w:pPr>
+      <w:r>
+        <w:rPr>
+          <w:rtl w:val="0"/>
+        </w:rPr>
+        <w:t xml:space="preserve">Coloque os trechos do programa no Godot onde elas aparecem e explique sua utilidade no jogo.</w:t>
+      </w:r>
+    </w:p>
+    <w:p>
+      <w:pPr>
+        <w:spacing w:after="0" w:before="0" w:line="276" w:lineRule="auto"/>
         <w:ind w:left="0" w:firstLine="0"/>
         <w:jc w:val="both"/>
-        <w:rPr>
-          <w:rFonts w:ascii="Arial" w:cs="Arial" w:eastAsia="Arial" w:hAnsi="Arial"/>
-          <w:color w:val="1d1c1d"/>
-          <w:sz w:val="23"/>
-          <w:szCs w:val="23"/>
-        </w:rPr>
-      </w:pPr>
-      <w:r>
-        <w:rPr>
-          <w:rtl w:val="0"/>
-        </w:rPr>
-      </w:r>
-    </w:p>
-    <w:p>
-      <w:pPr>
-        <w:spacing w:after="0" w:before="0" w:line="276" w:lineRule="auto"/>
-        <w:ind w:left="2520" w:hanging="2070"/>
-        <w:jc w:val="both"/>
         <w:rPr/>
       </w:pPr>
-      <w:bookmarkStart w:colFirst="0" w:colLast="0" w:name="_heading=h.exg4ncfsum3b" w:id="78"/>
-      <w:bookmarkEnd w:id="78"/>
+      <w:bookmarkStart w:colFirst="0" w:colLast="0" w:name="_heading=h.exg4ncfsum3b" w:id="79"/>
+      <w:bookmarkEnd w:id="79"/>
       <w:r>
         <w:rPr>
           <w:rtl w:val="0"/>
@@ -21362,8 +21486,8 @@
           <w:vertAlign w:val="baseline"/>
         </w:rPr>
       </w:pPr>
-      <w:bookmarkStart w:colFirst="0" w:colLast="0" w:name="_heading=h.s194bgir5xq6" w:id="79"/>
-      <w:bookmarkEnd w:id="79"/>
+      <w:bookmarkStart w:colFirst="0" w:colLast="0" w:name="_heading=h.s194bgir5xq6" w:id="80"/>
+      <w:bookmarkEnd w:id="80"/>
       <w:r>
         <w:rPr>
           <w:rFonts w:ascii="Calibri" w:cs="Calibri" w:eastAsia="Calibri" w:hAnsi="Calibri"/>
@@ -21485,8 +21609,8 @@
           <w:szCs w:val="20"/>
         </w:rPr>
       </w:pPr>
-      <w:bookmarkStart w:colFirst="0" w:colLast="0" w:name="_heading=h.28h4qwu" w:id="80"/>
-      <w:bookmarkEnd w:id="80"/>
+      <w:bookmarkStart w:colFirst="0" w:colLast="0" w:name="_heading=h.28h4qwu" w:id="81"/>
+      <w:bookmarkEnd w:id="81"/>
       <w:r>
         <w:rPr>
           <w:rtl w:val="0"/>
@@ -21512,8 +21636,8 @@
           <w:szCs w:val="28"/>
         </w:rPr>
       </w:pPr>
-      <w:bookmarkStart w:colFirst="0" w:colLast="0" w:name="_heading=h.nmf14n" w:id="81"/>
-      <w:bookmarkEnd w:id="81"/>
+      <w:bookmarkStart w:colFirst="0" w:colLast="0" w:name="_heading=h.nmf14n" w:id="82"/>
+      <w:bookmarkEnd w:id="82"/>
       <w:r>
         <w:rPr>
           <w:rtl w:val="0"/>
@@ -21551,8 +21675,8 @@
           <w:vertAlign w:val="baseline"/>
         </w:rPr>
       </w:pPr>
-      <w:bookmarkStart w:colFirst="0" w:colLast="0" w:name="_heading=h.9rl841kv1n8k" w:id="82"/>
-      <w:bookmarkEnd w:id="82"/>
+      <w:bookmarkStart w:colFirst="0" w:colLast="0" w:name="_heading=h.9rl841kv1n8k" w:id="83"/>
+      <w:bookmarkEnd w:id="83"/>
       <w:r>
         <w:rPr>
           <w:rFonts w:ascii="Calibri" w:cs="Calibri" w:eastAsia="Calibri" w:hAnsi="Calibri"/>
@@ -24637,7 +24761,7 @@
 
 <file path=customXML/item1.xml><?xml version="1.0" encoding="utf-8"?>
 <go:gDocsCustomXmlDataStorage xmlns:go="http://customooxmlschemas.google.com/" xmlns:r="http://schemas.openxmlformats.org/officeDocument/2006/relationships">
-  <go:docsCustomData xmlns:go="http://customooxmlschemas.google.com/" roundtripDataSignature="AMtx7mjjjUMCt2ikB4QcN5Y9N5vT7XJ9Ag==">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</go:docsCustomData>
+  <go:docsCustomData xmlns:go="http://customooxmlschemas.google.com/" roundtripDataSignature="AMtx7mi8so0fObIcre6hEDZcJekgHq6/9A==">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</go:docsCustomData>
 </go:gDocsCustomXmlDataStorage>
 </file>
 

</xml_diff>

<commit_message>
Update new GDD version (0.3.3)
Mudança no tópico 1.6
</commit_message>
<xml_diff>
--- a/documentos/GDD grupo 4.docx
+++ b/documentos/GDD grupo 4.docx
@@ -913,7 +913,7 @@
           <w:szCs w:val="20"/>
           <w:rtl w:val="0"/>
         </w:rPr>
-        <w:t xml:space="preserve">0.3.1</w:t>
+        <w:t xml:space="preserve">0.3.3</w:t>
       </w:r>
     </w:p>
     <w:p>
@@ -3114,6 +3114,161 @@
           </w:p>
         </w:tc>
       </w:tr>
+      <w:tr>
+        <w:trPr>
+          <w:cantSplit w:val="0"/>
+          <w:trHeight w:val="375" w:hRule="atLeast"/>
+          <w:tblHeader w:val="0"/>
+        </w:trPr>
+        <w:tc>
+          <w:tcPr>
+            <w:tcBorders>
+              <w:top w:color="000000" w:space="0" w:sz="6" w:val="single"/>
+            </w:tcBorders>
+          </w:tcPr>
+          <w:p>
+            <w:pPr>
+              <w:keepLines w:val="1"/>
+              <w:pBdr>
+                <w:top w:space="0" w:sz="0" w:val="nil"/>
+                <w:left w:space="0" w:sz="0" w:val="nil"/>
+                <w:bottom w:space="0" w:sz="0" w:val="nil"/>
+                <w:right w:space="0" w:sz="0" w:val="nil"/>
+                <w:between w:space="0" w:sz="0" w:val="nil"/>
+              </w:pBdr>
+              <w:spacing w:after="0" w:line="360" w:lineRule="auto"/>
+              <w:jc w:val="both"/>
+              <w:rPr>
+                <w:rFonts w:ascii="Arial" w:cs="Arial" w:eastAsia="Arial" w:hAnsi="Arial"/>
+                <w:color w:val="3c78d8"/>
+                <w:sz w:val="18"/>
+                <w:szCs w:val="18"/>
+              </w:rPr>
+            </w:pPr>
+            <w:r>
+              <w:rPr>
+                <w:rFonts w:ascii="Arial" w:cs="Arial" w:eastAsia="Arial" w:hAnsi="Arial"/>
+                <w:color w:val="3c78d8"/>
+                <w:sz w:val="18"/>
+                <w:szCs w:val="18"/>
+                <w:rtl w:val="0"/>
+              </w:rPr>
+              <w:t xml:space="preserve">23/03/2022</w:t>
+            </w:r>
+          </w:p>
+        </w:tc>
+        <w:tc>
+          <w:tcPr>
+            <w:tcBorders>
+              <w:top w:color="000000" w:space="0" w:sz="6" w:val="single"/>
+            </w:tcBorders>
+          </w:tcPr>
+          <w:p>
+            <w:pPr>
+              <w:keepLines w:val="1"/>
+              <w:pBdr>
+                <w:top w:space="0" w:sz="0" w:val="nil"/>
+                <w:left w:space="0" w:sz="0" w:val="nil"/>
+                <w:bottom w:space="0" w:sz="0" w:val="nil"/>
+                <w:right w:space="0" w:sz="0" w:val="nil"/>
+                <w:between w:space="0" w:sz="0" w:val="nil"/>
+              </w:pBdr>
+              <w:spacing w:after="0" w:line="360" w:lineRule="auto"/>
+              <w:jc w:val="both"/>
+              <w:rPr>
+                <w:rFonts w:ascii="Arial" w:cs="Arial" w:eastAsia="Arial" w:hAnsi="Arial"/>
+                <w:color w:val="3c78d8"/>
+                <w:sz w:val="18"/>
+                <w:szCs w:val="18"/>
+              </w:rPr>
+            </w:pPr>
+            <w:r>
+              <w:rPr>
+                <w:rFonts w:ascii="Arial" w:cs="Arial" w:eastAsia="Arial" w:hAnsi="Arial"/>
+                <w:color w:val="3c78d8"/>
+                <w:sz w:val="18"/>
+                <w:szCs w:val="18"/>
+                <w:rtl w:val="0"/>
+              </w:rPr>
+              <w:t xml:space="preserve">Mihaell Alves</w:t>
+            </w:r>
+          </w:p>
+        </w:tc>
+        <w:tc>
+          <w:tcPr>
+            <w:tcBorders>
+              <w:top w:color="000000" w:space="0" w:sz="6" w:val="single"/>
+            </w:tcBorders>
+          </w:tcPr>
+          <w:p>
+            <w:pPr>
+              <w:keepLines w:val="1"/>
+              <w:pBdr>
+                <w:top w:space="0" w:sz="0" w:val="nil"/>
+                <w:left w:space="0" w:sz="0" w:val="nil"/>
+                <w:bottom w:space="0" w:sz="0" w:val="nil"/>
+                <w:right w:space="0" w:sz="0" w:val="nil"/>
+                <w:between w:space="0" w:sz="0" w:val="nil"/>
+              </w:pBdr>
+              <w:spacing w:after="0" w:line="360" w:lineRule="auto"/>
+              <w:jc w:val="both"/>
+              <w:rPr>
+                <w:rFonts w:ascii="Arial" w:cs="Arial" w:eastAsia="Arial" w:hAnsi="Arial"/>
+                <w:color w:val="3c78d8"/>
+                <w:sz w:val="18"/>
+                <w:szCs w:val="18"/>
+              </w:rPr>
+            </w:pPr>
+            <w:r>
+              <w:rPr>
+                <w:rFonts w:ascii="Arial" w:cs="Arial" w:eastAsia="Arial" w:hAnsi="Arial"/>
+                <w:color w:val="3c78d8"/>
+                <w:sz w:val="18"/>
+                <w:szCs w:val="18"/>
+                <w:rtl w:val="0"/>
+              </w:rPr>
+              <w:t xml:space="preserve">0.3.3</w:t>
+            </w:r>
+          </w:p>
+        </w:tc>
+        <w:tc>
+          <w:tcPr>
+            <w:tcBorders>
+              <w:top w:color="000000" w:space="0" w:sz="6" w:val="single"/>
+            </w:tcBorders>
+          </w:tcPr>
+          <w:p>
+            <w:pPr>
+              <w:keepLines w:val="1"/>
+              <w:pBdr>
+                <w:top w:space="0" w:sz="0" w:val="nil"/>
+                <w:left w:space="0" w:sz="0" w:val="nil"/>
+                <w:bottom w:space="0" w:sz="0" w:val="nil"/>
+                <w:right w:space="0" w:sz="0" w:val="nil"/>
+                <w:between w:space="0" w:sz="0" w:val="nil"/>
+              </w:pBdr>
+              <w:spacing w:after="0" w:line="360" w:lineRule="auto"/>
+              <w:jc w:val="both"/>
+              <w:rPr>
+                <w:rFonts w:ascii="Arial" w:cs="Arial" w:eastAsia="Arial" w:hAnsi="Arial"/>
+                <w:color w:val="3c78d8"/>
+                <w:sz w:val="18"/>
+                <w:szCs w:val="18"/>
+              </w:rPr>
+            </w:pPr>
+            <w:r>
+              <w:rPr>
+                <w:rFonts w:ascii="Arial" w:cs="Arial" w:eastAsia="Arial" w:hAnsi="Arial"/>
+                <w:color w:val="3c78d8"/>
+                <w:sz w:val="18"/>
+                <w:szCs w:val="18"/>
+                <w:rtl w:val="0"/>
+              </w:rPr>
+              <w:t xml:space="preserve">Mudança no tópico 1.6</w:t>
+            </w:r>
+          </w:p>
+        </w:tc>
+      </w:tr>
     </w:tbl>
     <w:p>
       <w:pPr>
@@ -9898,21 +10053,6 @@
         </w:rPr>
         <w:t xml:space="preserve">A não aceitação do jogo por estigmas sociais que envolvem a temática de diversidade.</w:t>
       </w:r>
-    </w:p>
-    <w:p>
-      <w:pPr>
-        <w:rPr/>
-      </w:pPr>
-      <w:r>
-        <w:rPr>
-          <w:rtl w:val="0"/>
-        </w:rPr>
-      </w:r>
-    </w:p>
-    <w:p>
-      <w:pPr>
-        <w:rPr/>
-      </w:pPr>
       <w:r>
         <w:rPr>
           <w:rtl w:val="0"/>
@@ -9969,20 +10109,43 @@
         </w:rPr>
         <w:t xml:space="preserve">1.6 Proposta de Valor: Value Proposition Canvas</w:t>
       </w:r>
-      <w:r>
+    </w:p>
+    <w:p>
+      <w:pPr>
+        <w:keepNext w:val="1"/>
+        <w:keepLines w:val="1"/>
+        <w:pageBreakBefore w:val="0"/>
+        <w:widowControl w:val="1"/>
+        <w:pBdr>
+          <w:top w:space="0" w:sz="0" w:val="nil"/>
+          <w:left w:space="0" w:sz="0" w:val="nil"/>
+          <w:bottom w:space="0" w:sz="0" w:val="nil"/>
+          <w:right w:space="0" w:sz="0" w:val="nil"/>
+          <w:between w:space="0" w:sz="0" w:val="nil"/>
+        </w:pBdr>
+        <w:shd w:fill="auto" w:val="clear"/>
+        <w:spacing w:after="120" w:before="120" w:line="360" w:lineRule="auto"/>
+        <w:ind w:left="0" w:right="0" w:firstLine="0"/>
+        <w:jc w:val="both"/>
+        <w:rPr>
+          <w:b w:val="1"/>
+          <w:sz w:val="28"/>
+          <w:szCs w:val="28"/>
+        </w:rPr>
+      </w:pPr>
+      <w:bookmarkStart w:colFirst="0" w:colLast="0" w:name="_heading=h.bp2iu6mip4ij" w:id="21"/>
+      <w:bookmarkEnd w:id="21"/>
+      <w:r>
+        <w:rPr>
+          <w:b w:val="1"/>
+          <w:sz w:val="28"/>
+          <w:szCs w:val="28"/>
+        </w:rPr>
         <w:drawing>
-          <wp:anchor allowOverlap="1" behindDoc="0" distB="114300" distT="114300" distL="114300" distR="114300" hidden="0" layoutInCell="1" locked="0" relativeHeight="0" simplePos="0">
-            <wp:simplePos x="0" y="0"/>
-            <wp:positionH relativeFrom="column">
-              <wp:posOffset>-133349</wp:posOffset>
-            </wp:positionH>
-            <wp:positionV relativeFrom="paragraph">
-              <wp:posOffset>400050</wp:posOffset>
-            </wp:positionV>
-            <wp:extent cx="6572250" cy="3429000"/>
+          <wp:inline distB="114300" distT="114300" distL="114300" distR="114300">
+            <wp:extent cx="6572250" cy="4122420"/>
             <wp:effectExtent b="0" l="0" r="0" t="0"/>
-            <wp:wrapSquare wrapText="bothSides" distB="114300" distT="114300" distL="114300" distR="114300"/>
-            <wp:docPr id="40" name="image17.png"/>
+            <wp:docPr id="28" name="image17.png"/>
             <a:graphic>
               <a:graphicData uri="http://schemas.openxmlformats.org/drawingml/2006/picture">
                 <pic:pic>
@@ -9992,7 +10155,7 @@
                   </pic:nvPicPr>
                   <pic:blipFill>
                     <a:blip r:embed="rId7"/>
-                    <a:srcRect b="0" l="0" r="0" t="0"/>
+                    <a:srcRect b="0" l="0" r="0" t="11169"/>
                     <a:stretch>
                       <a:fillRect/>
                     </a:stretch>
@@ -10000,7 +10163,7 @@
                   <pic:spPr>
                     <a:xfrm>
                       <a:off x="0" y="0"/>
-                      <a:ext cx="6572250" cy="3429000"/>
+                      <a:ext cx="6572250" cy="4122420"/>
                     </a:xfrm>
                     <a:prstGeom prst="rect"/>
                     <a:ln/>
@@ -10008,122 +10171,1093 @@
                 </pic:pic>
               </a:graphicData>
             </a:graphic>
-          </wp:anchor>
+          </wp:inline>
         </w:drawing>
       </w:r>
-    </w:p>
-    <w:p>
-      <w:pPr>
-        <w:keepLines w:val="1"/>
-        <w:spacing w:after="120" w:line="360" w:lineRule="auto"/>
-        <w:ind w:left="708" w:right="720" w:firstLine="0"/>
-        <w:jc w:val="center"/>
-        <w:rPr/>
-      </w:pPr>
-      <w:r>
-        <w:rPr>
-          <w:rtl w:val="0"/>
-        </w:rPr>
-      </w:r>
-    </w:p>
-    <w:p>
-      <w:pPr>
-        <w:keepLines w:val="1"/>
-        <w:spacing w:after="120" w:line="360" w:lineRule="auto"/>
-        <w:ind w:left="708" w:right="720" w:firstLine="0"/>
-        <w:jc w:val="center"/>
-        <w:rPr/>
-      </w:pPr>
-      <w:r>
-        <w:rPr>
-          <w:rtl w:val="0"/>
-        </w:rPr>
-      </w:r>
-    </w:p>
-    <w:p>
-      <w:pPr>
-        <w:keepLines w:val="1"/>
-        <w:spacing w:after="120" w:line="360" w:lineRule="auto"/>
-        <w:ind w:left="708" w:right="720" w:firstLine="0"/>
-        <w:jc w:val="center"/>
-        <w:rPr/>
-      </w:pPr>
-      <w:r>
-        <w:rPr>
-          <w:rtl w:val="0"/>
-        </w:rPr>
-      </w:r>
-    </w:p>
-    <w:p>
-      <w:pPr>
-        <w:keepLines w:val="1"/>
-        <w:spacing w:after="120" w:line="360" w:lineRule="auto"/>
-        <w:ind w:left="708" w:right="720" w:firstLine="0"/>
-        <w:jc w:val="center"/>
-        <w:rPr/>
-      </w:pPr>
-      <w:r>
-        <w:rPr>
-          <w:rtl w:val="0"/>
-        </w:rPr>
-      </w:r>
-    </w:p>
-    <w:p>
-      <w:pPr>
-        <w:keepLines w:val="1"/>
-        <w:spacing w:after="120" w:line="360" w:lineRule="auto"/>
-        <w:ind w:left="708" w:right="720" w:firstLine="0"/>
-        <w:jc w:val="center"/>
-        <w:rPr/>
-      </w:pPr>
-      <w:r>
-        <w:rPr>
-          <w:rtl w:val="0"/>
-        </w:rPr>
-      </w:r>
-    </w:p>
-    <w:p>
-      <w:pPr>
-        <w:keepLines w:val="1"/>
-        <w:spacing w:after="120" w:line="360" w:lineRule="auto"/>
-        <w:ind w:left="708" w:right="720" w:firstLine="0"/>
-        <w:jc w:val="center"/>
-        <w:rPr/>
-      </w:pPr>
-      <w:r>
-        <w:rPr>
-          <w:rtl w:val="0"/>
-        </w:rPr>
-      </w:r>
-    </w:p>
-    <w:p>
-      <w:pPr>
-        <w:keepLines w:val="1"/>
-        <w:spacing w:after="120" w:line="360" w:lineRule="auto"/>
-        <w:ind w:left="708" w:right="720" w:firstLine="0"/>
-        <w:jc w:val="center"/>
-        <w:rPr/>
-      </w:pPr>
-      <w:r>
-        <w:rPr>
-          <w:rtl w:val="0"/>
-        </w:rPr>
-      </w:r>
-    </w:p>
-    <w:p>
-      <w:pPr>
-        <w:keepLines w:val="1"/>
-        <w:spacing w:after="120" w:line="360" w:lineRule="auto"/>
-        <w:ind w:left="708" w:right="720" w:firstLine="0"/>
-        <w:jc w:val="center"/>
-        <w:rPr/>
-      </w:pPr>
-      <w:r>
-        <w:rPr>
-          <w:rtl w:val="0"/>
-        </w:rPr>
-      </w:r>
-    </w:p>
+      <w:r>
+        <w:rPr>
+          <w:rtl w:val="0"/>
+        </w:rPr>
+      </w:r>
+    </w:p>
+    <w:tbl>
+      <w:tblPr>
+        <w:tblStyle w:val="Table2"/>
+        <w:tblW w:w="10350.0" w:type="dxa"/>
+        <w:jc w:val="left"/>
+        <w:tblInd w:w="40.0" w:type="pct"/>
+        <w:tblBorders>
+          <w:top w:color="000000" w:space="0" w:sz="8" w:val="single"/>
+          <w:left w:color="000000" w:space="0" w:sz="8" w:val="single"/>
+          <w:bottom w:color="000000" w:space="0" w:sz="8" w:val="single"/>
+          <w:right w:color="000000" w:space="0" w:sz="8" w:val="single"/>
+          <w:insideH w:color="000000" w:space="0" w:sz="8" w:val="single"/>
+          <w:insideV w:color="000000" w:space="0" w:sz="8" w:val="single"/>
+        </w:tblBorders>
+        <w:tblLayout w:type="fixed"/>
+        <w:tblLook w:val="0600"/>
+      </w:tblPr>
+      <w:tblGrid>
+        <w:gridCol w:w="2070"/>
+        <w:gridCol w:w="2070"/>
+        <w:gridCol w:w="2070"/>
+        <w:gridCol w:w="2070"/>
+        <w:gridCol w:w="2070"/>
+        <w:tblGridChange w:id="0">
+          <w:tblGrid>
+            <w:gridCol w:w="2070"/>
+            <w:gridCol w:w="2070"/>
+            <w:gridCol w:w="2070"/>
+            <w:gridCol w:w="2070"/>
+            <w:gridCol w:w="2070"/>
+          </w:tblGrid>
+        </w:tblGridChange>
+      </w:tblGrid>
+      <w:tr>
+        <w:trPr>
+          <w:cantSplit w:val="0"/>
+          <w:tblHeader w:val="0"/>
+        </w:trPr>
+        <w:tc>
+          <w:tcPr>
+            <w:tcBorders>
+              <w:top w:color="cccccc" w:space="0" w:sz="6" w:val="single"/>
+              <w:left w:color="cccccc" w:space="0" w:sz="6" w:val="single"/>
+              <w:bottom w:color="cccccc" w:space="0" w:sz="6" w:val="single"/>
+              <w:right w:color="cccccc" w:space="0" w:sz="6" w:val="single"/>
+            </w:tcBorders>
+            <w:shd w:fill="93c47d" w:val="clear"/>
+            <w:tcMar>
+              <w:top w:w="40.0" w:type="dxa"/>
+              <w:left w:w="40.0" w:type="dxa"/>
+              <w:bottom w:w="40.0" w:type="dxa"/>
+              <w:right w:w="40.0" w:type="dxa"/>
+            </w:tcMar>
+            <w:vAlign w:val="bottom"/>
+          </w:tcPr>
+          <w:p>
+            <w:pPr>
+              <w:widowControl w:val="0"/>
+              <w:spacing w:after="0" w:line="276" w:lineRule="auto"/>
+              <w:jc w:val="center"/>
+              <w:rPr>
+                <w:rFonts w:ascii="Arial" w:cs="Arial" w:eastAsia="Arial" w:hAnsi="Arial"/>
+                <w:sz w:val="20"/>
+                <w:szCs w:val="20"/>
+              </w:rPr>
+            </w:pPr>
+            <w:r>
+              <w:rPr>
+                <w:rFonts w:ascii="Arial" w:cs="Arial" w:eastAsia="Arial" w:hAnsi="Arial"/>
+                <w:sz w:val="20"/>
+                <w:szCs w:val="20"/>
+                <w:rtl w:val="0"/>
+              </w:rPr>
+              <w:t xml:space="preserve">Insumos</w:t>
+            </w:r>
+          </w:p>
+        </w:tc>
+        <w:tc>
+          <w:tcPr>
+            <w:tcBorders>
+              <w:top w:color="cccccc" w:space="0" w:sz="6" w:val="single"/>
+              <w:left w:color="cccccc" w:space="0" w:sz="6" w:val="single"/>
+              <w:bottom w:color="cccccc" w:space="0" w:sz="6" w:val="single"/>
+              <w:right w:color="cccccc" w:space="0" w:sz="6" w:val="single"/>
+            </w:tcBorders>
+            <w:shd w:fill="ff9900" w:val="clear"/>
+            <w:tcMar>
+              <w:top w:w="40.0" w:type="dxa"/>
+              <w:left w:w="40.0" w:type="dxa"/>
+              <w:bottom w:w="40.0" w:type="dxa"/>
+              <w:right w:w="40.0" w:type="dxa"/>
+            </w:tcMar>
+            <w:vAlign w:val="bottom"/>
+          </w:tcPr>
+          <w:p>
+            <w:pPr>
+              <w:widowControl w:val="0"/>
+              <w:spacing w:after="0" w:line="276" w:lineRule="auto"/>
+              <w:jc w:val="center"/>
+              <w:rPr>
+                <w:rFonts w:ascii="Arial" w:cs="Arial" w:eastAsia="Arial" w:hAnsi="Arial"/>
+                <w:sz w:val="20"/>
+                <w:szCs w:val="20"/>
+              </w:rPr>
+            </w:pPr>
+            <w:r>
+              <w:rPr>
+                <w:rFonts w:ascii="Arial" w:cs="Arial" w:eastAsia="Arial" w:hAnsi="Arial"/>
+                <w:sz w:val="20"/>
+                <w:szCs w:val="20"/>
+                <w:rtl w:val="0"/>
+              </w:rPr>
+              <w:t xml:space="preserve">Atividades</w:t>
+            </w:r>
+          </w:p>
+        </w:tc>
+        <w:tc>
+          <w:tcPr>
+            <w:tcBorders>
+              <w:top w:color="cccccc" w:space="0" w:sz="6" w:val="single"/>
+              <w:left w:color="cccccc" w:space="0" w:sz="6" w:val="single"/>
+              <w:bottom w:color="cccccc" w:space="0" w:sz="6" w:val="single"/>
+              <w:right w:color="cccccc" w:space="0" w:sz="6" w:val="single"/>
+            </w:tcBorders>
+            <w:shd w:fill="6d9eeb" w:val="clear"/>
+            <w:tcMar>
+              <w:top w:w="40.0" w:type="dxa"/>
+              <w:left w:w="40.0" w:type="dxa"/>
+              <w:bottom w:w="40.0" w:type="dxa"/>
+              <w:right w:w="40.0" w:type="dxa"/>
+            </w:tcMar>
+            <w:vAlign w:val="bottom"/>
+          </w:tcPr>
+          <w:p>
+            <w:pPr>
+              <w:widowControl w:val="0"/>
+              <w:spacing w:after="0" w:line="276" w:lineRule="auto"/>
+              <w:jc w:val="center"/>
+              <w:rPr>
+                <w:rFonts w:ascii="Arial" w:cs="Arial" w:eastAsia="Arial" w:hAnsi="Arial"/>
+                <w:sz w:val="20"/>
+                <w:szCs w:val="20"/>
+              </w:rPr>
+            </w:pPr>
+            <w:r>
+              <w:rPr>
+                <w:rFonts w:ascii="Arial" w:cs="Arial" w:eastAsia="Arial" w:hAnsi="Arial"/>
+                <w:sz w:val="20"/>
+                <w:szCs w:val="20"/>
+                <w:rtl w:val="0"/>
+              </w:rPr>
+              <w:t xml:space="preserve">Produtos</w:t>
+            </w:r>
+          </w:p>
+        </w:tc>
+        <w:tc>
+          <w:tcPr>
+            <w:tcBorders>
+              <w:top w:color="cccccc" w:space="0" w:sz="6" w:val="single"/>
+              <w:left w:color="cccccc" w:space="0" w:sz="6" w:val="single"/>
+              <w:bottom w:color="cccccc" w:space="0" w:sz="6" w:val="single"/>
+              <w:right w:color="cccccc" w:space="0" w:sz="6" w:val="single"/>
+            </w:tcBorders>
+            <w:shd w:fill="0b5394" w:val="clear"/>
+            <w:tcMar>
+              <w:top w:w="40.0" w:type="dxa"/>
+              <w:left w:w="40.0" w:type="dxa"/>
+              <w:bottom w:w="40.0" w:type="dxa"/>
+              <w:right w:w="40.0" w:type="dxa"/>
+            </w:tcMar>
+            <w:vAlign w:val="bottom"/>
+          </w:tcPr>
+          <w:p>
+            <w:pPr>
+              <w:widowControl w:val="0"/>
+              <w:spacing w:after="0" w:line="276" w:lineRule="auto"/>
+              <w:jc w:val="center"/>
+              <w:rPr>
+                <w:rFonts w:ascii="Arial" w:cs="Arial" w:eastAsia="Arial" w:hAnsi="Arial"/>
+                <w:sz w:val="20"/>
+                <w:szCs w:val="20"/>
+              </w:rPr>
+            </w:pPr>
+            <w:r>
+              <w:rPr>
+                <w:rFonts w:ascii="Arial" w:cs="Arial" w:eastAsia="Arial" w:hAnsi="Arial"/>
+                <w:color w:val="ffffff"/>
+                <w:sz w:val="20"/>
+                <w:szCs w:val="20"/>
+                <w:rtl w:val="0"/>
+              </w:rPr>
+              <w:t xml:space="preserve">Resultados</w:t>
+            </w:r>
+            <w:r>
+              <w:rPr>
+                <w:rtl w:val="0"/>
+              </w:rPr>
+            </w:r>
+          </w:p>
+        </w:tc>
+        <w:tc>
+          <w:tcPr>
+            <w:tcBorders>
+              <w:top w:color="cccccc" w:space="0" w:sz="6" w:val="single"/>
+              <w:left w:color="cccccc" w:space="0" w:sz="6" w:val="single"/>
+              <w:bottom w:color="cccccc" w:space="0" w:sz="6" w:val="single"/>
+              <w:right w:color="cccccc" w:space="0" w:sz="6" w:val="single"/>
+            </w:tcBorders>
+            <w:shd w:fill="ff00ff" w:val="clear"/>
+            <w:tcMar>
+              <w:top w:w="40.0" w:type="dxa"/>
+              <w:left w:w="40.0" w:type="dxa"/>
+              <w:bottom w:w="40.0" w:type="dxa"/>
+              <w:right w:w="40.0" w:type="dxa"/>
+            </w:tcMar>
+            <w:vAlign w:val="bottom"/>
+          </w:tcPr>
+          <w:p>
+            <w:pPr>
+              <w:widowControl w:val="0"/>
+              <w:spacing w:after="0" w:line="276" w:lineRule="auto"/>
+              <w:jc w:val="center"/>
+              <w:rPr>
+                <w:rFonts w:ascii="Arial" w:cs="Arial" w:eastAsia="Arial" w:hAnsi="Arial"/>
+                <w:sz w:val="20"/>
+                <w:szCs w:val="20"/>
+              </w:rPr>
+            </w:pPr>
+            <w:r>
+              <w:rPr>
+                <w:rFonts w:ascii="Arial" w:cs="Arial" w:eastAsia="Arial" w:hAnsi="Arial"/>
+                <w:sz w:val="20"/>
+                <w:szCs w:val="20"/>
+                <w:rtl w:val="0"/>
+              </w:rPr>
+              <w:t xml:space="preserve">Impactos</w:t>
+            </w:r>
+          </w:p>
+        </w:tc>
+      </w:tr>
+      <w:tr>
+        <w:trPr>
+          <w:cantSplit w:val="0"/>
+          <w:tblHeader w:val="0"/>
+        </w:trPr>
+        <w:tc>
+          <w:tcPr>
+            <w:tcBorders>
+              <w:top w:color="cccccc" w:space="0" w:sz="6" w:val="single"/>
+              <w:left w:color="cccccc" w:space="0" w:sz="6" w:val="single"/>
+              <w:bottom w:color="cccccc" w:space="0" w:sz="6" w:val="single"/>
+              <w:right w:color="cccccc" w:space="0" w:sz="6" w:val="single"/>
+            </w:tcBorders>
+            <w:tcMar>
+              <w:top w:w="40.0" w:type="dxa"/>
+              <w:left w:w="40.0" w:type="dxa"/>
+              <w:bottom w:w="40.0" w:type="dxa"/>
+              <w:right w:w="40.0" w:type="dxa"/>
+            </w:tcMar>
+            <w:vAlign w:val="bottom"/>
+          </w:tcPr>
+          <w:p>
+            <w:pPr>
+              <w:widowControl w:val="0"/>
+              <w:spacing w:after="0" w:line="276" w:lineRule="auto"/>
+              <w:rPr>
+                <w:rFonts w:ascii="Arial" w:cs="Arial" w:eastAsia="Arial" w:hAnsi="Arial"/>
+                <w:sz w:val="20"/>
+                <w:szCs w:val="20"/>
+              </w:rPr>
+            </w:pPr>
+            <w:r>
+              <w:rPr>
+                <w:rtl w:val="0"/>
+              </w:rPr>
+            </w:r>
+          </w:p>
+        </w:tc>
+        <w:tc>
+          <w:tcPr>
+            <w:tcBorders>
+              <w:top w:color="cccccc" w:space="0" w:sz="6" w:val="single"/>
+              <w:left w:color="cccccc" w:space="0" w:sz="6" w:val="single"/>
+              <w:bottom w:color="cccccc" w:space="0" w:sz="6" w:val="single"/>
+              <w:right w:color="cccccc" w:space="0" w:sz="6" w:val="single"/>
+            </w:tcBorders>
+            <w:tcMar>
+              <w:top w:w="40.0" w:type="dxa"/>
+              <w:left w:w="40.0" w:type="dxa"/>
+              <w:bottom w:w="40.0" w:type="dxa"/>
+              <w:right w:w="40.0" w:type="dxa"/>
+            </w:tcMar>
+            <w:vAlign w:val="bottom"/>
+          </w:tcPr>
+          <w:p>
+            <w:pPr>
+              <w:widowControl w:val="0"/>
+              <w:spacing w:after="0" w:line="276" w:lineRule="auto"/>
+              <w:rPr>
+                <w:rFonts w:ascii="Arial" w:cs="Arial" w:eastAsia="Arial" w:hAnsi="Arial"/>
+                <w:sz w:val="20"/>
+                <w:szCs w:val="20"/>
+              </w:rPr>
+            </w:pPr>
+            <w:r>
+              <w:rPr>
+                <w:rtl w:val="0"/>
+              </w:rPr>
+            </w:r>
+          </w:p>
+        </w:tc>
+        <w:tc>
+          <w:tcPr>
+            <w:tcBorders>
+              <w:top w:color="cccccc" w:space="0" w:sz="6" w:val="single"/>
+              <w:left w:color="cccccc" w:space="0" w:sz="6" w:val="single"/>
+              <w:bottom w:color="cccccc" w:space="0" w:sz="6" w:val="single"/>
+              <w:right w:color="cccccc" w:space="0" w:sz="6" w:val="single"/>
+            </w:tcBorders>
+            <w:tcMar>
+              <w:top w:w="40.0" w:type="dxa"/>
+              <w:left w:w="40.0" w:type="dxa"/>
+              <w:bottom w:w="40.0" w:type="dxa"/>
+              <w:right w:w="40.0" w:type="dxa"/>
+            </w:tcMar>
+            <w:vAlign w:val="bottom"/>
+          </w:tcPr>
+          <w:p>
+            <w:pPr>
+              <w:widowControl w:val="0"/>
+              <w:spacing w:after="0" w:line="276" w:lineRule="auto"/>
+              <w:rPr>
+                <w:rFonts w:ascii="Arial" w:cs="Arial" w:eastAsia="Arial" w:hAnsi="Arial"/>
+                <w:sz w:val="20"/>
+                <w:szCs w:val="20"/>
+              </w:rPr>
+            </w:pPr>
+            <w:r>
+              <w:rPr>
+                <w:rtl w:val="0"/>
+              </w:rPr>
+            </w:r>
+          </w:p>
+        </w:tc>
+        <w:tc>
+          <w:tcPr>
+            <w:tcBorders>
+              <w:top w:color="cccccc" w:space="0" w:sz="6" w:val="single"/>
+              <w:left w:color="cccccc" w:space="0" w:sz="6" w:val="single"/>
+              <w:bottom w:color="cccccc" w:space="0" w:sz="6" w:val="single"/>
+              <w:right w:color="cccccc" w:space="0" w:sz="6" w:val="single"/>
+            </w:tcBorders>
+            <w:tcMar>
+              <w:top w:w="40.0" w:type="dxa"/>
+              <w:left w:w="40.0" w:type="dxa"/>
+              <w:bottom w:w="40.0" w:type="dxa"/>
+              <w:right w:w="40.0" w:type="dxa"/>
+            </w:tcMar>
+            <w:vAlign w:val="bottom"/>
+          </w:tcPr>
+          <w:p>
+            <w:pPr>
+              <w:widowControl w:val="0"/>
+              <w:spacing w:after="0" w:line="276" w:lineRule="auto"/>
+              <w:rPr>
+                <w:rFonts w:ascii="Arial" w:cs="Arial" w:eastAsia="Arial" w:hAnsi="Arial"/>
+                <w:sz w:val="20"/>
+                <w:szCs w:val="20"/>
+              </w:rPr>
+            </w:pPr>
+            <w:r>
+              <w:rPr>
+                <w:rtl w:val="0"/>
+              </w:rPr>
+            </w:r>
+          </w:p>
+        </w:tc>
+        <w:tc>
+          <w:tcPr>
+            <w:tcBorders>
+              <w:top w:color="cccccc" w:space="0" w:sz="6" w:val="single"/>
+              <w:left w:color="cccccc" w:space="0" w:sz="6" w:val="single"/>
+              <w:bottom w:color="cccccc" w:space="0" w:sz="6" w:val="single"/>
+              <w:right w:color="cccccc" w:space="0" w:sz="6" w:val="single"/>
+            </w:tcBorders>
+            <w:tcMar>
+              <w:top w:w="40.0" w:type="dxa"/>
+              <w:left w:w="40.0" w:type="dxa"/>
+              <w:bottom w:w="40.0" w:type="dxa"/>
+              <w:right w:w="40.0" w:type="dxa"/>
+            </w:tcMar>
+            <w:vAlign w:val="bottom"/>
+          </w:tcPr>
+          <w:p>
+            <w:pPr>
+              <w:widowControl w:val="0"/>
+              <w:spacing w:after="0" w:line="276" w:lineRule="auto"/>
+              <w:rPr>
+                <w:rFonts w:ascii="Arial" w:cs="Arial" w:eastAsia="Arial" w:hAnsi="Arial"/>
+                <w:sz w:val="20"/>
+                <w:szCs w:val="20"/>
+              </w:rPr>
+            </w:pPr>
+            <w:r>
+              <w:rPr>
+                <w:rtl w:val="0"/>
+              </w:rPr>
+            </w:r>
+          </w:p>
+        </w:tc>
+      </w:tr>
+      <w:tr>
+        <w:trPr>
+          <w:cantSplit w:val="0"/>
+          <w:tblHeader w:val="0"/>
+        </w:trPr>
+        <w:tc>
+          <w:tcPr>
+            <w:tcBorders>
+              <w:top w:color="cccccc" w:space="0" w:sz="6" w:val="single"/>
+              <w:left w:color="cccccc" w:space="0" w:sz="6" w:val="single"/>
+              <w:bottom w:color="cccccc" w:space="0" w:sz="6" w:val="single"/>
+              <w:right w:color="cccccc" w:space="0" w:sz="6" w:val="single"/>
+            </w:tcBorders>
+            <w:shd w:fill="93c47d" w:val="clear"/>
+            <w:tcMar>
+              <w:top w:w="40.0" w:type="dxa"/>
+              <w:left w:w="40.0" w:type="dxa"/>
+              <w:bottom w:w="40.0" w:type="dxa"/>
+              <w:right w:w="40.0" w:type="dxa"/>
+            </w:tcMar>
+            <w:vAlign w:val="center"/>
+          </w:tcPr>
+          <w:p>
+            <w:pPr>
+              <w:widowControl w:val="0"/>
+              <w:spacing w:after="0" w:line="276" w:lineRule="auto"/>
+              <w:jc w:val="center"/>
+              <w:rPr>
+                <w:rFonts w:ascii="Arial" w:cs="Arial" w:eastAsia="Arial" w:hAnsi="Arial"/>
+                <w:sz w:val="20"/>
+                <w:szCs w:val="20"/>
+              </w:rPr>
+            </w:pPr>
+            <w:r>
+              <w:rPr>
+                <w:rFonts w:ascii="Arial" w:cs="Arial" w:eastAsia="Arial" w:hAnsi="Arial"/>
+                <w:sz w:val="20"/>
+                <w:szCs w:val="20"/>
+                <w:rtl w:val="0"/>
+              </w:rPr>
+              <w:t xml:space="preserve">Recursos Humanos</w:t>
+            </w:r>
+          </w:p>
+        </w:tc>
+        <w:tc>
+          <w:tcPr>
+            <w:vMerge w:val="restart"/>
+            <w:tcBorders>
+              <w:top w:color="cccccc" w:space="0" w:sz="6" w:val="single"/>
+              <w:left w:color="cccccc" w:space="0" w:sz="6" w:val="single"/>
+              <w:bottom w:color="cccccc" w:space="0" w:sz="6" w:val="single"/>
+              <w:right w:color="cccccc" w:space="0" w:sz="6" w:val="single"/>
+            </w:tcBorders>
+            <w:shd w:fill="ff9900" w:val="clear"/>
+            <w:tcMar>
+              <w:top w:w="40.0" w:type="dxa"/>
+              <w:left w:w="40.0" w:type="dxa"/>
+              <w:bottom w:w="40.0" w:type="dxa"/>
+              <w:right w:w="40.0" w:type="dxa"/>
+            </w:tcMar>
+            <w:vAlign w:val="center"/>
+          </w:tcPr>
+          <w:p>
+            <w:pPr>
+              <w:widowControl w:val="0"/>
+              <w:spacing w:after="0" w:line="276" w:lineRule="auto"/>
+              <w:jc w:val="center"/>
+              <w:rPr>
+                <w:rFonts w:ascii="Arial" w:cs="Arial" w:eastAsia="Arial" w:hAnsi="Arial"/>
+                <w:sz w:val="20"/>
+                <w:szCs w:val="20"/>
+              </w:rPr>
+            </w:pPr>
+            <w:r>
+              <w:rPr>
+                <w:rFonts w:ascii="Arial" w:cs="Arial" w:eastAsia="Arial" w:hAnsi="Arial"/>
+                <w:sz w:val="20"/>
+                <w:szCs w:val="20"/>
+                <w:rtl w:val="0"/>
+              </w:rPr>
+              <w:t xml:space="preserve">Jogo mobile sobre diversidade e inclusão</w:t>
+            </w:r>
+          </w:p>
+        </w:tc>
+        <w:tc>
+          <w:tcPr>
+            <w:vMerge w:val="restart"/>
+            <w:tcBorders>
+              <w:top w:color="cccccc" w:space="0" w:sz="6" w:val="single"/>
+              <w:left w:color="cccccc" w:space="0" w:sz="6" w:val="single"/>
+              <w:bottom w:color="cccccc" w:space="0" w:sz="6" w:val="single"/>
+              <w:right w:color="cccccc" w:space="0" w:sz="6" w:val="single"/>
+            </w:tcBorders>
+            <w:shd w:fill="6d9eeb" w:val="clear"/>
+            <w:tcMar>
+              <w:top w:w="40.0" w:type="dxa"/>
+              <w:left w:w="40.0" w:type="dxa"/>
+              <w:bottom w:w="40.0" w:type="dxa"/>
+              <w:right w:w="40.0" w:type="dxa"/>
+            </w:tcMar>
+            <w:vAlign w:val="center"/>
+          </w:tcPr>
+          <w:p>
+            <w:pPr>
+              <w:widowControl w:val="0"/>
+              <w:spacing w:after="0" w:line="276" w:lineRule="auto"/>
+              <w:jc w:val="center"/>
+              <w:rPr>
+                <w:rFonts w:ascii="Arial" w:cs="Arial" w:eastAsia="Arial" w:hAnsi="Arial"/>
+                <w:sz w:val="20"/>
+                <w:szCs w:val="20"/>
+              </w:rPr>
+            </w:pPr>
+            <w:r>
+              <w:rPr>
+                <w:rFonts w:ascii="Arial" w:cs="Arial" w:eastAsia="Arial" w:hAnsi="Arial"/>
+                <w:sz w:val="20"/>
+                <w:szCs w:val="20"/>
+                <w:rtl w:val="0"/>
+              </w:rPr>
+              <w:t xml:space="preserve">Mais acesso a materiais que possibilitam um maior conhecimento sobre D&amp;I</w:t>
+            </w:r>
+          </w:p>
+        </w:tc>
+        <w:tc>
+          <w:tcPr>
+            <w:tcBorders>
+              <w:top w:color="cccccc" w:space="0" w:sz="6" w:val="single"/>
+              <w:left w:color="cccccc" w:space="0" w:sz="6" w:val="single"/>
+              <w:bottom w:color="cccccc" w:space="0" w:sz="6" w:val="single"/>
+              <w:right w:color="cccccc" w:space="0" w:sz="6" w:val="single"/>
+            </w:tcBorders>
+            <w:shd w:fill="0b5394" w:val="clear"/>
+            <w:tcMar>
+              <w:top w:w="40.0" w:type="dxa"/>
+              <w:left w:w="40.0" w:type="dxa"/>
+              <w:bottom w:w="40.0" w:type="dxa"/>
+              <w:right w:w="40.0" w:type="dxa"/>
+            </w:tcMar>
+            <w:vAlign w:val="center"/>
+          </w:tcPr>
+          <w:p>
+            <w:pPr>
+              <w:widowControl w:val="0"/>
+              <w:spacing w:after="0" w:line="276" w:lineRule="auto"/>
+              <w:jc w:val="center"/>
+              <w:rPr>
+                <w:rFonts w:ascii="Arial" w:cs="Arial" w:eastAsia="Arial" w:hAnsi="Arial"/>
+                <w:sz w:val="20"/>
+                <w:szCs w:val="20"/>
+              </w:rPr>
+            </w:pPr>
+            <w:r>
+              <w:rPr>
+                <w:rFonts w:ascii="Arial" w:cs="Arial" w:eastAsia="Arial" w:hAnsi="Arial"/>
+                <w:color w:val="ffffff"/>
+                <w:sz w:val="20"/>
+                <w:szCs w:val="20"/>
+                <w:rtl w:val="0"/>
+              </w:rPr>
+              <w:t xml:space="preserve">Aprendizado sobre Diversidade e Inclusão</w:t>
+            </w:r>
+            <w:r>
+              <w:rPr>
+                <w:rtl w:val="0"/>
+              </w:rPr>
+            </w:r>
+          </w:p>
+        </w:tc>
+        <w:tc>
+          <w:tcPr>
+            <w:vMerge w:val="restart"/>
+            <w:tcBorders>
+              <w:top w:color="cccccc" w:space="0" w:sz="6" w:val="single"/>
+              <w:left w:color="cccccc" w:space="0" w:sz="6" w:val="single"/>
+              <w:bottom w:color="cccccc" w:space="0" w:sz="6" w:val="single"/>
+              <w:right w:color="cccccc" w:space="0" w:sz="6" w:val="single"/>
+            </w:tcBorders>
+            <w:shd w:fill="ff00ff" w:val="clear"/>
+            <w:tcMar>
+              <w:top w:w="40.0" w:type="dxa"/>
+              <w:left w:w="40.0" w:type="dxa"/>
+              <w:bottom w:w="40.0" w:type="dxa"/>
+              <w:right w:w="40.0" w:type="dxa"/>
+            </w:tcMar>
+            <w:vAlign w:val="center"/>
+          </w:tcPr>
+          <w:p>
+            <w:pPr>
+              <w:widowControl w:val="0"/>
+              <w:spacing w:after="0" w:line="276" w:lineRule="auto"/>
+              <w:jc w:val="center"/>
+              <w:rPr>
+                <w:rFonts w:ascii="Arial" w:cs="Arial" w:eastAsia="Arial" w:hAnsi="Arial"/>
+                <w:sz w:val="20"/>
+                <w:szCs w:val="20"/>
+              </w:rPr>
+            </w:pPr>
+            <w:r>
+              <w:rPr>
+                <w:rFonts w:ascii="Arial" w:cs="Arial" w:eastAsia="Arial" w:hAnsi="Arial"/>
+                <w:sz w:val="20"/>
+                <w:szCs w:val="20"/>
+                <w:rtl w:val="0"/>
+              </w:rPr>
+              <w:t xml:space="preserve">Inclusão entre os funcionários da AMBEV</w:t>
+            </w:r>
+          </w:p>
+        </w:tc>
+      </w:tr>
+      <w:tr>
+        <w:trPr>
+          <w:cantSplit w:val="0"/>
+          <w:tblHeader w:val="0"/>
+        </w:trPr>
+        <w:tc>
+          <w:tcPr>
+            <w:tcBorders>
+              <w:top w:color="cccccc" w:space="0" w:sz="6" w:val="single"/>
+              <w:left w:color="cccccc" w:space="0" w:sz="6" w:val="single"/>
+              <w:bottom w:color="cccccc" w:space="0" w:sz="6" w:val="single"/>
+              <w:right w:color="cccccc" w:space="0" w:sz="6" w:val="single"/>
+            </w:tcBorders>
+            <w:shd w:fill="93c47d" w:val="clear"/>
+            <w:tcMar>
+              <w:top w:w="40.0" w:type="dxa"/>
+              <w:left w:w="40.0" w:type="dxa"/>
+              <w:bottom w:w="40.0" w:type="dxa"/>
+              <w:right w:w="40.0" w:type="dxa"/>
+            </w:tcMar>
+            <w:vAlign w:val="center"/>
+          </w:tcPr>
+          <w:p>
+            <w:pPr>
+              <w:widowControl w:val="0"/>
+              <w:spacing w:after="0" w:line="276" w:lineRule="auto"/>
+              <w:jc w:val="center"/>
+              <w:rPr>
+                <w:rFonts w:ascii="Arial" w:cs="Arial" w:eastAsia="Arial" w:hAnsi="Arial"/>
+                <w:sz w:val="20"/>
+                <w:szCs w:val="20"/>
+              </w:rPr>
+            </w:pPr>
+            <w:r>
+              <w:rPr>
+                <w:rFonts w:ascii="Arial" w:cs="Arial" w:eastAsia="Arial" w:hAnsi="Arial"/>
+                <w:sz w:val="20"/>
+                <w:szCs w:val="20"/>
+                <w:rtl w:val="0"/>
+              </w:rPr>
+              <w:t xml:space="preserve">Recursos Financeiros</w:t>
+            </w:r>
+          </w:p>
+        </w:tc>
+        <w:tc>
+          <w:tcPr>
+            <w:vMerge w:val="continue"/>
+            <w:tcBorders>
+              <w:bottom w:color="cccccc" w:space="0" w:sz="6" w:val="single"/>
+              <w:right w:color="cccccc" w:space="0" w:sz="6" w:val="single"/>
+            </w:tcBorders>
+            <w:shd w:fill="auto" w:val="clear"/>
+            <w:tcMar>
+              <w:top w:w="100.0" w:type="dxa"/>
+              <w:left w:w="100.0" w:type="dxa"/>
+              <w:bottom w:w="100.0" w:type="dxa"/>
+              <w:right w:w="100.0" w:type="dxa"/>
+            </w:tcMar>
+            <w:vAlign w:val="top"/>
+          </w:tcPr>
+          <w:p>
+            <w:pPr>
+              <w:keepNext w:val="0"/>
+              <w:keepLines w:val="0"/>
+              <w:pageBreakBefore w:val="0"/>
+              <w:widowControl w:val="0"/>
+              <w:pBdr>
+                <w:top w:space="0" w:sz="0" w:val="nil"/>
+                <w:left w:space="0" w:sz="0" w:val="nil"/>
+                <w:bottom w:space="0" w:sz="0" w:val="nil"/>
+                <w:right w:space="0" w:sz="0" w:val="nil"/>
+                <w:between w:space="0" w:sz="0" w:val="nil"/>
+              </w:pBdr>
+              <w:shd w:fill="auto" w:val="clear"/>
+              <w:spacing w:after="0" w:before="0" w:line="240" w:lineRule="auto"/>
+              <w:ind w:left="0" w:right="0" w:firstLine="0"/>
+              <w:jc w:val="left"/>
+              <w:rPr>
+                <w:b w:val="1"/>
+                <w:sz w:val="28"/>
+                <w:szCs w:val="28"/>
+              </w:rPr>
+            </w:pPr>
+            <w:r>
+              <w:rPr>
+                <w:rtl w:val="0"/>
+              </w:rPr>
+            </w:r>
+          </w:p>
+        </w:tc>
+        <w:tc>
+          <w:tcPr>
+            <w:vMerge w:val="continue"/>
+            <w:tcBorders>
+              <w:bottom w:color="cccccc" w:space="0" w:sz="6" w:val="single"/>
+              <w:right w:color="cccccc" w:space="0" w:sz="6" w:val="single"/>
+            </w:tcBorders>
+            <w:shd w:fill="auto" w:val="clear"/>
+            <w:tcMar>
+              <w:top w:w="100.0" w:type="dxa"/>
+              <w:left w:w="100.0" w:type="dxa"/>
+              <w:bottom w:w="100.0" w:type="dxa"/>
+              <w:right w:w="100.0" w:type="dxa"/>
+            </w:tcMar>
+            <w:vAlign w:val="top"/>
+          </w:tcPr>
+          <w:p>
+            <w:pPr>
+              <w:keepNext w:val="0"/>
+              <w:keepLines w:val="0"/>
+              <w:pageBreakBefore w:val="0"/>
+              <w:widowControl w:val="0"/>
+              <w:pBdr>
+                <w:top w:space="0" w:sz="0" w:val="nil"/>
+                <w:left w:space="0" w:sz="0" w:val="nil"/>
+                <w:bottom w:space="0" w:sz="0" w:val="nil"/>
+                <w:right w:space="0" w:sz="0" w:val="nil"/>
+                <w:between w:space="0" w:sz="0" w:val="nil"/>
+              </w:pBdr>
+              <w:shd w:fill="auto" w:val="clear"/>
+              <w:spacing w:after="0" w:before="0" w:line="240" w:lineRule="auto"/>
+              <w:ind w:left="0" w:right="0" w:firstLine="0"/>
+              <w:jc w:val="left"/>
+              <w:rPr>
+                <w:b w:val="1"/>
+                <w:sz w:val="28"/>
+                <w:szCs w:val="28"/>
+              </w:rPr>
+            </w:pPr>
+            <w:r>
+              <w:rPr>
+                <w:rtl w:val="0"/>
+              </w:rPr>
+            </w:r>
+          </w:p>
+        </w:tc>
+        <w:tc>
+          <w:tcPr>
+            <w:tcBorders>
+              <w:top w:color="cccccc" w:space="0" w:sz="6" w:val="single"/>
+              <w:left w:color="cccccc" w:space="0" w:sz="6" w:val="single"/>
+              <w:bottom w:color="cccccc" w:space="0" w:sz="6" w:val="single"/>
+              <w:right w:color="cccccc" w:space="0" w:sz="6" w:val="single"/>
+            </w:tcBorders>
+            <w:shd w:fill="0b5394" w:val="clear"/>
+            <w:tcMar>
+              <w:top w:w="40.0" w:type="dxa"/>
+              <w:left w:w="40.0" w:type="dxa"/>
+              <w:bottom w:w="40.0" w:type="dxa"/>
+              <w:right w:w="40.0" w:type="dxa"/>
+            </w:tcMar>
+            <w:vAlign w:val="center"/>
+          </w:tcPr>
+          <w:p>
+            <w:pPr>
+              <w:widowControl w:val="0"/>
+              <w:spacing w:after="0" w:line="276" w:lineRule="auto"/>
+              <w:jc w:val="center"/>
+              <w:rPr>
+                <w:rFonts w:ascii="Arial" w:cs="Arial" w:eastAsia="Arial" w:hAnsi="Arial"/>
+                <w:sz w:val="20"/>
+                <w:szCs w:val="20"/>
+              </w:rPr>
+            </w:pPr>
+            <w:r>
+              <w:rPr>
+                <w:rFonts w:ascii="Arial" w:cs="Arial" w:eastAsia="Arial" w:hAnsi="Arial"/>
+                <w:color w:val="ffffff"/>
+                <w:sz w:val="20"/>
+                <w:szCs w:val="20"/>
+                <w:rtl w:val="0"/>
+              </w:rPr>
+              <w:t xml:space="preserve">Melhoria do comportamento do usuários do jogo</w:t>
+            </w:r>
+            <w:r>
+              <w:rPr>
+                <w:rtl w:val="0"/>
+              </w:rPr>
+            </w:r>
+          </w:p>
+        </w:tc>
+        <w:tc>
+          <w:tcPr>
+            <w:vMerge w:val="continue"/>
+            <w:tcBorders>
+              <w:bottom w:color="cccccc" w:space="0" w:sz="6" w:val="single"/>
+              <w:right w:color="cccccc" w:space="0" w:sz="6" w:val="single"/>
+            </w:tcBorders>
+            <w:shd w:fill="auto" w:val="clear"/>
+            <w:tcMar>
+              <w:top w:w="100.0" w:type="dxa"/>
+              <w:left w:w="100.0" w:type="dxa"/>
+              <w:bottom w:w="100.0" w:type="dxa"/>
+              <w:right w:w="100.0" w:type="dxa"/>
+            </w:tcMar>
+            <w:vAlign w:val="top"/>
+          </w:tcPr>
+          <w:p>
+            <w:pPr>
+              <w:keepNext w:val="0"/>
+              <w:keepLines w:val="0"/>
+              <w:pageBreakBefore w:val="0"/>
+              <w:widowControl w:val="0"/>
+              <w:pBdr>
+                <w:top w:space="0" w:sz="0" w:val="nil"/>
+                <w:left w:space="0" w:sz="0" w:val="nil"/>
+                <w:bottom w:space="0" w:sz="0" w:val="nil"/>
+                <w:right w:space="0" w:sz="0" w:val="nil"/>
+                <w:between w:space="0" w:sz="0" w:val="nil"/>
+              </w:pBdr>
+              <w:shd w:fill="auto" w:val="clear"/>
+              <w:spacing w:after="0" w:before="0" w:line="240" w:lineRule="auto"/>
+              <w:ind w:left="0" w:right="0" w:firstLine="0"/>
+              <w:jc w:val="left"/>
+              <w:rPr>
+                <w:b w:val="1"/>
+                <w:sz w:val="28"/>
+                <w:szCs w:val="28"/>
+              </w:rPr>
+            </w:pPr>
+            <w:r>
+              <w:rPr>
+                <w:rtl w:val="0"/>
+              </w:rPr>
+            </w:r>
+          </w:p>
+        </w:tc>
+      </w:tr>
+      <w:tr>
+        <w:trPr>
+          <w:cantSplit w:val="0"/>
+          <w:tblHeader w:val="0"/>
+        </w:trPr>
+        <w:tc>
+          <w:tcPr>
+            <w:tcBorders>
+              <w:top w:color="cccccc" w:space="0" w:sz="6" w:val="single"/>
+              <w:left w:color="cccccc" w:space="0" w:sz="6" w:val="single"/>
+              <w:bottom w:color="cccccc" w:space="0" w:sz="6" w:val="single"/>
+              <w:right w:color="cccccc" w:space="0" w:sz="6" w:val="single"/>
+            </w:tcBorders>
+            <w:shd w:fill="93c47d" w:val="clear"/>
+            <w:tcMar>
+              <w:top w:w="40.0" w:type="dxa"/>
+              <w:left w:w="40.0" w:type="dxa"/>
+              <w:bottom w:w="40.0" w:type="dxa"/>
+              <w:right w:w="40.0" w:type="dxa"/>
+            </w:tcMar>
+            <w:vAlign w:val="center"/>
+          </w:tcPr>
+          <w:p>
+            <w:pPr>
+              <w:widowControl w:val="0"/>
+              <w:spacing w:after="0" w:line="276" w:lineRule="auto"/>
+              <w:jc w:val="center"/>
+              <w:rPr>
+                <w:rFonts w:ascii="Arial" w:cs="Arial" w:eastAsia="Arial" w:hAnsi="Arial"/>
+                <w:sz w:val="20"/>
+                <w:szCs w:val="20"/>
+              </w:rPr>
+            </w:pPr>
+            <w:r>
+              <w:rPr>
+                <w:rFonts w:ascii="Arial" w:cs="Arial" w:eastAsia="Arial" w:hAnsi="Arial"/>
+                <w:sz w:val="20"/>
+                <w:szCs w:val="20"/>
+                <w:rtl w:val="0"/>
+              </w:rPr>
+              <w:t xml:space="preserve">Recursos Tecnológicos</w:t>
+            </w:r>
+          </w:p>
+        </w:tc>
+        <w:tc>
+          <w:tcPr>
+            <w:vMerge w:val="continue"/>
+            <w:tcBorders>
+              <w:bottom w:color="cccccc" w:space="0" w:sz="6" w:val="single"/>
+              <w:right w:color="cccccc" w:space="0" w:sz="6" w:val="single"/>
+            </w:tcBorders>
+            <w:shd w:fill="auto" w:val="clear"/>
+            <w:tcMar>
+              <w:top w:w="100.0" w:type="dxa"/>
+              <w:left w:w="100.0" w:type="dxa"/>
+              <w:bottom w:w="100.0" w:type="dxa"/>
+              <w:right w:w="100.0" w:type="dxa"/>
+            </w:tcMar>
+            <w:vAlign w:val="top"/>
+          </w:tcPr>
+          <w:p>
+            <w:pPr>
+              <w:keepNext w:val="0"/>
+              <w:keepLines w:val="0"/>
+              <w:pageBreakBefore w:val="0"/>
+              <w:widowControl w:val="0"/>
+              <w:pBdr>
+                <w:top w:space="0" w:sz="0" w:val="nil"/>
+                <w:left w:space="0" w:sz="0" w:val="nil"/>
+                <w:bottom w:space="0" w:sz="0" w:val="nil"/>
+                <w:right w:space="0" w:sz="0" w:val="nil"/>
+                <w:between w:space="0" w:sz="0" w:val="nil"/>
+              </w:pBdr>
+              <w:shd w:fill="auto" w:val="clear"/>
+              <w:spacing w:after="0" w:before="0" w:line="240" w:lineRule="auto"/>
+              <w:ind w:left="0" w:right="0" w:firstLine="0"/>
+              <w:jc w:val="left"/>
+              <w:rPr>
+                <w:b w:val="1"/>
+                <w:sz w:val="28"/>
+                <w:szCs w:val="28"/>
+              </w:rPr>
+            </w:pPr>
+            <w:r>
+              <w:rPr>
+                <w:rtl w:val="0"/>
+              </w:rPr>
+            </w:r>
+          </w:p>
+        </w:tc>
+        <w:tc>
+          <w:tcPr>
+            <w:vMerge w:val="continue"/>
+            <w:tcBorders>
+              <w:bottom w:color="cccccc" w:space="0" w:sz="6" w:val="single"/>
+              <w:right w:color="cccccc" w:space="0" w:sz="6" w:val="single"/>
+            </w:tcBorders>
+            <w:shd w:fill="auto" w:val="clear"/>
+            <w:tcMar>
+              <w:top w:w="100.0" w:type="dxa"/>
+              <w:left w:w="100.0" w:type="dxa"/>
+              <w:bottom w:w="100.0" w:type="dxa"/>
+              <w:right w:w="100.0" w:type="dxa"/>
+            </w:tcMar>
+            <w:vAlign w:val="top"/>
+          </w:tcPr>
+          <w:p>
+            <w:pPr>
+              <w:keepNext w:val="0"/>
+              <w:keepLines w:val="0"/>
+              <w:pageBreakBefore w:val="0"/>
+              <w:widowControl w:val="0"/>
+              <w:pBdr>
+                <w:top w:space="0" w:sz="0" w:val="nil"/>
+                <w:left w:space="0" w:sz="0" w:val="nil"/>
+                <w:bottom w:space="0" w:sz="0" w:val="nil"/>
+                <w:right w:space="0" w:sz="0" w:val="nil"/>
+                <w:between w:space="0" w:sz="0" w:val="nil"/>
+              </w:pBdr>
+              <w:shd w:fill="auto" w:val="clear"/>
+              <w:spacing w:after="0" w:before="0" w:line="240" w:lineRule="auto"/>
+              <w:ind w:left="0" w:right="0" w:firstLine="0"/>
+              <w:jc w:val="left"/>
+              <w:rPr>
+                <w:b w:val="1"/>
+                <w:sz w:val="28"/>
+                <w:szCs w:val="28"/>
+              </w:rPr>
+            </w:pPr>
+            <w:r>
+              <w:rPr>
+                <w:rtl w:val="0"/>
+              </w:rPr>
+            </w:r>
+          </w:p>
+        </w:tc>
+        <w:tc>
+          <w:tcPr>
+            <w:tcBorders>
+              <w:top w:color="cccccc" w:space="0" w:sz="6" w:val="single"/>
+              <w:left w:color="cccccc" w:space="0" w:sz="6" w:val="single"/>
+              <w:bottom w:color="cccccc" w:space="0" w:sz="6" w:val="single"/>
+              <w:right w:color="cccccc" w:space="0" w:sz="6" w:val="single"/>
+            </w:tcBorders>
+            <w:shd w:fill="0b5394" w:val="clear"/>
+            <w:tcMar>
+              <w:top w:w="40.0" w:type="dxa"/>
+              <w:left w:w="40.0" w:type="dxa"/>
+              <w:bottom w:w="40.0" w:type="dxa"/>
+              <w:right w:w="40.0" w:type="dxa"/>
+            </w:tcMar>
+            <w:vAlign w:val="center"/>
+          </w:tcPr>
+          <w:p>
+            <w:pPr>
+              <w:widowControl w:val="0"/>
+              <w:spacing w:after="0" w:line="276" w:lineRule="auto"/>
+              <w:jc w:val="center"/>
+              <w:rPr>
+                <w:rFonts w:ascii="Arial" w:cs="Arial" w:eastAsia="Arial" w:hAnsi="Arial"/>
+                <w:sz w:val="20"/>
+                <w:szCs w:val="20"/>
+              </w:rPr>
+            </w:pPr>
+            <w:r>
+              <w:rPr>
+                <w:rFonts w:ascii="Arial" w:cs="Arial" w:eastAsia="Arial" w:hAnsi="Arial"/>
+                <w:color w:val="ffffff"/>
+                <w:sz w:val="20"/>
+                <w:szCs w:val="20"/>
+                <w:rtl w:val="0"/>
+              </w:rPr>
+              <w:t xml:space="preserve">Desenvolvimento de empatia e respeito ao próximo</w:t>
+            </w:r>
+            <w:r>
+              <w:rPr>
+                <w:rtl w:val="0"/>
+              </w:rPr>
+            </w:r>
+          </w:p>
+        </w:tc>
+        <w:tc>
+          <w:tcPr>
+            <w:vMerge w:val="continue"/>
+            <w:tcBorders>
+              <w:bottom w:color="cccccc" w:space="0" w:sz="6" w:val="single"/>
+              <w:right w:color="cccccc" w:space="0" w:sz="6" w:val="single"/>
+            </w:tcBorders>
+            <w:shd w:fill="auto" w:val="clear"/>
+            <w:tcMar>
+              <w:top w:w="100.0" w:type="dxa"/>
+              <w:left w:w="100.0" w:type="dxa"/>
+              <w:bottom w:w="100.0" w:type="dxa"/>
+              <w:right w:w="100.0" w:type="dxa"/>
+            </w:tcMar>
+            <w:vAlign w:val="top"/>
+          </w:tcPr>
+          <w:p>
+            <w:pPr>
+              <w:keepNext w:val="0"/>
+              <w:keepLines w:val="0"/>
+              <w:pageBreakBefore w:val="0"/>
+              <w:widowControl w:val="0"/>
+              <w:pBdr>
+                <w:top w:space="0" w:sz="0" w:val="nil"/>
+                <w:left w:space="0" w:sz="0" w:val="nil"/>
+                <w:bottom w:space="0" w:sz="0" w:val="nil"/>
+                <w:right w:space="0" w:sz="0" w:val="nil"/>
+                <w:between w:space="0" w:sz="0" w:val="nil"/>
+              </w:pBdr>
+              <w:shd w:fill="auto" w:val="clear"/>
+              <w:spacing w:after="0" w:before="0" w:line="240" w:lineRule="auto"/>
+              <w:ind w:left="0" w:right="0" w:firstLine="0"/>
+              <w:jc w:val="left"/>
+              <w:rPr>
+                <w:b w:val="1"/>
+                <w:sz w:val="28"/>
+                <w:szCs w:val="28"/>
+              </w:rPr>
+            </w:pPr>
+            <w:r>
+              <w:rPr>
+                <w:rtl w:val="0"/>
+              </w:rPr>
+            </w:r>
+          </w:p>
+        </w:tc>
+      </w:tr>
+    </w:tbl>
     <w:p>
       <w:pPr>
         <w:pBdr>
@@ -10134,7 +11268,7 @@
           <w:between w:space="0" w:sz="0" w:val="nil"/>
         </w:pBdr>
         <w:spacing w:after="120" w:before="120" w:line="240" w:lineRule="auto"/>
-        <w:ind w:left="2520" w:firstLine="0"/>
+        <w:ind w:left="0" w:firstLine="0"/>
         <w:rPr>
           <w:rFonts w:ascii="Arial" w:cs="Arial" w:eastAsia="Arial" w:hAnsi="Arial"/>
           <w:sz w:val="20"/>
@@ -10178,8 +11312,8 @@
           <w:vertAlign w:val="baseline"/>
         </w:rPr>
       </w:pPr>
-      <w:bookmarkStart w:colFirst="0" w:colLast="0" w:name="_heading=h.pn83j1kmfm5e" w:id="21"/>
-      <w:bookmarkEnd w:id="21"/>
+      <w:bookmarkStart w:colFirst="0" w:colLast="0" w:name="_heading=h.pn83j1kmfm5e" w:id="22"/>
+      <w:bookmarkEnd w:id="22"/>
       <w:r>
         <w:rPr>
           <w:rFonts w:ascii="Calibri" w:cs="Calibri" w:eastAsia="Calibri" w:hAnsi="Calibri"/>
@@ -10294,8 +11428,8 @@
           <w:szCs w:val="24"/>
         </w:rPr>
       </w:pPr>
-      <w:bookmarkStart w:colFirst="0" w:colLast="0" w:name="_heading=h.5ckh0wsmsu61" w:id="22"/>
-      <w:bookmarkEnd w:id="22"/>
+      <w:bookmarkStart w:colFirst="0" w:colLast="0" w:name="_heading=h.5ckh0wsmsu61" w:id="23"/>
+      <w:bookmarkEnd w:id="23"/>
       <w:r>
         <w:rPr>
           <w:rFonts w:ascii="Calibri" w:cs="Calibri" w:eastAsia="Calibri" w:hAnsi="Calibri"/>
@@ -10638,8 +11772,8 @@
         <w:jc w:val="both"/>
         <w:rPr/>
       </w:pPr>
-      <w:bookmarkStart w:colFirst="0" w:colLast="0" w:name="_heading=h.1wuiqk4cz5el" w:id="23"/>
-      <w:bookmarkEnd w:id="23"/>
+      <w:bookmarkStart w:colFirst="0" w:colLast="0" w:name="_heading=h.1wuiqk4cz5el" w:id="24"/>
+      <w:bookmarkEnd w:id="24"/>
       <w:r>
         <w:rPr>
           <w:rFonts w:ascii="Calibri" w:cs="Calibri" w:eastAsia="Calibri" w:hAnsi="Calibri"/>
@@ -10675,12 +11809,12 @@
             <wp:extent cx="6572250" cy="7018020"/>
             <wp:effectExtent b="0" l="0" r="0" t="0"/>
             <wp:wrapSquare wrapText="bothSides" distB="114300" distT="114300" distL="114300" distR="114300"/>
-            <wp:docPr id="44" name="image9.png"/>
+            <wp:docPr id="45" name="image2.png"/>
             <a:graphic>
               <a:graphicData uri="http://schemas.openxmlformats.org/drawingml/2006/picture">
                 <pic:pic>
                   <pic:nvPicPr>
-                    <pic:cNvPr id="0" name="image9.png"/>
+                    <pic:cNvPr id="0" name="image2.png"/>
                     <pic:cNvPicPr preferRelativeResize="0"/>
                   </pic:nvPicPr>
                   <pic:blipFill>
@@ -10728,8 +11862,8 @@
           <w:szCs w:val="24"/>
         </w:rPr>
       </w:pPr>
-      <w:bookmarkStart w:colFirst="0" w:colLast="0" w:name="_heading=h.ksn7yjwkzm4m" w:id="24"/>
-      <w:bookmarkEnd w:id="24"/>
+      <w:bookmarkStart w:colFirst="0" w:colLast="0" w:name="_heading=h.ksn7yjwkzm4m" w:id="25"/>
+      <w:bookmarkEnd w:id="25"/>
       <w:r>
         <w:rPr>
           <w:rtl w:val="0"/>
@@ -10759,8 +11893,8 @@
           <w:szCs w:val="24"/>
         </w:rPr>
       </w:pPr>
-      <w:bookmarkStart w:colFirst="0" w:colLast="0" w:name="_heading=h.vd4kdgx7452" w:id="25"/>
-      <w:bookmarkEnd w:id="25"/>
+      <w:bookmarkStart w:colFirst="0" w:colLast="0" w:name="_heading=h.vd4kdgx7452" w:id="26"/>
+      <w:bookmarkEnd w:id="26"/>
       <w:r>
         <w:rPr>
           <w:b w:val="1"/>
@@ -10790,8 +11924,8 @@
         <w:jc w:val="both"/>
         <w:rPr/>
       </w:pPr>
-      <w:bookmarkStart w:colFirst="0" w:colLast="0" w:name="_heading=h.trb08gjlo2wk" w:id="26"/>
-      <w:bookmarkEnd w:id="26"/>
+      <w:bookmarkStart w:colFirst="0" w:colLast="0" w:name="_heading=h.trb08gjlo2wk" w:id="27"/>
+      <w:bookmarkEnd w:id="27"/>
       <w:r>
         <w:rPr>
           <w:rFonts w:ascii="Calibri" w:cs="Calibri" w:eastAsia="Calibri" w:hAnsi="Calibri"/>
@@ -10857,8 +11991,8 @@
         <w:jc w:val="both"/>
         <w:rPr/>
       </w:pPr>
-      <w:bookmarkStart w:colFirst="0" w:colLast="0" w:name="_heading=h.h0rbioda73xr" w:id="27"/>
-      <w:bookmarkEnd w:id="27"/>
+      <w:bookmarkStart w:colFirst="0" w:colLast="0" w:name="_heading=h.h0rbioda73xr" w:id="28"/>
+      <w:bookmarkEnd w:id="28"/>
       <w:r>
         <w:rPr>
           <w:rFonts w:ascii="Calibri" w:cs="Calibri" w:eastAsia="Calibri" w:hAnsi="Calibri"/>
@@ -11005,8 +12139,8 @@
         <w:jc w:val="both"/>
         <w:rPr/>
       </w:pPr>
-      <w:bookmarkStart w:colFirst="0" w:colLast="0" w:name="_heading=h.uvsx9wyj1m8y" w:id="28"/>
-      <w:bookmarkEnd w:id="28"/>
+      <w:bookmarkStart w:colFirst="0" w:colLast="0" w:name="_heading=h.uvsx9wyj1m8y" w:id="29"/>
+      <w:bookmarkEnd w:id="29"/>
       <w:r>
         <w:rPr>
           <w:rFonts w:ascii="Calibri" w:cs="Calibri" w:eastAsia="Calibri" w:hAnsi="Calibri"/>
@@ -11188,8 +12322,8 @@
           <w:vertAlign w:val="baseline"/>
         </w:rPr>
       </w:pPr>
-      <w:bookmarkStart w:colFirst="0" w:colLast="0" w:name="_heading=h.vhfyyl6czc7" w:id="29"/>
-      <w:bookmarkEnd w:id="29"/>
+      <w:bookmarkStart w:colFirst="0" w:colLast="0" w:name="_heading=h.vhfyyl6czc7" w:id="30"/>
+      <w:bookmarkEnd w:id="30"/>
       <w:r>
         <w:rPr>
           <w:rFonts w:ascii="Calibri" w:cs="Calibri" w:eastAsia="Calibri" w:hAnsi="Calibri"/>
@@ -11226,7 +12360,7 @@
     </w:p>
     <w:tbl>
       <w:tblPr>
-        <w:tblStyle w:val="Table2"/>
+        <w:tblStyle w:val="Table3"/>
         <w:tblW w:w="10845.0" w:type="dxa"/>
         <w:jc w:val="right"/>
         <w:tblBorders>
@@ -11693,8 +12827,8 @@
           <w:vertAlign w:val="baseline"/>
         </w:rPr>
       </w:pPr>
-      <w:bookmarkStart w:colFirst="0" w:colLast="0" w:name="_heading=h.52yr0otb8966" w:id="30"/>
-      <w:bookmarkEnd w:id="30"/>
+      <w:bookmarkStart w:colFirst="0" w:colLast="0" w:name="_heading=h.52yr0otb8966" w:id="31"/>
+      <w:bookmarkEnd w:id="31"/>
       <w:r>
         <w:rPr>
           <w:rFonts w:ascii="Calibri" w:cs="Calibri" w:eastAsia="Calibri" w:hAnsi="Calibri"/>
@@ -11775,8 +12909,8 @@
           <w:szCs w:val="28"/>
         </w:rPr>
       </w:pPr>
-      <w:bookmarkStart w:colFirst="0" w:colLast="0" w:name="_heading=h.39vd0s97x7is" w:id="31"/>
-      <w:bookmarkEnd w:id="31"/>
+      <w:bookmarkStart w:colFirst="0" w:colLast="0" w:name="_heading=h.39vd0s97x7is" w:id="32"/>
+      <w:bookmarkEnd w:id="32"/>
       <w:r>
         <w:rPr>
           <w:rFonts w:ascii="Calibri" w:cs="Calibri" w:eastAsia="Calibri" w:hAnsi="Calibri"/>
@@ -11823,8 +12957,8 @@
           <w:szCs w:val="20"/>
         </w:rPr>
       </w:pPr>
-      <w:bookmarkStart w:colFirst="0" w:colLast="0" w:name="_heading=h.h165t2ykyxkk" w:id="32"/>
-      <w:bookmarkEnd w:id="32"/>
+      <w:bookmarkStart w:colFirst="0" w:colLast="0" w:name="_heading=h.h165t2ykyxkk" w:id="33"/>
+      <w:bookmarkEnd w:id="33"/>
       <w:r>
         <w:rPr>
           <w:rFonts w:ascii="Arial" w:cs="Arial" w:eastAsia="Arial" w:hAnsi="Arial"/>
@@ -11850,7 +12984,7 @@
           <w:szCs w:val="20"/>
           <w:rtl w:val="0"/>
         </w:rPr>
-        <w:t xml:space="preserve"> uma cidade cuja saída é única. Para chegar a essa saída, ele precisa pegar sempre o caminho correto, que é escolhido de acordo com as respostas de um quiz sobre diversidade e inclusão. Quando o personagem percebe que já entrou na cidade e não consegue voltar, ele pede orientações para um de seus moradores. Os habitantes de Divercity possuem o lema de ajudar e tentar transformar a vida de todos que entram pelos portões da cidade. O primeiro morador que ajuda o personagem mora no bairro de equidade de gênero e vai guiando-o pela trilha, enquanto conta a história de Divercity. Nesse momento, o jogador descobre que a cidade nem sempre foi inclusiva e diversa e tem a oportunidade, também, de conhecer um pouco mais sobre a trajetória de vida do morador da cidade, situações desconfortantes que ele viveu e aprendizados que deseja passar adiante. Enquanto seguem na trilha, placas e portões de Divercity contêm perguntas que devem ser respondidas para garantir que o personagem siga corretamente para a saída da cidade. Para responder as perguntas, o personagem pode fazer o uso de dicas que são conquistadas após a conclusão de desafios (minijogos). No fim da trilha, após passar pelos bairros que representam importantes pautas desse tema, o personagem conquista a chave que abre o portão de saída da </w:t>
+        <w:t xml:space="preserve"> uma cidade cuja saída é única. Para chegar a essa saída, ele precisa pegar sempre o caminho correto, que é escolhido de acordo com as respostas de um quiz sobre diversidade e inclusão. Quando o personagem percebe que já entrou na cidade e não consegue voltar, ele pede orientações para um de seus moradores. Os habitantes de Divercity possuem o lema de ajudar e tentar transformar a vida de todos que entram pelos portões da cidade. O primeiro morador que ajuda o personagem mora no bairro étnico-racial e vai guiando-o pela trilha, enquanto conta a história de Divercity. Nesse momento, o jogador descobre que a cidade nem sempre foi inclusiva e diversa e tem a oportunidade, também, de conhecer um pouco mais sobre a trajetória de vida do morador da cidade, situações desconfortantes que ele viveu e aprendizados que deseja passar adiante. Enquanto seguem na trilha, placas e portões de Divercity contêm perguntas que devem ser respondidas para garantir que o personagem siga corretamente para a saída da cidade. Para responder as perguntas, o personagem pode fazer o uso de dicas que são conquistadas após a conclusão de desafios (minijogos). No fim da trilha, após passar pelos bairros que representam importantes pautas desse tema, o personagem conquista a chave que abre o portão de saída da </w:t>
       </w:r>
       <w:r>
         <w:rPr>
@@ -11919,8 +13053,8 @@
           <w:szCs w:val="18"/>
         </w:rPr>
       </w:pPr>
-      <w:bookmarkStart w:colFirst="0" w:colLast="0" w:name="_heading=h.eka2byy2kkmp" w:id="33"/>
-      <w:bookmarkEnd w:id="33"/>
+      <w:bookmarkStart w:colFirst="0" w:colLast="0" w:name="_heading=h.eka2byy2kkmp" w:id="34"/>
+      <w:bookmarkEnd w:id="34"/>
       <w:r>
         <w:rPr>
           <w:rFonts w:ascii="Calibri" w:cs="Calibri" w:eastAsia="Calibri" w:hAnsi="Calibri"/>
@@ -12012,12 +13146,12 @@
           <wp:inline distB="114300" distT="114300" distL="114300" distR="114300">
             <wp:extent cx="6572250" cy="4381500"/>
             <wp:effectExtent b="0" l="0" r="0" t="0"/>
-            <wp:docPr id="29" name="image7.png"/>
+            <wp:docPr id="30" name="image5.png"/>
             <a:graphic>
               <a:graphicData uri="http://schemas.openxmlformats.org/drawingml/2006/picture">
                 <pic:pic>
                   <pic:nvPicPr>
-                    <pic:cNvPr id="0" name="image7.png"/>
+                    <pic:cNvPr id="0" name="image5.png"/>
                     <pic:cNvPicPr preferRelativeResize="0"/>
                   </pic:nvPicPr>
                   <pic:blipFill>
@@ -12051,12 +13185,12 @@
           <wp:inline distB="114300" distT="114300" distL="114300" distR="114300">
             <wp:extent cx="6572250" cy="4381500"/>
             <wp:effectExtent b="0" l="0" r="0" t="0"/>
-            <wp:docPr id="42" name="image15.png"/>
+            <wp:docPr id="43" name="image1.png"/>
             <a:graphic>
               <a:graphicData uri="http://schemas.openxmlformats.org/drawingml/2006/picture">
                 <pic:pic>
                   <pic:nvPicPr>
-                    <pic:cNvPr id="0" name="image15.png"/>
+                    <pic:cNvPr id="0" name="image1.png"/>
                     <pic:cNvPicPr preferRelativeResize="0"/>
                   </pic:nvPicPr>
                   <pic:blipFill>
@@ -12114,12 +13248,12 @@
           <wp:inline distB="114300" distT="114300" distL="114300" distR="114300">
             <wp:extent cx="6572250" cy="4381500"/>
             <wp:effectExtent b="0" l="0" r="0" t="0"/>
-            <wp:docPr id="38" name="image16.png"/>
+            <wp:docPr id="40" name="image6.png"/>
             <a:graphic>
               <a:graphicData uri="http://schemas.openxmlformats.org/drawingml/2006/picture">
                 <pic:pic>
                   <pic:nvPicPr>
-                    <pic:cNvPr id="0" name="image16.png"/>
+                    <pic:cNvPr id="0" name="image6.png"/>
                     <pic:cNvPicPr preferRelativeResize="0"/>
                   </pic:nvPicPr>
                   <pic:blipFill>
@@ -12153,12 +13287,12 @@
           <wp:inline distB="114300" distT="114300" distL="114300" distR="114300">
             <wp:extent cx="6572250" cy="4381500"/>
             <wp:effectExtent b="0" l="0" r="0" t="0"/>
-            <wp:docPr id="33" name="image3.png"/>
+            <wp:docPr id="34" name="image14.png"/>
             <a:graphic>
               <a:graphicData uri="http://schemas.openxmlformats.org/drawingml/2006/picture">
                 <pic:pic>
                   <pic:nvPicPr>
-                    <pic:cNvPr id="0" name="image3.png"/>
+                    <pic:cNvPr id="0" name="image14.png"/>
                     <pic:cNvPicPr preferRelativeResize="0"/>
                   </pic:nvPicPr>
                   <pic:blipFill>
@@ -12219,8 +13353,8 @@
           <w:vertAlign w:val="baseline"/>
         </w:rPr>
       </w:pPr>
-      <w:bookmarkStart w:colFirst="0" w:colLast="0" w:name="_heading=h.uazzups8wv99" w:id="34"/>
-      <w:bookmarkEnd w:id="34"/>
+      <w:bookmarkStart w:colFirst="0" w:colLast="0" w:name="_heading=h.uazzups8wv99" w:id="35"/>
+      <w:bookmarkEnd w:id="35"/>
       <w:r>
         <w:rPr>
           <w:rFonts w:ascii="Calibri" w:cs="Calibri" w:eastAsia="Calibri" w:hAnsi="Calibri"/>
@@ -12269,8 +13403,8 @@
           <w:vertAlign w:val="baseline"/>
         </w:rPr>
       </w:pPr>
-      <w:bookmarkStart w:colFirst="0" w:colLast="0" w:name="_heading=h.4i7ojhp" w:id="35"/>
-      <w:bookmarkEnd w:id="35"/>
+      <w:bookmarkStart w:colFirst="0" w:colLast="0" w:name="_heading=h.4i7ojhp" w:id="36"/>
+      <w:bookmarkEnd w:id="36"/>
       <w:r>
         <w:rPr>
           <w:rFonts w:ascii="Calibri" w:cs="Calibri" w:eastAsia="Calibri" w:hAnsi="Calibri"/>
@@ -12383,12 +13517,12 @@
           <wp:inline distB="114300" distT="114300" distL="114300" distR="114300">
             <wp:extent cx="6572250" cy="5080000"/>
             <wp:effectExtent b="0" l="0" r="0" t="0"/>
-            <wp:docPr id="36" name="image5.png"/>
+            <wp:docPr id="37" name="image9.png"/>
             <a:graphic>
               <a:graphicData uri="http://schemas.openxmlformats.org/drawingml/2006/picture">
                 <pic:pic>
                   <pic:nvPicPr>
-                    <pic:cNvPr id="0" name="image5.png"/>
+                    <pic:cNvPr id="0" name="image9.png"/>
                     <pic:cNvPicPr preferRelativeResize="0"/>
                   </pic:nvPicPr>
                   <pic:blipFill>
@@ -12540,8 +13674,8 @@
           <w:vertAlign w:val="baseline"/>
         </w:rPr>
       </w:pPr>
-      <w:bookmarkStart w:colFirst="0" w:colLast="0" w:name="_heading=h.577oi9rypazl" w:id="36"/>
-      <w:bookmarkEnd w:id="36"/>
+      <w:bookmarkStart w:colFirst="0" w:colLast="0" w:name="_heading=h.577oi9rypazl" w:id="37"/>
+      <w:bookmarkEnd w:id="37"/>
       <w:r>
         <w:rPr>
           <w:rFonts w:ascii="Calibri" w:cs="Calibri" w:eastAsia="Calibri" w:hAnsi="Calibri"/>
@@ -12687,8 +13821,8 @@
           <w:highlight w:val="white"/>
         </w:rPr>
       </w:pPr>
-      <w:bookmarkStart w:colFirst="0" w:colLast="0" w:name="_heading=h.dd1f2onpuv3r" w:id="37"/>
-      <w:bookmarkEnd w:id="37"/>
+      <w:bookmarkStart w:colFirst="0" w:colLast="0" w:name="_heading=h.dd1f2onpuv3r" w:id="38"/>
+      <w:bookmarkEnd w:id="38"/>
       <w:r>
         <w:rPr>
           <w:rFonts w:ascii="Calibri" w:cs="Calibri" w:eastAsia="Calibri" w:hAnsi="Calibri"/>
@@ -12790,8 +13924,8 @@
           <w:highlight w:val="white"/>
         </w:rPr>
       </w:pPr>
-      <w:bookmarkStart w:colFirst="0" w:colLast="0" w:name="_heading=h.o0tvjxbsgewc" w:id="38"/>
-      <w:bookmarkEnd w:id="38"/>
+      <w:bookmarkStart w:colFirst="0" w:colLast="0" w:name="_heading=h.o0tvjxbsgewc" w:id="39"/>
+      <w:bookmarkEnd w:id="39"/>
       <w:r>
         <w:rPr>
           <w:rFonts w:ascii="Calibri" w:cs="Calibri" w:eastAsia="Calibri" w:hAnsi="Calibri"/>
@@ -12872,8 +14006,8 @@
           <w:szCs w:val="28"/>
         </w:rPr>
       </w:pPr>
-      <w:bookmarkStart w:colFirst="0" w:colLast="0" w:name="_heading=h.5l1qohoevxcf" w:id="39"/>
-      <w:bookmarkEnd w:id="39"/>
+      <w:bookmarkStart w:colFirst="0" w:colLast="0" w:name="_heading=h.5l1qohoevxcf" w:id="40"/>
+      <w:bookmarkEnd w:id="40"/>
       <w:r>
         <w:rPr>
           <w:rtl w:val="0"/>
@@ -12911,8 +14045,8 @@
           <w:vertAlign w:val="baseline"/>
         </w:rPr>
       </w:pPr>
-      <w:bookmarkStart w:colFirst="0" w:colLast="0" w:name="_heading=h.lq1uqq3v2sgv" w:id="40"/>
-      <w:bookmarkEnd w:id="40"/>
+      <w:bookmarkStart w:colFirst="0" w:colLast="0" w:name="_heading=h.lq1uqq3v2sgv" w:id="41"/>
+      <w:bookmarkEnd w:id="41"/>
       <w:r>
         <w:rPr>
           <w:rFonts w:ascii="Calibri" w:cs="Calibri" w:eastAsia="Calibri" w:hAnsi="Calibri"/>
@@ -12956,8 +14090,8 @@
           <w:highlight w:val="white"/>
         </w:rPr>
       </w:pPr>
-      <w:bookmarkStart w:colFirst="0" w:colLast="0" w:name="_heading=h.li4tz5z44db7" w:id="41"/>
-      <w:bookmarkEnd w:id="41"/>
+      <w:bookmarkStart w:colFirst="0" w:colLast="0" w:name="_heading=h.li4tz5z44db7" w:id="42"/>
+      <w:bookmarkEnd w:id="42"/>
       <w:r>
         <w:rPr>
           <w:rFonts w:ascii="Calibri" w:cs="Calibri" w:eastAsia="Calibri" w:hAnsi="Calibri"/>
@@ -13116,8 +14250,8 @@
           <w:vertAlign w:val="baseline"/>
         </w:rPr>
       </w:pPr>
-      <w:bookmarkStart w:colFirst="0" w:colLast="0" w:name="_heading=h.pu58xfjshvu" w:id="42"/>
-      <w:bookmarkEnd w:id="42"/>
+      <w:bookmarkStart w:colFirst="0" w:colLast="0" w:name="_heading=h.pu58xfjshvu" w:id="43"/>
+      <w:bookmarkEnd w:id="43"/>
       <w:r>
         <w:rPr>
           <w:rFonts w:ascii="Calibri" w:cs="Calibri" w:eastAsia="Calibri" w:hAnsi="Calibri"/>
@@ -13162,7 +14296,7 @@
     </w:p>
     <w:tbl>
       <w:tblPr>
-        <w:tblStyle w:val="Table3"/>
+        <w:tblStyle w:val="Table4"/>
         <w:tblW w:w="7995.0" w:type="dxa"/>
         <w:jc w:val="right"/>
         <w:tblBorders>
@@ -13228,12 +14362,12 @@
                 <wp:inline distB="114300" distT="114300" distL="114300" distR="114300">
                   <wp:extent cx="461963" cy="461963"/>
                   <wp:effectExtent b="0" l="0" r="0" t="0"/>
-                  <wp:docPr id="35" name="image12.png"/>
+                  <wp:docPr id="36" name="image16.png"/>
                   <a:graphic>
                     <a:graphicData uri="http://schemas.openxmlformats.org/drawingml/2006/picture">
                       <pic:pic>
                         <pic:nvPicPr>
-                          <pic:cNvPr id="0" name="image12.png"/>
+                          <pic:cNvPr id="0" name="image16.png"/>
                           <pic:cNvPicPr preferRelativeResize="0"/>
                         </pic:nvPicPr>
                         <pic:blipFill>
@@ -13383,8 +14517,8 @@
           <w:szCs w:val="20"/>
         </w:rPr>
       </w:pPr>
-      <w:bookmarkStart w:colFirst="0" w:colLast="0" w:name="_heading=h.78z24wnxsa9q" w:id="43"/>
-      <w:bookmarkEnd w:id="43"/>
+      <w:bookmarkStart w:colFirst="0" w:colLast="0" w:name="_heading=h.78z24wnxsa9q" w:id="44"/>
+      <w:bookmarkEnd w:id="44"/>
       <w:r>
         <w:rPr>
           <w:rFonts w:ascii="Calibri" w:cs="Calibri" w:eastAsia="Calibri" w:hAnsi="Calibri"/>
@@ -13499,8 +14633,8 @@
           <w:szCs w:val="20"/>
         </w:rPr>
       </w:pPr>
-      <w:bookmarkStart w:colFirst="0" w:colLast="0" w:name="_heading=h.us1ckwfb5xwq" w:id="44"/>
-      <w:bookmarkEnd w:id="44"/>
+      <w:bookmarkStart w:colFirst="0" w:colLast="0" w:name="_heading=h.us1ckwfb5xwq" w:id="45"/>
+      <w:bookmarkEnd w:id="45"/>
       <w:r>
         <w:rPr>
           <w:rFonts w:ascii="Arial" w:cs="Arial" w:eastAsia="Arial" w:hAnsi="Arial"/>
@@ -13542,8 +14676,8 @@
           <w:vertAlign w:val="baseline"/>
         </w:rPr>
       </w:pPr>
-      <w:bookmarkStart w:colFirst="0" w:colLast="0" w:name="_heading=h.ee7o2cdrv9pv" w:id="45"/>
-      <w:bookmarkEnd w:id="45"/>
+      <w:bookmarkStart w:colFirst="0" w:colLast="0" w:name="_heading=h.ee7o2cdrv9pv" w:id="46"/>
+      <w:bookmarkEnd w:id="46"/>
       <w:r>
         <w:rPr>
           <w:rFonts w:ascii="Calibri" w:cs="Calibri" w:eastAsia="Calibri" w:hAnsi="Calibri"/>
@@ -13607,8 +14741,8 @@
           <w:vertAlign w:val="baseline"/>
         </w:rPr>
       </w:pPr>
-      <w:bookmarkStart w:colFirst="0" w:colLast="0" w:name="_heading=h.ysxp13tv0op6" w:id="46"/>
-      <w:bookmarkEnd w:id="46"/>
+      <w:bookmarkStart w:colFirst="0" w:colLast="0" w:name="_heading=h.ysxp13tv0op6" w:id="47"/>
+      <w:bookmarkEnd w:id="47"/>
       <w:r>
         <w:rPr>
           <w:rFonts w:ascii="Calibri" w:cs="Calibri" w:eastAsia="Calibri" w:hAnsi="Calibri"/>
@@ -13736,8 +14870,8 @@
           <w:color w:val="e6e6e6"/>
         </w:rPr>
       </w:pPr>
-      <w:bookmarkStart w:colFirst="0" w:colLast="0" w:name="_heading=h.sanqekx35td6" w:id="47"/>
-      <w:bookmarkEnd w:id="47"/>
+      <w:bookmarkStart w:colFirst="0" w:colLast="0" w:name="_heading=h.sanqekx35td6" w:id="48"/>
+      <w:bookmarkEnd w:id="48"/>
       <w:r>
         <w:rPr>
           <w:rFonts w:ascii="Calibri" w:cs="Calibri" w:eastAsia="Calibri" w:hAnsi="Calibri"/>
@@ -13822,8 +14956,8 @@
           <w:vertAlign w:val="baseline"/>
         </w:rPr>
       </w:pPr>
-      <w:bookmarkStart w:colFirst="0" w:colLast="0" w:name="_heading=h.bq4bqkw0sf0f" w:id="48"/>
-      <w:bookmarkEnd w:id="48"/>
+      <w:bookmarkStart w:colFirst="0" w:colLast="0" w:name="_heading=h.bq4bqkw0sf0f" w:id="49"/>
+      <w:bookmarkEnd w:id="49"/>
       <w:r>
         <w:rPr>
           <w:rFonts w:ascii="Calibri" w:cs="Calibri" w:eastAsia="Calibri" w:hAnsi="Calibri"/>
@@ -13897,8 +15031,8 @@
           <w:szCs w:val="24"/>
         </w:rPr>
       </w:pPr>
-      <w:bookmarkStart w:colFirst="0" w:colLast="0" w:name="_heading=h.my042hoerbun" w:id="49"/>
-      <w:bookmarkEnd w:id="49"/>
+      <w:bookmarkStart w:colFirst="0" w:colLast="0" w:name="_heading=h.my042hoerbun" w:id="50"/>
+      <w:bookmarkEnd w:id="50"/>
       <w:r>
         <w:rPr>
           <w:rFonts w:ascii="Calibri" w:cs="Calibri" w:eastAsia="Calibri" w:hAnsi="Calibri"/>
@@ -13953,16 +15087,51 @@
           <w:szCs w:val="24"/>
         </w:rPr>
       </w:pPr>
-      <w:bookmarkStart w:colFirst="0" w:colLast="0" w:name="_heading=h.hu9ljwqzj7sa" w:id="50"/>
-      <w:bookmarkEnd w:id="50"/>
+      <w:bookmarkStart w:colFirst="0" w:colLast="0" w:name="_heading=h.8gv9ggly83lt" w:id="51"/>
+      <w:bookmarkEnd w:id="51"/>
       <w:r>
         <w:rPr>
           <w:b w:val="1"/>
           <w:sz w:val="24"/>
           <w:szCs w:val="24"/>
-          <w:rtl w:val="0"/>
-        </w:rPr>
-        <w:t xml:space="preserve">Pipegame: A engenheira Izantina (nome a definir) está do outro lado da ponte elevadiça que precisa ser conectada com a parte da rua, e para conseguir com que ela desça, Izantina pede ajuda a Alex para conectar os *****.</w:t>
+        </w:rPr>
+        <w:drawing>
+          <wp:inline distB="114300" distT="114300" distL="114300" distR="114300">
+            <wp:extent cx="4171082" cy="6072188"/>
+            <wp:effectExtent b="0" l="0" r="0" t="0"/>
+            <wp:docPr id="38" name="image12.png"/>
+            <a:graphic>
+              <a:graphicData uri="http://schemas.openxmlformats.org/drawingml/2006/picture">
+                <pic:pic>
+                  <pic:nvPicPr>
+                    <pic:cNvPr id="0" name="image12.png"/>
+                    <pic:cNvPicPr preferRelativeResize="0"/>
+                  </pic:nvPicPr>
+                  <pic:blipFill>
+                    <a:blip r:embed="rId15"/>
+                    <a:srcRect b="0" l="0" r="0" t="0"/>
+                    <a:stretch>
+                      <a:fillRect/>
+                    </a:stretch>
+                  </pic:blipFill>
+                  <pic:spPr>
+                    <a:xfrm>
+                      <a:off x="0" y="0"/>
+                      <a:ext cx="4171082" cy="6072188"/>
+                    </a:xfrm>
+                    <a:prstGeom prst="rect"/>
+                    <a:ln/>
+                  </pic:spPr>
+                </pic:pic>
+              </a:graphicData>
+            </a:graphic>
+          </wp:inline>
+        </w:drawing>
+      </w:r>
+      <w:r>
+        <w:rPr>
+          <w:rtl w:val="0"/>
+        </w:rPr>
       </w:r>
     </w:p>
     <w:p>
@@ -13988,24 +15157,24 @@
         <w:jc w:val="left"/>
         <w:rPr/>
       </w:pPr>
-      <w:bookmarkStart w:colFirst="0" w:colLast="0" w:name="_heading=h.kkigo44chnme" w:id="51"/>
-      <w:bookmarkEnd w:id="51"/>
+      <w:bookmarkStart w:colFirst="0" w:colLast="0" w:name="_heading=h.kkigo44chnme" w:id="52"/>
+      <w:bookmarkEnd w:id="52"/>
       <w:r>
         <w:rPr/>
         <w:drawing>
           <wp:inline distB="114300" distT="114300" distL="114300" distR="114300">
             <wp:extent cx="4130082" cy="6034088"/>
             <wp:effectExtent b="0" l="0" r="0" t="0"/>
-            <wp:docPr id="30" name="image1.png"/>
+            <wp:docPr id="31" name="image13.png"/>
             <a:graphic>
               <a:graphicData uri="http://schemas.openxmlformats.org/drawingml/2006/picture">
                 <pic:pic>
                   <pic:nvPicPr>
-                    <pic:cNvPr id="0" name="image1.png"/>
+                    <pic:cNvPr id="0" name="image13.png"/>
                     <pic:cNvPicPr preferRelativeResize="0"/>
                   </pic:nvPicPr>
                   <pic:blipFill>
-                    <a:blip r:embed="rId15"/>
+                    <a:blip r:embed="rId16"/>
                     <a:srcRect b="0" l="0" r="0" t="0"/>
                     <a:stretch>
                       <a:fillRect/>
@@ -14080,8 +15249,8 @@
           <w:vertAlign w:val="baseline"/>
         </w:rPr>
       </w:pPr>
-      <w:bookmarkStart w:colFirst="0" w:colLast="0" w:name="_heading=h.4dezu3y8rjtf" w:id="52"/>
-      <w:bookmarkEnd w:id="52"/>
+      <w:bookmarkStart w:colFirst="0" w:colLast="0" w:name="_heading=h.4dezu3y8rjtf" w:id="53"/>
+      <w:bookmarkEnd w:id="53"/>
       <w:r>
         <w:rPr>
           <w:rFonts w:ascii="Calibri" w:cs="Calibri" w:eastAsia="Calibri" w:hAnsi="Calibri"/>
@@ -14194,8 +15363,8 @@
           <w:vertAlign w:val="baseline"/>
         </w:rPr>
       </w:pPr>
-      <w:bookmarkStart w:colFirst="0" w:colLast="0" w:name="_heading=h.vmtb0oqgfb7y" w:id="53"/>
-      <w:bookmarkEnd w:id="53"/>
+      <w:bookmarkStart w:colFirst="0" w:colLast="0" w:name="_heading=h.vmtb0oqgfb7y" w:id="54"/>
+      <w:bookmarkEnd w:id="54"/>
       <w:r>
         <w:rPr>
           <w:rFonts w:ascii="Calibri" w:cs="Calibri" w:eastAsia="Calibri" w:hAnsi="Calibri"/>
@@ -14293,8 +15462,8 @@
           <w:vertAlign w:val="baseline"/>
         </w:rPr>
       </w:pPr>
-      <w:bookmarkStart w:colFirst="0" w:colLast="0" w:name="_heading=h.yfvdssxbcrpj" w:id="54"/>
-      <w:bookmarkEnd w:id="54"/>
+      <w:bookmarkStart w:colFirst="0" w:colLast="0" w:name="_heading=h.yfvdssxbcrpj" w:id="55"/>
+      <w:bookmarkEnd w:id="55"/>
       <w:r>
         <w:rPr>
           <w:rFonts w:ascii="Calibri" w:cs="Calibri" w:eastAsia="Calibri" w:hAnsi="Calibri"/>
@@ -14476,7 +15645,7 @@
     </w:p>
     <w:tbl>
       <w:tblPr>
-        <w:tblStyle w:val="Table4"/>
+        <w:tblStyle w:val="Table5"/>
         <w:tblW w:w="9990.0" w:type="dxa"/>
         <w:jc w:val="right"/>
         <w:tblBorders>
@@ -14955,8 +16124,8 @@
           <w:szCs w:val="28"/>
         </w:rPr>
       </w:pPr>
-      <w:bookmarkStart w:colFirst="0" w:colLast="0" w:name="_heading=h.k6u3gg1yuj4z" w:id="55"/>
-      <w:bookmarkEnd w:id="55"/>
+      <w:bookmarkStart w:colFirst="0" w:colLast="0" w:name="_heading=h.k6u3gg1yuj4z" w:id="56"/>
+      <w:bookmarkEnd w:id="56"/>
       <w:r>
         <w:rPr>
           <w:rtl w:val="0"/>
@@ -14994,8 +16163,8 @@
           <w:vertAlign w:val="baseline"/>
         </w:rPr>
       </w:pPr>
-      <w:bookmarkStart w:colFirst="0" w:colLast="0" w:name="_heading=h.mplbbvvr4kln" w:id="56"/>
-      <w:bookmarkEnd w:id="56"/>
+      <w:bookmarkStart w:colFirst="0" w:colLast="0" w:name="_heading=h.mplbbvvr4kln" w:id="57"/>
+      <w:bookmarkEnd w:id="57"/>
       <w:r>
         <w:rPr>
           <w:rFonts w:ascii="Calibri" w:cs="Calibri" w:eastAsia="Calibri" w:hAnsi="Calibri"/>
@@ -15033,8 +16202,8 @@
         <w:jc w:val="both"/>
         <w:rPr/>
       </w:pPr>
-      <w:bookmarkStart w:colFirst="0" w:colLast="0" w:name="_heading=h.vx1227" w:id="57"/>
-      <w:bookmarkEnd w:id="57"/>
+      <w:bookmarkStart w:colFirst="0" w:colLast="0" w:name="_heading=h.vx1227" w:id="58"/>
+      <w:bookmarkEnd w:id="58"/>
       <w:r>
         <w:rPr>
           <w:rFonts w:ascii="Calibri" w:cs="Calibri" w:eastAsia="Calibri" w:hAnsi="Calibri"/>
@@ -15132,8 +16301,8 @@
           <w:vertAlign w:val="baseline"/>
         </w:rPr>
       </w:pPr>
-      <w:bookmarkStart w:colFirst="0" w:colLast="0" w:name="_heading=h.gzt5stvz9pmg" w:id="58"/>
-      <w:bookmarkEnd w:id="58"/>
+      <w:bookmarkStart w:colFirst="0" w:colLast="0" w:name="_heading=h.gzt5stvz9pmg" w:id="59"/>
+      <w:bookmarkEnd w:id="59"/>
       <w:r>
         <w:rPr>
           <w:rFonts w:ascii="Calibri" w:cs="Calibri" w:eastAsia="Calibri" w:hAnsi="Calibri"/>
@@ -15235,8 +16404,8 @@
           <w:vertAlign w:val="baseline"/>
         </w:rPr>
       </w:pPr>
-      <w:bookmarkStart w:colFirst="0" w:colLast="0" w:name="_heading=h.ofna0714faw6" w:id="59"/>
-      <w:bookmarkEnd w:id="59"/>
+      <w:bookmarkStart w:colFirst="0" w:colLast="0" w:name="_heading=h.ofna0714faw6" w:id="60"/>
+      <w:bookmarkEnd w:id="60"/>
       <w:r>
         <w:rPr>
           <w:rFonts w:ascii="Calibri" w:cs="Calibri" w:eastAsia="Calibri" w:hAnsi="Calibri"/>
@@ -15273,16 +16442,16 @@
           <wp:inline distB="114300" distT="114300" distL="114300" distR="114300">
             <wp:extent cx="6572250" cy="6578600"/>
             <wp:effectExtent b="0" l="0" r="0" t="0"/>
-            <wp:docPr id="43" name="image11.png"/>
+            <wp:docPr id="44" name="image18.png"/>
             <a:graphic>
               <a:graphicData uri="http://schemas.openxmlformats.org/drawingml/2006/picture">
                 <pic:pic>
                   <pic:nvPicPr>
-                    <pic:cNvPr id="0" name="image11.png"/>
+                    <pic:cNvPr id="0" name="image18.png"/>
                     <pic:cNvPicPr preferRelativeResize="0"/>
                   </pic:nvPicPr>
                   <pic:blipFill>
-                    <a:blip r:embed="rId16"/>
+                    <a:blip r:embed="rId17"/>
                     <a:srcRect b="0" l="0" r="0" t="0"/>
                     <a:stretch>
                       <a:fillRect/>
@@ -15432,8 +16601,8 @@
           <w:vertAlign w:val="baseline"/>
         </w:rPr>
       </w:pPr>
-      <w:bookmarkStart w:colFirst="0" w:colLast="0" w:name="_heading=h.hw2sg8qhkofg" w:id="60"/>
-      <w:bookmarkEnd w:id="60"/>
+      <w:bookmarkStart w:colFirst="0" w:colLast="0" w:name="_heading=h.hw2sg8qhkofg" w:id="61"/>
+      <w:bookmarkEnd w:id="61"/>
       <w:r>
         <w:rPr>
           <w:rFonts w:ascii="Calibri" w:cs="Calibri" w:eastAsia="Calibri" w:hAnsi="Calibri"/>
@@ -15524,8 +16693,8 @@
           <w:vertAlign w:val="baseline"/>
         </w:rPr>
       </w:pPr>
-      <w:bookmarkStart w:colFirst="0" w:colLast="0" w:name="_heading=h.sgv5n49m4fq2" w:id="61"/>
-      <w:bookmarkEnd w:id="61"/>
+      <w:bookmarkStart w:colFirst="0" w:colLast="0" w:name="_heading=h.sgv5n49m4fq2" w:id="62"/>
+      <w:bookmarkEnd w:id="62"/>
       <w:r>
         <w:rPr>
           <w:rFonts w:ascii="Calibri" w:cs="Calibri" w:eastAsia="Calibri" w:hAnsi="Calibri"/>
@@ -15598,8 +16767,8 @@
           <w:vertAlign w:val="baseline"/>
         </w:rPr>
       </w:pPr>
-      <w:bookmarkStart w:colFirst="0" w:colLast="0" w:name="_heading=h.jkgmf4ge8nbx" w:id="62"/>
-      <w:bookmarkEnd w:id="62"/>
+      <w:bookmarkStart w:colFirst="0" w:colLast="0" w:name="_heading=h.jkgmf4ge8nbx" w:id="63"/>
+      <w:bookmarkEnd w:id="63"/>
       <w:r>
         <w:rPr>
           <w:rFonts w:ascii="Calibri" w:cs="Calibri" w:eastAsia="Calibri" w:hAnsi="Calibri"/>
@@ -15649,8 +16818,8 @@
           <w:vertAlign w:val="baseline"/>
         </w:rPr>
       </w:pPr>
-      <w:bookmarkStart w:colFirst="0" w:colLast="0" w:name="_heading=h.1v1yuxt" w:id="63"/>
-      <w:bookmarkEnd w:id="63"/>
+      <w:bookmarkStart w:colFirst="0" w:colLast="0" w:name="_heading=h.1v1yuxt" w:id="64"/>
+      <w:bookmarkEnd w:id="64"/>
       <w:r>
         <w:rPr>
           <w:rFonts w:ascii="Calibri" w:cs="Calibri" w:eastAsia="Calibri" w:hAnsi="Calibri"/>
@@ -15708,6 +16877,13 @@
         <w:spacing w:after="120" w:line="360" w:lineRule="auto"/>
         <w:jc w:val="both"/>
         <w:rPr>
+          <w:b w:val="1"/>
+          <w:sz w:val="28"/>
+          <w:szCs w:val="28"/>
+        </w:rPr>
+      </w:pPr>
+      <w:r>
+        <w:rPr>
           <w:rFonts w:ascii="Calibri" w:cs="Calibri" w:eastAsia="Calibri" w:hAnsi="Calibri"/>
           <w:b w:val="1"/>
           <w:i w:val="0"/>
@@ -15719,24 +16895,14 @@
           <w:u w:val="none"/>
           <w:shd w:fill="auto" w:val="clear"/>
           <w:vertAlign w:val="baseline"/>
-        </w:rPr>
-      </w:pPr>
-      <w:r>
-        <w:rPr>
-          <w:rFonts w:ascii="Calibri" w:cs="Calibri" w:eastAsia="Calibri" w:hAnsi="Calibri"/>
-          <w:b w:val="1"/>
-          <w:i w:val="0"/>
-          <w:smallCaps w:val="0"/>
-          <w:strike w:val="0"/>
-          <w:color w:val="000000"/>
-          <w:sz w:val="28"/>
-          <w:szCs w:val="28"/>
-          <w:u w:val="none"/>
-          <w:shd w:fill="auto" w:val="clear"/>
-          <w:vertAlign w:val="baseline"/>
           <w:rtl w:val="0"/>
         </w:rPr>
         <w:t xml:space="preserve">4.3 Special Non-Playable Characters (NPC)</w:t>
+      </w:r>
+      <w:r>
+        <w:rPr>
+          <w:rtl w:val="0"/>
+        </w:rPr>
       </w:r>
     </w:p>
     <w:p>
@@ -15770,8 +16936,8 @@
           <w:vertAlign w:val="baseline"/>
         </w:rPr>
       </w:pPr>
-      <w:bookmarkStart w:colFirst="0" w:colLast="0" w:name="_heading=h.pn1v8pyw2lc" w:id="64"/>
-      <w:bookmarkEnd w:id="64"/>
+      <w:bookmarkStart w:colFirst="0" w:colLast="0" w:name="_heading=h.pn1v8pyw2lc" w:id="65"/>
+      <w:bookmarkEnd w:id="65"/>
       <w:r>
         <w:rPr>
           <w:rFonts w:ascii="Calibri" w:cs="Calibri" w:eastAsia="Calibri" w:hAnsi="Calibri"/>
@@ -15813,15 +16979,57 @@
         </w:pBdr>
         <w:spacing w:after="120" w:line="360" w:lineRule="auto"/>
         <w:jc w:val="both"/>
-        <w:rPr>
-          <w:color w:val="e6e6e6"/>
-        </w:rPr>
+        <w:rPr/>
       </w:pPr>
       <w:r>
         <w:rPr>
           <w:rtl w:val="0"/>
         </w:rPr>
         <w:t xml:space="preserve">NPC 2: Machado é um homem de 69 anos, nascido e criado em Divercity, que encontra o protagonista perdido no início da cidade, e, com toda a sua bondade e generosidade, decide o ajudar a alcançar o seu objetivo de chegar até o final de DIVERCITY. </w:t>
+      </w:r>
+    </w:p>
+    <w:p>
+      <w:pPr>
+        <w:pBdr>
+          <w:bottom w:color="000000" w:space="1" w:sz="6" w:val="single"/>
+        </w:pBdr>
+        <w:spacing w:after="120" w:line="360" w:lineRule="auto"/>
+        <w:jc w:val="both"/>
+        <w:rPr/>
+      </w:pPr>
+      <w:r>
+        <w:rPr>
+          <w:rtl w:val="0"/>
+        </w:rPr>
+        <w:t xml:space="preserve">NPC 3:  Dandara é uma engenheira de 27 anos que se mudou para </w:t>
+      </w:r>
+      <w:r>
+        <w:rPr>
+          <w:rtl w:val="0"/>
+        </w:rPr>
+        <w:t xml:space="preserve">Divercity</w:t>
+      </w:r>
+      <w:r>
+        <w:rPr>
+          <w:rtl w:val="0"/>
+        </w:rPr>
+        <w:t xml:space="preserve"> após receber uma oferta de emprego na área de energia da cidade.</w:t>
+      </w:r>
+    </w:p>
+    <w:p>
+      <w:pPr>
+        <w:pBdr>
+          <w:bottom w:color="000000" w:space="1" w:sz="6" w:val="single"/>
+        </w:pBdr>
+        <w:spacing w:after="120" w:line="360" w:lineRule="auto"/>
+        <w:jc w:val="both"/>
+        <w:rPr/>
+      </w:pPr>
+      <w:r>
+        <w:rPr>
+          <w:rtl w:val="0"/>
+        </w:rPr>
+        <w:t xml:space="preserve">NPC 4: Tigre Madeiras é um jogador de golfe que decide treinar para um campeonato de mini-golf em DiverCity. Se ele receber uma ajuda do protagonista, ele dará uma dica </w:t>
       </w:r>
       <w:r>
         <w:rPr>
@@ -15852,8 +17060,8 @@
           <w:szCs w:val="36"/>
         </w:rPr>
       </w:pPr>
-      <w:bookmarkStart w:colFirst="0" w:colLast="0" w:name="_heading=h.bvup0gmjn2zq" w:id="65"/>
-      <w:bookmarkEnd w:id="65"/>
+      <w:bookmarkStart w:colFirst="0" w:colLast="0" w:name="_heading=h.bvup0gmjn2zq" w:id="66"/>
+      <w:bookmarkEnd w:id="66"/>
       <w:r>
         <w:rPr>
           <w:b w:val="1"/>
@@ -15894,8 +17102,8 @@
           <w:vertAlign w:val="baseline"/>
         </w:rPr>
       </w:pPr>
-      <w:bookmarkStart w:colFirst="0" w:colLast="0" w:name="_heading=h.j5q206dlf571" w:id="66"/>
-      <w:bookmarkEnd w:id="66"/>
+      <w:bookmarkStart w:colFirst="0" w:colLast="0" w:name="_heading=h.j5q206dlf571" w:id="67"/>
+      <w:bookmarkEnd w:id="67"/>
       <w:r>
         <w:rPr>
           <w:rFonts w:ascii="Calibri" w:cs="Calibri" w:eastAsia="Calibri" w:hAnsi="Calibri"/>
@@ -16597,7 +17805,7 @@
     </w:p>
     <w:tbl>
       <w:tblPr>
-        <w:tblStyle w:val="Table5"/>
+        <w:tblStyle w:val="Table6"/>
         <w:tblW w:w="10245.0" w:type="dxa"/>
         <w:jc w:val="left"/>
         <w:tblInd w:w="160.0" w:type="pct"/>
@@ -16760,7 +17968,7 @@
       <w:tr>
         <w:trPr>
           <w:cantSplit w:val="0"/>
-          <w:trHeight w:val="7785" w:hRule="atLeast"/>
+          <w:trHeight w:val="3525" w:hRule="atLeast"/>
           <w:tblHeader w:val="0"/>
         </w:trPr>
         <w:tc>
@@ -17135,7 +18343,7 @@
       <w:tr>
         <w:trPr>
           <w:cantSplit w:val="0"/>
-          <w:trHeight w:val="5010" w:hRule="atLeast"/>
+          <w:trHeight w:val="2280" w:hRule="atLeast"/>
           <w:tblHeader w:val="0"/>
         </w:trPr>
         <w:tc>
@@ -17423,7 +18631,7 @@
       <w:tr>
         <w:trPr>
           <w:cantSplit w:val="0"/>
-          <w:trHeight w:val="3870" w:hRule="atLeast"/>
+          <w:trHeight w:val="2475" w:hRule="atLeast"/>
           <w:tblHeader w:val="0"/>
         </w:trPr>
         <w:tc>
@@ -20260,6 +21468,15 @@
         <w:ind w:left="0" w:right="0" w:firstLine="0"/>
         <w:jc w:val="left"/>
         <w:rPr>
+          <w:rFonts w:ascii="Times New Roman" w:cs="Times New Roman" w:eastAsia="Times New Roman" w:hAnsi="Times New Roman"/>
+          <w:sz w:val="28"/>
+          <w:szCs w:val="28"/>
+        </w:rPr>
+      </w:pPr>
+      <w:bookmarkStart w:colFirst="0" w:colLast="0" w:name="_heading=h.eareksdzjnx0" w:id="68"/>
+      <w:bookmarkEnd w:id="68"/>
+      <w:r>
+        <w:rPr>
           <w:rFonts w:ascii="Calibri" w:cs="Calibri" w:eastAsia="Calibri" w:hAnsi="Calibri"/>
           <w:b w:val="1"/>
           <w:i w:val="0"/>
@@ -20271,38 +21488,10 @@
           <w:u w:val="none"/>
           <w:shd w:fill="auto" w:val="clear"/>
           <w:vertAlign w:val="baseline"/>
-        </w:rPr>
-      </w:pPr>
-      <w:bookmarkStart w:colFirst="0" w:colLast="0" w:name="_heading=h.eareksdzjnx0" w:id="67"/>
-      <w:bookmarkEnd w:id="67"/>
-      <w:r>
-        <w:rPr>
-          <w:rFonts w:ascii="Calibri" w:cs="Calibri" w:eastAsia="Calibri" w:hAnsi="Calibri"/>
-          <w:b w:val="1"/>
-          <w:i w:val="0"/>
-          <w:smallCaps w:val="0"/>
-          <w:strike w:val="0"/>
-          <w:color w:val="000000"/>
-          <w:sz w:val="36"/>
-          <w:szCs w:val="36"/>
-          <w:u w:val="none"/>
-          <w:shd w:fill="auto" w:val="clear"/>
-          <w:vertAlign w:val="baseline"/>
           <w:rtl w:val="0"/>
         </w:rPr>
         <w:t xml:space="preserve">6. Relatório - Física e Matemática</w:t>
       </w:r>
-    </w:p>
-    <w:p>
-      <w:pPr>
-        <w:spacing w:after="0" w:line="256" w:lineRule="auto"/>
-        <w:jc w:val="both"/>
-        <w:rPr>
-          <w:rFonts w:ascii="Times New Roman" w:cs="Times New Roman" w:eastAsia="Times New Roman" w:hAnsi="Times New Roman"/>
-          <w:sz w:val="28"/>
-          <w:szCs w:val="28"/>
-        </w:rPr>
-      </w:pPr>
       <w:r>
         <w:rPr>
           <w:rtl w:val="0"/>
@@ -20340,8 +21529,8 @@
           <w:vertAlign w:val="baseline"/>
         </w:rPr>
       </w:pPr>
-      <w:bookmarkStart w:colFirst="0" w:colLast="0" w:name="_heading=h.a6t90936uqh8" w:id="68"/>
-      <w:bookmarkEnd w:id="68"/>
+      <w:bookmarkStart w:colFirst="0" w:colLast="0" w:name="_heading=h.a6t90936uqh8" w:id="69"/>
+      <w:bookmarkEnd w:id="69"/>
       <w:r>
         <w:rPr>
           <w:rFonts w:ascii="Calibri" w:cs="Calibri" w:eastAsia="Calibri" w:hAnsi="Calibri"/>
@@ -20388,8 +21577,8 @@
           <w:u w:val="none"/>
         </w:rPr>
       </w:pPr>
-      <w:bookmarkStart w:colFirst="0" w:colLast="0" w:name="_heading=h.tmrljzos50y8" w:id="69"/>
-      <w:bookmarkEnd w:id="69"/>
+      <w:bookmarkStart w:colFirst="0" w:colLast="0" w:name="_heading=h.tmrljzos50y8" w:id="70"/>
+      <w:bookmarkEnd w:id="70"/>
       <w:r>
         <w:rPr>
           <w:b w:val="1"/>
@@ -20413,16 +21602,16 @@
           <wp:inline distB="114300" distT="114300" distL="114300" distR="114300">
             <wp:extent cx="5853113" cy="3220300"/>
             <wp:effectExtent b="0" l="0" r="0" t="0"/>
-            <wp:docPr id="37" name="image13.png"/>
+            <wp:docPr id="39" name="image3.png"/>
             <a:graphic>
               <a:graphicData uri="http://schemas.openxmlformats.org/drawingml/2006/picture">
                 <pic:pic>
                   <pic:nvPicPr>
-                    <pic:cNvPr id="0" name="image13.png"/>
+                    <pic:cNvPr id="0" name="image3.png"/>
                     <pic:cNvPicPr preferRelativeResize="0"/>
                   </pic:nvPicPr>
                   <pic:blipFill>
-                    <a:blip r:embed="rId17"/>
+                    <a:blip r:embed="rId18"/>
                     <a:srcRect b="0" l="0" r="0" t="0"/>
                     <a:stretch>
                       <a:fillRect/>
@@ -20485,8 +21674,8 @@
           <w:szCs w:val="28"/>
         </w:rPr>
       </w:pPr>
-      <w:bookmarkStart w:colFirst="0" w:colLast="0" w:name="_heading=h.tmrljzos50y8" w:id="69"/>
-      <w:bookmarkEnd w:id="69"/>
+      <w:bookmarkStart w:colFirst="0" w:colLast="0" w:name="_heading=h.tmrljzos50y8" w:id="70"/>
+      <w:bookmarkEnd w:id="70"/>
       <w:r>
         <w:rPr>
           <w:b w:val="1"/>
@@ -20509,8 +21698,8 @@
           <w:szCs w:val="28"/>
         </w:rPr>
       </w:pPr>
-      <w:bookmarkStart w:colFirst="0" w:colLast="0" w:name="_heading=h.xzxuxl9qnquz" w:id="70"/>
-      <w:bookmarkEnd w:id="70"/>
+      <w:bookmarkStart w:colFirst="0" w:colLast="0" w:name="_heading=h.xzxuxl9qnquz" w:id="71"/>
+      <w:bookmarkEnd w:id="71"/>
       <w:r>
         <w:rPr>
           <w:b w:val="1"/>
@@ -20521,16 +21710,16 @@
           <wp:inline distB="114300" distT="114300" distL="114300" distR="114300">
             <wp:extent cx="6572250" cy="2578100"/>
             <wp:effectExtent b="0" l="0" r="0" t="0"/>
-            <wp:docPr id="41" name="image2.png"/>
+            <wp:docPr id="42" name="image11.png"/>
             <a:graphic>
               <a:graphicData uri="http://schemas.openxmlformats.org/drawingml/2006/picture">
                 <pic:pic>
                   <pic:nvPicPr>
-                    <pic:cNvPr id="0" name="image2.png"/>
+                    <pic:cNvPr id="0" name="image11.png"/>
                     <pic:cNvPicPr preferRelativeResize="0"/>
                   </pic:nvPicPr>
                   <pic:blipFill>
-                    <a:blip r:embed="rId18"/>
+                    <a:blip r:embed="rId19"/>
                     <a:srcRect b="0" l="0" r="0" t="0"/>
                     <a:stretch>
                       <a:fillRect/>
@@ -20595,8 +21784,8 @@
           <w:szCs w:val="28"/>
         </w:rPr>
       </w:pPr>
-      <w:bookmarkStart w:colFirst="0" w:colLast="0" w:name="_heading=h.1ue2y8ajmokf" w:id="71"/>
-      <w:bookmarkEnd w:id="71"/>
+      <w:bookmarkStart w:colFirst="0" w:colLast="0" w:name="_heading=h.1ue2y8ajmokf" w:id="72"/>
+      <w:bookmarkEnd w:id="72"/>
       <w:r>
         <w:rPr>
           <w:b w:val="1"/>
@@ -20620,8 +21809,8 @@
           <w:szCs w:val="28"/>
         </w:rPr>
       </w:pPr>
-      <w:bookmarkStart w:colFirst="0" w:colLast="0" w:name="_heading=h.4sm9ncatkra0" w:id="72"/>
-      <w:bookmarkEnd w:id="72"/>
+      <w:bookmarkStart w:colFirst="0" w:colLast="0" w:name="_heading=h.4sm9ncatkra0" w:id="73"/>
+      <w:bookmarkEnd w:id="73"/>
       <w:r>
         <w:rPr>
           <w:b w:val="1"/>
@@ -20632,16 +21821,16 @@
           <wp:inline distB="114300" distT="114300" distL="114300" distR="114300">
             <wp:extent cx="6572250" cy="1333500"/>
             <wp:effectExtent b="0" l="0" r="0" t="0"/>
-            <wp:docPr id="34" name="image8.png"/>
+            <wp:docPr id="35" name="image7.png"/>
             <a:graphic>
               <a:graphicData uri="http://schemas.openxmlformats.org/drawingml/2006/picture">
                 <pic:pic>
                   <pic:nvPicPr>
-                    <pic:cNvPr id="0" name="image8.png"/>
+                    <pic:cNvPr id="0" name="image7.png"/>
                     <pic:cNvPicPr preferRelativeResize="0"/>
                   </pic:nvPicPr>
                   <pic:blipFill>
-                    <a:blip r:embed="rId19"/>
+                    <a:blip r:embed="rId20"/>
                     <a:srcRect b="0" l="0" r="0" t="0"/>
                     <a:stretch>
                       <a:fillRect/>
@@ -20706,8 +21895,8 @@
           <w:szCs w:val="28"/>
         </w:rPr>
       </w:pPr>
-      <w:bookmarkStart w:colFirst="0" w:colLast="0" w:name="_heading=h.h3sa0i4aqt2k" w:id="73"/>
-      <w:bookmarkEnd w:id="73"/>
+      <w:bookmarkStart w:colFirst="0" w:colLast="0" w:name="_heading=h.h3sa0i4aqt2k" w:id="74"/>
+      <w:bookmarkEnd w:id="74"/>
       <w:r>
         <w:rPr>
           <w:b w:val="1"/>
@@ -20731,8 +21920,8 @@
           <w:szCs w:val="28"/>
         </w:rPr>
       </w:pPr>
-      <w:bookmarkStart w:colFirst="0" w:colLast="0" w:name="_heading=h.pql6grdpesbi" w:id="74"/>
-      <w:bookmarkEnd w:id="74"/>
+      <w:bookmarkStart w:colFirst="0" w:colLast="0" w:name="_heading=h.pql6grdpesbi" w:id="75"/>
+      <w:bookmarkEnd w:id="75"/>
       <w:r>
         <w:rPr>
           <w:b w:val="1"/>
@@ -20743,16 +21932,16 @@
           <wp:inline distB="114300" distT="114300" distL="114300" distR="114300">
             <wp:extent cx="7094477" cy="1902143"/>
             <wp:effectExtent b="0" l="0" r="0" t="0"/>
-            <wp:docPr id="39" name="image4.png"/>
+            <wp:docPr id="41" name="image10.png"/>
             <a:graphic>
               <a:graphicData uri="http://schemas.openxmlformats.org/drawingml/2006/picture">
                 <pic:pic>
                   <pic:nvPicPr>
-                    <pic:cNvPr id="0" name="image4.png"/>
+                    <pic:cNvPr id="0" name="image10.png"/>
                     <pic:cNvPicPr preferRelativeResize="0"/>
                   </pic:nvPicPr>
                   <pic:blipFill>
-                    <a:blip r:embed="rId20"/>
+                    <a:blip r:embed="rId21"/>
                     <a:srcRect b="0" l="0" r="0" t="0"/>
                     <a:stretch>
                       <a:fillRect/>
@@ -20831,8 +22020,8 @@
           <w:vertAlign w:val="baseline"/>
         </w:rPr>
       </w:pPr>
-      <w:bookmarkStart w:colFirst="0" w:colLast="0" w:name="_heading=h.1tou16uihzsm" w:id="75"/>
-      <w:bookmarkEnd w:id="75"/>
+      <w:bookmarkStart w:colFirst="0" w:colLast="0" w:name="_heading=h.1tou16uihzsm" w:id="76"/>
+      <w:bookmarkEnd w:id="76"/>
       <w:r>
         <w:rPr>
           <w:rFonts w:ascii="Calibri" w:cs="Calibri" w:eastAsia="Calibri" w:hAnsi="Calibri"/>
@@ -20929,16 +22118,16 @@
           <wp:inline distB="114300" distT="114300" distL="114300" distR="114300">
             <wp:extent cx="6086475" cy="2914650"/>
             <wp:effectExtent b="0" l="0" r="0" t="0"/>
-            <wp:docPr id="32" name="image6.png"/>
+            <wp:docPr id="33" name="image8.png"/>
             <a:graphic>
               <a:graphicData uri="http://schemas.openxmlformats.org/drawingml/2006/picture">
                 <pic:pic>
                   <pic:nvPicPr>
-                    <pic:cNvPr id="0" name="image6.png"/>
+                    <pic:cNvPr id="0" name="image8.png"/>
                     <pic:cNvPicPr preferRelativeResize="0"/>
                   </pic:nvPicPr>
                   <pic:blipFill>
-                    <a:blip r:embed="rId21"/>
+                    <a:blip r:embed="rId22"/>
                     <a:srcRect b="0" l="0" r="0" t="0"/>
                     <a:stretch>
                       <a:fillRect/>
@@ -21030,16 +22219,16 @@
           <wp:inline distB="114300" distT="114300" distL="114300" distR="114300">
             <wp:extent cx="6572250" cy="2044700"/>
             <wp:effectExtent b="0" l="0" r="0" t="0"/>
-            <wp:docPr id="28" name="image14.png"/>
+            <wp:docPr id="29" name="image4.png"/>
             <a:graphic>
               <a:graphicData uri="http://schemas.openxmlformats.org/drawingml/2006/picture">
                 <pic:pic>
                   <pic:nvPicPr>
-                    <pic:cNvPr id="0" name="image14.png"/>
+                    <pic:cNvPr id="0" name="image4.png"/>
                     <pic:cNvPicPr preferRelativeResize="0"/>
                   </pic:nvPicPr>
                   <pic:blipFill>
-                    <a:blip r:embed="rId22"/>
+                    <a:blip r:embed="rId23"/>
                     <a:srcRect b="0" l="0" r="0" t="0"/>
                     <a:stretch>
                       <a:fillRect/>
@@ -21130,16 +22319,16 @@
           <wp:inline distB="114300" distT="114300" distL="114300" distR="114300">
             <wp:extent cx="6572250" cy="2946400"/>
             <wp:effectExtent b="0" l="0" r="0" t="0"/>
-            <wp:docPr id="31" name="image10.png"/>
+            <wp:docPr id="32" name="image15.png"/>
             <a:graphic>
               <a:graphicData uri="http://schemas.openxmlformats.org/drawingml/2006/picture">
                 <pic:pic>
                   <pic:nvPicPr>
-                    <pic:cNvPr id="0" name="image10.png"/>
+                    <pic:cNvPr id="0" name="image15.png"/>
                     <pic:cNvPicPr preferRelativeResize="0"/>
                   </pic:nvPicPr>
                   <pic:blipFill>
-                    <a:blip r:embed="rId23"/>
+                    <a:blip r:embed="rId24"/>
                     <a:srcRect b="0" l="0" r="0" t="0"/>
                     <a:stretch>
                       <a:fillRect/>
@@ -21196,8 +22385,8 @@
           <w:vertAlign w:val="baseline"/>
         </w:rPr>
       </w:pPr>
-      <w:bookmarkStart w:colFirst="0" w:colLast="0" w:name="_heading=h.o5njz5p12rou" w:id="76"/>
-      <w:bookmarkEnd w:id="76"/>
+      <w:bookmarkStart w:colFirst="0" w:colLast="0" w:name="_heading=h.o5njz5p12rou" w:id="77"/>
+      <w:bookmarkEnd w:id="77"/>
       <w:r>
         <w:rPr>
           <w:rFonts w:ascii="Calibri" w:cs="Calibri" w:eastAsia="Calibri" w:hAnsi="Calibri"/>
@@ -21235,8 +22424,8 @@
         <w:jc w:val="both"/>
         <w:rPr/>
       </w:pPr>
-      <w:bookmarkStart w:colFirst="0" w:colLast="0" w:name="_heading=h.tvamuvdbtcon" w:id="77"/>
-      <w:bookmarkEnd w:id="77"/>
+      <w:bookmarkStart w:colFirst="0" w:colLast="0" w:name="_heading=h.tvamuvdbtcon" w:id="78"/>
+      <w:bookmarkEnd w:id="78"/>
       <w:r>
         <w:rPr>
           <w:rtl w:val="0"/>
@@ -21371,8 +22560,8 @@
           <w:vertAlign w:val="baseline"/>
         </w:rPr>
       </w:pPr>
-      <w:bookmarkStart w:colFirst="0" w:colLast="0" w:name="_heading=h.sjc8nq88ruay" w:id="78"/>
-      <w:bookmarkEnd w:id="78"/>
+      <w:bookmarkStart w:colFirst="0" w:colLast="0" w:name="_heading=h.sjc8nq88ruay" w:id="79"/>
+      <w:bookmarkEnd w:id="79"/>
       <w:r>
         <w:rPr>
           <w:rFonts w:ascii="Calibri" w:cs="Calibri" w:eastAsia="Calibri" w:hAnsi="Calibri"/>
@@ -21426,8 +22615,8 @@
         <w:jc w:val="both"/>
         <w:rPr/>
       </w:pPr>
-      <w:bookmarkStart w:colFirst="0" w:colLast="0" w:name="_heading=h.exg4ncfsum3b" w:id="79"/>
-      <w:bookmarkEnd w:id="79"/>
+      <w:bookmarkStart w:colFirst="0" w:colLast="0" w:name="_heading=h.exg4ncfsum3b" w:id="80"/>
+      <w:bookmarkEnd w:id="80"/>
       <w:r>
         <w:rPr>
           <w:rtl w:val="0"/>
@@ -21486,8 +22675,8 @@
           <w:vertAlign w:val="baseline"/>
         </w:rPr>
       </w:pPr>
-      <w:bookmarkStart w:colFirst="0" w:colLast="0" w:name="_heading=h.s194bgir5xq6" w:id="80"/>
-      <w:bookmarkEnd w:id="80"/>
+      <w:bookmarkStart w:colFirst="0" w:colLast="0" w:name="_heading=h.s194bgir5xq6" w:id="81"/>
+      <w:bookmarkEnd w:id="81"/>
       <w:r>
         <w:rPr>
           <w:rFonts w:ascii="Calibri" w:cs="Calibri" w:eastAsia="Calibri" w:hAnsi="Calibri"/>
@@ -21609,8 +22798,8 @@
           <w:szCs w:val="20"/>
         </w:rPr>
       </w:pPr>
-      <w:bookmarkStart w:colFirst="0" w:colLast="0" w:name="_heading=h.28h4qwu" w:id="81"/>
-      <w:bookmarkEnd w:id="81"/>
+      <w:bookmarkStart w:colFirst="0" w:colLast="0" w:name="_heading=h.28h4qwu" w:id="82"/>
+      <w:bookmarkEnd w:id="82"/>
       <w:r>
         <w:rPr>
           <w:rtl w:val="0"/>
@@ -21636,8 +22825,8 @@
           <w:szCs w:val="28"/>
         </w:rPr>
       </w:pPr>
-      <w:bookmarkStart w:colFirst="0" w:colLast="0" w:name="_heading=h.nmf14n" w:id="82"/>
-      <w:bookmarkEnd w:id="82"/>
+      <w:bookmarkStart w:colFirst="0" w:colLast="0" w:name="_heading=h.nmf14n" w:id="83"/>
+      <w:bookmarkEnd w:id="83"/>
       <w:r>
         <w:rPr>
           <w:rtl w:val="0"/>
@@ -21675,8 +22864,8 @@
           <w:vertAlign w:val="baseline"/>
         </w:rPr>
       </w:pPr>
-      <w:bookmarkStart w:colFirst="0" w:colLast="0" w:name="_heading=h.9rl841kv1n8k" w:id="83"/>
-      <w:bookmarkEnd w:id="83"/>
+      <w:bookmarkStart w:colFirst="0" w:colLast="0" w:name="_heading=h.9rl841kv1n8k" w:id="84"/>
+      <w:bookmarkEnd w:id="84"/>
       <w:r>
         <w:rPr>
           <w:rFonts w:ascii="Calibri" w:cs="Calibri" w:eastAsia="Calibri" w:hAnsi="Calibri"/>
@@ -21775,8 +22964,8 @@
       </w:r>
     </w:p>
     <w:sectPr>
-      <w:headerReference r:id="rId24" w:type="default"/>
-      <w:footerReference r:id="rId25" w:type="default"/>
+      <w:headerReference r:id="rId25" w:type="default"/>
+      <w:footerReference r:id="rId26" w:type="default"/>
       <w:pgSz w:h="15840" w:w="12240" w:orient="portrait"/>
       <w:pgMar w:bottom="1080" w:top="720" w:left="1170" w:right="720" w:header="432" w:footer="432"/>
       <w:pgNumType w:start="1"/>
@@ -24390,10 +25579,10 @@
       <w:tblStyleRowBandSize w:val="1"/>
       <w:tblStyleColBandSize w:val="1"/>
       <w:tblCellMar>
-        <w:top w:w="0.0" w:type="dxa"/>
-        <w:left w:w="108.0" w:type="dxa"/>
-        <w:bottom w:w="0.0" w:type="dxa"/>
-        <w:right w:w="108.0" w:type="dxa"/>
+        <w:top w:w="100.0" w:type="dxa"/>
+        <w:left w:w="100.0" w:type="dxa"/>
+        <w:bottom w:w="100.0" w:type="dxa"/>
+        <w:right w:w="100.0" w:type="dxa"/>
       </w:tblCellMar>
     </w:tblPr>
   </w:style>
@@ -24424,6 +25613,19 @@
     </w:tblPr>
   </w:style>
   <w:style w:type="table" w:styleId="Table5">
+    <w:basedOn w:val="TableNormal"/>
+    <w:tblPr>
+      <w:tblStyleRowBandSize w:val="1"/>
+      <w:tblStyleColBandSize w:val="1"/>
+      <w:tblCellMar>
+        <w:top w:w="0.0" w:type="dxa"/>
+        <w:left w:w="108.0" w:type="dxa"/>
+        <w:bottom w:w="0.0" w:type="dxa"/>
+        <w:right w:w="108.0" w:type="dxa"/>
+      </w:tblCellMar>
+    </w:tblPr>
+  </w:style>
+  <w:style w:type="table" w:styleId="Table6">
     <w:basedOn w:val="TableNormal"/>
     <w:tblPr>
       <w:tblStyleRowBandSize w:val="1"/>
@@ -24761,7 +25963,7 @@
 
 <file path=customXML/item1.xml><?xml version="1.0" encoding="utf-8"?>
 <go:gDocsCustomXmlDataStorage xmlns:go="http://customooxmlschemas.google.com/" xmlns:r="http://schemas.openxmlformats.org/officeDocument/2006/relationships">
-  <go:docsCustomData xmlns:go="http://customooxmlschemas.google.com/" roundtripDataSignature="AMtx7mi8so0fObIcre6hEDZcJekgHq6/9A==">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</go:docsCustomData>
+  <go:docsCustomData xmlns:go="http://customooxmlschemas.google.com/" roundtripDataSignature="AMtx7mhfjUyJLhbEa+x64BSDBsKZmsKGRA==">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</go:docsCustomData>
 </go:gDocsCustomXmlDataStorage>
 </file>
 

</xml_diff>